<commit_message>
Į testavimo planą įtraukta kelių pradinių testavimo atvejų lentelė
</commit_message>
<xml_diff>
--- a/testavimo planas.docx
+++ b/testavimo planas.docx
@@ -928,15 +928,15 @@
           <w:sz w:val="24"/>
           <w:szCs w:val="24"/>
         </w:rPr>
-        <w:t>Atliekami API taškų kvietimai ir gauto rezultato patikrinimas</w:t>
-      </w:r>
-      <w:r>
-        <w:rPr>
-          <w:rFonts w:ascii="Times New Roman" w:hAnsi="Times New Roman" w:cs="Times New Roman"/>
-          <w:sz w:val="24"/>
-          <w:szCs w:val="24"/>
-        </w:rPr>
-        <w:t xml:space="preserve"> pagal API dokumentaciją</w:t>
+        <w:t xml:space="preserve">Atliekami API taškų kvietimai </w:t>
+      </w:r>
+      <w:r>
+        <w:rPr>
+          <w:rFonts w:ascii="Times New Roman" w:hAnsi="Times New Roman" w:cs="Times New Roman"/>
+          <w:sz w:val="24"/>
+          <w:szCs w:val="24"/>
+        </w:rPr>
+        <w:t>duomenims gauti</w:t>
       </w:r>
       <w:r>
         <w:rPr>
@@ -967,7 +967,7 @@
           <w:sz w:val="24"/>
           <w:szCs w:val="24"/>
         </w:rPr>
-        <w:t>Lokacijų sąrašui gauti.</w:t>
+        <w:t>Regionų sąrašas.</w:t>
       </w:r>
     </w:p>
     <w:p>
@@ -990,7 +990,7 @@
           <w:sz w:val="24"/>
           <w:szCs w:val="24"/>
         </w:rPr>
-        <w:t>Kiekvienos lokacijos serverių sąrašui gauti.</w:t>
+        <w:t>Planų sąrašas.</w:t>
       </w:r>
     </w:p>
     <w:p>
@@ -1013,7 +1013,31 @@
           <w:sz w:val="24"/>
           <w:szCs w:val="24"/>
         </w:rPr>
-        <w:t>Serverio galimų OS atvaizdų sąrašui gauti.</w:t>
+        <w:t>Kiekvieno plano</w:t>
+      </w:r>
+      <w:r>
+        <w:rPr>
+          <w:rFonts w:ascii="Times New Roman" w:hAnsi="Times New Roman" w:cs="Times New Roman"/>
+          <w:sz w:val="24"/>
+          <w:szCs w:val="24"/>
+        </w:rPr>
+        <w:t xml:space="preserve"> OS atvaizdų sąraš</w:t>
+      </w:r>
+      <w:r>
+        <w:rPr>
+          <w:rFonts w:ascii="Times New Roman" w:hAnsi="Times New Roman" w:cs="Times New Roman"/>
+          <w:sz w:val="24"/>
+          <w:szCs w:val="24"/>
+        </w:rPr>
+        <w:t>as</w:t>
+      </w:r>
+      <w:r>
+        <w:rPr>
+          <w:rFonts w:ascii="Times New Roman" w:hAnsi="Times New Roman" w:cs="Times New Roman"/>
+          <w:sz w:val="24"/>
+          <w:szCs w:val="24"/>
+        </w:rPr>
+        <w:t>.</w:t>
       </w:r>
     </w:p>
     <w:p>
@@ -1039,6 +1063,533 @@
         <w:t>...</w:t>
       </w:r>
     </w:p>
+    <w:tbl>
+      <w:tblPr>
+        <w:tblStyle w:val="TableGrid"/>
+        <w:tblW w:w="10632" w:type="dxa"/>
+        <w:tblInd w:w="-856" w:type="dxa"/>
+        <w:tblLook w:val="04A0" w:firstRow="1" w:lastRow="0" w:firstColumn="1" w:lastColumn="0" w:noHBand="0" w:noVBand="1"/>
+      </w:tblPr>
+      <w:tblGrid>
+        <w:gridCol w:w="5339"/>
+        <w:gridCol w:w="2647"/>
+        <w:gridCol w:w="2091"/>
+        <w:gridCol w:w="555"/>
+      </w:tblGrid>
+      <w:tr>
+        <w:tc>
+          <w:tcPr>
+            <w:tcW w:w="5246" w:type="dxa"/>
+          </w:tcPr>
+          <w:p>
+            <w:pPr>
+              <w:jc w:val="both"/>
+              <w:rPr>
+                <w:rFonts w:ascii="Times New Roman" w:hAnsi="Times New Roman" w:cs="Times New Roman"/>
+                <w:sz w:val="24"/>
+                <w:szCs w:val="24"/>
+              </w:rPr>
+            </w:pPr>
+            <w:r>
+              <w:rPr>
+                <w:rFonts w:ascii="Times New Roman" w:hAnsi="Times New Roman" w:cs="Times New Roman"/>
+                <w:sz w:val="24"/>
+                <w:szCs w:val="24"/>
+              </w:rPr>
+              <w:lastRenderedPageBreak/>
+              <w:t>Įvestis</w:t>
+            </w:r>
+          </w:p>
+        </w:tc>
+        <w:tc>
+          <w:tcPr>
+            <w:tcW w:w="2693" w:type="dxa"/>
+          </w:tcPr>
+          <w:p>
+            <w:pPr>
+              <w:jc w:val="both"/>
+              <w:rPr>
+                <w:rFonts w:ascii="Times New Roman" w:hAnsi="Times New Roman" w:cs="Times New Roman"/>
+                <w:sz w:val="24"/>
+                <w:szCs w:val="24"/>
+              </w:rPr>
+            </w:pPr>
+            <w:r>
+              <w:rPr>
+                <w:rFonts w:ascii="Times New Roman" w:hAnsi="Times New Roman" w:cs="Times New Roman"/>
+                <w:sz w:val="24"/>
+                <w:szCs w:val="24"/>
+              </w:rPr>
+              <w:t>Numatomas rezultatas</w:t>
+            </w:r>
+          </w:p>
+        </w:tc>
+        <w:tc>
+          <w:tcPr>
+            <w:tcW w:w="2126" w:type="dxa"/>
+          </w:tcPr>
+          <w:p>
+            <w:pPr>
+              <w:jc w:val="both"/>
+              <w:rPr>
+                <w:rFonts w:ascii="Times New Roman" w:hAnsi="Times New Roman" w:cs="Times New Roman"/>
+                <w:sz w:val="24"/>
+                <w:szCs w:val="24"/>
+              </w:rPr>
+            </w:pPr>
+            <w:r>
+              <w:rPr>
+                <w:rFonts w:ascii="Times New Roman" w:hAnsi="Times New Roman" w:cs="Times New Roman"/>
+                <w:sz w:val="24"/>
+                <w:szCs w:val="24"/>
+              </w:rPr>
+              <w:t>Gautas rezultatas</w:t>
+            </w:r>
+          </w:p>
+        </w:tc>
+        <w:tc>
+          <w:tcPr>
+            <w:tcW w:w="567" w:type="dxa"/>
+          </w:tcPr>
+          <w:p>
+            <w:pPr>
+              <w:jc w:val="both"/>
+              <w:rPr>
+                <w:rFonts w:ascii="Times New Roman" w:hAnsi="Times New Roman" w:cs="Times New Roman"/>
+                <w:sz w:val="24"/>
+                <w:szCs w:val="24"/>
+              </w:rPr>
+            </w:pPr>
+          </w:p>
+        </w:tc>
+      </w:tr>
+      <w:tr>
+        <w:tc>
+          <w:tcPr>
+            <w:tcW w:w="5246" w:type="dxa"/>
+          </w:tcPr>
+          <w:p>
+            <w:pPr>
+              <w:rPr>
+                <w:rFonts w:ascii="Times New Roman" w:hAnsi="Times New Roman" w:cs="Times New Roman"/>
+                <w:sz w:val="24"/>
+                <w:szCs w:val="24"/>
+              </w:rPr>
+            </w:pPr>
+            <w:r>
+              <w:rPr>
+                <w:rFonts w:ascii="Times New Roman" w:hAnsi="Times New Roman" w:cs="Times New Roman"/>
+                <w:sz w:val="24"/>
+                <w:szCs w:val="24"/>
+              </w:rPr>
+              <w:t xml:space="preserve">Užklausa į </w:t>
+            </w:r>
+            <w:r>
+              <w:rPr>
+                <w:rFonts w:ascii="Times New Roman" w:hAnsi="Times New Roman" w:cs="Times New Roman"/>
+                <w:sz w:val="24"/>
+                <w:szCs w:val="24"/>
+              </w:rPr>
+              <w:t>https://api.cherryservers.com/v1/regions</w:t>
+            </w:r>
+          </w:p>
+        </w:tc>
+        <w:tc>
+          <w:tcPr>
+            <w:tcW w:w="2693" w:type="dxa"/>
+          </w:tcPr>
+          <w:p>
+            <w:pPr>
+              <w:rPr>
+                <w:rFonts w:ascii="Times New Roman" w:hAnsi="Times New Roman" w:cs="Times New Roman"/>
+                <w:sz w:val="24"/>
+                <w:szCs w:val="24"/>
+              </w:rPr>
+            </w:pPr>
+            <w:r>
+              <w:rPr>
+                <w:rFonts w:ascii="Times New Roman" w:hAnsi="Times New Roman" w:cs="Times New Roman"/>
+                <w:sz w:val="24"/>
+                <w:szCs w:val="24"/>
+              </w:rPr>
+              <w:t>HTTP statusas 200 ir trijų galimų regionų objektų sąrašas</w:t>
+            </w:r>
+          </w:p>
+        </w:tc>
+        <w:tc>
+          <w:tcPr>
+            <w:tcW w:w="2126" w:type="dxa"/>
+          </w:tcPr>
+          <w:p>
+            <w:pPr>
+              <w:rPr>
+                <w:rFonts w:ascii="Times New Roman" w:hAnsi="Times New Roman" w:cs="Times New Roman"/>
+                <w:sz w:val="24"/>
+                <w:szCs w:val="24"/>
+              </w:rPr>
+            </w:pPr>
+          </w:p>
+        </w:tc>
+        <w:tc>
+          <w:tcPr>
+            <w:tcW w:w="567" w:type="dxa"/>
+          </w:tcPr>
+          <w:p>
+            <w:pPr>
+              <w:jc w:val="both"/>
+              <w:rPr>
+                <w:rFonts w:ascii="Times New Roman" w:hAnsi="Times New Roman" w:cs="Times New Roman"/>
+                <w:sz w:val="24"/>
+                <w:szCs w:val="24"/>
+              </w:rPr>
+            </w:pPr>
+          </w:p>
+        </w:tc>
+      </w:tr>
+      <w:tr>
+        <w:tc>
+          <w:tcPr>
+            <w:tcW w:w="5246" w:type="dxa"/>
+          </w:tcPr>
+          <w:p>
+            <w:pPr>
+              <w:rPr>
+                <w:rFonts w:ascii="Times New Roman" w:hAnsi="Times New Roman" w:cs="Times New Roman"/>
+                <w:sz w:val="24"/>
+                <w:szCs w:val="24"/>
+              </w:rPr>
+            </w:pPr>
+            <w:r>
+              <w:rPr>
+                <w:rFonts w:ascii="Times New Roman" w:hAnsi="Times New Roman" w:cs="Times New Roman"/>
+                <w:sz w:val="24"/>
+                <w:szCs w:val="24"/>
+              </w:rPr>
+              <w:t xml:space="preserve">Užklausa į </w:t>
+            </w:r>
+            <w:r>
+              <w:rPr>
+                <w:rFonts w:ascii="Times New Roman" w:hAnsi="Times New Roman" w:cs="Times New Roman"/>
+                <w:sz w:val="24"/>
+                <w:szCs w:val="24"/>
+              </w:rPr>
+              <w:t>https://api.cherryservers.com/v1/plans</w:t>
+            </w:r>
+          </w:p>
+        </w:tc>
+        <w:tc>
+          <w:tcPr>
+            <w:tcW w:w="2693" w:type="dxa"/>
+          </w:tcPr>
+          <w:p>
+            <w:pPr>
+              <w:rPr>
+                <w:rFonts w:ascii="Times New Roman" w:hAnsi="Times New Roman" w:cs="Times New Roman"/>
+                <w:sz w:val="24"/>
+                <w:szCs w:val="24"/>
+              </w:rPr>
+            </w:pPr>
+            <w:r>
+              <w:rPr>
+                <w:rFonts w:ascii="Times New Roman" w:hAnsi="Times New Roman" w:cs="Times New Roman"/>
+                <w:sz w:val="24"/>
+                <w:szCs w:val="24"/>
+              </w:rPr>
+              <w:t>HTPP statusas 200 ir galimų planų masyvas</w:t>
+            </w:r>
+          </w:p>
+        </w:tc>
+        <w:tc>
+          <w:tcPr>
+            <w:tcW w:w="2126" w:type="dxa"/>
+          </w:tcPr>
+          <w:p>
+            <w:pPr>
+              <w:rPr>
+                <w:rFonts w:ascii="Times New Roman" w:hAnsi="Times New Roman" w:cs="Times New Roman"/>
+                <w:sz w:val="24"/>
+                <w:szCs w:val="24"/>
+              </w:rPr>
+            </w:pPr>
+          </w:p>
+        </w:tc>
+        <w:tc>
+          <w:tcPr>
+            <w:tcW w:w="567" w:type="dxa"/>
+          </w:tcPr>
+          <w:p>
+            <w:pPr>
+              <w:jc w:val="both"/>
+              <w:rPr>
+                <w:rFonts w:ascii="Times New Roman" w:hAnsi="Times New Roman" w:cs="Times New Roman"/>
+                <w:sz w:val="24"/>
+                <w:szCs w:val="24"/>
+              </w:rPr>
+            </w:pPr>
+          </w:p>
+        </w:tc>
+      </w:tr>
+      <w:tr>
+        <w:tc>
+          <w:tcPr>
+            <w:tcW w:w="5246" w:type="dxa"/>
+          </w:tcPr>
+          <w:p>
+            <w:pPr>
+              <w:rPr>
+                <w:rFonts w:ascii="Times New Roman" w:hAnsi="Times New Roman" w:cs="Times New Roman"/>
+                <w:sz w:val="24"/>
+                <w:szCs w:val="24"/>
+              </w:rPr>
+            </w:pPr>
+            <w:r>
+              <w:rPr>
+                <w:rFonts w:ascii="Times New Roman" w:hAnsi="Times New Roman" w:cs="Times New Roman"/>
+                <w:sz w:val="24"/>
+                <w:szCs w:val="24"/>
+              </w:rPr>
+              <w:t xml:space="preserve">Užklausa kiekvienam planui į </w:t>
+            </w:r>
+            <w:r>
+              <w:rPr>
+                <w:rFonts w:ascii="Times New Roman" w:hAnsi="Times New Roman" w:cs="Times New Roman"/>
+                <w:sz w:val="24"/>
+                <w:szCs w:val="24"/>
+              </w:rPr>
+              <w:t>https://api.cherryservers.com/v1/plans/{plan}/images</w:t>
+            </w:r>
+          </w:p>
+        </w:tc>
+        <w:tc>
+          <w:tcPr>
+            <w:tcW w:w="2693" w:type="dxa"/>
+          </w:tcPr>
+          <w:p>
+            <w:pPr>
+              <w:rPr>
+                <w:rFonts w:ascii="Times New Roman" w:hAnsi="Times New Roman" w:cs="Times New Roman"/>
+                <w:sz w:val="24"/>
+                <w:szCs w:val="24"/>
+              </w:rPr>
+            </w:pPr>
+            <w:r>
+              <w:rPr>
+                <w:rFonts w:ascii="Times New Roman" w:hAnsi="Times New Roman" w:cs="Times New Roman"/>
+                <w:sz w:val="24"/>
+                <w:szCs w:val="24"/>
+              </w:rPr>
+              <w:t>HTTP statusas 200 ir plano galimų OS atvaizdų masyvas</w:t>
+            </w:r>
+          </w:p>
+        </w:tc>
+        <w:tc>
+          <w:tcPr>
+            <w:tcW w:w="2126" w:type="dxa"/>
+          </w:tcPr>
+          <w:p>
+            <w:pPr>
+              <w:rPr>
+                <w:rFonts w:ascii="Times New Roman" w:hAnsi="Times New Roman" w:cs="Times New Roman"/>
+                <w:sz w:val="24"/>
+                <w:szCs w:val="24"/>
+              </w:rPr>
+            </w:pPr>
+          </w:p>
+        </w:tc>
+        <w:tc>
+          <w:tcPr>
+            <w:tcW w:w="567" w:type="dxa"/>
+          </w:tcPr>
+          <w:p>
+            <w:pPr>
+              <w:jc w:val="both"/>
+              <w:rPr>
+                <w:rFonts w:ascii="Times New Roman" w:hAnsi="Times New Roman" w:cs="Times New Roman"/>
+                <w:sz w:val="24"/>
+                <w:szCs w:val="24"/>
+              </w:rPr>
+            </w:pPr>
+          </w:p>
+        </w:tc>
+      </w:tr>
+      <w:tr>
+        <w:tc>
+          <w:tcPr>
+            <w:tcW w:w="5246" w:type="dxa"/>
+          </w:tcPr>
+          <w:p>
+            <w:pPr>
+              <w:rPr>
+                <w:rFonts w:ascii="Times New Roman" w:hAnsi="Times New Roman" w:cs="Times New Roman"/>
+                <w:sz w:val="24"/>
+                <w:szCs w:val="24"/>
+              </w:rPr>
+            </w:pPr>
+          </w:p>
+        </w:tc>
+        <w:tc>
+          <w:tcPr>
+            <w:tcW w:w="2693" w:type="dxa"/>
+          </w:tcPr>
+          <w:p>
+            <w:pPr>
+              <w:rPr>
+                <w:rFonts w:ascii="Times New Roman" w:hAnsi="Times New Roman" w:cs="Times New Roman"/>
+                <w:sz w:val="24"/>
+                <w:szCs w:val="24"/>
+              </w:rPr>
+            </w:pPr>
+          </w:p>
+        </w:tc>
+        <w:tc>
+          <w:tcPr>
+            <w:tcW w:w="2126" w:type="dxa"/>
+          </w:tcPr>
+          <w:p>
+            <w:pPr>
+              <w:rPr>
+                <w:rFonts w:ascii="Times New Roman" w:hAnsi="Times New Roman" w:cs="Times New Roman"/>
+                <w:sz w:val="24"/>
+                <w:szCs w:val="24"/>
+              </w:rPr>
+            </w:pPr>
+          </w:p>
+        </w:tc>
+        <w:tc>
+          <w:tcPr>
+            <w:tcW w:w="567" w:type="dxa"/>
+          </w:tcPr>
+          <w:p>
+            <w:pPr>
+              <w:jc w:val="both"/>
+              <w:rPr>
+                <w:rFonts w:ascii="Times New Roman" w:hAnsi="Times New Roman" w:cs="Times New Roman"/>
+                <w:sz w:val="24"/>
+                <w:szCs w:val="24"/>
+              </w:rPr>
+            </w:pPr>
+          </w:p>
+        </w:tc>
+      </w:tr>
+      <w:tr>
+        <w:tc>
+          <w:tcPr>
+            <w:tcW w:w="5246" w:type="dxa"/>
+          </w:tcPr>
+          <w:p>
+            <w:pPr>
+              <w:rPr>
+                <w:rFonts w:ascii="Times New Roman" w:hAnsi="Times New Roman" w:cs="Times New Roman"/>
+                <w:sz w:val="24"/>
+                <w:szCs w:val="24"/>
+              </w:rPr>
+            </w:pPr>
+          </w:p>
+        </w:tc>
+        <w:tc>
+          <w:tcPr>
+            <w:tcW w:w="2693" w:type="dxa"/>
+          </w:tcPr>
+          <w:p>
+            <w:pPr>
+              <w:rPr>
+                <w:rFonts w:ascii="Times New Roman" w:hAnsi="Times New Roman" w:cs="Times New Roman"/>
+                <w:sz w:val="24"/>
+                <w:szCs w:val="24"/>
+              </w:rPr>
+            </w:pPr>
+          </w:p>
+        </w:tc>
+        <w:tc>
+          <w:tcPr>
+            <w:tcW w:w="2126" w:type="dxa"/>
+          </w:tcPr>
+          <w:p>
+            <w:pPr>
+              <w:rPr>
+                <w:rFonts w:ascii="Times New Roman" w:hAnsi="Times New Roman" w:cs="Times New Roman"/>
+                <w:sz w:val="24"/>
+                <w:szCs w:val="24"/>
+              </w:rPr>
+            </w:pPr>
+          </w:p>
+        </w:tc>
+        <w:tc>
+          <w:tcPr>
+            <w:tcW w:w="567" w:type="dxa"/>
+          </w:tcPr>
+          <w:p>
+            <w:pPr>
+              <w:jc w:val="both"/>
+              <w:rPr>
+                <w:rFonts w:ascii="Times New Roman" w:hAnsi="Times New Roman" w:cs="Times New Roman"/>
+                <w:sz w:val="24"/>
+                <w:szCs w:val="24"/>
+              </w:rPr>
+            </w:pPr>
+          </w:p>
+        </w:tc>
+      </w:tr>
+      <w:tr>
+        <w:tc>
+          <w:tcPr>
+            <w:tcW w:w="5246" w:type="dxa"/>
+          </w:tcPr>
+          <w:p>
+            <w:pPr>
+              <w:rPr>
+                <w:rFonts w:ascii="Times New Roman" w:hAnsi="Times New Roman" w:cs="Times New Roman"/>
+                <w:sz w:val="24"/>
+                <w:szCs w:val="24"/>
+              </w:rPr>
+            </w:pPr>
+          </w:p>
+        </w:tc>
+        <w:tc>
+          <w:tcPr>
+            <w:tcW w:w="2693" w:type="dxa"/>
+          </w:tcPr>
+          <w:p>
+            <w:pPr>
+              <w:rPr>
+                <w:rFonts w:ascii="Times New Roman" w:hAnsi="Times New Roman" w:cs="Times New Roman"/>
+                <w:sz w:val="24"/>
+                <w:szCs w:val="24"/>
+              </w:rPr>
+            </w:pPr>
+          </w:p>
+        </w:tc>
+        <w:tc>
+          <w:tcPr>
+            <w:tcW w:w="2126" w:type="dxa"/>
+          </w:tcPr>
+          <w:p>
+            <w:pPr>
+              <w:rPr>
+                <w:rFonts w:ascii="Times New Roman" w:hAnsi="Times New Roman" w:cs="Times New Roman"/>
+                <w:sz w:val="24"/>
+                <w:szCs w:val="24"/>
+              </w:rPr>
+            </w:pPr>
+          </w:p>
+        </w:tc>
+        <w:tc>
+          <w:tcPr>
+            <w:tcW w:w="567" w:type="dxa"/>
+          </w:tcPr>
+          <w:p>
+            <w:pPr>
+              <w:jc w:val="both"/>
+              <w:rPr>
+                <w:rFonts w:ascii="Times New Roman" w:hAnsi="Times New Roman" w:cs="Times New Roman"/>
+                <w:sz w:val="24"/>
+                <w:szCs w:val="24"/>
+              </w:rPr>
+            </w:pPr>
+          </w:p>
+        </w:tc>
+      </w:tr>
+    </w:tbl>
     <w:p>
       <w:pPr>
         <w:jc w:val="both"/>
@@ -1048,14 +1599,55 @@
           <w:szCs w:val="24"/>
         </w:rPr>
       </w:pPr>
-      <w:r>
-        <w:rPr>
-          <w:rFonts w:ascii="Times New Roman" w:hAnsi="Times New Roman" w:cs="Times New Roman"/>
-          <w:sz w:val="24"/>
-          <w:szCs w:val="24"/>
-        </w:rPr>
-        <w:lastRenderedPageBreak/>
-        <w:t>Iš API surenkami reikalingų parametrų sąrašai, kad būtų galima suformuoti užklausą. Programa sudaro ir s</w:t>
+    </w:p>
+    <w:p>
+      <w:pPr>
+        <w:jc w:val="both"/>
+        <w:rPr>
+          <w:rFonts w:ascii="Times New Roman" w:hAnsi="Times New Roman" w:cs="Times New Roman"/>
+          <w:sz w:val="24"/>
+          <w:szCs w:val="24"/>
+        </w:rPr>
+      </w:pPr>
+      <w:r>
+        <w:rPr>
+          <w:rFonts w:ascii="Times New Roman" w:hAnsi="Times New Roman" w:cs="Times New Roman"/>
+          <w:sz w:val="24"/>
+          <w:szCs w:val="24"/>
+        </w:rPr>
+        <w:t xml:space="preserve">Iš API </w:t>
+      </w:r>
+      <w:r>
+        <w:rPr>
+          <w:rFonts w:ascii="Times New Roman" w:hAnsi="Times New Roman" w:cs="Times New Roman"/>
+          <w:sz w:val="24"/>
+          <w:szCs w:val="24"/>
+        </w:rPr>
+        <w:t xml:space="preserve">taškų </w:t>
+      </w:r>
+      <w:r>
+        <w:rPr>
+          <w:rFonts w:ascii="Times New Roman" w:hAnsi="Times New Roman" w:cs="Times New Roman"/>
+          <w:sz w:val="24"/>
+          <w:szCs w:val="24"/>
+        </w:rPr>
+        <w:t xml:space="preserve">surenkami reikalingų parametrų sąrašai, kad būtų galima suformuoti </w:t>
+      </w:r>
+      <w:r>
+        <w:rPr>
+          <w:rFonts w:ascii="Times New Roman" w:hAnsi="Times New Roman" w:cs="Times New Roman"/>
+          <w:sz w:val="24"/>
+          <w:szCs w:val="24"/>
+        </w:rPr>
+        <w:t xml:space="preserve">serverio užsakymo </w:t>
+      </w:r>
+      <w:r>
+        <w:rPr>
+          <w:rFonts w:ascii="Times New Roman" w:hAnsi="Times New Roman" w:cs="Times New Roman"/>
+          <w:sz w:val="24"/>
+          <w:szCs w:val="24"/>
+        </w:rPr>
+        <w:t>užklausą. Programa sudaro ir s</w:t>
       </w:r>
       <w:r>
         <w:rPr>
@@ -1111,7 +1703,15 @@
           <w:sz w:val="24"/>
           <w:szCs w:val="24"/>
         </w:rPr>
-        <w:t>renkant galimus parametrus ir bando užsakyti serverį. Užsakymą bandoma vykdyti kartą per valandą. Kiekvieno užsakymo rezultatas dokumentuojamas.</w:t>
+        <w:t>renkant galimus parametrus ir bando užsakyti serverį</w:t>
+      </w:r>
+      <w:r>
+        <w:rPr>
+          <w:rFonts w:ascii="Times New Roman" w:hAnsi="Times New Roman" w:cs="Times New Roman"/>
+          <w:sz w:val="24"/>
+          <w:szCs w:val="24"/>
+        </w:rPr>
+        <w:t xml:space="preserve"> kartą per valandą ir dokumentuoja rezultatą.</w:t>
       </w:r>
     </w:p>
     <w:sectPr>
@@ -1916,6 +2516,25 @@
       <w:contextualSpacing/>
     </w:pPr>
   </w:style>
+  <w:style w:type="table" w:styleId="TableGrid">
+    <w:name w:val="Table Grid"/>
+    <w:basedOn w:val="TableNormal"/>
+    <w:uiPriority w:val="39"/>
+    <w:rsid w:val="007E1338"/>
+    <w:pPr>
+      <w:spacing w:after="0" w:line="240" w:lineRule="auto"/>
+    </w:pPr>
+    <w:tblPr>
+      <w:tblBorders>
+        <w:top w:val="single" w:sz="4" w:space="0" w:color="auto"/>
+        <w:left w:val="single" w:sz="4" w:space="0" w:color="auto"/>
+        <w:bottom w:val="single" w:sz="4" w:space="0" w:color="auto"/>
+        <w:right w:val="single" w:sz="4" w:space="0" w:color="auto"/>
+        <w:insideH w:val="single" w:sz="4" w:space="0" w:color="auto"/>
+        <w:insideV w:val="single" w:sz="4" w:space="0" w:color="auto"/>
+      </w:tblBorders>
+    </w:tblPr>
+  </w:style>
 </w:styles>
 </file>
 

</xml_diff>

<commit_message>
Pridėti 7 nauji testavimo atvejai, pakoreguota plano aprašomoji dalis į glaustesnį tekstą.
</commit_message>
<xml_diff>
--- a/testavimo planas.docx
+++ b/testavimo planas.docx
@@ -63,6 +63,14 @@
           <w:sz w:val="24"/>
           <w:szCs w:val="24"/>
         </w:rPr>
+        <w:t xml:space="preserve">automatizuojant </w:t>
+      </w:r>
+      <w:r>
+        <w:rPr>
+          <w:rFonts w:ascii="Times New Roman" w:hAnsi="Times New Roman" w:cs="Times New Roman"/>
+          <w:sz w:val="24"/>
+          <w:szCs w:val="24"/>
+        </w:rPr>
         <w:t>serverio užsakymo</w:t>
       </w:r>
       <w:r>
@@ -79,7 +87,23 @@
           <w:sz w:val="24"/>
           <w:szCs w:val="24"/>
         </w:rPr>
-        <w:t>proceso iš vartotojo pusės patikrinimui</w:t>
+        <w:t>proces</w:t>
+      </w:r>
+      <w:r>
+        <w:rPr>
+          <w:rFonts w:ascii="Times New Roman" w:hAnsi="Times New Roman" w:cs="Times New Roman"/>
+          <w:sz w:val="24"/>
+          <w:szCs w:val="24"/>
+        </w:rPr>
+        <w:t>ą</w:t>
+      </w:r>
+      <w:r>
+        <w:rPr>
+          <w:rFonts w:ascii="Times New Roman" w:hAnsi="Times New Roman" w:cs="Times New Roman"/>
+          <w:sz w:val="24"/>
+          <w:szCs w:val="24"/>
+        </w:rPr>
+        <w:t xml:space="preserve"> iš vartotojo pusės</w:t>
       </w:r>
       <w:r>
         <w:rPr>
@@ -111,15 +135,23 @@
           <w:sz w:val="24"/>
           <w:szCs w:val="24"/>
         </w:rPr>
-        <w:t xml:space="preserve">as būtų sėkmingas, kai </w:t>
-      </w:r>
-      <w:r>
-        <w:rPr>
-          <w:rFonts w:ascii="Times New Roman" w:hAnsi="Times New Roman" w:cs="Times New Roman"/>
-          <w:sz w:val="24"/>
-          <w:szCs w:val="24"/>
-        </w:rPr>
-        <w:t>vartotojas bando užsisakyti serverius su įvairiais parametrų rinkiniais</w:t>
+        <w:t xml:space="preserve">as </w:t>
+      </w:r>
+      <w:r>
+        <w:rPr>
+          <w:rFonts w:ascii="Times New Roman" w:hAnsi="Times New Roman" w:cs="Times New Roman"/>
+          <w:sz w:val="24"/>
+          <w:szCs w:val="24"/>
+        </w:rPr>
+        <w:t>veiktų</w:t>
+      </w:r>
+      <w:r>
+        <w:rPr>
+          <w:rFonts w:ascii="Times New Roman" w:hAnsi="Times New Roman" w:cs="Times New Roman"/>
+          <w:sz w:val="24"/>
+          <w:szCs w:val="24"/>
+        </w:rPr>
+        <w:t xml:space="preserve"> su įvairiais parametrų rinkiniais</w:t>
       </w:r>
       <w:r>
         <w:rPr>
@@ -262,6 +294,30 @@
           <w:szCs w:val="24"/>
         </w:rPr>
         <w:t>Testuoti API taško serverio užsakymui veikimą siunčiant užklausas su atsitiktiniais parametrais.</w:t>
+      </w:r>
+    </w:p>
+    <w:p>
+      <w:pPr>
+        <w:pStyle w:val="ListParagraph"/>
+        <w:numPr>
+          <w:ilvl w:val="0"/>
+          <w:numId w:val="4"/>
+        </w:numPr>
+        <w:rPr>
+          <w:rFonts w:ascii="Times New Roman" w:hAnsi="Times New Roman" w:cs="Times New Roman"/>
+          <w:b/>
+          <w:bCs/>
+          <w:sz w:val="28"/>
+          <w:szCs w:val="28"/>
+        </w:rPr>
+      </w:pPr>
+      <w:r>
+        <w:rPr>
+          <w:rFonts w:ascii="Times New Roman" w:hAnsi="Times New Roman" w:cs="Times New Roman"/>
+          <w:sz w:val="24"/>
+          <w:szCs w:val="24"/>
+        </w:rPr>
+        <w:t>Testuoti API taško serverio užsakymui veikimą siunčiant užklausas su norimais parametrais (regionas, serveris, OS atvaizdas).</w:t>
       </w:r>
     </w:p>
     <w:p>
@@ -699,23 +755,358 @@
           <w:sz w:val="24"/>
           <w:szCs w:val="24"/>
         </w:rPr>
-        <w:t xml:space="preserve"> automatiškai,</w:t>
-      </w:r>
-      <w:r>
-        <w:rPr>
-          <w:rFonts w:ascii="Times New Roman" w:hAnsi="Times New Roman" w:cs="Times New Roman"/>
-          <w:sz w:val="24"/>
-          <w:szCs w:val="24"/>
-        </w:rPr>
-        <w:t xml:space="preserve"> sukuriant programą ,,beždžionę“, kuri imituoja vartotoją ir tam tikru laiko intervalu bando užsakyti serverį atsitiktinai parenkant galimus parametrus.</w:t>
-      </w:r>
-      <w:r>
-        <w:rPr>
-          <w:rFonts w:ascii="Times New Roman" w:hAnsi="Times New Roman" w:cs="Times New Roman"/>
-          <w:sz w:val="24"/>
-          <w:szCs w:val="24"/>
-        </w:rPr>
-        <w:t xml:space="preserve"> Parametrai gaunami kreipiantis į kitus API taškus, kurių veikimo tinkamumas nėra testuojamas, todėl, klaidos atveju, ,,beždžionė“ nusiųs netinkamą užklausą.</w:t>
+        <w:t xml:space="preserve"> automatiškai</w:t>
+      </w:r>
+      <w:r>
+        <w:rPr>
+          <w:rFonts w:ascii="Times New Roman" w:hAnsi="Times New Roman" w:cs="Times New Roman"/>
+          <w:sz w:val="24"/>
+          <w:szCs w:val="24"/>
+        </w:rPr>
+        <w:t xml:space="preserve"> per terminalą paleidus</w:t>
+      </w:r>
+      <w:r>
+        <w:rPr>
+          <w:rFonts w:ascii="Times New Roman" w:hAnsi="Times New Roman" w:cs="Times New Roman"/>
+          <w:sz w:val="24"/>
+          <w:szCs w:val="24"/>
+        </w:rPr>
+        <w:t xml:space="preserve"> programą ,,beždžionę“</w:t>
+      </w:r>
+      <w:r>
+        <w:rPr>
+          <w:rFonts w:ascii="Times New Roman" w:hAnsi="Times New Roman" w:cs="Times New Roman"/>
+          <w:sz w:val="24"/>
+          <w:szCs w:val="24"/>
+        </w:rPr>
+        <w:t xml:space="preserve"> </w:t>
+      </w:r>
+      <w:r>
+        <w:rPr>
+          <w:rFonts w:ascii="Times New Roman" w:hAnsi="Times New Roman" w:cs="Times New Roman"/>
+          <w:sz w:val="24"/>
+          <w:szCs w:val="24"/>
+        </w:rPr>
+        <w:t>tam tikru laiko intervalu</w:t>
+      </w:r>
+      <w:r>
+        <w:rPr>
+          <w:rFonts w:ascii="Times New Roman" w:hAnsi="Times New Roman" w:cs="Times New Roman"/>
+          <w:sz w:val="24"/>
+          <w:szCs w:val="24"/>
+        </w:rPr>
+        <w:t>. ,,Beždžionė“</w:t>
+      </w:r>
+      <w:r>
+        <w:rPr>
+          <w:rFonts w:ascii="Times New Roman" w:hAnsi="Times New Roman" w:cs="Times New Roman"/>
+          <w:sz w:val="24"/>
+          <w:szCs w:val="24"/>
+        </w:rPr>
+        <w:t xml:space="preserve"> bando užsakyti serverį atsitiktinai parenkant galimus parametrus</w:t>
+      </w:r>
+      <w:r>
+        <w:rPr>
+          <w:rFonts w:ascii="Times New Roman" w:hAnsi="Times New Roman" w:cs="Times New Roman"/>
+          <w:sz w:val="24"/>
+          <w:szCs w:val="24"/>
+        </w:rPr>
+        <w:t xml:space="preserve"> arba paleidimo metu uždedant tam tikrus filtrus (pvz., </w:t>
+      </w:r>
+      <w:r>
+        <w:rPr>
+          <w:rFonts w:ascii="Times New Roman" w:hAnsi="Times New Roman" w:cs="Times New Roman"/>
+          <w:sz w:val="24"/>
+          <w:szCs w:val="24"/>
+        </w:rPr>
+        <w:t>norimas</w:t>
+      </w:r>
+      <w:r>
+        <w:rPr>
+          <w:rFonts w:ascii="Times New Roman" w:hAnsi="Times New Roman" w:cs="Times New Roman"/>
+          <w:sz w:val="24"/>
+          <w:szCs w:val="24"/>
+        </w:rPr>
+        <w:t xml:space="preserve"> regionas)</w:t>
+      </w:r>
+      <w:r>
+        <w:rPr>
+          <w:rFonts w:ascii="Times New Roman" w:hAnsi="Times New Roman" w:cs="Times New Roman"/>
+          <w:sz w:val="24"/>
+          <w:szCs w:val="24"/>
+        </w:rPr>
+        <w:t>.</w:t>
+      </w:r>
+      <w:r>
+        <w:rPr>
+          <w:rFonts w:ascii="Times New Roman" w:hAnsi="Times New Roman" w:cs="Times New Roman"/>
+          <w:sz w:val="24"/>
+          <w:szCs w:val="24"/>
+        </w:rPr>
+        <w:t xml:space="preserve"> </w:t>
+      </w:r>
+      <w:r>
+        <w:rPr>
+          <w:rFonts w:ascii="Times New Roman" w:hAnsi="Times New Roman" w:cs="Times New Roman"/>
+          <w:sz w:val="24"/>
+          <w:szCs w:val="24"/>
+        </w:rPr>
+        <w:t>Programos veikimo</w:t>
+      </w:r>
+      <w:r>
+        <w:rPr>
+          <w:rFonts w:ascii="Times New Roman" w:hAnsi="Times New Roman" w:cs="Times New Roman"/>
+          <w:sz w:val="24"/>
+          <w:szCs w:val="24"/>
+        </w:rPr>
+        <w:t xml:space="preserve"> aprašymas</w:t>
+      </w:r>
+      <w:r>
+        <w:rPr>
+          <w:rFonts w:ascii="Times New Roman" w:hAnsi="Times New Roman" w:cs="Times New Roman"/>
+          <w:sz w:val="24"/>
+          <w:szCs w:val="24"/>
+        </w:rPr>
+        <w:t>:</w:t>
+      </w:r>
+    </w:p>
+    <w:p>
+      <w:pPr>
+        <w:pStyle w:val="ListParagraph"/>
+        <w:numPr>
+          <w:ilvl w:val="0"/>
+          <w:numId w:val="12"/>
+        </w:numPr>
+        <w:jc w:val="both"/>
+        <w:rPr>
+          <w:rFonts w:ascii="Times New Roman" w:hAnsi="Times New Roman" w:cs="Times New Roman"/>
+          <w:sz w:val="24"/>
+          <w:szCs w:val="24"/>
+        </w:rPr>
+      </w:pPr>
+      <w:r>
+        <w:rPr>
+          <w:rFonts w:ascii="Times New Roman" w:hAnsi="Times New Roman" w:cs="Times New Roman"/>
+          <w:sz w:val="24"/>
+          <w:szCs w:val="24"/>
+        </w:rPr>
+        <w:t>Per API taškus surenkami galimi duomenys užklausai formuoti:</w:t>
+      </w:r>
+    </w:p>
+    <w:p>
+      <w:pPr>
+        <w:pStyle w:val="ListParagraph"/>
+        <w:numPr>
+          <w:ilvl w:val="0"/>
+          <w:numId w:val="14"/>
+        </w:numPr>
+        <w:jc w:val="both"/>
+        <w:rPr>
+          <w:rFonts w:ascii="Times New Roman" w:hAnsi="Times New Roman" w:cs="Times New Roman"/>
+          <w:sz w:val="24"/>
+          <w:szCs w:val="24"/>
+        </w:rPr>
+      </w:pPr>
+      <w:r>
+        <w:rPr>
+          <w:rFonts w:ascii="Times New Roman" w:hAnsi="Times New Roman" w:cs="Times New Roman"/>
+          <w:sz w:val="24"/>
+          <w:szCs w:val="24"/>
+        </w:rPr>
+        <w:t>Regionų sąrašas.</w:t>
+      </w:r>
+    </w:p>
+    <w:p>
+      <w:pPr>
+        <w:pStyle w:val="ListParagraph"/>
+        <w:numPr>
+          <w:ilvl w:val="0"/>
+          <w:numId w:val="14"/>
+        </w:numPr>
+        <w:jc w:val="both"/>
+        <w:rPr>
+          <w:rFonts w:ascii="Times New Roman" w:hAnsi="Times New Roman" w:cs="Times New Roman"/>
+          <w:sz w:val="24"/>
+          <w:szCs w:val="24"/>
+        </w:rPr>
+      </w:pPr>
+      <w:r>
+        <w:rPr>
+          <w:rFonts w:ascii="Times New Roman" w:hAnsi="Times New Roman" w:cs="Times New Roman"/>
+          <w:sz w:val="24"/>
+          <w:szCs w:val="24"/>
+        </w:rPr>
+        <w:t>Planų sąrašas.</w:t>
+      </w:r>
+    </w:p>
+    <w:p>
+      <w:pPr>
+        <w:pStyle w:val="ListParagraph"/>
+        <w:numPr>
+          <w:ilvl w:val="0"/>
+          <w:numId w:val="14"/>
+        </w:numPr>
+        <w:jc w:val="both"/>
+        <w:rPr>
+          <w:rFonts w:ascii="Times New Roman" w:hAnsi="Times New Roman" w:cs="Times New Roman"/>
+          <w:sz w:val="24"/>
+          <w:szCs w:val="24"/>
+        </w:rPr>
+      </w:pPr>
+      <w:r>
+        <w:rPr>
+          <w:rFonts w:ascii="Times New Roman" w:hAnsi="Times New Roman" w:cs="Times New Roman"/>
+          <w:sz w:val="24"/>
+          <w:szCs w:val="24"/>
+        </w:rPr>
+        <w:t>Kiekvieno plano OS atvaizdų sąrašas.</w:t>
+      </w:r>
+    </w:p>
+    <w:p>
+      <w:pPr>
+        <w:pStyle w:val="ListParagraph"/>
+        <w:numPr>
+          <w:ilvl w:val="0"/>
+          <w:numId w:val="12"/>
+        </w:numPr>
+        <w:jc w:val="both"/>
+        <w:rPr>
+          <w:rFonts w:ascii="Times New Roman" w:hAnsi="Times New Roman" w:cs="Times New Roman"/>
+          <w:sz w:val="24"/>
+          <w:szCs w:val="24"/>
+        </w:rPr>
+      </w:pPr>
+      <w:r>
+        <w:rPr>
+          <w:rFonts w:ascii="Times New Roman" w:hAnsi="Times New Roman" w:cs="Times New Roman"/>
+          <w:sz w:val="24"/>
+          <w:szCs w:val="24"/>
+        </w:rPr>
+        <w:t>Suformuojama užklausa:</w:t>
+      </w:r>
+    </w:p>
+    <w:p>
+      <w:pPr>
+        <w:pStyle w:val="ListParagraph"/>
+        <w:numPr>
+          <w:ilvl w:val="1"/>
+          <w:numId w:val="12"/>
+        </w:numPr>
+        <w:jc w:val="both"/>
+        <w:rPr>
+          <w:rFonts w:ascii="Times New Roman" w:hAnsi="Times New Roman" w:cs="Times New Roman"/>
+          <w:sz w:val="24"/>
+          <w:szCs w:val="24"/>
+        </w:rPr>
+      </w:pPr>
+      <w:r>
+        <w:rPr>
+          <w:rFonts w:ascii="Times New Roman" w:hAnsi="Times New Roman" w:cs="Times New Roman"/>
+          <w:sz w:val="24"/>
+          <w:szCs w:val="24"/>
+        </w:rPr>
+        <w:t>Visus parametrus parenkant atsitiktinai</w:t>
+      </w:r>
+    </w:p>
+    <w:p>
+      <w:pPr>
+        <w:pStyle w:val="ListParagraph"/>
+        <w:numPr>
+          <w:ilvl w:val="1"/>
+          <w:numId w:val="12"/>
+        </w:numPr>
+        <w:jc w:val="both"/>
+        <w:rPr>
+          <w:rFonts w:ascii="Times New Roman" w:hAnsi="Times New Roman" w:cs="Times New Roman"/>
+          <w:sz w:val="24"/>
+          <w:szCs w:val="24"/>
+        </w:rPr>
+      </w:pPr>
+      <w:r>
+        <w:rPr>
+          <w:rFonts w:ascii="Times New Roman" w:hAnsi="Times New Roman" w:cs="Times New Roman"/>
+          <w:sz w:val="24"/>
+          <w:szCs w:val="24"/>
+        </w:rPr>
+        <w:t>Parametrus atrenkant pritaikius įvestus filtrus</w:t>
+      </w:r>
+    </w:p>
+    <w:p>
+      <w:pPr>
+        <w:pStyle w:val="ListParagraph"/>
+        <w:numPr>
+          <w:ilvl w:val="1"/>
+          <w:numId w:val="12"/>
+        </w:numPr>
+        <w:jc w:val="both"/>
+        <w:rPr>
+          <w:rFonts w:ascii="Times New Roman" w:hAnsi="Times New Roman" w:cs="Times New Roman"/>
+          <w:sz w:val="24"/>
+          <w:szCs w:val="24"/>
+        </w:rPr>
+      </w:pPr>
+      <w:r>
+        <w:rPr>
+          <w:rFonts w:ascii="Times New Roman" w:hAnsi="Times New Roman" w:cs="Times New Roman"/>
+          <w:sz w:val="24"/>
+          <w:szCs w:val="24"/>
+        </w:rPr>
+        <w:t>Naudojant standartinius parametrus</w:t>
+      </w:r>
+    </w:p>
+    <w:p>
+      <w:pPr>
+        <w:pStyle w:val="ListParagraph"/>
+        <w:numPr>
+          <w:ilvl w:val="0"/>
+          <w:numId w:val="12"/>
+        </w:numPr>
+        <w:jc w:val="both"/>
+        <w:rPr>
+          <w:rFonts w:ascii="Times New Roman" w:hAnsi="Times New Roman" w:cs="Times New Roman"/>
+          <w:sz w:val="24"/>
+          <w:szCs w:val="24"/>
+        </w:rPr>
+      </w:pPr>
+      <w:r>
+        <w:rPr>
+          <w:rFonts w:ascii="Times New Roman" w:hAnsi="Times New Roman" w:cs="Times New Roman"/>
+          <w:sz w:val="24"/>
+          <w:szCs w:val="24"/>
+        </w:rPr>
+        <w:t>Vykdomas kreipimasis į API tašką siunčiant sugeneruotą užklausą.</w:t>
+      </w:r>
+    </w:p>
+    <w:p>
+      <w:pPr>
+        <w:pStyle w:val="ListParagraph"/>
+        <w:numPr>
+          <w:ilvl w:val="0"/>
+          <w:numId w:val="12"/>
+        </w:numPr>
+        <w:jc w:val="both"/>
+        <w:rPr>
+          <w:rFonts w:ascii="Times New Roman" w:hAnsi="Times New Roman" w:cs="Times New Roman"/>
+          <w:sz w:val="24"/>
+          <w:szCs w:val="24"/>
+        </w:rPr>
+      </w:pPr>
+      <w:r>
+        <w:rPr>
+          <w:rFonts w:ascii="Times New Roman" w:hAnsi="Times New Roman" w:cs="Times New Roman"/>
+          <w:sz w:val="24"/>
+          <w:szCs w:val="24"/>
+        </w:rPr>
+        <w:lastRenderedPageBreak/>
+        <w:t>Gaunamas teigiamas arba neigiamas rezultatas</w:t>
+      </w:r>
+      <w:r>
+        <w:rPr>
+          <w:rFonts w:ascii="Times New Roman" w:hAnsi="Times New Roman" w:cs="Times New Roman"/>
+          <w:sz w:val="24"/>
+          <w:szCs w:val="24"/>
+        </w:rPr>
+        <w:t xml:space="preserve"> ir informacija apie jį išsaugoma duomenų bazėje.</w:t>
       </w:r>
     </w:p>
     <w:p>
@@ -796,30 +1187,6 @@
           <w:szCs w:val="24"/>
         </w:rPr>
         <w:t>, vykdymo laikas, unikalus ID ir išsaugoti užklausos bei gauto atsakymo duomenys.</w:t>
-      </w:r>
-      <w:r>
-        <w:rPr>
-          <w:rFonts w:ascii="Times New Roman" w:hAnsi="Times New Roman" w:cs="Times New Roman"/>
-          <w:sz w:val="24"/>
-          <w:szCs w:val="24"/>
-        </w:rPr>
-        <w:t xml:space="preserve"> Duomenims saugoti bus sukurtos kelios atskiros lentelės su esminiais laukais, siekiant rezultatus padaryti l</w:t>
-      </w:r>
-      <w:r>
-        <w:rPr>
-          <w:rFonts w:ascii="Times New Roman" w:hAnsi="Times New Roman" w:cs="Times New Roman"/>
-          <w:sz w:val="24"/>
-          <w:szCs w:val="24"/>
-        </w:rPr>
-        <w:t>abiau</w:t>
-      </w:r>
-      <w:r>
-        <w:rPr>
-          <w:rFonts w:ascii="Times New Roman" w:hAnsi="Times New Roman" w:cs="Times New Roman"/>
-          <w:sz w:val="24"/>
-          <w:szCs w:val="24"/>
-        </w:rPr>
-        <w:t xml:space="preserve"> filtruojamus.</w:t>
       </w:r>
     </w:p>
     <w:p>
@@ -931,17 +1298,14 @@
           <w:szCs w:val="24"/>
         </w:rPr>
       </w:pPr>
-      <w:proofErr w:type="spellStart"/>
-      <w:r>
-        <w:rPr>
-          <w:rFonts w:ascii="Times New Roman" w:hAnsi="Times New Roman" w:cs="Times New Roman"/>
-          <w:sz w:val="24"/>
-          <w:szCs w:val="24"/>
-        </w:rPr>
-        <w:lastRenderedPageBreak/>
+      <w:r>
+        <w:rPr>
+          <w:rFonts w:ascii="Times New Roman" w:hAnsi="Times New Roman" w:cs="Times New Roman"/>
+          <w:sz w:val="24"/>
+          <w:szCs w:val="24"/>
+        </w:rPr>
         <w:t>RestSharp</w:t>
       </w:r>
-      <w:proofErr w:type="spellEnd"/>
       <w:r>
         <w:rPr>
           <w:rFonts w:ascii="Times New Roman" w:hAnsi="Times New Roman" w:cs="Times New Roman"/>
@@ -965,7 +1329,6 @@
           <w:szCs w:val="24"/>
         </w:rPr>
       </w:pPr>
-      <w:proofErr w:type="spellStart"/>
       <w:r>
         <w:rPr>
           <w:rFonts w:ascii="Times New Roman" w:hAnsi="Times New Roman" w:cs="Times New Roman"/>
@@ -974,7 +1337,6 @@
         </w:rPr>
         <w:t>Newtonsoft.Json</w:t>
       </w:r>
-      <w:proofErr w:type="spellEnd"/>
       <w:r>
         <w:rPr>
           <w:rFonts w:ascii="Times New Roman" w:hAnsi="Times New Roman" w:cs="Times New Roman"/>
@@ -998,7 +1360,6 @@
           <w:szCs w:val="24"/>
         </w:rPr>
       </w:pPr>
-      <w:proofErr w:type="spellStart"/>
       <w:r>
         <w:rPr>
           <w:rFonts w:ascii="Times New Roman" w:hAnsi="Times New Roman" w:cs="Times New Roman"/>
@@ -1007,7 +1368,6 @@
         </w:rPr>
         <w:t>Microsoft.NET.Test.Sdk</w:t>
       </w:r>
-      <w:proofErr w:type="spellEnd"/>
       <w:r>
         <w:rPr>
           <w:rFonts w:ascii="Times New Roman" w:hAnsi="Times New Roman" w:cs="Times New Roman"/>
@@ -1031,7 +1391,6 @@
           <w:szCs w:val="24"/>
         </w:rPr>
       </w:pPr>
-      <w:proofErr w:type="spellStart"/>
       <w:r>
         <w:rPr>
           <w:rFonts w:ascii="Times New Roman" w:hAnsi="Times New Roman" w:cs="Times New Roman"/>
@@ -1040,7 +1399,6 @@
         </w:rPr>
         <w:t>Microsoft.Extensions.Configuration.Json</w:t>
       </w:r>
-      <w:proofErr w:type="spellEnd"/>
       <w:r>
         <w:rPr>
           <w:rFonts w:ascii="Times New Roman" w:hAnsi="Times New Roman" w:cs="Times New Roman"/>
@@ -1064,7 +1422,6 @@
           <w:szCs w:val="24"/>
         </w:rPr>
       </w:pPr>
-      <w:proofErr w:type="spellStart"/>
       <w:r>
         <w:rPr>
           <w:rFonts w:ascii="Times New Roman" w:hAnsi="Times New Roman" w:cs="Times New Roman"/>
@@ -1073,7 +1430,6 @@
         </w:rPr>
         <w:t>NUnit</w:t>
       </w:r>
-      <w:proofErr w:type="spellEnd"/>
       <w:r>
         <w:rPr>
           <w:rFonts w:ascii="Times New Roman" w:hAnsi="Times New Roman" w:cs="Times New Roman"/>
@@ -1129,25 +1485,15 @@
           <w:sz w:val="24"/>
           <w:szCs w:val="24"/>
         </w:rPr>
-        <w:t xml:space="preserve">Parašyta programa yra konsolės tipo ir sukompiliuotas vykdomasis failas gali būti paleidžiamas skirtingose operacinėse sistemose, kuriose įdiegtas tinkamas .NET </w:t>
-      </w:r>
-      <w:proofErr w:type="spellStart"/>
-      <w:r>
-        <w:rPr>
-          <w:rFonts w:ascii="Times New Roman" w:hAnsi="Times New Roman" w:cs="Times New Roman"/>
-          <w:sz w:val="24"/>
-          <w:szCs w:val="24"/>
-        </w:rPr>
-        <w:t>Runtime</w:t>
-      </w:r>
-      <w:proofErr w:type="spellEnd"/>
-      <w:r>
-        <w:rPr>
-          <w:rFonts w:ascii="Times New Roman" w:hAnsi="Times New Roman" w:cs="Times New Roman"/>
-          <w:sz w:val="24"/>
-          <w:szCs w:val="24"/>
-        </w:rPr>
-        <w:t>.</w:t>
+        <w:t>Parašyta programa yra konsolės tipo ir sukompiliuotas vykdomasis failas gali būti paleidžiamas skirtingose operacinėse sistemose, kuriose įdiegtas tinkamas .NET Runtime.</w:t>
+      </w:r>
+      <w:r>
+        <w:rPr>
+          <w:rFonts w:ascii="Times New Roman" w:hAnsi="Times New Roman" w:cs="Times New Roman"/>
+          <w:sz w:val="24"/>
+          <w:szCs w:val="24"/>
+        </w:rPr>
+        <w:t xml:space="preserve"> </w:t>
       </w:r>
     </w:p>
     <w:p>
@@ -1208,6 +1554,14 @@
           <w:szCs w:val="24"/>
         </w:rPr>
         <w:t>Testavimo scenarijai</w:t>
+      </w:r>
+      <w:r>
+        <w:rPr>
+          <w:rFonts w:ascii="Times New Roman" w:hAnsi="Times New Roman" w:cs="Times New Roman"/>
+          <w:sz w:val="24"/>
+          <w:szCs w:val="24"/>
+        </w:rPr>
+        <w:t xml:space="preserve"> – užsakomas serveris</w:t>
       </w:r>
       <w:r>
         <w:rPr>
@@ -1238,7 +1592,7 @@
           <w:sz w:val="24"/>
           <w:szCs w:val="24"/>
         </w:rPr>
-        <w:t>Užsakomas serveris su standartiniais parametrais</w:t>
+        <w:t>su standartiniais parametrais</w:t>
       </w:r>
       <w:r>
         <w:rPr>
@@ -1269,7 +1623,23 @@
           <w:sz w:val="24"/>
           <w:szCs w:val="24"/>
         </w:rPr>
-        <w:t>Užsakomas serveris su nestandartiniais tinkamais parametrais</w:t>
+        <w:t xml:space="preserve">su </w:t>
+      </w:r>
+      <w:r>
+        <w:rPr>
+          <w:rFonts w:ascii="Times New Roman" w:hAnsi="Times New Roman" w:cs="Times New Roman"/>
+          <w:sz w:val="24"/>
+          <w:szCs w:val="24"/>
+        </w:rPr>
+        <w:t>atsitiktiniais</w:t>
+      </w:r>
+      <w:r>
+        <w:rPr>
+          <w:rFonts w:ascii="Times New Roman" w:hAnsi="Times New Roman" w:cs="Times New Roman"/>
+          <w:sz w:val="24"/>
+          <w:szCs w:val="24"/>
+        </w:rPr>
+        <w:t xml:space="preserve"> parametrais</w:t>
       </w:r>
       <w:r>
         <w:rPr>
@@ -1300,7 +1670,208 @@
           <w:sz w:val="24"/>
           <w:szCs w:val="24"/>
         </w:rPr>
-        <w:t>Užsakomas serveris su klaidingais parametrais.</w:t>
+        <w:t>su klaidingais parametrais.</w:t>
+      </w:r>
+    </w:p>
+    <w:p>
+      <w:pPr>
+        <w:pStyle w:val="ListParagraph"/>
+        <w:numPr>
+          <w:ilvl w:val="0"/>
+          <w:numId w:val="10"/>
+        </w:numPr>
+        <w:jc w:val="both"/>
+        <w:rPr>
+          <w:rFonts w:ascii="Times New Roman" w:hAnsi="Times New Roman" w:cs="Times New Roman"/>
+          <w:sz w:val="24"/>
+          <w:szCs w:val="24"/>
+        </w:rPr>
+      </w:pPr>
+      <w:r>
+        <w:rPr>
+          <w:rFonts w:ascii="Times New Roman" w:hAnsi="Times New Roman" w:cs="Times New Roman"/>
+          <w:sz w:val="24"/>
+          <w:szCs w:val="24"/>
+        </w:rPr>
+        <w:t>nurodant regioną.</w:t>
+      </w:r>
+    </w:p>
+    <w:p>
+      <w:pPr>
+        <w:pStyle w:val="ListParagraph"/>
+        <w:numPr>
+          <w:ilvl w:val="0"/>
+          <w:numId w:val="10"/>
+        </w:numPr>
+        <w:jc w:val="both"/>
+        <w:rPr>
+          <w:rFonts w:ascii="Times New Roman" w:hAnsi="Times New Roman" w:cs="Times New Roman"/>
+          <w:sz w:val="24"/>
+          <w:szCs w:val="24"/>
+        </w:rPr>
+      </w:pPr>
+      <w:r>
+        <w:rPr>
+          <w:rFonts w:ascii="Times New Roman" w:hAnsi="Times New Roman" w:cs="Times New Roman"/>
+          <w:sz w:val="24"/>
+          <w:szCs w:val="24"/>
+        </w:rPr>
+        <w:t>nurodant  serverį.</w:t>
+      </w:r>
+    </w:p>
+    <w:p>
+      <w:pPr>
+        <w:pStyle w:val="ListParagraph"/>
+        <w:numPr>
+          <w:ilvl w:val="0"/>
+          <w:numId w:val="10"/>
+        </w:numPr>
+        <w:jc w:val="both"/>
+        <w:rPr>
+          <w:rFonts w:ascii="Times New Roman" w:hAnsi="Times New Roman" w:cs="Times New Roman"/>
+          <w:sz w:val="24"/>
+          <w:szCs w:val="24"/>
+        </w:rPr>
+      </w:pPr>
+      <w:r>
+        <w:rPr>
+          <w:rFonts w:ascii="Times New Roman" w:hAnsi="Times New Roman" w:cs="Times New Roman"/>
+          <w:sz w:val="24"/>
+          <w:szCs w:val="24"/>
+        </w:rPr>
+        <w:t>nurodan</w:t>
+      </w:r>
+      <w:r>
+        <w:rPr>
+          <w:rFonts w:ascii="Times New Roman" w:hAnsi="Times New Roman" w:cs="Times New Roman"/>
+          <w:sz w:val="24"/>
+          <w:szCs w:val="24"/>
+        </w:rPr>
+        <w:t>t</w:t>
+      </w:r>
+      <w:r>
+        <w:rPr>
+          <w:rFonts w:ascii="Times New Roman" w:hAnsi="Times New Roman" w:cs="Times New Roman"/>
+          <w:sz w:val="24"/>
+          <w:szCs w:val="24"/>
+        </w:rPr>
+        <w:t xml:space="preserve"> OS atvaizdą.</w:t>
+      </w:r>
+    </w:p>
+    <w:p>
+      <w:pPr>
+        <w:pStyle w:val="ListParagraph"/>
+        <w:numPr>
+          <w:ilvl w:val="0"/>
+          <w:numId w:val="10"/>
+        </w:numPr>
+        <w:jc w:val="both"/>
+        <w:rPr>
+          <w:rFonts w:ascii="Times New Roman" w:hAnsi="Times New Roman" w:cs="Times New Roman"/>
+          <w:sz w:val="24"/>
+          <w:szCs w:val="24"/>
+        </w:rPr>
+      </w:pPr>
+      <w:r>
+        <w:rPr>
+          <w:rFonts w:ascii="Times New Roman" w:hAnsi="Times New Roman" w:cs="Times New Roman"/>
+          <w:sz w:val="24"/>
+          <w:szCs w:val="24"/>
+        </w:rPr>
+        <w:t>nurodant regioną ir OS atvaizdą.</w:t>
+      </w:r>
+    </w:p>
+    <w:p>
+      <w:pPr>
+        <w:pStyle w:val="ListParagraph"/>
+        <w:numPr>
+          <w:ilvl w:val="0"/>
+          <w:numId w:val="10"/>
+        </w:numPr>
+        <w:jc w:val="both"/>
+        <w:rPr>
+          <w:rFonts w:ascii="Times New Roman" w:hAnsi="Times New Roman" w:cs="Times New Roman"/>
+          <w:sz w:val="24"/>
+          <w:szCs w:val="24"/>
+        </w:rPr>
+      </w:pPr>
+      <w:r>
+        <w:rPr>
+          <w:rFonts w:ascii="Times New Roman" w:hAnsi="Times New Roman" w:cs="Times New Roman"/>
+          <w:sz w:val="24"/>
+          <w:szCs w:val="24"/>
+        </w:rPr>
+        <w:t>nurodant regioną ir server</w:t>
+      </w:r>
+      <w:r>
+        <w:rPr>
+          <w:rFonts w:ascii="Times New Roman" w:hAnsi="Times New Roman" w:cs="Times New Roman"/>
+          <w:sz w:val="24"/>
+          <w:szCs w:val="24"/>
+        </w:rPr>
+        <w:t>io planą</w:t>
+      </w:r>
+      <w:r>
+        <w:rPr>
+          <w:rFonts w:ascii="Times New Roman" w:hAnsi="Times New Roman" w:cs="Times New Roman"/>
+          <w:sz w:val="24"/>
+          <w:szCs w:val="24"/>
+        </w:rPr>
+        <w:t>.</w:t>
+      </w:r>
+    </w:p>
+    <w:p>
+      <w:pPr>
+        <w:pStyle w:val="ListParagraph"/>
+        <w:numPr>
+          <w:ilvl w:val="0"/>
+          <w:numId w:val="10"/>
+        </w:numPr>
+        <w:jc w:val="both"/>
+        <w:rPr>
+          <w:rFonts w:ascii="Times New Roman" w:hAnsi="Times New Roman" w:cs="Times New Roman"/>
+          <w:sz w:val="24"/>
+          <w:szCs w:val="24"/>
+        </w:rPr>
+      </w:pPr>
+      <w:r>
+        <w:rPr>
+          <w:rFonts w:ascii="Times New Roman" w:hAnsi="Times New Roman" w:cs="Times New Roman"/>
+          <w:sz w:val="24"/>
+          <w:szCs w:val="24"/>
+        </w:rPr>
+        <w:t>nurodant serverį ir OS atvaizdą.</w:t>
+      </w:r>
+    </w:p>
+    <w:p>
+      <w:pPr>
+        <w:pStyle w:val="ListParagraph"/>
+        <w:numPr>
+          <w:ilvl w:val="0"/>
+          <w:numId w:val="10"/>
+        </w:numPr>
+        <w:jc w:val="both"/>
+        <w:rPr>
+          <w:rFonts w:ascii="Times New Roman" w:hAnsi="Times New Roman" w:cs="Times New Roman"/>
+          <w:sz w:val="24"/>
+          <w:szCs w:val="24"/>
+        </w:rPr>
+      </w:pPr>
+      <w:r>
+        <w:rPr>
+          <w:rFonts w:ascii="Times New Roman" w:hAnsi="Times New Roman" w:cs="Times New Roman"/>
+          <w:sz w:val="24"/>
+          <w:szCs w:val="24"/>
+        </w:rPr>
+        <w:t xml:space="preserve">nurodant regioną, planą ir </w:t>
+      </w:r>
+      <w:r>
+        <w:rPr>
+          <w:rFonts w:ascii="Times New Roman" w:hAnsi="Times New Roman" w:cs="Times New Roman"/>
+          <w:sz w:val="24"/>
+          <w:szCs w:val="24"/>
+        </w:rPr>
+        <w:t>OS atvaizdą.</w:t>
       </w:r>
     </w:p>
     <w:p>
@@ -1423,33 +1994,7 @@
                 <w:sz w:val="24"/>
                 <w:szCs w:val="24"/>
               </w:rPr>
-              <w:t xml:space="preserve">HTTP </w:t>
-            </w:r>
-            <w:r>
-              <w:rPr>
-                <w:rFonts w:ascii="Times New Roman" w:hAnsi="Times New Roman" w:cs="Times New Roman"/>
-                <w:sz w:val="24"/>
-                <w:szCs w:val="24"/>
-              </w:rPr>
-              <w:t xml:space="preserve">status </w:t>
-            </w:r>
-            <w:proofErr w:type="spellStart"/>
-            <w:r>
-              <w:rPr>
-                <w:rFonts w:ascii="Times New Roman" w:hAnsi="Times New Roman" w:cs="Times New Roman"/>
-                <w:sz w:val="24"/>
-                <w:szCs w:val="24"/>
-              </w:rPr>
-              <w:t>code</w:t>
-            </w:r>
-            <w:proofErr w:type="spellEnd"/>
-            <w:r>
-              <w:rPr>
-                <w:rFonts w:ascii="Times New Roman" w:hAnsi="Times New Roman" w:cs="Times New Roman"/>
-                <w:sz w:val="24"/>
-                <w:szCs w:val="24"/>
-              </w:rPr>
-              <w:t xml:space="preserve"> 400</w:t>
+              <w:t>HTTP status code 400</w:t>
             </w:r>
           </w:p>
         </w:tc>
@@ -1473,15 +2018,7 @@
                 <w:sz w:val="24"/>
                 <w:szCs w:val="24"/>
               </w:rPr>
-              <w:t xml:space="preserve">Užklausa </w:t>
-            </w:r>
-            <w:r>
-              <w:rPr>
-                <w:rFonts w:ascii="Times New Roman" w:hAnsi="Times New Roman" w:cs="Times New Roman"/>
-                <w:sz w:val="24"/>
-                <w:szCs w:val="24"/>
-              </w:rPr>
-              <w:t>su standartiniais parametrais – pirmas regionas, pirmas planas, pirmas OS atvaizdas, nepasirinkti kiti papildomi parametrai</w:t>
+              <w:t>Užklausa su standartiniais parametrais – pirmas regionas, pirmas planas, pirmas OS atvaizdas, nepasirinkti kiti papildomi parametrai</w:t>
             </w:r>
           </w:p>
         </w:tc>
@@ -1503,7 +2040,7 @@
                 <w:sz w:val="24"/>
                 <w:szCs w:val="24"/>
               </w:rPr>
-              <w:t>HT</w:t>
+              <w:t xml:space="preserve">HTTP status code 201, užsakytas </w:t>
             </w:r>
             <w:r>
               <w:rPr>
@@ -1511,7 +2048,7 @@
                 <w:sz w:val="24"/>
                 <w:szCs w:val="24"/>
               </w:rPr>
-              <w:t>T</w:t>
+              <w:t xml:space="preserve">standartinis numatytas </w:t>
             </w:r>
             <w:r>
               <w:rPr>
@@ -1519,57 +2056,7 @@
                 <w:sz w:val="24"/>
                 <w:szCs w:val="24"/>
               </w:rPr>
-              <w:t>P status</w:t>
-            </w:r>
-            <w:r>
-              <w:rPr>
-                <w:rFonts w:ascii="Times New Roman" w:hAnsi="Times New Roman" w:cs="Times New Roman"/>
-                <w:sz w:val="24"/>
-                <w:szCs w:val="24"/>
-              </w:rPr>
-              <w:t xml:space="preserve"> </w:t>
-            </w:r>
-            <w:proofErr w:type="spellStart"/>
-            <w:r>
-              <w:rPr>
-                <w:rFonts w:ascii="Times New Roman" w:hAnsi="Times New Roman" w:cs="Times New Roman"/>
-                <w:sz w:val="24"/>
-                <w:szCs w:val="24"/>
-              </w:rPr>
-              <w:t>code</w:t>
-            </w:r>
-            <w:proofErr w:type="spellEnd"/>
-            <w:r>
-              <w:rPr>
-                <w:rFonts w:ascii="Times New Roman" w:hAnsi="Times New Roman" w:cs="Times New Roman"/>
-                <w:sz w:val="24"/>
-                <w:szCs w:val="24"/>
-              </w:rPr>
-              <w:t xml:space="preserve"> 20</w:t>
-            </w:r>
-            <w:r>
-              <w:rPr>
-                <w:rFonts w:ascii="Times New Roman" w:hAnsi="Times New Roman" w:cs="Times New Roman"/>
-                <w:sz w:val="24"/>
-                <w:szCs w:val="24"/>
-              </w:rPr>
-              <w:t xml:space="preserve">1, atsakymo JSON objektas su </w:t>
-            </w:r>
-            <w:r>
-              <w:rPr>
-                <w:rFonts w:ascii="Times New Roman" w:hAnsi="Times New Roman" w:cs="Times New Roman"/>
-                <w:sz w:val="24"/>
-                <w:szCs w:val="24"/>
-              </w:rPr>
-              <w:t>standartiniais</w:t>
-            </w:r>
-            <w:r>
-              <w:rPr>
-                <w:rFonts w:ascii="Times New Roman" w:hAnsi="Times New Roman" w:cs="Times New Roman"/>
-                <w:sz w:val="24"/>
-                <w:szCs w:val="24"/>
-              </w:rPr>
-              <w:t xml:space="preserve"> parametrais ir užsakytas atitinkamas serveris</w:t>
+              <w:t>serveris</w:t>
             </w:r>
             <w:r>
               <w:rPr>
@@ -1623,25 +2110,7 @@
                 <w:sz w:val="24"/>
                 <w:szCs w:val="24"/>
               </w:rPr>
-              <w:t xml:space="preserve">HTTP status </w:t>
-            </w:r>
-            <w:proofErr w:type="spellStart"/>
-            <w:r>
-              <w:rPr>
-                <w:rFonts w:ascii="Times New Roman" w:hAnsi="Times New Roman" w:cs="Times New Roman"/>
-                <w:sz w:val="24"/>
-                <w:szCs w:val="24"/>
-              </w:rPr>
-              <w:t>code</w:t>
-            </w:r>
-            <w:proofErr w:type="spellEnd"/>
-            <w:r>
-              <w:rPr>
-                <w:rFonts w:ascii="Times New Roman" w:hAnsi="Times New Roman" w:cs="Times New Roman"/>
-                <w:sz w:val="24"/>
-                <w:szCs w:val="24"/>
-              </w:rPr>
-              <w:t xml:space="preserve"> 201, atsakymo JSON objektas su </w:t>
+              <w:t>HTTP status code 201</w:t>
             </w:r>
             <w:r>
               <w:rPr>
@@ -1649,7 +2118,7 @@
                 <w:sz w:val="24"/>
                 <w:szCs w:val="24"/>
               </w:rPr>
-              <w:t>užpildytais atitinkamais</w:t>
+              <w:t xml:space="preserve">, </w:t>
             </w:r>
             <w:r>
               <w:rPr>
@@ -1657,7 +2126,15 @@
                 <w:sz w:val="24"/>
                 <w:szCs w:val="24"/>
               </w:rPr>
-              <w:t xml:space="preserve"> parametrais ir užsakytas </w:t>
+              <w:t xml:space="preserve">užsakytas </w:t>
+            </w:r>
+            <w:r>
+              <w:rPr>
+                <w:rFonts w:ascii="Times New Roman" w:hAnsi="Times New Roman" w:cs="Times New Roman"/>
+                <w:sz w:val="24"/>
+                <w:szCs w:val="24"/>
+              </w:rPr>
+              <w:t>ati</w:t>
             </w:r>
             <w:r>
               <w:rPr>
@@ -1681,7 +2158,7 @@
                 <w:sz w:val="24"/>
                 <w:szCs w:val="24"/>
               </w:rPr>
-              <w:t>.</w:t>
+              <w:t xml:space="preserve"> pagal įvestus parametrus.</w:t>
             </w:r>
           </w:p>
         </w:tc>
@@ -1699,6 +2176,15 @@
                 <w:szCs w:val="24"/>
               </w:rPr>
             </w:pPr>
+            <w:r>
+              <w:rPr>
+                <w:rFonts w:ascii="Times New Roman" w:hAnsi="Times New Roman" w:cs="Times New Roman"/>
+                <w:sz w:val="24"/>
+                <w:szCs w:val="24"/>
+              </w:rPr>
+              <w:lastRenderedPageBreak/>
+              <w:t>Užklausa su iš anksto nurodytu regionu.</w:t>
+            </w:r>
           </w:p>
         </w:tc>
         <w:tc>
@@ -1713,6 +2199,30 @@
                 <w:szCs w:val="24"/>
               </w:rPr>
             </w:pPr>
+            <w:r>
+              <w:rPr>
+                <w:rFonts w:ascii="Times New Roman" w:hAnsi="Times New Roman" w:cs="Times New Roman"/>
+                <w:sz w:val="24"/>
+                <w:szCs w:val="24"/>
+              </w:rPr>
+              <w:t xml:space="preserve">HTTP status code 201, </w:t>
+            </w:r>
+            <w:r>
+              <w:rPr>
+                <w:rFonts w:ascii="Times New Roman" w:hAnsi="Times New Roman" w:cs="Times New Roman"/>
+                <w:sz w:val="24"/>
+                <w:szCs w:val="24"/>
+              </w:rPr>
+              <w:t>užsakomas serveris priklauso nurodyto regiono duomenų centrui</w:t>
+            </w:r>
+            <w:r>
+              <w:rPr>
+                <w:rFonts w:ascii="Times New Roman" w:hAnsi="Times New Roman" w:cs="Times New Roman"/>
+                <w:sz w:val="24"/>
+                <w:szCs w:val="24"/>
+              </w:rPr>
+              <w:t>, atsitiktinai parenkamas planas ir jo OS atvaizdas.</w:t>
+            </w:r>
           </w:p>
         </w:tc>
       </w:tr>
@@ -1729,6 +2239,14 @@
                 <w:szCs w:val="24"/>
               </w:rPr>
             </w:pPr>
+            <w:r>
+              <w:rPr>
+                <w:rFonts w:ascii="Times New Roman" w:hAnsi="Times New Roman" w:cs="Times New Roman"/>
+                <w:sz w:val="24"/>
+                <w:szCs w:val="24"/>
+              </w:rPr>
+              <w:t>Užklausa su iš anksto nurodytu serverio planu.</w:t>
+            </w:r>
           </w:p>
         </w:tc>
         <w:tc>
@@ -1743,10 +2261,21 @@
                 <w:szCs w:val="24"/>
               </w:rPr>
             </w:pPr>
+            <w:r>
+              <w:rPr>
+                <w:rFonts w:ascii="Times New Roman" w:hAnsi="Times New Roman" w:cs="Times New Roman"/>
+                <w:sz w:val="24"/>
+                <w:szCs w:val="24"/>
+              </w:rPr>
+              <w:t>HTTP status code 201, užsakomas tik to plano serveris. Atsitiktinai parenkant galimą regioną ir OS atvaizdą.</w:t>
+            </w:r>
           </w:p>
         </w:tc>
       </w:tr>
       <w:tr>
+        <w:trPr>
+          <w:trHeight w:val="70"/>
+        </w:trPr>
         <w:tc>
           <w:tcPr>
             <w:tcW w:w="5529" w:type="dxa"/>
@@ -1759,6 +2288,14 @@
                 <w:szCs w:val="24"/>
               </w:rPr>
             </w:pPr>
+            <w:r>
+              <w:rPr>
+                <w:rFonts w:ascii="Times New Roman" w:hAnsi="Times New Roman" w:cs="Times New Roman"/>
+                <w:sz w:val="24"/>
+                <w:szCs w:val="24"/>
+              </w:rPr>
+              <w:t>Užklausa su iš anksto nurodytu OS atvaizdu.</w:t>
+            </w:r>
           </w:p>
         </w:tc>
         <w:tc>
@@ -1773,6 +2310,210 @@
                 <w:szCs w:val="24"/>
               </w:rPr>
             </w:pPr>
+            <w:r>
+              <w:rPr>
+                <w:rFonts w:ascii="Times New Roman" w:hAnsi="Times New Roman" w:cs="Times New Roman"/>
+                <w:sz w:val="24"/>
+                <w:szCs w:val="24"/>
+              </w:rPr>
+              <w:t>HTTP status code 201, užsakomas serveris su nurodytu OS atvaizdu, atsitiktinai parenkant galimą regioną ir planą.</w:t>
+            </w:r>
+          </w:p>
+        </w:tc>
+      </w:tr>
+      <w:tr>
+        <w:trPr>
+          <w:trHeight w:val="70"/>
+        </w:trPr>
+        <w:tc>
+          <w:tcPr>
+            <w:tcW w:w="5529" w:type="dxa"/>
+          </w:tcPr>
+          <w:p>
+            <w:pPr>
+              <w:rPr>
+                <w:rFonts w:ascii="Times New Roman" w:hAnsi="Times New Roman" w:cs="Times New Roman"/>
+                <w:sz w:val="24"/>
+                <w:szCs w:val="24"/>
+              </w:rPr>
+            </w:pPr>
+            <w:r>
+              <w:rPr>
+                <w:rFonts w:ascii="Times New Roman" w:hAnsi="Times New Roman" w:cs="Times New Roman"/>
+                <w:sz w:val="24"/>
+                <w:szCs w:val="24"/>
+              </w:rPr>
+              <w:t>Užklausa su iš anksto nurodytu regionu ir OS atvaizdu</w:t>
+            </w:r>
+          </w:p>
+        </w:tc>
+        <w:tc>
+          <w:tcPr>
+            <w:tcW w:w="5245" w:type="dxa"/>
+          </w:tcPr>
+          <w:p>
+            <w:pPr>
+              <w:rPr>
+                <w:rFonts w:ascii="Times New Roman" w:hAnsi="Times New Roman" w:cs="Times New Roman"/>
+                <w:sz w:val="24"/>
+                <w:szCs w:val="24"/>
+              </w:rPr>
+            </w:pPr>
+            <w:r>
+              <w:rPr>
+                <w:rFonts w:ascii="Times New Roman" w:hAnsi="Times New Roman" w:cs="Times New Roman"/>
+                <w:sz w:val="24"/>
+                <w:szCs w:val="24"/>
+              </w:rPr>
+              <w:t>HTTP status code 201, nurodytame regione užsakomas serveris su planu, kuriam priklauso nurodytas OS atvaizdas.</w:t>
+            </w:r>
+          </w:p>
+        </w:tc>
+      </w:tr>
+      <w:tr>
+        <w:trPr>
+          <w:trHeight w:val="70"/>
+        </w:trPr>
+        <w:tc>
+          <w:tcPr>
+            <w:tcW w:w="5529" w:type="dxa"/>
+          </w:tcPr>
+          <w:p>
+            <w:pPr>
+              <w:rPr>
+                <w:rFonts w:ascii="Times New Roman" w:hAnsi="Times New Roman" w:cs="Times New Roman"/>
+                <w:sz w:val="24"/>
+                <w:szCs w:val="24"/>
+              </w:rPr>
+            </w:pPr>
+            <w:r>
+              <w:rPr>
+                <w:rFonts w:ascii="Times New Roman" w:hAnsi="Times New Roman" w:cs="Times New Roman"/>
+                <w:sz w:val="24"/>
+                <w:szCs w:val="24"/>
+              </w:rPr>
+              <w:t>Užklausa su iš anksto nurodytu regionu ir serveriu</w:t>
+            </w:r>
+          </w:p>
+        </w:tc>
+        <w:tc>
+          <w:tcPr>
+            <w:tcW w:w="5245" w:type="dxa"/>
+          </w:tcPr>
+          <w:p>
+            <w:pPr>
+              <w:rPr>
+                <w:rFonts w:ascii="Times New Roman" w:hAnsi="Times New Roman" w:cs="Times New Roman"/>
+                <w:sz w:val="24"/>
+                <w:szCs w:val="24"/>
+              </w:rPr>
+            </w:pPr>
+            <w:r>
+              <w:rPr>
+                <w:rFonts w:ascii="Times New Roman" w:hAnsi="Times New Roman" w:cs="Times New Roman"/>
+                <w:sz w:val="24"/>
+                <w:szCs w:val="24"/>
+              </w:rPr>
+              <w:t>HTTP status code 201, užsakomas nurodyto regiono konkretaus plano serveris atsitiktinai parenkant tik OS atvaizdą.</w:t>
+            </w:r>
+          </w:p>
+        </w:tc>
+      </w:tr>
+      <w:tr>
+        <w:trPr>
+          <w:trHeight w:val="70"/>
+        </w:trPr>
+        <w:tc>
+          <w:tcPr>
+            <w:tcW w:w="5529" w:type="dxa"/>
+          </w:tcPr>
+          <w:p>
+            <w:pPr>
+              <w:rPr>
+                <w:rFonts w:ascii="Times New Roman" w:hAnsi="Times New Roman" w:cs="Times New Roman"/>
+                <w:sz w:val="24"/>
+                <w:szCs w:val="24"/>
+              </w:rPr>
+            </w:pPr>
+            <w:r>
+              <w:rPr>
+                <w:rFonts w:ascii="Times New Roman" w:hAnsi="Times New Roman" w:cs="Times New Roman"/>
+                <w:sz w:val="24"/>
+                <w:szCs w:val="24"/>
+              </w:rPr>
+              <w:t>Užklausa su iš anksto nurodytu planu ir OS atvaizdu</w:t>
+            </w:r>
+          </w:p>
+        </w:tc>
+        <w:tc>
+          <w:tcPr>
+            <w:tcW w:w="5245" w:type="dxa"/>
+          </w:tcPr>
+          <w:p>
+            <w:pPr>
+              <w:rPr>
+                <w:rFonts w:ascii="Times New Roman" w:hAnsi="Times New Roman" w:cs="Times New Roman"/>
+                <w:sz w:val="24"/>
+                <w:szCs w:val="24"/>
+              </w:rPr>
+            </w:pPr>
+            <w:r>
+              <w:rPr>
+                <w:rFonts w:ascii="Times New Roman" w:hAnsi="Times New Roman" w:cs="Times New Roman"/>
+                <w:sz w:val="24"/>
+                <w:szCs w:val="24"/>
+              </w:rPr>
+              <w:t>HTTP status code 201, užsakomas nurodyto plano serveris su OS atvaizdu, regionas atsitiktinai parenkamas iš tų kurie turi nurodytą planą.</w:t>
+            </w:r>
+          </w:p>
+        </w:tc>
+      </w:tr>
+      <w:tr>
+        <w:trPr>
+          <w:trHeight w:val="70"/>
+        </w:trPr>
+        <w:tc>
+          <w:tcPr>
+            <w:tcW w:w="5529" w:type="dxa"/>
+          </w:tcPr>
+          <w:p>
+            <w:pPr>
+              <w:rPr>
+                <w:rFonts w:ascii="Times New Roman" w:hAnsi="Times New Roman" w:cs="Times New Roman"/>
+                <w:sz w:val="24"/>
+                <w:szCs w:val="24"/>
+              </w:rPr>
+            </w:pPr>
+            <w:r>
+              <w:rPr>
+                <w:rFonts w:ascii="Times New Roman" w:hAnsi="Times New Roman" w:cs="Times New Roman"/>
+                <w:sz w:val="24"/>
+                <w:szCs w:val="24"/>
+              </w:rPr>
+              <w:t>Užklausa, kai užsakomas konkretus serveris nurodant regioną, planą ir OS atvaizdą</w:t>
+            </w:r>
+          </w:p>
+        </w:tc>
+        <w:tc>
+          <w:tcPr>
+            <w:tcW w:w="5245" w:type="dxa"/>
+          </w:tcPr>
+          <w:p>
+            <w:pPr>
+              <w:rPr>
+                <w:rFonts w:ascii="Times New Roman" w:hAnsi="Times New Roman" w:cs="Times New Roman"/>
+                <w:sz w:val="24"/>
+                <w:szCs w:val="24"/>
+              </w:rPr>
+            </w:pPr>
+            <w:r>
+              <w:rPr>
+                <w:rFonts w:ascii="Times New Roman" w:hAnsi="Times New Roman" w:cs="Times New Roman"/>
+                <w:sz w:val="24"/>
+                <w:szCs w:val="24"/>
+              </w:rPr>
+              <w:t>HTTP status code 201, užsakomas konkretus norimas serveris.</w:t>
+            </w:r>
           </w:p>
         </w:tc>
       </w:tr>
@@ -1786,415 +2527,6 @@
           <w:szCs w:val="24"/>
         </w:rPr>
       </w:pPr>
-    </w:p>
-    <w:p>
-      <w:pPr>
-        <w:jc w:val="both"/>
-        <w:rPr>
-          <w:rFonts w:ascii="Times New Roman" w:hAnsi="Times New Roman" w:cs="Times New Roman"/>
-          <w:sz w:val="24"/>
-          <w:szCs w:val="24"/>
-        </w:rPr>
-      </w:pPr>
-      <w:r>
-        <w:rPr>
-          <w:rFonts w:ascii="Times New Roman" w:hAnsi="Times New Roman" w:cs="Times New Roman"/>
-          <w:sz w:val="24"/>
-          <w:szCs w:val="24"/>
-        </w:rPr>
-        <w:t xml:space="preserve">Testavimo vykdymas </w:t>
-      </w:r>
-      <w:r>
-        <w:rPr>
-          <w:rFonts w:ascii="Times New Roman" w:hAnsi="Times New Roman" w:cs="Times New Roman"/>
-          <w:sz w:val="24"/>
-          <w:szCs w:val="24"/>
-        </w:rPr>
-        <w:t>–</w:t>
-      </w:r>
-      <w:r>
-        <w:rPr>
-          <w:rFonts w:ascii="Times New Roman" w:hAnsi="Times New Roman" w:cs="Times New Roman"/>
-          <w:sz w:val="24"/>
-          <w:szCs w:val="24"/>
-        </w:rPr>
-        <w:t xml:space="preserve"> </w:t>
-      </w:r>
-      <w:r>
-        <w:rPr>
-          <w:rFonts w:ascii="Times New Roman" w:hAnsi="Times New Roman" w:cs="Times New Roman"/>
-          <w:sz w:val="24"/>
-          <w:szCs w:val="24"/>
-        </w:rPr>
-        <w:t xml:space="preserve">automatinis </w:t>
-      </w:r>
-      <w:r>
-        <w:rPr>
-          <w:rFonts w:ascii="Times New Roman" w:hAnsi="Times New Roman" w:cs="Times New Roman"/>
-          <w:sz w:val="24"/>
-          <w:szCs w:val="24"/>
-        </w:rPr>
-        <w:t xml:space="preserve">,,Beždžionės“ </w:t>
-      </w:r>
-      <w:r>
-        <w:rPr>
-          <w:rFonts w:ascii="Times New Roman" w:hAnsi="Times New Roman" w:cs="Times New Roman"/>
-          <w:sz w:val="24"/>
-          <w:szCs w:val="24"/>
-        </w:rPr>
-        <w:t xml:space="preserve">paleidimas kartą per valandą. Programos </w:t>
-      </w:r>
-      <w:r>
-        <w:rPr>
-          <w:rFonts w:ascii="Times New Roman" w:hAnsi="Times New Roman" w:cs="Times New Roman"/>
-          <w:sz w:val="24"/>
-          <w:szCs w:val="24"/>
-        </w:rPr>
-        <w:t>veikimo principas:</w:t>
-      </w:r>
-    </w:p>
-    <w:p>
-      <w:pPr>
-        <w:pStyle w:val="ListParagraph"/>
-        <w:numPr>
-          <w:ilvl w:val="0"/>
-          <w:numId w:val="8"/>
-        </w:numPr>
-        <w:jc w:val="both"/>
-        <w:rPr>
-          <w:rFonts w:ascii="Times New Roman" w:hAnsi="Times New Roman" w:cs="Times New Roman"/>
-          <w:sz w:val="24"/>
-          <w:szCs w:val="24"/>
-        </w:rPr>
-      </w:pPr>
-      <w:r>
-        <w:rPr>
-          <w:rFonts w:ascii="Times New Roman" w:hAnsi="Times New Roman" w:cs="Times New Roman"/>
-          <w:sz w:val="24"/>
-          <w:szCs w:val="24"/>
-        </w:rPr>
-        <w:t xml:space="preserve">Per </w:t>
-      </w:r>
-      <w:r>
-        <w:rPr>
-          <w:rFonts w:ascii="Times New Roman" w:hAnsi="Times New Roman" w:cs="Times New Roman"/>
-          <w:sz w:val="24"/>
-          <w:szCs w:val="24"/>
-        </w:rPr>
-        <w:t>API tašk</w:t>
-      </w:r>
-      <w:r>
-        <w:rPr>
-          <w:rFonts w:ascii="Times New Roman" w:hAnsi="Times New Roman" w:cs="Times New Roman"/>
-          <w:sz w:val="24"/>
-          <w:szCs w:val="24"/>
-        </w:rPr>
-        <w:t>us surenkami galimi duomenys užklausai formuoti</w:t>
-      </w:r>
-      <w:r>
-        <w:rPr>
-          <w:rFonts w:ascii="Times New Roman" w:hAnsi="Times New Roman" w:cs="Times New Roman"/>
-          <w:sz w:val="24"/>
-          <w:szCs w:val="24"/>
-        </w:rPr>
-        <w:t>:</w:t>
-      </w:r>
-    </w:p>
-    <w:p>
-      <w:pPr>
-        <w:pStyle w:val="ListParagraph"/>
-        <w:numPr>
-          <w:ilvl w:val="0"/>
-          <w:numId w:val="3"/>
-        </w:numPr>
-        <w:jc w:val="both"/>
-        <w:rPr>
-          <w:rFonts w:ascii="Times New Roman" w:hAnsi="Times New Roman" w:cs="Times New Roman"/>
-          <w:sz w:val="24"/>
-          <w:szCs w:val="24"/>
-        </w:rPr>
-      </w:pPr>
-      <w:r>
-        <w:rPr>
-          <w:rFonts w:ascii="Times New Roman" w:hAnsi="Times New Roman" w:cs="Times New Roman"/>
-          <w:sz w:val="24"/>
-          <w:szCs w:val="24"/>
-        </w:rPr>
-        <w:t>Regionų sąrašas</w:t>
-      </w:r>
-      <w:r>
-        <w:rPr>
-          <w:rFonts w:ascii="Times New Roman" w:hAnsi="Times New Roman" w:cs="Times New Roman"/>
-          <w:sz w:val="24"/>
-          <w:szCs w:val="24"/>
-        </w:rPr>
-        <w:t>.</w:t>
-      </w:r>
-    </w:p>
-    <w:p>
-      <w:pPr>
-        <w:pStyle w:val="ListParagraph"/>
-        <w:numPr>
-          <w:ilvl w:val="0"/>
-          <w:numId w:val="3"/>
-        </w:numPr>
-        <w:jc w:val="both"/>
-        <w:rPr>
-          <w:rFonts w:ascii="Times New Roman" w:hAnsi="Times New Roman" w:cs="Times New Roman"/>
-          <w:sz w:val="24"/>
-          <w:szCs w:val="24"/>
-        </w:rPr>
-      </w:pPr>
-      <w:r>
-        <w:rPr>
-          <w:rFonts w:ascii="Times New Roman" w:hAnsi="Times New Roman" w:cs="Times New Roman"/>
-          <w:sz w:val="24"/>
-          <w:szCs w:val="24"/>
-        </w:rPr>
-        <w:t>Planų sąrašas.</w:t>
-      </w:r>
-    </w:p>
-    <w:p>
-      <w:pPr>
-        <w:pStyle w:val="ListParagraph"/>
-        <w:numPr>
-          <w:ilvl w:val="0"/>
-          <w:numId w:val="3"/>
-        </w:numPr>
-        <w:jc w:val="both"/>
-        <w:rPr>
-          <w:rFonts w:ascii="Times New Roman" w:hAnsi="Times New Roman" w:cs="Times New Roman"/>
-          <w:sz w:val="24"/>
-          <w:szCs w:val="24"/>
-        </w:rPr>
-      </w:pPr>
-      <w:r>
-        <w:rPr>
-          <w:rFonts w:ascii="Times New Roman" w:hAnsi="Times New Roman" w:cs="Times New Roman"/>
-          <w:sz w:val="24"/>
-          <w:szCs w:val="24"/>
-        </w:rPr>
-        <w:t>Kiekvieno plano</w:t>
-      </w:r>
-      <w:r>
-        <w:rPr>
-          <w:rFonts w:ascii="Times New Roman" w:hAnsi="Times New Roman" w:cs="Times New Roman"/>
-          <w:sz w:val="24"/>
-          <w:szCs w:val="24"/>
-        </w:rPr>
-        <w:t xml:space="preserve"> OS atvaizdų sąraš</w:t>
-      </w:r>
-      <w:r>
-        <w:rPr>
-          <w:rFonts w:ascii="Times New Roman" w:hAnsi="Times New Roman" w:cs="Times New Roman"/>
-          <w:sz w:val="24"/>
-          <w:szCs w:val="24"/>
-        </w:rPr>
-        <w:t>as</w:t>
-      </w:r>
-      <w:r>
-        <w:rPr>
-          <w:rFonts w:ascii="Times New Roman" w:hAnsi="Times New Roman" w:cs="Times New Roman"/>
-          <w:sz w:val="24"/>
-          <w:szCs w:val="24"/>
-        </w:rPr>
-        <w:t>.</w:t>
-      </w:r>
-    </w:p>
-    <w:p>
-      <w:pPr>
-        <w:pStyle w:val="ListParagraph"/>
-        <w:numPr>
-          <w:ilvl w:val="0"/>
-          <w:numId w:val="3"/>
-        </w:numPr>
-        <w:jc w:val="both"/>
-        <w:rPr>
-          <w:rFonts w:ascii="Times New Roman" w:hAnsi="Times New Roman" w:cs="Times New Roman"/>
-          <w:sz w:val="24"/>
-          <w:szCs w:val="24"/>
-        </w:rPr>
-      </w:pPr>
-      <w:r>
-        <w:rPr>
-          <w:rFonts w:ascii="Times New Roman" w:hAnsi="Times New Roman" w:cs="Times New Roman"/>
-          <w:sz w:val="24"/>
-          <w:szCs w:val="24"/>
-        </w:rPr>
-        <w:t>...</w:t>
-      </w:r>
-    </w:p>
-    <w:p>
-      <w:pPr>
-        <w:pStyle w:val="ListParagraph"/>
-        <w:numPr>
-          <w:ilvl w:val="0"/>
-          <w:numId w:val="8"/>
-        </w:numPr>
-        <w:jc w:val="both"/>
-        <w:rPr>
-          <w:rFonts w:ascii="Times New Roman" w:hAnsi="Times New Roman" w:cs="Times New Roman"/>
-          <w:sz w:val="24"/>
-          <w:szCs w:val="24"/>
-        </w:rPr>
-      </w:pPr>
-      <w:r>
-        <w:rPr>
-          <w:rFonts w:ascii="Times New Roman" w:hAnsi="Times New Roman" w:cs="Times New Roman"/>
-          <w:sz w:val="24"/>
-          <w:szCs w:val="24"/>
-        </w:rPr>
-        <w:t>Suformuojama</w:t>
-      </w:r>
-      <w:r>
-        <w:rPr>
-          <w:rFonts w:ascii="Times New Roman" w:hAnsi="Times New Roman" w:cs="Times New Roman"/>
-          <w:sz w:val="24"/>
-          <w:szCs w:val="24"/>
-        </w:rPr>
-        <w:t xml:space="preserve"> užklaus</w:t>
-      </w:r>
-      <w:r>
-        <w:rPr>
-          <w:rFonts w:ascii="Times New Roman" w:hAnsi="Times New Roman" w:cs="Times New Roman"/>
-          <w:sz w:val="24"/>
-          <w:szCs w:val="24"/>
-        </w:rPr>
-        <w:t>a</w:t>
-      </w:r>
-      <w:r>
-        <w:rPr>
-          <w:rFonts w:ascii="Times New Roman" w:hAnsi="Times New Roman" w:cs="Times New Roman"/>
-          <w:sz w:val="24"/>
-          <w:szCs w:val="24"/>
-        </w:rPr>
-        <w:t xml:space="preserve"> su atsitiktiniais parametrais.</w:t>
-      </w:r>
-    </w:p>
-    <w:p>
-      <w:pPr>
-        <w:pStyle w:val="ListParagraph"/>
-        <w:numPr>
-          <w:ilvl w:val="0"/>
-          <w:numId w:val="8"/>
-        </w:numPr>
-        <w:jc w:val="both"/>
-        <w:rPr>
-          <w:rFonts w:ascii="Times New Roman" w:hAnsi="Times New Roman" w:cs="Times New Roman"/>
-          <w:sz w:val="24"/>
-          <w:szCs w:val="24"/>
-        </w:rPr>
-      </w:pPr>
-      <w:r>
-        <w:rPr>
-          <w:rFonts w:ascii="Times New Roman" w:hAnsi="Times New Roman" w:cs="Times New Roman"/>
-          <w:sz w:val="24"/>
-          <w:szCs w:val="24"/>
-        </w:rPr>
-        <w:t xml:space="preserve">Vykdomas kreipimasis į API tašką </w:t>
-      </w:r>
-      <w:r>
-        <w:rPr>
-          <w:rFonts w:ascii="Times New Roman" w:hAnsi="Times New Roman" w:cs="Times New Roman"/>
-          <w:sz w:val="24"/>
-          <w:szCs w:val="24"/>
-        </w:rPr>
-        <w:t>s</w:t>
-      </w:r>
-      <w:r>
-        <w:rPr>
-          <w:rFonts w:ascii="Times New Roman" w:hAnsi="Times New Roman" w:cs="Times New Roman"/>
-          <w:sz w:val="24"/>
-          <w:szCs w:val="24"/>
-        </w:rPr>
-        <w:t>iunčiant</w:t>
-      </w:r>
-      <w:r>
-        <w:rPr>
-          <w:rFonts w:ascii="Times New Roman" w:hAnsi="Times New Roman" w:cs="Times New Roman"/>
-          <w:sz w:val="24"/>
-          <w:szCs w:val="24"/>
-        </w:rPr>
-        <w:t xml:space="preserve"> sugeneruot</w:t>
-      </w:r>
-      <w:r>
-        <w:rPr>
-          <w:rFonts w:ascii="Times New Roman" w:hAnsi="Times New Roman" w:cs="Times New Roman"/>
-          <w:sz w:val="24"/>
-          <w:szCs w:val="24"/>
-        </w:rPr>
-        <w:t>ą</w:t>
-      </w:r>
-      <w:r>
-        <w:rPr>
-          <w:rFonts w:ascii="Times New Roman" w:hAnsi="Times New Roman" w:cs="Times New Roman"/>
-          <w:sz w:val="24"/>
-          <w:szCs w:val="24"/>
-        </w:rPr>
-        <w:t xml:space="preserve"> užklaus</w:t>
-      </w:r>
-      <w:r>
-        <w:rPr>
-          <w:rFonts w:ascii="Times New Roman" w:hAnsi="Times New Roman" w:cs="Times New Roman"/>
-          <w:sz w:val="24"/>
-          <w:szCs w:val="24"/>
-        </w:rPr>
-        <w:t>ą</w:t>
-      </w:r>
-      <w:r>
-        <w:rPr>
-          <w:rFonts w:ascii="Times New Roman" w:hAnsi="Times New Roman" w:cs="Times New Roman"/>
-          <w:sz w:val="24"/>
-          <w:szCs w:val="24"/>
-        </w:rPr>
-        <w:t>.</w:t>
-      </w:r>
-    </w:p>
-    <w:p>
-      <w:pPr>
-        <w:pStyle w:val="ListParagraph"/>
-        <w:numPr>
-          <w:ilvl w:val="0"/>
-          <w:numId w:val="8"/>
-        </w:numPr>
-        <w:jc w:val="both"/>
-        <w:rPr>
-          <w:rFonts w:ascii="Times New Roman" w:hAnsi="Times New Roman" w:cs="Times New Roman"/>
-          <w:sz w:val="24"/>
-          <w:szCs w:val="24"/>
-        </w:rPr>
-      </w:pPr>
-      <w:r>
-        <w:rPr>
-          <w:rFonts w:ascii="Times New Roman" w:hAnsi="Times New Roman" w:cs="Times New Roman"/>
-          <w:sz w:val="24"/>
-          <w:szCs w:val="24"/>
-        </w:rPr>
-        <w:t>Gaunamas teigiamas arba neigiamas rezultatas.</w:t>
-      </w:r>
-    </w:p>
-    <w:p>
-      <w:pPr>
-        <w:pStyle w:val="ListParagraph"/>
-        <w:numPr>
-          <w:ilvl w:val="0"/>
-          <w:numId w:val="8"/>
-        </w:numPr>
-        <w:jc w:val="both"/>
-        <w:rPr>
-          <w:rFonts w:ascii="Times New Roman" w:hAnsi="Times New Roman" w:cs="Times New Roman"/>
-          <w:sz w:val="24"/>
-          <w:szCs w:val="24"/>
-        </w:rPr>
-      </w:pPr>
-      <w:r>
-        <w:rPr>
-          <w:rFonts w:ascii="Times New Roman" w:hAnsi="Times New Roman" w:cs="Times New Roman"/>
-          <w:sz w:val="24"/>
-          <w:szCs w:val="24"/>
-        </w:rPr>
-        <w:t>Rezultato duomenys išsaugomi duomenų bazėje.</w:t>
-      </w:r>
     </w:p>
     <w:sectPr>
       <w:pgSz w:w="11906" w:h="16838"/>
@@ -2209,6 +2541,92 @@
 <file path=word/numbering.xml><?xml version="1.0" encoding="utf-8"?>
 <w:numbering xmlns:wpc="http://schemas.microsoft.com/office/word/2010/wordprocessingCanvas" xmlns:cx="http://schemas.microsoft.com/office/drawing/2014/chartex" xmlns:cx1="http://schemas.microsoft.com/office/drawing/2015/9/8/chartex" xmlns:cx2="http://schemas.microsoft.com/office/drawing/2015/10/21/chartex" xmlns:cx3="http://schemas.microsoft.com/office/drawing/2016/5/9/chartex" xmlns:cx4="http://schemas.microsoft.com/office/drawing/2016/5/10/chartex" xmlns:cx5="http://schemas.microsoft.com/office/drawing/2016/5/11/chartex" xmlns:cx6="http://schemas.microsoft.com/office/drawing/2016/5/12/chartex" xmlns:cx7="http://schemas.microsoft.com/office/drawing/2016/5/13/chartex" xmlns:cx8="http://schemas.microsoft.com/office/drawing/2016/5/14/chartex" xmlns:mc="http://schemas.openxmlformats.org/markup-compatibility/2006" xmlns:aink="http://schemas.microsoft.com/office/drawing/2016/ink" xmlns:am3d="http://schemas.microsoft.com/office/drawing/2017/model3d" xmlns:o="urn:schemas-microsoft-com:office:office" xmlns:oel="http://schemas.microsoft.com/office/2019/extlst" xmlns:r="http://schemas.openxmlformats.org/officeDocument/2006/relationships" xmlns:m="http://schemas.openxmlformats.org/officeDocument/2006/math" xmlns:v="urn:schemas-microsoft-com:vml" xmlns:wp14="http://schemas.microsoft.com/office/word/2010/wordprocessingDrawing" xmlns:wp="http://schemas.openxmlformats.org/drawingml/2006/wordprocessingDrawing" xmlns:w10="urn:schemas-microsoft-com:office:word" xmlns:w="http://schemas.openxmlformats.org/wordprocessingml/2006/main" xmlns:w14="http://schemas.microsoft.com/office/word/2010/wordml" xmlns:w15="http://schemas.microsoft.com/office/word/2012/wordml" xmlns:w16cex="http://schemas.microsoft.com/office/word/2018/wordml/cex" xmlns:w16cid="http://schemas.microsoft.com/office/word/2016/wordml/cid" xmlns:w16="http://schemas.microsoft.com/office/word/2018/wordml" xmlns:w16du="http://schemas.microsoft.com/office/word/2023/wordml/word16du" xmlns:w16sdtdh="http://schemas.microsoft.com/office/word/2020/wordml/sdtdatahash" xmlns:w16se="http://schemas.microsoft.com/office/word/2015/wordml/symex" xmlns:wpg="http://schemas.microsoft.com/office/word/2010/wordprocessingGroup" xmlns:wpi="http://schemas.microsoft.com/office/word/2010/wordprocessingInk" xmlns:wne="http://schemas.microsoft.com/office/word/2006/wordml" xmlns:wps="http://schemas.microsoft.com/office/word/2010/wordprocessingShape" mc:Ignorable="w14 w15 w16se w16cid w16 w16cex w16sdtdh wp14">
   <w:abstractNum w:abstractNumId="0" w15:restartNumberingAfterBreak="0">
+    <w:nsid w:val="032C53A2"/>
+    <w:multiLevelType w:val="hybridMultilevel"/>
+    <w:tmpl w:val="88103370"/>
+    <w:lvl w:ilvl="0" w:tplc="0427000F">
+      <w:start w:val="1"/>
+      <w:numFmt w:val="decimal"/>
+      <w:lvlText w:val="%1."/>
+      <w:lvlJc w:val="left"/>
+      <w:pPr>
+        <w:ind w:left="720" w:hanging="360"/>
+      </w:pPr>
+    </w:lvl>
+    <w:lvl w:ilvl="1" w:tplc="04270019">
+      <w:start w:val="1"/>
+      <w:numFmt w:val="lowerLetter"/>
+      <w:lvlText w:val="%2."/>
+      <w:lvlJc w:val="left"/>
+      <w:pPr>
+        <w:ind w:left="1440" w:hanging="360"/>
+      </w:pPr>
+    </w:lvl>
+    <w:lvl w:ilvl="2" w:tplc="0427001B" w:tentative="1">
+      <w:start w:val="1"/>
+      <w:numFmt w:val="lowerRoman"/>
+      <w:lvlText w:val="%3."/>
+      <w:lvlJc w:val="right"/>
+      <w:pPr>
+        <w:ind w:left="2160" w:hanging="180"/>
+      </w:pPr>
+    </w:lvl>
+    <w:lvl w:ilvl="3" w:tplc="0427000F" w:tentative="1">
+      <w:start w:val="1"/>
+      <w:numFmt w:val="decimal"/>
+      <w:lvlText w:val="%4."/>
+      <w:lvlJc w:val="left"/>
+      <w:pPr>
+        <w:ind w:left="2880" w:hanging="360"/>
+      </w:pPr>
+    </w:lvl>
+    <w:lvl w:ilvl="4" w:tplc="04270019" w:tentative="1">
+      <w:start w:val="1"/>
+      <w:numFmt w:val="lowerLetter"/>
+      <w:lvlText w:val="%5."/>
+      <w:lvlJc w:val="left"/>
+      <w:pPr>
+        <w:ind w:left="3600" w:hanging="360"/>
+      </w:pPr>
+    </w:lvl>
+    <w:lvl w:ilvl="5" w:tplc="0427001B" w:tentative="1">
+      <w:start w:val="1"/>
+      <w:numFmt w:val="lowerRoman"/>
+      <w:lvlText w:val="%6."/>
+      <w:lvlJc w:val="right"/>
+      <w:pPr>
+        <w:ind w:left="4320" w:hanging="180"/>
+      </w:pPr>
+    </w:lvl>
+    <w:lvl w:ilvl="6" w:tplc="0427000F" w:tentative="1">
+      <w:start w:val="1"/>
+      <w:numFmt w:val="decimal"/>
+      <w:lvlText w:val="%7."/>
+      <w:lvlJc w:val="left"/>
+      <w:pPr>
+        <w:ind w:left="5040" w:hanging="360"/>
+      </w:pPr>
+    </w:lvl>
+    <w:lvl w:ilvl="7" w:tplc="04270019" w:tentative="1">
+      <w:start w:val="1"/>
+      <w:numFmt w:val="lowerLetter"/>
+      <w:lvlText w:val="%8."/>
+      <w:lvlJc w:val="left"/>
+      <w:pPr>
+        <w:ind w:left="5760" w:hanging="360"/>
+      </w:pPr>
+    </w:lvl>
+    <w:lvl w:ilvl="8" w:tplc="0427001B" w:tentative="1">
+      <w:start w:val="1"/>
+      <w:numFmt w:val="lowerRoman"/>
+      <w:lvlText w:val="%9."/>
+      <w:lvlJc w:val="right"/>
+      <w:pPr>
+        <w:ind w:left="6480" w:hanging="180"/>
+      </w:pPr>
+    </w:lvl>
+  </w:abstractNum>
+  <w:abstractNum w:abstractNumId="1" w15:restartNumberingAfterBreak="0">
     <w:nsid w:val="0D5D6784"/>
     <w:multiLevelType w:val="hybridMultilevel"/>
     <w:tmpl w:val="D67877EE"/>
@@ -2294,7 +2712,7 @@
       </w:pPr>
     </w:lvl>
   </w:abstractNum>
-  <w:abstractNum w:abstractNumId="1" w15:restartNumberingAfterBreak="0">
+  <w:abstractNum w:abstractNumId="2" w15:restartNumberingAfterBreak="0">
     <w:nsid w:val="17647C76"/>
     <w:multiLevelType w:val="hybridMultilevel"/>
     <w:tmpl w:val="E9C602DA"/>
@@ -2407,7 +2825,96 @@
       </w:rPr>
     </w:lvl>
   </w:abstractNum>
-  <w:abstractNum w:abstractNumId="2" w15:restartNumberingAfterBreak="0">
+  <w:abstractNum w:abstractNumId="3" w15:restartNumberingAfterBreak="0">
+    <w:nsid w:val="27A64BE8"/>
+    <w:multiLevelType w:val="hybridMultilevel"/>
+    <w:tmpl w:val="AA143768"/>
+    <w:lvl w:ilvl="0" w:tplc="FFFFFFFF">
+      <w:start w:val="1"/>
+      <w:numFmt w:val="decimal"/>
+      <w:lvlText w:val="%1."/>
+      <w:lvlJc w:val="left"/>
+      <w:pPr>
+        <w:ind w:left="1080" w:hanging="360"/>
+      </w:pPr>
+    </w:lvl>
+    <w:lvl w:ilvl="1" w:tplc="04270001">
+      <w:start w:val="1"/>
+      <w:numFmt w:val="bullet"/>
+      <w:lvlText w:val=""/>
+      <w:lvlJc w:val="left"/>
+      <w:pPr>
+        <w:ind w:left="1080" w:hanging="360"/>
+      </w:pPr>
+      <w:rPr>
+        <w:rFonts w:ascii="Symbol" w:hAnsi="Symbol" w:hint="default"/>
+      </w:rPr>
+    </w:lvl>
+    <w:lvl w:ilvl="2" w:tplc="FFFFFFFF">
+      <w:start w:val="1"/>
+      <w:numFmt w:val="lowerRoman"/>
+      <w:lvlText w:val="%3."/>
+      <w:lvlJc w:val="right"/>
+      <w:pPr>
+        <w:ind w:left="2520" w:hanging="180"/>
+      </w:pPr>
+    </w:lvl>
+    <w:lvl w:ilvl="3" w:tplc="FFFFFFFF" w:tentative="1">
+      <w:start w:val="1"/>
+      <w:numFmt w:val="decimal"/>
+      <w:lvlText w:val="%4."/>
+      <w:lvlJc w:val="left"/>
+      <w:pPr>
+        <w:ind w:left="3240" w:hanging="360"/>
+      </w:pPr>
+    </w:lvl>
+    <w:lvl w:ilvl="4" w:tplc="FFFFFFFF" w:tentative="1">
+      <w:start w:val="1"/>
+      <w:numFmt w:val="lowerLetter"/>
+      <w:lvlText w:val="%5."/>
+      <w:lvlJc w:val="left"/>
+      <w:pPr>
+        <w:ind w:left="3960" w:hanging="360"/>
+      </w:pPr>
+    </w:lvl>
+    <w:lvl w:ilvl="5" w:tplc="FFFFFFFF" w:tentative="1">
+      <w:start w:val="1"/>
+      <w:numFmt w:val="lowerRoman"/>
+      <w:lvlText w:val="%6."/>
+      <w:lvlJc w:val="right"/>
+      <w:pPr>
+        <w:ind w:left="4680" w:hanging="180"/>
+      </w:pPr>
+    </w:lvl>
+    <w:lvl w:ilvl="6" w:tplc="FFFFFFFF" w:tentative="1">
+      <w:start w:val="1"/>
+      <w:numFmt w:val="decimal"/>
+      <w:lvlText w:val="%7."/>
+      <w:lvlJc w:val="left"/>
+      <w:pPr>
+        <w:ind w:left="5400" w:hanging="360"/>
+      </w:pPr>
+    </w:lvl>
+    <w:lvl w:ilvl="7" w:tplc="FFFFFFFF" w:tentative="1">
+      <w:start w:val="1"/>
+      <w:numFmt w:val="lowerLetter"/>
+      <w:lvlText w:val="%8."/>
+      <w:lvlJc w:val="left"/>
+      <w:pPr>
+        <w:ind w:left="6120" w:hanging="360"/>
+      </w:pPr>
+    </w:lvl>
+    <w:lvl w:ilvl="8" w:tplc="FFFFFFFF" w:tentative="1">
+      <w:start w:val="1"/>
+      <w:numFmt w:val="lowerRoman"/>
+      <w:lvlText w:val="%9."/>
+      <w:lvlJc w:val="right"/>
+      <w:pPr>
+        <w:ind w:left="6840" w:hanging="180"/>
+      </w:pPr>
+    </w:lvl>
+  </w:abstractNum>
+  <w:abstractNum w:abstractNumId="4" w15:restartNumberingAfterBreak="0">
     <w:nsid w:val="2B5B7054"/>
     <w:multiLevelType w:val="hybridMultilevel"/>
     <w:tmpl w:val="515EFD9E"/>
@@ -2520,7 +3027,7 @@
       </w:rPr>
     </w:lvl>
   </w:abstractNum>
-  <w:abstractNum w:abstractNumId="3" w15:restartNumberingAfterBreak="0">
+  <w:abstractNum w:abstractNumId="5" w15:restartNumberingAfterBreak="0">
     <w:nsid w:val="34420B82"/>
     <w:multiLevelType w:val="hybridMultilevel"/>
     <w:tmpl w:val="06A6679E"/>
@@ -2633,7 +3140,7 @@
       </w:rPr>
     </w:lvl>
   </w:abstractNum>
-  <w:abstractNum w:abstractNumId="4" w15:restartNumberingAfterBreak="0">
+  <w:abstractNum w:abstractNumId="6" w15:restartNumberingAfterBreak="0">
     <w:nsid w:val="416D2A99"/>
     <w:multiLevelType w:val="hybridMultilevel"/>
     <w:tmpl w:val="DC962550"/>
@@ -2719,7 +3226,120 @@
       </w:pPr>
     </w:lvl>
   </w:abstractNum>
-  <w:abstractNum w:abstractNumId="5" w15:restartNumberingAfterBreak="0">
+  <w:abstractNum w:abstractNumId="7" w15:restartNumberingAfterBreak="0">
+    <w:nsid w:val="43C219AF"/>
+    <w:multiLevelType w:val="hybridMultilevel"/>
+    <w:tmpl w:val="25C2D794"/>
+    <w:lvl w:ilvl="0" w:tplc="04270001">
+      <w:start w:val="1"/>
+      <w:numFmt w:val="bullet"/>
+      <w:lvlText w:val=""/>
+      <w:lvlJc w:val="left"/>
+      <w:pPr>
+        <w:ind w:left="720" w:hanging="360"/>
+      </w:pPr>
+      <w:rPr>
+        <w:rFonts w:ascii="Symbol" w:hAnsi="Symbol" w:hint="default"/>
+      </w:rPr>
+    </w:lvl>
+    <w:lvl w:ilvl="1" w:tplc="04270003">
+      <w:start w:val="1"/>
+      <w:numFmt w:val="bullet"/>
+      <w:lvlText w:val="o"/>
+      <w:lvlJc w:val="left"/>
+      <w:pPr>
+        <w:ind w:left="1440" w:hanging="360"/>
+      </w:pPr>
+      <w:rPr>
+        <w:rFonts w:ascii="Courier New" w:hAnsi="Courier New" w:cs="Courier New" w:hint="default"/>
+      </w:rPr>
+    </w:lvl>
+    <w:lvl w:ilvl="2" w:tplc="04270005" w:tentative="1">
+      <w:start w:val="1"/>
+      <w:numFmt w:val="bullet"/>
+      <w:lvlText w:val=""/>
+      <w:lvlJc w:val="left"/>
+      <w:pPr>
+        <w:ind w:left="2160" w:hanging="360"/>
+      </w:pPr>
+      <w:rPr>
+        <w:rFonts w:ascii="Wingdings" w:hAnsi="Wingdings" w:hint="default"/>
+      </w:rPr>
+    </w:lvl>
+    <w:lvl w:ilvl="3" w:tplc="04270001" w:tentative="1">
+      <w:start w:val="1"/>
+      <w:numFmt w:val="bullet"/>
+      <w:lvlText w:val=""/>
+      <w:lvlJc w:val="left"/>
+      <w:pPr>
+        <w:ind w:left="2880" w:hanging="360"/>
+      </w:pPr>
+      <w:rPr>
+        <w:rFonts w:ascii="Symbol" w:hAnsi="Symbol" w:hint="default"/>
+      </w:rPr>
+    </w:lvl>
+    <w:lvl w:ilvl="4" w:tplc="04270003" w:tentative="1">
+      <w:start w:val="1"/>
+      <w:numFmt w:val="bullet"/>
+      <w:lvlText w:val="o"/>
+      <w:lvlJc w:val="left"/>
+      <w:pPr>
+        <w:ind w:left="3600" w:hanging="360"/>
+      </w:pPr>
+      <w:rPr>
+        <w:rFonts w:ascii="Courier New" w:hAnsi="Courier New" w:cs="Courier New" w:hint="default"/>
+      </w:rPr>
+    </w:lvl>
+    <w:lvl w:ilvl="5" w:tplc="04270005" w:tentative="1">
+      <w:start w:val="1"/>
+      <w:numFmt w:val="bullet"/>
+      <w:lvlText w:val=""/>
+      <w:lvlJc w:val="left"/>
+      <w:pPr>
+        <w:ind w:left="4320" w:hanging="360"/>
+      </w:pPr>
+      <w:rPr>
+        <w:rFonts w:ascii="Wingdings" w:hAnsi="Wingdings" w:hint="default"/>
+      </w:rPr>
+    </w:lvl>
+    <w:lvl w:ilvl="6" w:tplc="04270001" w:tentative="1">
+      <w:start w:val="1"/>
+      <w:numFmt w:val="bullet"/>
+      <w:lvlText w:val=""/>
+      <w:lvlJc w:val="left"/>
+      <w:pPr>
+        <w:ind w:left="5040" w:hanging="360"/>
+      </w:pPr>
+      <w:rPr>
+        <w:rFonts w:ascii="Symbol" w:hAnsi="Symbol" w:hint="default"/>
+      </w:rPr>
+    </w:lvl>
+    <w:lvl w:ilvl="7" w:tplc="04270003" w:tentative="1">
+      <w:start w:val="1"/>
+      <w:numFmt w:val="bullet"/>
+      <w:lvlText w:val="o"/>
+      <w:lvlJc w:val="left"/>
+      <w:pPr>
+        <w:ind w:left="5760" w:hanging="360"/>
+      </w:pPr>
+      <w:rPr>
+        <w:rFonts w:ascii="Courier New" w:hAnsi="Courier New" w:cs="Courier New" w:hint="default"/>
+      </w:rPr>
+    </w:lvl>
+    <w:lvl w:ilvl="8" w:tplc="04270005" w:tentative="1">
+      <w:start w:val="1"/>
+      <w:numFmt w:val="bullet"/>
+      <w:lvlText w:val=""/>
+      <w:lvlJc w:val="left"/>
+      <w:pPr>
+        <w:ind w:left="6480" w:hanging="360"/>
+      </w:pPr>
+      <w:rPr>
+        <w:rFonts w:ascii="Wingdings" w:hAnsi="Wingdings" w:hint="default"/>
+      </w:rPr>
+    </w:lvl>
+  </w:abstractNum>
+  <w:abstractNum w:abstractNumId="8" w15:restartNumberingAfterBreak="0">
     <w:nsid w:val="56CC100C"/>
     <w:multiLevelType w:val="hybridMultilevel"/>
     <w:tmpl w:val="A218FFEE"/>
@@ -2832,7 +3452,7 @@
       </w:rPr>
     </w:lvl>
   </w:abstractNum>
-  <w:abstractNum w:abstractNumId="6" w15:restartNumberingAfterBreak="0">
+  <w:abstractNum w:abstractNumId="9" w15:restartNumberingAfterBreak="0">
     <w:nsid w:val="587266A4"/>
     <w:multiLevelType w:val="hybridMultilevel"/>
     <w:tmpl w:val="D19E19F8"/>
@@ -2945,7 +3565,7 @@
       </w:rPr>
     </w:lvl>
   </w:abstractNum>
-  <w:abstractNum w:abstractNumId="7" w15:restartNumberingAfterBreak="0">
+  <w:abstractNum w:abstractNumId="10" w15:restartNumberingAfterBreak="0">
     <w:nsid w:val="58F20FD6"/>
     <w:multiLevelType w:val="hybridMultilevel"/>
     <w:tmpl w:val="953450AA"/>
@@ -3058,7 +3678,7 @@
       </w:rPr>
     </w:lvl>
   </w:abstractNum>
-  <w:abstractNum w:abstractNumId="8" w15:restartNumberingAfterBreak="0">
+  <w:abstractNum w:abstractNumId="11" w15:restartNumberingAfterBreak="0">
     <w:nsid w:val="60E454EC"/>
     <w:multiLevelType w:val="hybridMultilevel"/>
     <w:tmpl w:val="6A84BC4E"/>
@@ -3171,7 +3791,7 @@
       </w:rPr>
     </w:lvl>
   </w:abstractNum>
-  <w:abstractNum w:abstractNumId="9" w15:restartNumberingAfterBreak="0">
+  <w:abstractNum w:abstractNumId="12" w15:restartNumberingAfterBreak="0">
     <w:nsid w:val="6AA34DFD"/>
     <w:multiLevelType w:val="hybridMultilevel"/>
     <w:tmpl w:val="32C4FC8A"/>
@@ -3284,35 +3904,139 @@
       </w:rPr>
     </w:lvl>
   </w:abstractNum>
+  <w:abstractNum w:abstractNumId="13" w15:restartNumberingAfterBreak="0">
+    <w:nsid w:val="6E975C2E"/>
+    <w:multiLevelType w:val="hybridMultilevel"/>
+    <w:tmpl w:val="02CE170E"/>
+    <w:lvl w:ilvl="0" w:tplc="04270001">
+      <w:start w:val="1"/>
+      <w:numFmt w:val="bullet"/>
+      <w:lvlText w:val=""/>
+      <w:lvlJc w:val="left"/>
+      <w:pPr>
+        <w:ind w:left="1080" w:hanging="360"/>
+      </w:pPr>
+      <w:rPr>
+        <w:rFonts w:ascii="Symbol" w:hAnsi="Symbol" w:hint="default"/>
+      </w:rPr>
+    </w:lvl>
+    <w:lvl w:ilvl="1" w:tplc="FFFFFFFF">
+      <w:start w:val="1"/>
+      <w:numFmt w:val="bullet"/>
+      <w:lvlText w:val=""/>
+      <w:lvlJc w:val="left"/>
+      <w:pPr>
+        <w:ind w:left="1080" w:hanging="360"/>
+      </w:pPr>
+      <w:rPr>
+        <w:rFonts w:ascii="Symbol" w:hAnsi="Symbol" w:hint="default"/>
+      </w:rPr>
+    </w:lvl>
+    <w:lvl w:ilvl="2" w:tplc="FFFFFFFF">
+      <w:start w:val="1"/>
+      <w:numFmt w:val="lowerRoman"/>
+      <w:lvlText w:val="%3."/>
+      <w:lvlJc w:val="right"/>
+      <w:pPr>
+        <w:ind w:left="2520" w:hanging="180"/>
+      </w:pPr>
+    </w:lvl>
+    <w:lvl w:ilvl="3" w:tplc="FFFFFFFF" w:tentative="1">
+      <w:start w:val="1"/>
+      <w:numFmt w:val="decimal"/>
+      <w:lvlText w:val="%4."/>
+      <w:lvlJc w:val="left"/>
+      <w:pPr>
+        <w:ind w:left="3240" w:hanging="360"/>
+      </w:pPr>
+    </w:lvl>
+    <w:lvl w:ilvl="4" w:tplc="FFFFFFFF" w:tentative="1">
+      <w:start w:val="1"/>
+      <w:numFmt w:val="lowerLetter"/>
+      <w:lvlText w:val="%5."/>
+      <w:lvlJc w:val="left"/>
+      <w:pPr>
+        <w:ind w:left="3960" w:hanging="360"/>
+      </w:pPr>
+    </w:lvl>
+    <w:lvl w:ilvl="5" w:tplc="FFFFFFFF" w:tentative="1">
+      <w:start w:val="1"/>
+      <w:numFmt w:val="lowerRoman"/>
+      <w:lvlText w:val="%6."/>
+      <w:lvlJc w:val="right"/>
+      <w:pPr>
+        <w:ind w:left="4680" w:hanging="180"/>
+      </w:pPr>
+    </w:lvl>
+    <w:lvl w:ilvl="6" w:tplc="FFFFFFFF" w:tentative="1">
+      <w:start w:val="1"/>
+      <w:numFmt w:val="decimal"/>
+      <w:lvlText w:val="%7."/>
+      <w:lvlJc w:val="left"/>
+      <w:pPr>
+        <w:ind w:left="5400" w:hanging="360"/>
+      </w:pPr>
+    </w:lvl>
+    <w:lvl w:ilvl="7" w:tplc="FFFFFFFF" w:tentative="1">
+      <w:start w:val="1"/>
+      <w:numFmt w:val="lowerLetter"/>
+      <w:lvlText w:val="%8."/>
+      <w:lvlJc w:val="left"/>
+      <w:pPr>
+        <w:ind w:left="6120" w:hanging="360"/>
+      </w:pPr>
+    </w:lvl>
+    <w:lvl w:ilvl="8" w:tplc="FFFFFFFF" w:tentative="1">
+      <w:start w:val="1"/>
+      <w:numFmt w:val="lowerRoman"/>
+      <w:lvlText w:val="%9."/>
+      <w:lvlJc w:val="right"/>
+      <w:pPr>
+        <w:ind w:left="6840" w:hanging="180"/>
+      </w:pPr>
+    </w:lvl>
+  </w:abstractNum>
   <w:num w:numId="1" w16cid:durableId="1374496665">
+    <w:abstractNumId w:val="8"/>
+  </w:num>
+  <w:num w:numId="2" w16cid:durableId="2056729590">
+    <w:abstractNumId w:val="2"/>
+  </w:num>
+  <w:num w:numId="3" w16cid:durableId="1636720644">
     <w:abstractNumId w:val="5"/>
   </w:num>
-  <w:num w:numId="2" w16cid:durableId="2056729590">
+  <w:num w:numId="4" w16cid:durableId="205534712">
+    <w:abstractNumId w:val="4"/>
+  </w:num>
+  <w:num w:numId="5" w16cid:durableId="1130634771">
+    <w:abstractNumId w:val="12"/>
+  </w:num>
+  <w:num w:numId="6" w16cid:durableId="648829656">
+    <w:abstractNumId w:val="11"/>
+  </w:num>
+  <w:num w:numId="7" w16cid:durableId="807476147">
+    <w:abstractNumId w:val="10"/>
+  </w:num>
+  <w:num w:numId="8" w16cid:durableId="860704379">
     <w:abstractNumId w:val="1"/>
   </w:num>
-  <w:num w:numId="3" w16cid:durableId="1636720644">
+  <w:num w:numId="9" w16cid:durableId="1179125988">
+    <w:abstractNumId w:val="6"/>
+  </w:num>
+  <w:num w:numId="10" w16cid:durableId="2030402503">
+    <w:abstractNumId w:val="9"/>
+  </w:num>
+  <w:num w:numId="11" w16cid:durableId="1903905911">
+    <w:abstractNumId w:val="7"/>
+  </w:num>
+  <w:num w:numId="12" w16cid:durableId="1741516897">
+    <w:abstractNumId w:val="0"/>
+  </w:num>
+  <w:num w:numId="13" w16cid:durableId="1425031898">
     <w:abstractNumId w:val="3"/>
   </w:num>
-  <w:num w:numId="4" w16cid:durableId="205534712">
-    <w:abstractNumId w:val="2"/>
-  </w:num>
-  <w:num w:numId="5" w16cid:durableId="1130634771">
-    <w:abstractNumId w:val="9"/>
-  </w:num>
-  <w:num w:numId="6" w16cid:durableId="648829656">
-    <w:abstractNumId w:val="8"/>
-  </w:num>
-  <w:num w:numId="7" w16cid:durableId="807476147">
-    <w:abstractNumId w:val="7"/>
-  </w:num>
-  <w:num w:numId="8" w16cid:durableId="860704379">
-    <w:abstractNumId w:val="0"/>
-  </w:num>
-  <w:num w:numId="9" w16cid:durableId="1179125988">
-    <w:abstractNumId w:val="4"/>
-  </w:num>
-  <w:num w:numId="10" w16cid:durableId="2030402503">
-    <w:abstractNumId w:val="6"/>
+  <w:num w:numId="14" w16cid:durableId="242107222">
+    <w:abstractNumId w:val="13"/>
   </w:num>
 </w:numbering>
 </file>

</xml_diff>

<commit_message>
Pridėti du testavimo atvejai, kai nurodoma serverio tipo kategorija
</commit_message>
<xml_diff>
--- a/testavimo planas.docx
+++ b/testavimo planas.docx
@@ -317,7 +317,23 @@
           <w:sz w:val="24"/>
           <w:szCs w:val="24"/>
         </w:rPr>
-        <w:t>Testuoti API taško serverio užsakymui veikimą siunčiant užklausas su norimais parametrais (regionas, serveris, OS atvaizdas).</w:t>
+        <w:t xml:space="preserve">Testuoti API taško serverio užsakymui veikimą siunčiant užklausas su norimais parametrais (regionas, serveris, OS </w:t>
+      </w:r>
+      <w:r>
+        <w:rPr>
+          <w:rFonts w:ascii="Times New Roman" w:hAnsi="Times New Roman" w:cs="Times New Roman"/>
+          <w:sz w:val="24"/>
+          <w:szCs w:val="24"/>
+        </w:rPr>
+        <w:t>šablon</w:t>
+      </w:r>
+      <w:r>
+        <w:rPr>
+          <w:rFonts w:ascii="Times New Roman" w:hAnsi="Times New Roman" w:cs="Times New Roman"/>
+          <w:sz w:val="24"/>
+          <w:szCs w:val="24"/>
+        </w:rPr>
+        <w:t>as).</w:t>
       </w:r>
     </w:p>
     <w:p>
@@ -488,7 +504,23 @@
           <w:sz w:val="24"/>
           <w:szCs w:val="24"/>
         </w:rPr>
-        <w:t>Kiekvieno plano galimų OS atvaizdų sąrašo gavimas.</w:t>
+        <w:t xml:space="preserve">Kiekvieno plano galimų OS </w:t>
+      </w:r>
+      <w:r>
+        <w:rPr>
+          <w:rFonts w:ascii="Times New Roman" w:hAnsi="Times New Roman" w:cs="Times New Roman"/>
+          <w:sz w:val="24"/>
+          <w:szCs w:val="24"/>
+        </w:rPr>
+        <w:t>šablon</w:t>
+      </w:r>
+      <w:r>
+        <w:rPr>
+          <w:rFonts w:ascii="Times New Roman" w:hAnsi="Times New Roman" w:cs="Times New Roman"/>
+          <w:sz w:val="24"/>
+          <w:szCs w:val="24"/>
+        </w:rPr>
+        <w:t>ų sąrašo gavimas.</w:t>
       </w:r>
     </w:p>
     <w:p>
@@ -959,7 +991,23 @@
           <w:sz w:val="24"/>
           <w:szCs w:val="24"/>
         </w:rPr>
-        <w:t>Kiekvieno plano OS atvaizdų sąrašas.</w:t>
+        <w:t xml:space="preserve">Kiekvieno plano OS </w:t>
+      </w:r>
+      <w:r>
+        <w:rPr>
+          <w:rFonts w:ascii="Times New Roman" w:hAnsi="Times New Roman" w:cs="Times New Roman"/>
+          <w:sz w:val="24"/>
+          <w:szCs w:val="24"/>
+        </w:rPr>
+        <w:t>šablon</w:t>
+      </w:r>
+      <w:r>
+        <w:rPr>
+          <w:rFonts w:ascii="Times New Roman" w:hAnsi="Times New Roman" w:cs="Times New Roman"/>
+          <w:sz w:val="24"/>
+          <w:szCs w:val="24"/>
+        </w:rPr>
+        <w:t>ų sąrašas.</w:t>
       </w:r>
     </w:p>
     <w:p>
@@ -1298,6 +1346,7 @@
           <w:szCs w:val="24"/>
         </w:rPr>
       </w:pPr>
+      <w:proofErr w:type="spellStart"/>
       <w:r>
         <w:rPr>
           <w:rFonts w:ascii="Times New Roman" w:hAnsi="Times New Roman" w:cs="Times New Roman"/>
@@ -1306,6 +1355,7 @@
         </w:rPr>
         <w:t>RestSharp</w:t>
       </w:r>
+      <w:proofErr w:type="spellEnd"/>
       <w:r>
         <w:rPr>
           <w:rFonts w:ascii="Times New Roman" w:hAnsi="Times New Roman" w:cs="Times New Roman"/>
@@ -1329,6 +1379,7 @@
           <w:szCs w:val="24"/>
         </w:rPr>
       </w:pPr>
+      <w:proofErr w:type="spellStart"/>
       <w:r>
         <w:rPr>
           <w:rFonts w:ascii="Times New Roman" w:hAnsi="Times New Roman" w:cs="Times New Roman"/>
@@ -1337,6 +1388,7 @@
         </w:rPr>
         <w:t>Newtonsoft.Json</w:t>
       </w:r>
+      <w:proofErr w:type="spellEnd"/>
       <w:r>
         <w:rPr>
           <w:rFonts w:ascii="Times New Roman" w:hAnsi="Times New Roman" w:cs="Times New Roman"/>
@@ -1360,6 +1412,7 @@
           <w:szCs w:val="24"/>
         </w:rPr>
       </w:pPr>
+      <w:proofErr w:type="spellStart"/>
       <w:r>
         <w:rPr>
           <w:rFonts w:ascii="Times New Roman" w:hAnsi="Times New Roman" w:cs="Times New Roman"/>
@@ -1368,6 +1421,7 @@
         </w:rPr>
         <w:t>Microsoft.NET.Test.Sdk</w:t>
       </w:r>
+      <w:proofErr w:type="spellEnd"/>
       <w:r>
         <w:rPr>
           <w:rFonts w:ascii="Times New Roman" w:hAnsi="Times New Roman" w:cs="Times New Roman"/>
@@ -1391,6 +1445,7 @@
           <w:szCs w:val="24"/>
         </w:rPr>
       </w:pPr>
+      <w:proofErr w:type="spellStart"/>
       <w:r>
         <w:rPr>
           <w:rFonts w:ascii="Times New Roman" w:hAnsi="Times New Roman" w:cs="Times New Roman"/>
@@ -1399,6 +1454,7 @@
         </w:rPr>
         <w:t>Microsoft.Extensions.Configuration.Json</w:t>
       </w:r>
+      <w:proofErr w:type="spellEnd"/>
       <w:r>
         <w:rPr>
           <w:rFonts w:ascii="Times New Roman" w:hAnsi="Times New Roman" w:cs="Times New Roman"/>
@@ -1422,6 +1478,7 @@
           <w:szCs w:val="24"/>
         </w:rPr>
       </w:pPr>
+      <w:proofErr w:type="spellStart"/>
       <w:r>
         <w:rPr>
           <w:rFonts w:ascii="Times New Roman" w:hAnsi="Times New Roman" w:cs="Times New Roman"/>
@@ -1430,6 +1487,7 @@
         </w:rPr>
         <w:t>NUnit</w:t>
       </w:r>
+      <w:proofErr w:type="spellEnd"/>
       <w:r>
         <w:rPr>
           <w:rFonts w:ascii="Times New Roman" w:hAnsi="Times New Roman" w:cs="Times New Roman"/>
@@ -1485,7 +1543,25 @@
           <w:sz w:val="24"/>
           <w:szCs w:val="24"/>
         </w:rPr>
-        <w:t>Parašyta programa yra konsolės tipo ir sukompiliuotas vykdomasis failas gali būti paleidžiamas skirtingose operacinėse sistemose, kuriose įdiegtas tinkamas .NET Runtime.</w:t>
+        <w:t xml:space="preserve">Parašyta programa yra konsolės tipo ir sukompiliuotas vykdomasis failas gali būti paleidžiamas skirtingose operacinėse sistemose, kuriose įdiegtas tinkamas .NET </w:t>
+      </w:r>
+      <w:proofErr w:type="spellStart"/>
+      <w:r>
+        <w:rPr>
+          <w:rFonts w:ascii="Times New Roman" w:hAnsi="Times New Roman" w:cs="Times New Roman"/>
+          <w:sz w:val="24"/>
+          <w:szCs w:val="24"/>
+        </w:rPr>
+        <w:t>Runtime</w:t>
+      </w:r>
+      <w:proofErr w:type="spellEnd"/>
+      <w:r>
+        <w:rPr>
+          <w:rFonts w:ascii="Times New Roman" w:hAnsi="Times New Roman" w:cs="Times New Roman"/>
+          <w:sz w:val="24"/>
+          <w:szCs w:val="24"/>
+        </w:rPr>
+        <w:t>.</w:t>
       </w:r>
       <w:r>
         <w:rPr>
@@ -1755,7 +1831,23 @@
           <w:sz w:val="24"/>
           <w:szCs w:val="24"/>
         </w:rPr>
-        <w:t xml:space="preserve"> OS atvaizdą.</w:t>
+        <w:t xml:space="preserve"> OS </w:t>
+      </w:r>
+      <w:r>
+        <w:rPr>
+          <w:rFonts w:ascii="Times New Roman" w:hAnsi="Times New Roman" w:cs="Times New Roman"/>
+          <w:sz w:val="24"/>
+          <w:szCs w:val="24"/>
+        </w:rPr>
+        <w:t>šablon</w:t>
+      </w:r>
+      <w:r>
+        <w:rPr>
+          <w:rFonts w:ascii="Times New Roman" w:hAnsi="Times New Roman" w:cs="Times New Roman"/>
+          <w:sz w:val="24"/>
+          <w:szCs w:val="24"/>
+        </w:rPr>
+        <w:t>ą.</w:t>
       </w:r>
     </w:p>
     <w:p>
@@ -1778,7 +1870,23 @@
           <w:sz w:val="24"/>
           <w:szCs w:val="24"/>
         </w:rPr>
-        <w:t>nurodant regioną ir OS atvaizdą.</w:t>
+        <w:t xml:space="preserve">nurodant regioną ir OS </w:t>
+      </w:r>
+      <w:r>
+        <w:rPr>
+          <w:rFonts w:ascii="Times New Roman" w:hAnsi="Times New Roman" w:cs="Times New Roman"/>
+          <w:sz w:val="24"/>
+          <w:szCs w:val="24"/>
+        </w:rPr>
+        <w:t>šablon</w:t>
+      </w:r>
+      <w:r>
+        <w:rPr>
+          <w:rFonts w:ascii="Times New Roman" w:hAnsi="Times New Roman" w:cs="Times New Roman"/>
+          <w:sz w:val="24"/>
+          <w:szCs w:val="24"/>
+        </w:rPr>
+        <w:t>ą.</w:t>
       </w:r>
     </w:p>
     <w:p>
@@ -1840,7 +1948,23 @@
           <w:sz w:val="24"/>
           <w:szCs w:val="24"/>
         </w:rPr>
-        <w:t>nurodant serverį ir OS atvaizdą.</w:t>
+        <w:t xml:space="preserve">nurodant serverį ir OS </w:t>
+      </w:r>
+      <w:r>
+        <w:rPr>
+          <w:rFonts w:ascii="Times New Roman" w:hAnsi="Times New Roman" w:cs="Times New Roman"/>
+          <w:sz w:val="24"/>
+          <w:szCs w:val="24"/>
+        </w:rPr>
+        <w:t>šablon</w:t>
+      </w:r>
+      <w:r>
+        <w:rPr>
+          <w:rFonts w:ascii="Times New Roman" w:hAnsi="Times New Roman" w:cs="Times New Roman"/>
+          <w:sz w:val="24"/>
+          <w:szCs w:val="24"/>
+        </w:rPr>
+        <w:t>ą.</w:t>
       </w:r>
     </w:p>
     <w:p>
@@ -1871,7 +1995,69 @@
           <w:sz w:val="24"/>
           <w:szCs w:val="24"/>
         </w:rPr>
-        <w:t>OS atvaizdą.</w:t>
+        <w:t xml:space="preserve">OS </w:t>
+      </w:r>
+      <w:r>
+        <w:rPr>
+          <w:rFonts w:ascii="Times New Roman" w:hAnsi="Times New Roman" w:cs="Times New Roman"/>
+          <w:sz w:val="24"/>
+          <w:szCs w:val="24"/>
+        </w:rPr>
+        <w:t>šablon</w:t>
+      </w:r>
+      <w:r>
+        <w:rPr>
+          <w:rFonts w:ascii="Times New Roman" w:hAnsi="Times New Roman" w:cs="Times New Roman"/>
+          <w:sz w:val="24"/>
+          <w:szCs w:val="24"/>
+        </w:rPr>
+        <w:t>ą.</w:t>
+      </w:r>
+    </w:p>
+    <w:p>
+      <w:pPr>
+        <w:pStyle w:val="ListParagraph"/>
+        <w:numPr>
+          <w:ilvl w:val="0"/>
+          <w:numId w:val="10"/>
+        </w:numPr>
+        <w:jc w:val="both"/>
+        <w:rPr>
+          <w:rFonts w:ascii="Times New Roman" w:hAnsi="Times New Roman" w:cs="Times New Roman"/>
+          <w:sz w:val="24"/>
+          <w:szCs w:val="24"/>
+        </w:rPr>
+      </w:pPr>
+      <w:r>
+        <w:rPr>
+          <w:rFonts w:ascii="Times New Roman" w:hAnsi="Times New Roman" w:cs="Times New Roman"/>
+          <w:sz w:val="24"/>
+          <w:szCs w:val="24"/>
+        </w:rPr>
+        <w:t>nurodant regioną ir kategoriją</w:t>
+      </w:r>
+    </w:p>
+    <w:p>
+      <w:pPr>
+        <w:pStyle w:val="ListParagraph"/>
+        <w:numPr>
+          <w:ilvl w:val="0"/>
+          <w:numId w:val="10"/>
+        </w:numPr>
+        <w:jc w:val="both"/>
+        <w:rPr>
+          <w:rFonts w:ascii="Times New Roman" w:hAnsi="Times New Roman" w:cs="Times New Roman"/>
+          <w:sz w:val="24"/>
+          <w:szCs w:val="24"/>
+        </w:rPr>
+      </w:pPr>
+      <w:r>
+        <w:rPr>
+          <w:rFonts w:ascii="Times New Roman" w:hAnsi="Times New Roman" w:cs="Times New Roman"/>
+          <w:sz w:val="24"/>
+          <w:szCs w:val="24"/>
+        </w:rPr>
+        <w:t>nurodant tipo kategoriją</w:t>
       </w:r>
     </w:p>
     <w:p>
@@ -1994,7 +2180,25 @@
                 <w:sz w:val="24"/>
                 <w:szCs w:val="24"/>
               </w:rPr>
-              <w:t>HTTP status code 400</w:t>
+              <w:t xml:space="preserve">HTTP status </w:t>
+            </w:r>
+            <w:proofErr w:type="spellStart"/>
+            <w:r>
+              <w:rPr>
+                <w:rFonts w:ascii="Times New Roman" w:hAnsi="Times New Roman" w:cs="Times New Roman"/>
+                <w:sz w:val="24"/>
+                <w:szCs w:val="24"/>
+              </w:rPr>
+              <w:t>code</w:t>
+            </w:r>
+            <w:proofErr w:type="spellEnd"/>
+            <w:r>
+              <w:rPr>
+                <w:rFonts w:ascii="Times New Roman" w:hAnsi="Times New Roman" w:cs="Times New Roman"/>
+                <w:sz w:val="24"/>
+                <w:szCs w:val="24"/>
+              </w:rPr>
+              <w:t xml:space="preserve"> 400</w:t>
             </w:r>
           </w:p>
         </w:tc>
@@ -2018,7 +2222,23 @@
                 <w:sz w:val="24"/>
                 <w:szCs w:val="24"/>
               </w:rPr>
-              <w:t>Užklausa su standartiniais parametrais – pirmas regionas, pirmas planas, pirmas OS atvaizdas, nepasirinkti kiti papildomi parametrai</w:t>
+              <w:t xml:space="preserve">Užklausa su standartiniais parametrais – pirmas regionas, pirmas planas, pirmas OS </w:t>
+            </w:r>
+            <w:r>
+              <w:rPr>
+                <w:rFonts w:ascii="Times New Roman" w:hAnsi="Times New Roman" w:cs="Times New Roman"/>
+                <w:sz w:val="24"/>
+                <w:szCs w:val="24"/>
+              </w:rPr>
+              <w:t>šablon</w:t>
+            </w:r>
+            <w:r>
+              <w:rPr>
+                <w:rFonts w:ascii="Times New Roman" w:hAnsi="Times New Roman" w:cs="Times New Roman"/>
+                <w:sz w:val="24"/>
+                <w:szCs w:val="24"/>
+              </w:rPr>
+              <w:t>as, nepasirinkti kiti papildomi parametrai</w:t>
             </w:r>
           </w:p>
         </w:tc>
@@ -2040,7 +2260,25 @@
                 <w:sz w:val="24"/>
                 <w:szCs w:val="24"/>
               </w:rPr>
-              <w:t xml:space="preserve">HTTP status code 201, užsakytas </w:t>
+              <w:t xml:space="preserve">HTTP status </w:t>
+            </w:r>
+            <w:proofErr w:type="spellStart"/>
+            <w:r>
+              <w:rPr>
+                <w:rFonts w:ascii="Times New Roman" w:hAnsi="Times New Roman" w:cs="Times New Roman"/>
+                <w:sz w:val="24"/>
+                <w:szCs w:val="24"/>
+              </w:rPr>
+              <w:t>code</w:t>
+            </w:r>
+            <w:proofErr w:type="spellEnd"/>
+            <w:r>
+              <w:rPr>
+                <w:rFonts w:ascii="Times New Roman" w:hAnsi="Times New Roman" w:cs="Times New Roman"/>
+                <w:sz w:val="24"/>
+                <w:szCs w:val="24"/>
+              </w:rPr>
+              <w:t xml:space="preserve"> 201, užsakytas </w:t>
             </w:r>
             <w:r>
               <w:rPr>
@@ -2088,6 +2326,7 @@
                 <w:sz w:val="24"/>
                 <w:szCs w:val="24"/>
               </w:rPr>
+              <w:lastRenderedPageBreak/>
               <w:t>Užklausa su atsitiktiniais galimais parametrais.</w:t>
             </w:r>
           </w:p>
@@ -2110,7 +2349,25 @@
                 <w:sz w:val="24"/>
                 <w:szCs w:val="24"/>
               </w:rPr>
-              <w:t>HTTP status code 201</w:t>
+              <w:t xml:space="preserve">HTTP status </w:t>
+            </w:r>
+            <w:proofErr w:type="spellStart"/>
+            <w:r>
+              <w:rPr>
+                <w:rFonts w:ascii="Times New Roman" w:hAnsi="Times New Roman" w:cs="Times New Roman"/>
+                <w:sz w:val="24"/>
+                <w:szCs w:val="24"/>
+              </w:rPr>
+              <w:t>code</w:t>
+            </w:r>
+            <w:proofErr w:type="spellEnd"/>
+            <w:r>
+              <w:rPr>
+                <w:rFonts w:ascii="Times New Roman" w:hAnsi="Times New Roman" w:cs="Times New Roman"/>
+                <w:sz w:val="24"/>
+                <w:szCs w:val="24"/>
+              </w:rPr>
+              <w:t xml:space="preserve"> 201</w:t>
             </w:r>
             <w:r>
               <w:rPr>
@@ -2182,7 +2439,6 @@
                 <w:sz w:val="24"/>
                 <w:szCs w:val="24"/>
               </w:rPr>
-              <w:lastRenderedPageBreak/>
               <w:t>Užklausa su iš anksto nurodytu regionu.</w:t>
             </w:r>
           </w:p>
@@ -2205,7 +2461,25 @@
                 <w:sz w:val="24"/>
                 <w:szCs w:val="24"/>
               </w:rPr>
-              <w:t xml:space="preserve">HTTP status code 201, </w:t>
+              <w:t xml:space="preserve">HTTP status </w:t>
+            </w:r>
+            <w:proofErr w:type="spellStart"/>
+            <w:r>
+              <w:rPr>
+                <w:rFonts w:ascii="Times New Roman" w:hAnsi="Times New Roman" w:cs="Times New Roman"/>
+                <w:sz w:val="24"/>
+                <w:szCs w:val="24"/>
+              </w:rPr>
+              <w:t>code</w:t>
+            </w:r>
+            <w:proofErr w:type="spellEnd"/>
+            <w:r>
+              <w:rPr>
+                <w:rFonts w:ascii="Times New Roman" w:hAnsi="Times New Roman" w:cs="Times New Roman"/>
+                <w:sz w:val="24"/>
+                <w:szCs w:val="24"/>
+              </w:rPr>
+              <w:t xml:space="preserve"> 201, </w:t>
             </w:r>
             <w:r>
               <w:rPr>
@@ -2221,7 +2495,23 @@
                 <w:sz w:val="24"/>
                 <w:szCs w:val="24"/>
               </w:rPr>
-              <w:t>, atsitiktinai parenkamas planas ir jo OS atvaizdas.</w:t>
+              <w:t xml:space="preserve">, atsitiktinai parenkamas planas ir jo OS </w:t>
+            </w:r>
+            <w:r>
+              <w:rPr>
+                <w:rFonts w:ascii="Times New Roman" w:hAnsi="Times New Roman" w:cs="Times New Roman"/>
+                <w:sz w:val="24"/>
+                <w:szCs w:val="24"/>
+              </w:rPr>
+              <w:t>šablon</w:t>
+            </w:r>
+            <w:r>
+              <w:rPr>
+                <w:rFonts w:ascii="Times New Roman" w:hAnsi="Times New Roman" w:cs="Times New Roman"/>
+                <w:sz w:val="24"/>
+                <w:szCs w:val="24"/>
+              </w:rPr>
+              <w:t>as.</w:t>
             </w:r>
           </w:p>
         </w:tc>
@@ -2267,7 +2557,41 @@
                 <w:sz w:val="24"/>
                 <w:szCs w:val="24"/>
               </w:rPr>
-              <w:t>HTTP status code 201, užsakomas tik to plano serveris. Atsitiktinai parenkant galimą regioną ir OS atvaizdą.</w:t>
+              <w:t xml:space="preserve">HTTP status </w:t>
+            </w:r>
+            <w:proofErr w:type="spellStart"/>
+            <w:r>
+              <w:rPr>
+                <w:rFonts w:ascii="Times New Roman" w:hAnsi="Times New Roman" w:cs="Times New Roman"/>
+                <w:sz w:val="24"/>
+                <w:szCs w:val="24"/>
+              </w:rPr>
+              <w:t>code</w:t>
+            </w:r>
+            <w:proofErr w:type="spellEnd"/>
+            <w:r>
+              <w:rPr>
+                <w:rFonts w:ascii="Times New Roman" w:hAnsi="Times New Roman" w:cs="Times New Roman"/>
+                <w:sz w:val="24"/>
+                <w:szCs w:val="24"/>
+              </w:rPr>
+              <w:t xml:space="preserve"> 201, užsakomas tik to plano serveris. Atsitiktinai parenkant galimą regioną ir OS </w:t>
+            </w:r>
+            <w:r>
+              <w:rPr>
+                <w:rFonts w:ascii="Times New Roman" w:hAnsi="Times New Roman" w:cs="Times New Roman"/>
+                <w:sz w:val="24"/>
+                <w:szCs w:val="24"/>
+              </w:rPr>
+              <w:t>šablon</w:t>
+            </w:r>
+            <w:r>
+              <w:rPr>
+                <w:rFonts w:ascii="Times New Roman" w:hAnsi="Times New Roman" w:cs="Times New Roman"/>
+                <w:sz w:val="24"/>
+                <w:szCs w:val="24"/>
+              </w:rPr>
+              <w:t>ą.</w:t>
             </w:r>
           </w:p>
         </w:tc>
@@ -2294,7 +2618,23 @@
                 <w:sz w:val="24"/>
                 <w:szCs w:val="24"/>
               </w:rPr>
-              <w:t>Užklausa su iš anksto nurodytu OS atvaizdu.</w:t>
+              <w:t xml:space="preserve">Užklausa su iš anksto nurodytu OS </w:t>
+            </w:r>
+            <w:r>
+              <w:rPr>
+                <w:rFonts w:ascii="Times New Roman" w:hAnsi="Times New Roman" w:cs="Times New Roman"/>
+                <w:sz w:val="24"/>
+                <w:szCs w:val="24"/>
+              </w:rPr>
+              <w:t>šablon</w:t>
+            </w:r>
+            <w:r>
+              <w:rPr>
+                <w:rFonts w:ascii="Times New Roman" w:hAnsi="Times New Roman" w:cs="Times New Roman"/>
+                <w:sz w:val="24"/>
+                <w:szCs w:val="24"/>
+              </w:rPr>
+              <w:t>u.</w:t>
             </w:r>
           </w:p>
         </w:tc>
@@ -2316,7 +2656,41 @@
                 <w:sz w:val="24"/>
                 <w:szCs w:val="24"/>
               </w:rPr>
-              <w:t>HTTP status code 201, užsakomas serveris su nurodytu OS atvaizdu, atsitiktinai parenkant galimą regioną ir planą.</w:t>
+              <w:t xml:space="preserve">HTTP status </w:t>
+            </w:r>
+            <w:proofErr w:type="spellStart"/>
+            <w:r>
+              <w:rPr>
+                <w:rFonts w:ascii="Times New Roman" w:hAnsi="Times New Roman" w:cs="Times New Roman"/>
+                <w:sz w:val="24"/>
+                <w:szCs w:val="24"/>
+              </w:rPr>
+              <w:t>code</w:t>
+            </w:r>
+            <w:proofErr w:type="spellEnd"/>
+            <w:r>
+              <w:rPr>
+                <w:rFonts w:ascii="Times New Roman" w:hAnsi="Times New Roman" w:cs="Times New Roman"/>
+                <w:sz w:val="24"/>
+                <w:szCs w:val="24"/>
+              </w:rPr>
+              <w:t xml:space="preserve"> 201, užsakomas serveris su nurodytu OS </w:t>
+            </w:r>
+            <w:r>
+              <w:rPr>
+                <w:rFonts w:ascii="Times New Roman" w:hAnsi="Times New Roman" w:cs="Times New Roman"/>
+                <w:sz w:val="24"/>
+                <w:szCs w:val="24"/>
+              </w:rPr>
+              <w:t>šablon</w:t>
+            </w:r>
+            <w:r>
+              <w:rPr>
+                <w:rFonts w:ascii="Times New Roman" w:hAnsi="Times New Roman" w:cs="Times New Roman"/>
+                <w:sz w:val="24"/>
+                <w:szCs w:val="24"/>
+              </w:rPr>
+              <w:t>u, atsitiktinai parenkant galimą regioną ir planą.</w:t>
             </w:r>
           </w:p>
         </w:tc>
@@ -2343,7 +2717,23 @@
                 <w:sz w:val="24"/>
                 <w:szCs w:val="24"/>
               </w:rPr>
-              <w:t>Užklausa su iš anksto nurodytu regionu ir OS atvaizdu</w:t>
+              <w:t xml:space="preserve">Užklausa su iš anksto nurodytu regionu ir OS </w:t>
+            </w:r>
+            <w:r>
+              <w:rPr>
+                <w:rFonts w:ascii="Times New Roman" w:hAnsi="Times New Roman" w:cs="Times New Roman"/>
+                <w:sz w:val="24"/>
+                <w:szCs w:val="24"/>
+              </w:rPr>
+              <w:t>šablon</w:t>
+            </w:r>
+            <w:r>
+              <w:rPr>
+                <w:rFonts w:ascii="Times New Roman" w:hAnsi="Times New Roman" w:cs="Times New Roman"/>
+                <w:sz w:val="24"/>
+                <w:szCs w:val="24"/>
+              </w:rPr>
+              <w:t>u</w:t>
             </w:r>
           </w:p>
         </w:tc>
@@ -2365,7 +2755,41 @@
                 <w:sz w:val="24"/>
                 <w:szCs w:val="24"/>
               </w:rPr>
-              <w:t>HTTP status code 201, nurodytame regione užsakomas serveris su planu, kuriam priklauso nurodytas OS atvaizdas.</w:t>
+              <w:t xml:space="preserve">HTTP status </w:t>
+            </w:r>
+            <w:proofErr w:type="spellStart"/>
+            <w:r>
+              <w:rPr>
+                <w:rFonts w:ascii="Times New Roman" w:hAnsi="Times New Roman" w:cs="Times New Roman"/>
+                <w:sz w:val="24"/>
+                <w:szCs w:val="24"/>
+              </w:rPr>
+              <w:t>code</w:t>
+            </w:r>
+            <w:proofErr w:type="spellEnd"/>
+            <w:r>
+              <w:rPr>
+                <w:rFonts w:ascii="Times New Roman" w:hAnsi="Times New Roman" w:cs="Times New Roman"/>
+                <w:sz w:val="24"/>
+                <w:szCs w:val="24"/>
+              </w:rPr>
+              <w:t xml:space="preserve"> 201, nurodytame regione užsakomas serveris su planu, kuriam priklauso nurodytas OS </w:t>
+            </w:r>
+            <w:r>
+              <w:rPr>
+                <w:rFonts w:ascii="Times New Roman" w:hAnsi="Times New Roman" w:cs="Times New Roman"/>
+                <w:sz w:val="24"/>
+                <w:szCs w:val="24"/>
+              </w:rPr>
+              <w:t>šablon</w:t>
+            </w:r>
+            <w:r>
+              <w:rPr>
+                <w:rFonts w:ascii="Times New Roman" w:hAnsi="Times New Roman" w:cs="Times New Roman"/>
+                <w:sz w:val="24"/>
+                <w:szCs w:val="24"/>
+              </w:rPr>
+              <w:t>as.</w:t>
             </w:r>
           </w:p>
         </w:tc>
@@ -2414,7 +2838,41 @@
                 <w:sz w:val="24"/>
                 <w:szCs w:val="24"/>
               </w:rPr>
-              <w:t>HTTP status code 201, užsakomas nurodyto regiono konkretaus plano serveris atsitiktinai parenkant tik OS atvaizdą.</w:t>
+              <w:t xml:space="preserve">HTTP status </w:t>
+            </w:r>
+            <w:proofErr w:type="spellStart"/>
+            <w:r>
+              <w:rPr>
+                <w:rFonts w:ascii="Times New Roman" w:hAnsi="Times New Roman" w:cs="Times New Roman"/>
+                <w:sz w:val="24"/>
+                <w:szCs w:val="24"/>
+              </w:rPr>
+              <w:t>code</w:t>
+            </w:r>
+            <w:proofErr w:type="spellEnd"/>
+            <w:r>
+              <w:rPr>
+                <w:rFonts w:ascii="Times New Roman" w:hAnsi="Times New Roman" w:cs="Times New Roman"/>
+                <w:sz w:val="24"/>
+                <w:szCs w:val="24"/>
+              </w:rPr>
+              <w:t xml:space="preserve"> 201, užsakomas nurodyto regiono konkretaus plano serveris atsitiktinai parenkant tik OS </w:t>
+            </w:r>
+            <w:r>
+              <w:rPr>
+                <w:rFonts w:ascii="Times New Roman" w:hAnsi="Times New Roman" w:cs="Times New Roman"/>
+                <w:sz w:val="24"/>
+                <w:szCs w:val="24"/>
+              </w:rPr>
+              <w:t>šablon</w:t>
+            </w:r>
+            <w:r>
+              <w:rPr>
+                <w:rFonts w:ascii="Times New Roman" w:hAnsi="Times New Roman" w:cs="Times New Roman"/>
+                <w:sz w:val="24"/>
+                <w:szCs w:val="24"/>
+              </w:rPr>
+              <w:t>ą.</w:t>
             </w:r>
           </w:p>
         </w:tc>
@@ -2441,7 +2899,23 @@
                 <w:sz w:val="24"/>
                 <w:szCs w:val="24"/>
               </w:rPr>
-              <w:t>Užklausa su iš anksto nurodytu planu ir OS atvaizdu</w:t>
+              <w:t xml:space="preserve">Užklausa su iš anksto nurodytu planu ir OS </w:t>
+            </w:r>
+            <w:r>
+              <w:rPr>
+                <w:rFonts w:ascii="Times New Roman" w:hAnsi="Times New Roman" w:cs="Times New Roman"/>
+                <w:sz w:val="24"/>
+                <w:szCs w:val="24"/>
+              </w:rPr>
+              <w:t>šablon</w:t>
+            </w:r>
+            <w:r>
+              <w:rPr>
+                <w:rFonts w:ascii="Times New Roman" w:hAnsi="Times New Roman" w:cs="Times New Roman"/>
+                <w:sz w:val="24"/>
+                <w:szCs w:val="24"/>
+              </w:rPr>
+              <w:t>u</w:t>
             </w:r>
           </w:p>
         </w:tc>
@@ -2463,7 +2937,41 @@
                 <w:sz w:val="24"/>
                 <w:szCs w:val="24"/>
               </w:rPr>
-              <w:t>HTTP status code 201, užsakomas nurodyto plano serveris su OS atvaizdu, regionas atsitiktinai parenkamas iš tų kurie turi nurodytą planą.</w:t>
+              <w:t xml:space="preserve">HTTP status </w:t>
+            </w:r>
+            <w:proofErr w:type="spellStart"/>
+            <w:r>
+              <w:rPr>
+                <w:rFonts w:ascii="Times New Roman" w:hAnsi="Times New Roman" w:cs="Times New Roman"/>
+                <w:sz w:val="24"/>
+                <w:szCs w:val="24"/>
+              </w:rPr>
+              <w:t>code</w:t>
+            </w:r>
+            <w:proofErr w:type="spellEnd"/>
+            <w:r>
+              <w:rPr>
+                <w:rFonts w:ascii="Times New Roman" w:hAnsi="Times New Roman" w:cs="Times New Roman"/>
+                <w:sz w:val="24"/>
+                <w:szCs w:val="24"/>
+              </w:rPr>
+              <w:t xml:space="preserve"> 201, užsakomas nurodyto plano serveris su OS </w:t>
+            </w:r>
+            <w:r>
+              <w:rPr>
+                <w:rFonts w:ascii="Times New Roman" w:hAnsi="Times New Roman" w:cs="Times New Roman"/>
+                <w:sz w:val="24"/>
+                <w:szCs w:val="24"/>
+              </w:rPr>
+              <w:t>šablon</w:t>
+            </w:r>
+            <w:r>
+              <w:rPr>
+                <w:rFonts w:ascii="Times New Roman" w:hAnsi="Times New Roman" w:cs="Times New Roman"/>
+                <w:sz w:val="24"/>
+                <w:szCs w:val="24"/>
+              </w:rPr>
+              <w:t>u, regionas atsitiktinai parenkamas iš tų kurie turi nurodytą planą.</w:t>
             </w:r>
           </w:p>
         </w:tc>
@@ -2490,7 +2998,23 @@
                 <w:sz w:val="24"/>
                 <w:szCs w:val="24"/>
               </w:rPr>
-              <w:t>Užklausa, kai užsakomas konkretus serveris nurodant regioną, planą ir OS atvaizdą</w:t>
+              <w:t xml:space="preserve">Užklausa, kai užsakomas konkretus serveris nurodant regioną, planą ir OS </w:t>
+            </w:r>
+            <w:r>
+              <w:rPr>
+                <w:rFonts w:ascii="Times New Roman" w:hAnsi="Times New Roman" w:cs="Times New Roman"/>
+                <w:sz w:val="24"/>
+                <w:szCs w:val="24"/>
+              </w:rPr>
+              <w:t>šablon</w:t>
+            </w:r>
+            <w:r>
+              <w:rPr>
+                <w:rFonts w:ascii="Times New Roman" w:hAnsi="Times New Roman" w:cs="Times New Roman"/>
+                <w:sz w:val="24"/>
+                <w:szCs w:val="24"/>
+              </w:rPr>
+              <w:t>ą</w:t>
             </w:r>
           </w:p>
         </w:tc>
@@ -2512,7 +3036,191 @@
                 <w:sz w:val="24"/>
                 <w:szCs w:val="24"/>
               </w:rPr>
-              <w:t>HTTP status code 201, užsakomas konkretus norimas serveris.</w:t>
+              <w:t xml:space="preserve">HTTP status </w:t>
+            </w:r>
+            <w:proofErr w:type="spellStart"/>
+            <w:r>
+              <w:rPr>
+                <w:rFonts w:ascii="Times New Roman" w:hAnsi="Times New Roman" w:cs="Times New Roman"/>
+                <w:sz w:val="24"/>
+                <w:szCs w:val="24"/>
+              </w:rPr>
+              <w:t>code</w:t>
+            </w:r>
+            <w:proofErr w:type="spellEnd"/>
+            <w:r>
+              <w:rPr>
+                <w:rFonts w:ascii="Times New Roman" w:hAnsi="Times New Roman" w:cs="Times New Roman"/>
+                <w:sz w:val="24"/>
+                <w:szCs w:val="24"/>
+              </w:rPr>
+              <w:t xml:space="preserve"> 201, užsakomas konkretus norimas serveris.</w:t>
+            </w:r>
+          </w:p>
+        </w:tc>
+      </w:tr>
+      <w:tr>
+        <w:trPr>
+          <w:trHeight w:val="70"/>
+        </w:trPr>
+        <w:tc>
+          <w:tcPr>
+            <w:tcW w:w="5529" w:type="dxa"/>
+          </w:tcPr>
+          <w:p>
+            <w:pPr>
+              <w:rPr>
+                <w:rFonts w:ascii="Times New Roman" w:hAnsi="Times New Roman" w:cs="Times New Roman"/>
+                <w:sz w:val="24"/>
+                <w:szCs w:val="24"/>
+              </w:rPr>
+            </w:pPr>
+            <w:r>
+              <w:rPr>
+                <w:rFonts w:ascii="Times New Roman" w:hAnsi="Times New Roman" w:cs="Times New Roman"/>
+                <w:sz w:val="24"/>
+                <w:szCs w:val="24"/>
+              </w:rPr>
+              <w:t>Užklausa su iš anksto nurodytu regionu ir serverio tipo kategorija</w:t>
+            </w:r>
+          </w:p>
+        </w:tc>
+        <w:tc>
+          <w:tcPr>
+            <w:tcW w:w="5245" w:type="dxa"/>
+          </w:tcPr>
+          <w:p>
+            <w:pPr>
+              <w:rPr>
+                <w:rFonts w:ascii="Times New Roman" w:hAnsi="Times New Roman" w:cs="Times New Roman"/>
+                <w:sz w:val="24"/>
+                <w:szCs w:val="24"/>
+              </w:rPr>
+            </w:pPr>
+            <w:r>
+              <w:rPr>
+                <w:rFonts w:ascii="Times New Roman" w:hAnsi="Times New Roman" w:cs="Times New Roman"/>
+                <w:sz w:val="24"/>
+                <w:szCs w:val="24"/>
+              </w:rPr>
+              <w:t xml:space="preserve">HTTP status </w:t>
+            </w:r>
+            <w:proofErr w:type="spellStart"/>
+            <w:r>
+              <w:rPr>
+                <w:rFonts w:ascii="Times New Roman" w:hAnsi="Times New Roman" w:cs="Times New Roman"/>
+                <w:sz w:val="24"/>
+                <w:szCs w:val="24"/>
+              </w:rPr>
+              <w:t>code</w:t>
+            </w:r>
+            <w:proofErr w:type="spellEnd"/>
+            <w:r>
+              <w:rPr>
+                <w:rFonts w:ascii="Times New Roman" w:hAnsi="Times New Roman" w:cs="Times New Roman"/>
+                <w:sz w:val="24"/>
+                <w:szCs w:val="24"/>
+              </w:rPr>
+              <w:t xml:space="preserve"> 201, užsakomas serveris iš nurodyto regiono ir kategorijos, atsitiktinai parenkant planą ir OS </w:t>
+            </w:r>
+            <w:r>
+              <w:rPr>
+                <w:rFonts w:ascii="Times New Roman" w:hAnsi="Times New Roman" w:cs="Times New Roman"/>
+                <w:sz w:val="24"/>
+                <w:szCs w:val="24"/>
+              </w:rPr>
+              <w:t>šablon</w:t>
+            </w:r>
+            <w:r>
+              <w:rPr>
+                <w:rFonts w:ascii="Times New Roman" w:hAnsi="Times New Roman" w:cs="Times New Roman"/>
+                <w:sz w:val="24"/>
+                <w:szCs w:val="24"/>
+              </w:rPr>
+              <w:t>ą.</w:t>
+            </w:r>
+          </w:p>
+        </w:tc>
+      </w:tr>
+      <w:tr>
+        <w:trPr>
+          <w:trHeight w:val="70"/>
+        </w:trPr>
+        <w:tc>
+          <w:tcPr>
+            <w:tcW w:w="5529" w:type="dxa"/>
+          </w:tcPr>
+          <w:p>
+            <w:pPr>
+              <w:rPr>
+                <w:rFonts w:ascii="Times New Roman" w:hAnsi="Times New Roman" w:cs="Times New Roman"/>
+                <w:sz w:val="24"/>
+                <w:szCs w:val="24"/>
+              </w:rPr>
+            </w:pPr>
+            <w:r>
+              <w:rPr>
+                <w:rFonts w:ascii="Times New Roman" w:hAnsi="Times New Roman" w:cs="Times New Roman"/>
+                <w:sz w:val="24"/>
+                <w:szCs w:val="24"/>
+              </w:rPr>
+              <w:t>Užklausa, kai nurodoma kategorija</w:t>
+            </w:r>
+          </w:p>
+        </w:tc>
+        <w:tc>
+          <w:tcPr>
+            <w:tcW w:w="5245" w:type="dxa"/>
+          </w:tcPr>
+          <w:p>
+            <w:pPr>
+              <w:rPr>
+                <w:rFonts w:ascii="Times New Roman" w:hAnsi="Times New Roman" w:cs="Times New Roman"/>
+                <w:sz w:val="24"/>
+                <w:szCs w:val="24"/>
+              </w:rPr>
+            </w:pPr>
+            <w:r>
+              <w:rPr>
+                <w:rFonts w:ascii="Times New Roman" w:hAnsi="Times New Roman" w:cs="Times New Roman"/>
+                <w:sz w:val="24"/>
+                <w:szCs w:val="24"/>
+              </w:rPr>
+              <w:t xml:space="preserve">HTTP status </w:t>
+            </w:r>
+            <w:proofErr w:type="spellStart"/>
+            <w:r>
+              <w:rPr>
+                <w:rFonts w:ascii="Times New Roman" w:hAnsi="Times New Roman" w:cs="Times New Roman"/>
+                <w:sz w:val="24"/>
+                <w:szCs w:val="24"/>
+              </w:rPr>
+              <w:t>code</w:t>
+            </w:r>
+            <w:proofErr w:type="spellEnd"/>
+            <w:r>
+              <w:rPr>
+                <w:rFonts w:ascii="Times New Roman" w:hAnsi="Times New Roman" w:cs="Times New Roman"/>
+                <w:sz w:val="24"/>
+                <w:szCs w:val="24"/>
+              </w:rPr>
+              <w:t xml:space="preserve"> 201, užsakomas serveris iš regionų, kurie turi nurodytos kategorijos planus, atsitiktinai parenkant planą ir OS </w:t>
+            </w:r>
+            <w:r>
+              <w:rPr>
+                <w:rFonts w:ascii="Times New Roman" w:hAnsi="Times New Roman" w:cs="Times New Roman"/>
+                <w:sz w:val="24"/>
+                <w:szCs w:val="24"/>
+              </w:rPr>
+              <w:t>šablon</w:t>
+            </w:r>
+            <w:r>
+              <w:rPr>
+                <w:rFonts w:ascii="Times New Roman" w:hAnsi="Times New Roman" w:cs="Times New Roman"/>
+                <w:sz w:val="24"/>
+                <w:szCs w:val="24"/>
+              </w:rPr>
+              <w:t>ą.</w:t>
             </w:r>
           </w:p>
         </w:tc>

</xml_diff>

<commit_message>
Pakoreguotas testavimo planas nurodant maksimalų testavimo atvejo vykdymo laiką prie tikėtino rezultato
</commit_message>
<xml_diff>
--- a/testavimo planas.docx
+++ b/testavimo planas.docx
@@ -382,145 +382,6 @@
           <w:szCs w:val="24"/>
         </w:rPr>
         <w:t>Patikrinti ar atsakymai į užklausas pateikia tinkamus duomenis bei HTTP statuso kodus.</w:t>
-      </w:r>
-    </w:p>
-    <w:p>
-      <w:pPr>
-        <w:rPr>
-          <w:rFonts w:ascii="Times New Roman" w:hAnsi="Times New Roman" w:cs="Times New Roman"/>
-          <w:sz w:val="24"/>
-          <w:szCs w:val="24"/>
-        </w:rPr>
-      </w:pPr>
-      <w:r>
-        <w:rPr>
-          <w:rFonts w:ascii="Times New Roman" w:hAnsi="Times New Roman" w:cs="Times New Roman"/>
-          <w:sz w:val="24"/>
-          <w:szCs w:val="24"/>
-        </w:rPr>
-        <w:t>Į testavimo apimtį neįeina užklausų formavimui reikalingų tinkamų duomenų gavimo API taškų funkcionalumo patikrinimas:</w:t>
-      </w:r>
-    </w:p>
-    <w:p>
-      <w:pPr>
-        <w:pStyle w:val="ListParagraph"/>
-        <w:numPr>
-          <w:ilvl w:val="0"/>
-          <w:numId w:val="5"/>
-        </w:numPr>
-        <w:rPr>
-          <w:rFonts w:ascii="Times New Roman" w:hAnsi="Times New Roman" w:cs="Times New Roman"/>
-          <w:sz w:val="24"/>
-          <w:szCs w:val="24"/>
-        </w:rPr>
-      </w:pPr>
-      <w:r>
-        <w:rPr>
-          <w:rFonts w:ascii="Times New Roman" w:hAnsi="Times New Roman" w:cs="Times New Roman"/>
-          <w:sz w:val="24"/>
-          <w:szCs w:val="24"/>
-        </w:rPr>
-        <w:t xml:space="preserve">Visų galimų regionų </w:t>
-      </w:r>
-      <w:r>
-        <w:rPr>
-          <w:rFonts w:ascii="Times New Roman" w:hAnsi="Times New Roman" w:cs="Times New Roman"/>
-          <w:sz w:val="24"/>
-          <w:szCs w:val="24"/>
-        </w:rPr>
-        <w:t xml:space="preserve">sąrašo </w:t>
-      </w:r>
-      <w:r>
-        <w:rPr>
-          <w:rFonts w:ascii="Times New Roman" w:hAnsi="Times New Roman" w:cs="Times New Roman"/>
-          <w:sz w:val="24"/>
-          <w:szCs w:val="24"/>
-        </w:rPr>
-        <w:t>gavimas</w:t>
-      </w:r>
-      <w:r>
-        <w:rPr>
-          <w:rFonts w:ascii="Times New Roman" w:hAnsi="Times New Roman" w:cs="Times New Roman"/>
-          <w:sz w:val="24"/>
-          <w:szCs w:val="24"/>
-        </w:rPr>
-        <w:t>.</w:t>
-      </w:r>
-    </w:p>
-    <w:p>
-      <w:pPr>
-        <w:pStyle w:val="ListParagraph"/>
-        <w:numPr>
-          <w:ilvl w:val="0"/>
-          <w:numId w:val="5"/>
-        </w:numPr>
-        <w:rPr>
-          <w:rFonts w:ascii="Times New Roman" w:hAnsi="Times New Roman" w:cs="Times New Roman"/>
-          <w:sz w:val="24"/>
-          <w:szCs w:val="24"/>
-        </w:rPr>
-      </w:pPr>
-      <w:r>
-        <w:rPr>
-          <w:rFonts w:ascii="Times New Roman" w:hAnsi="Times New Roman" w:cs="Times New Roman"/>
-          <w:sz w:val="24"/>
-          <w:szCs w:val="24"/>
-        </w:rPr>
-        <w:t xml:space="preserve">Visų galimų planų </w:t>
-      </w:r>
-      <w:r>
-        <w:rPr>
-          <w:rFonts w:ascii="Times New Roman" w:hAnsi="Times New Roman" w:cs="Times New Roman"/>
-          <w:sz w:val="24"/>
-          <w:szCs w:val="24"/>
-        </w:rPr>
-        <w:t xml:space="preserve"> sąrašo </w:t>
-      </w:r>
-      <w:r>
-        <w:rPr>
-          <w:rFonts w:ascii="Times New Roman" w:hAnsi="Times New Roman" w:cs="Times New Roman"/>
-          <w:sz w:val="24"/>
-          <w:szCs w:val="24"/>
-        </w:rPr>
-        <w:t>gavimas.</w:t>
-      </w:r>
-    </w:p>
-    <w:p>
-      <w:pPr>
-        <w:pStyle w:val="ListParagraph"/>
-        <w:numPr>
-          <w:ilvl w:val="0"/>
-          <w:numId w:val="5"/>
-        </w:numPr>
-        <w:rPr>
-          <w:rFonts w:ascii="Times New Roman" w:hAnsi="Times New Roman" w:cs="Times New Roman"/>
-          <w:sz w:val="24"/>
-          <w:szCs w:val="24"/>
-        </w:rPr>
-      </w:pPr>
-      <w:r>
-        <w:rPr>
-          <w:rFonts w:ascii="Times New Roman" w:hAnsi="Times New Roman" w:cs="Times New Roman"/>
-          <w:sz w:val="24"/>
-          <w:szCs w:val="24"/>
-        </w:rPr>
-        <w:t xml:space="preserve">Kiekvieno plano galimų OS </w:t>
-      </w:r>
-      <w:r>
-        <w:rPr>
-          <w:rFonts w:ascii="Times New Roman" w:hAnsi="Times New Roman" w:cs="Times New Roman"/>
-          <w:sz w:val="24"/>
-          <w:szCs w:val="24"/>
-        </w:rPr>
-        <w:t>šablon</w:t>
-      </w:r>
-      <w:r>
-        <w:rPr>
-          <w:rFonts w:ascii="Times New Roman" w:hAnsi="Times New Roman" w:cs="Times New Roman"/>
-          <w:sz w:val="24"/>
-          <w:szCs w:val="24"/>
-        </w:rPr>
-        <w:t>ų sąrašo gavimas.</w:t>
       </w:r>
     </w:p>
     <w:p>
@@ -1145,7 +1006,6 @@
           <w:sz w:val="24"/>
           <w:szCs w:val="24"/>
         </w:rPr>
-        <w:lastRenderedPageBreak/>
         <w:t>Gaunamas teigiamas arba neigiamas rezultatas</w:t>
       </w:r>
       <w:r>
@@ -1256,6 +1116,7 @@
           <w:sz w:val="28"/>
           <w:szCs w:val="28"/>
         </w:rPr>
+        <w:lastRenderedPageBreak/>
         <w:t>Testavimo aplinka</w:t>
       </w:r>
     </w:p>
@@ -1346,7 +1207,6 @@
           <w:szCs w:val="24"/>
         </w:rPr>
       </w:pPr>
-      <w:proofErr w:type="spellStart"/>
       <w:r>
         <w:rPr>
           <w:rFonts w:ascii="Times New Roman" w:hAnsi="Times New Roman" w:cs="Times New Roman"/>
@@ -1355,7 +1215,6 @@
         </w:rPr>
         <w:t>RestSharp</w:t>
       </w:r>
-      <w:proofErr w:type="spellEnd"/>
       <w:r>
         <w:rPr>
           <w:rFonts w:ascii="Times New Roman" w:hAnsi="Times New Roman" w:cs="Times New Roman"/>
@@ -1379,7 +1238,6 @@
           <w:szCs w:val="24"/>
         </w:rPr>
       </w:pPr>
-      <w:proofErr w:type="spellStart"/>
       <w:r>
         <w:rPr>
           <w:rFonts w:ascii="Times New Roman" w:hAnsi="Times New Roman" w:cs="Times New Roman"/>
@@ -1388,7 +1246,6 @@
         </w:rPr>
         <w:t>Newtonsoft.Json</w:t>
       </w:r>
-      <w:proofErr w:type="spellEnd"/>
       <w:r>
         <w:rPr>
           <w:rFonts w:ascii="Times New Roman" w:hAnsi="Times New Roman" w:cs="Times New Roman"/>
@@ -1412,7 +1269,6 @@
           <w:szCs w:val="24"/>
         </w:rPr>
       </w:pPr>
-      <w:proofErr w:type="spellStart"/>
       <w:r>
         <w:rPr>
           <w:rFonts w:ascii="Times New Roman" w:hAnsi="Times New Roman" w:cs="Times New Roman"/>
@@ -1421,7 +1277,6 @@
         </w:rPr>
         <w:t>Microsoft.NET.Test.Sdk</w:t>
       </w:r>
-      <w:proofErr w:type="spellEnd"/>
       <w:r>
         <w:rPr>
           <w:rFonts w:ascii="Times New Roman" w:hAnsi="Times New Roman" w:cs="Times New Roman"/>
@@ -1445,7 +1300,6 @@
           <w:szCs w:val="24"/>
         </w:rPr>
       </w:pPr>
-      <w:proofErr w:type="spellStart"/>
       <w:r>
         <w:rPr>
           <w:rFonts w:ascii="Times New Roman" w:hAnsi="Times New Roman" w:cs="Times New Roman"/>
@@ -1454,7 +1308,6 @@
         </w:rPr>
         <w:t>Microsoft.Extensions.Configuration.Json</w:t>
       </w:r>
-      <w:proofErr w:type="spellEnd"/>
       <w:r>
         <w:rPr>
           <w:rFonts w:ascii="Times New Roman" w:hAnsi="Times New Roman" w:cs="Times New Roman"/>
@@ -1478,7 +1331,6 @@
           <w:szCs w:val="24"/>
         </w:rPr>
       </w:pPr>
-      <w:proofErr w:type="spellStart"/>
       <w:r>
         <w:rPr>
           <w:rFonts w:ascii="Times New Roman" w:hAnsi="Times New Roman" w:cs="Times New Roman"/>
@@ -1487,7 +1339,6 @@
         </w:rPr>
         <w:t>NUnit</w:t>
       </w:r>
-      <w:proofErr w:type="spellEnd"/>
       <w:r>
         <w:rPr>
           <w:rFonts w:ascii="Times New Roman" w:hAnsi="Times New Roman" w:cs="Times New Roman"/>
@@ -1543,25 +1394,7 @@
           <w:sz w:val="24"/>
           <w:szCs w:val="24"/>
         </w:rPr>
-        <w:t xml:space="preserve">Parašyta programa yra konsolės tipo ir sukompiliuotas vykdomasis failas gali būti paleidžiamas skirtingose operacinėse sistemose, kuriose įdiegtas tinkamas .NET </w:t>
-      </w:r>
-      <w:proofErr w:type="spellStart"/>
-      <w:r>
-        <w:rPr>
-          <w:rFonts w:ascii="Times New Roman" w:hAnsi="Times New Roman" w:cs="Times New Roman"/>
-          <w:sz w:val="24"/>
-          <w:szCs w:val="24"/>
-        </w:rPr>
-        <w:t>Runtime</w:t>
-      </w:r>
-      <w:proofErr w:type="spellEnd"/>
-      <w:r>
-        <w:rPr>
-          <w:rFonts w:ascii="Times New Roman" w:hAnsi="Times New Roman" w:cs="Times New Roman"/>
-          <w:sz w:val="24"/>
-          <w:szCs w:val="24"/>
-        </w:rPr>
-        <w:t>.</w:t>
+        <w:t>Parašyta programa yra konsolės tipo ir sukompiliuotas vykdomasis failas gali būti paleidžiamas skirtingose operacinėse sistemose, kuriose įdiegtas tinkamas .NET Runtime.</w:t>
       </w:r>
       <w:r>
         <w:rPr>
@@ -2180,25 +2013,7 @@
                 <w:sz w:val="24"/>
                 <w:szCs w:val="24"/>
               </w:rPr>
-              <w:t xml:space="preserve">HTTP status </w:t>
-            </w:r>
-            <w:proofErr w:type="spellStart"/>
-            <w:r>
-              <w:rPr>
-                <w:rFonts w:ascii="Times New Roman" w:hAnsi="Times New Roman" w:cs="Times New Roman"/>
-                <w:sz w:val="24"/>
-                <w:szCs w:val="24"/>
-              </w:rPr>
-              <w:t>code</w:t>
-            </w:r>
-            <w:proofErr w:type="spellEnd"/>
-            <w:r>
-              <w:rPr>
-                <w:rFonts w:ascii="Times New Roman" w:hAnsi="Times New Roman" w:cs="Times New Roman"/>
-                <w:sz w:val="24"/>
-                <w:szCs w:val="24"/>
-              </w:rPr>
-              <w:t xml:space="preserve"> 400</w:t>
+              <w:t>HTTP status code 400</w:t>
             </w:r>
           </w:p>
         </w:tc>
@@ -2238,7 +2053,7 @@
                 <w:sz w:val="24"/>
                 <w:szCs w:val="24"/>
               </w:rPr>
-              <w:t>as, nepasirinkti kiti papildomi parametrai</w:t>
+              <w:t>as</w:t>
             </w:r>
           </w:p>
         </w:tc>
@@ -2260,25 +2075,7 @@
                 <w:sz w:val="24"/>
                 <w:szCs w:val="24"/>
               </w:rPr>
-              <w:t xml:space="preserve">HTTP status </w:t>
-            </w:r>
-            <w:proofErr w:type="spellStart"/>
-            <w:r>
-              <w:rPr>
-                <w:rFonts w:ascii="Times New Roman" w:hAnsi="Times New Roman" w:cs="Times New Roman"/>
-                <w:sz w:val="24"/>
-                <w:szCs w:val="24"/>
-              </w:rPr>
-              <w:t>code</w:t>
-            </w:r>
-            <w:proofErr w:type="spellEnd"/>
-            <w:r>
-              <w:rPr>
-                <w:rFonts w:ascii="Times New Roman" w:hAnsi="Times New Roman" w:cs="Times New Roman"/>
-                <w:sz w:val="24"/>
-                <w:szCs w:val="24"/>
-              </w:rPr>
-              <w:t xml:space="preserve"> 201, užsakytas </w:t>
+              <w:t xml:space="preserve">HTTP status code 201, užsakytas </w:t>
             </w:r>
             <w:r>
               <w:rPr>
@@ -2302,7 +2099,7 @@
                 <w:sz w:val="24"/>
                 <w:szCs w:val="24"/>
               </w:rPr>
-              <w:t>.</w:t>
+              <w:t xml:space="preserve"> ne ilgiau kaip per 10 minučių.</w:t>
             </w:r>
           </w:p>
         </w:tc>
@@ -2326,7 +2123,6 @@
                 <w:sz w:val="24"/>
                 <w:szCs w:val="24"/>
               </w:rPr>
-              <w:lastRenderedPageBreak/>
               <w:t>Užklausa su atsitiktiniais galimais parametrais.</w:t>
             </w:r>
           </w:p>
@@ -2349,41 +2145,63 @@
                 <w:sz w:val="24"/>
                 <w:szCs w:val="24"/>
               </w:rPr>
-              <w:t xml:space="preserve">HTTP status </w:t>
-            </w:r>
-            <w:proofErr w:type="spellStart"/>
-            <w:r>
-              <w:rPr>
-                <w:rFonts w:ascii="Times New Roman" w:hAnsi="Times New Roman" w:cs="Times New Roman"/>
-                <w:sz w:val="24"/>
-                <w:szCs w:val="24"/>
-              </w:rPr>
-              <w:t>code</w:t>
-            </w:r>
-            <w:proofErr w:type="spellEnd"/>
-            <w:r>
-              <w:rPr>
-                <w:rFonts w:ascii="Times New Roman" w:hAnsi="Times New Roman" w:cs="Times New Roman"/>
-                <w:sz w:val="24"/>
-                <w:szCs w:val="24"/>
-              </w:rPr>
-              <w:t xml:space="preserve"> 201</w:t>
-            </w:r>
-            <w:r>
-              <w:rPr>
-                <w:rFonts w:ascii="Times New Roman" w:hAnsi="Times New Roman" w:cs="Times New Roman"/>
-                <w:sz w:val="24"/>
-                <w:szCs w:val="24"/>
-              </w:rPr>
-              <w:t xml:space="preserve">, </w:t>
-            </w:r>
-            <w:r>
-              <w:rPr>
-                <w:rFonts w:ascii="Times New Roman" w:hAnsi="Times New Roman" w:cs="Times New Roman"/>
-                <w:sz w:val="24"/>
-                <w:szCs w:val="24"/>
-              </w:rPr>
-              <w:t xml:space="preserve">užsakytas </w:t>
+              <w:t>HTTP status code 201</w:t>
+            </w:r>
+            <w:r>
+              <w:rPr>
+                <w:rFonts w:ascii="Times New Roman" w:hAnsi="Times New Roman" w:cs="Times New Roman"/>
+                <w:sz w:val="24"/>
+                <w:szCs w:val="24"/>
+              </w:rPr>
+              <w:t>,</w:t>
+            </w:r>
+            <w:r>
+              <w:rPr>
+                <w:rFonts w:ascii="Times New Roman" w:hAnsi="Times New Roman" w:cs="Times New Roman"/>
+                <w:sz w:val="24"/>
+                <w:szCs w:val="24"/>
+              </w:rPr>
+              <w:t xml:space="preserve"> </w:t>
+            </w:r>
+            <w:r>
+              <w:rPr>
+                <w:rFonts w:ascii="Times New Roman" w:hAnsi="Times New Roman" w:cs="Times New Roman"/>
+                <w:sz w:val="24"/>
+                <w:szCs w:val="24"/>
+              </w:rPr>
+              <w:t>ne ilgiau kaip per 10 minučių.</w:t>
+            </w:r>
+            <w:r>
+              <w:rPr>
+                <w:rFonts w:ascii="Times New Roman" w:hAnsi="Times New Roman" w:cs="Times New Roman"/>
+                <w:sz w:val="24"/>
+                <w:szCs w:val="24"/>
+              </w:rPr>
+              <w:t xml:space="preserve"> </w:t>
+            </w:r>
+            <w:r>
+              <w:rPr>
+                <w:rFonts w:ascii="Times New Roman" w:hAnsi="Times New Roman" w:cs="Times New Roman"/>
+                <w:sz w:val="24"/>
+                <w:szCs w:val="24"/>
+              </w:rPr>
+              <w:t>užsak</w:t>
+            </w:r>
+            <w:r>
+              <w:rPr>
+                <w:rFonts w:ascii="Times New Roman" w:hAnsi="Times New Roman" w:cs="Times New Roman"/>
+                <w:sz w:val="24"/>
+                <w:szCs w:val="24"/>
+              </w:rPr>
+              <w:t>oma</w:t>
+            </w:r>
+            <w:r>
+              <w:rPr>
+                <w:rFonts w:ascii="Times New Roman" w:hAnsi="Times New Roman" w:cs="Times New Roman"/>
+                <w:sz w:val="24"/>
+                <w:szCs w:val="24"/>
+              </w:rPr>
+              <w:t xml:space="preserve">s </w:t>
             </w:r>
             <w:r>
               <w:rPr>
@@ -2415,7 +2233,23 @@
                 <w:sz w:val="24"/>
                 <w:szCs w:val="24"/>
               </w:rPr>
-              <w:t xml:space="preserve"> pagal įvestus parametrus.</w:t>
+              <w:t xml:space="preserve"> pagal įvestus parametru</w:t>
+            </w:r>
+            <w:r>
+              <w:rPr>
+                <w:rFonts w:ascii="Times New Roman" w:hAnsi="Times New Roman" w:cs="Times New Roman"/>
+                <w:sz w:val="24"/>
+                <w:szCs w:val="24"/>
+              </w:rPr>
+              <w:t>s</w:t>
+            </w:r>
+            <w:r>
+              <w:rPr>
+                <w:rFonts w:ascii="Times New Roman" w:hAnsi="Times New Roman" w:cs="Times New Roman"/>
+                <w:sz w:val="24"/>
+                <w:szCs w:val="24"/>
+              </w:rPr>
+              <w:t>.</w:t>
             </w:r>
           </w:p>
         </w:tc>
@@ -2461,33 +2295,63 @@
                 <w:sz w:val="24"/>
                 <w:szCs w:val="24"/>
               </w:rPr>
-              <w:t xml:space="preserve">HTTP status </w:t>
-            </w:r>
-            <w:proofErr w:type="spellStart"/>
-            <w:r>
-              <w:rPr>
-                <w:rFonts w:ascii="Times New Roman" w:hAnsi="Times New Roman" w:cs="Times New Roman"/>
-                <w:sz w:val="24"/>
-                <w:szCs w:val="24"/>
-              </w:rPr>
-              <w:t>code</w:t>
-            </w:r>
-            <w:proofErr w:type="spellEnd"/>
-            <w:r>
-              <w:rPr>
-                <w:rFonts w:ascii="Times New Roman" w:hAnsi="Times New Roman" w:cs="Times New Roman"/>
-                <w:sz w:val="24"/>
-                <w:szCs w:val="24"/>
-              </w:rPr>
-              <w:t xml:space="preserve"> 201, </w:t>
-            </w:r>
-            <w:r>
-              <w:rPr>
-                <w:rFonts w:ascii="Times New Roman" w:hAnsi="Times New Roman" w:cs="Times New Roman"/>
-                <w:sz w:val="24"/>
-                <w:szCs w:val="24"/>
-              </w:rPr>
-              <w:t>užsakomas serveris priklauso nurodyto regiono duomenų centrui</w:t>
+              <w:t xml:space="preserve">HTTP status code 201, </w:t>
+            </w:r>
+            <w:r>
+              <w:rPr>
+                <w:rFonts w:ascii="Times New Roman" w:hAnsi="Times New Roman" w:cs="Times New Roman"/>
+                <w:sz w:val="24"/>
+                <w:szCs w:val="24"/>
+              </w:rPr>
+              <w:t>ne ilgiau kaip per 10 minučių</w:t>
+            </w:r>
+            <w:r>
+              <w:rPr>
+                <w:rFonts w:ascii="Times New Roman" w:hAnsi="Times New Roman" w:cs="Times New Roman"/>
+                <w:sz w:val="24"/>
+                <w:szCs w:val="24"/>
+              </w:rPr>
+              <w:t xml:space="preserve"> </w:t>
+            </w:r>
+            <w:r>
+              <w:rPr>
+                <w:rFonts w:ascii="Times New Roman" w:hAnsi="Times New Roman" w:cs="Times New Roman"/>
+                <w:sz w:val="24"/>
+                <w:szCs w:val="24"/>
+              </w:rPr>
+              <w:t>užsakomas serveri</w:t>
+            </w:r>
+            <w:r>
+              <w:rPr>
+                <w:rFonts w:ascii="Times New Roman" w:hAnsi="Times New Roman" w:cs="Times New Roman"/>
+                <w:sz w:val="24"/>
+                <w:szCs w:val="24"/>
+              </w:rPr>
+              <w:t xml:space="preserve">s, </w:t>
+            </w:r>
+            <w:r>
+              <w:rPr>
+                <w:rFonts w:ascii="Times New Roman" w:hAnsi="Times New Roman" w:cs="Times New Roman"/>
+                <w:sz w:val="24"/>
+                <w:szCs w:val="24"/>
+              </w:rPr>
+              <w:t>priklaus</w:t>
+            </w:r>
+            <w:r>
+              <w:rPr>
+                <w:rFonts w:ascii="Times New Roman" w:hAnsi="Times New Roman" w:cs="Times New Roman"/>
+                <w:sz w:val="24"/>
+                <w:szCs w:val="24"/>
+              </w:rPr>
+              <w:t>antis</w:t>
+            </w:r>
+            <w:r>
+              <w:rPr>
+                <w:rFonts w:ascii="Times New Roman" w:hAnsi="Times New Roman" w:cs="Times New Roman"/>
+                <w:sz w:val="24"/>
+                <w:szCs w:val="24"/>
+              </w:rPr>
+              <w:t xml:space="preserve"> nurodyto regiono duomenų centrui</w:t>
             </w:r>
             <w:r>
               <w:rPr>
@@ -2557,25 +2421,31 @@
                 <w:sz w:val="24"/>
                 <w:szCs w:val="24"/>
               </w:rPr>
-              <w:t xml:space="preserve">HTTP status </w:t>
-            </w:r>
-            <w:proofErr w:type="spellStart"/>
-            <w:r>
-              <w:rPr>
-                <w:rFonts w:ascii="Times New Roman" w:hAnsi="Times New Roman" w:cs="Times New Roman"/>
-                <w:sz w:val="24"/>
-                <w:szCs w:val="24"/>
-              </w:rPr>
-              <w:t>code</w:t>
-            </w:r>
-            <w:proofErr w:type="spellEnd"/>
-            <w:r>
-              <w:rPr>
-                <w:rFonts w:ascii="Times New Roman" w:hAnsi="Times New Roman" w:cs="Times New Roman"/>
-                <w:sz w:val="24"/>
-                <w:szCs w:val="24"/>
-              </w:rPr>
-              <w:t xml:space="preserve"> 201, užsakomas tik to plano serveris. Atsitiktinai parenkant galimą regioną ir OS </w:t>
+              <w:t>HTTP status code 201,</w:t>
+            </w:r>
+            <w:r>
+              <w:rPr>
+                <w:rFonts w:ascii="Times New Roman" w:hAnsi="Times New Roman" w:cs="Times New Roman"/>
+                <w:sz w:val="24"/>
+                <w:szCs w:val="24"/>
+              </w:rPr>
+              <w:t xml:space="preserve"> </w:t>
+            </w:r>
+            <w:r>
+              <w:rPr>
+                <w:rFonts w:ascii="Times New Roman" w:hAnsi="Times New Roman" w:cs="Times New Roman"/>
+                <w:sz w:val="24"/>
+                <w:szCs w:val="24"/>
+              </w:rPr>
+              <w:t>ne ilgiau kaip per 10 minučių</w:t>
+            </w:r>
+            <w:r>
+              <w:rPr>
+                <w:rFonts w:ascii="Times New Roman" w:hAnsi="Times New Roman" w:cs="Times New Roman"/>
+                <w:sz w:val="24"/>
+                <w:szCs w:val="24"/>
+              </w:rPr>
+              <w:t xml:space="preserve"> užsakomas tik to plano serveris. Atsitiktinai parenkant galimą regioną ir OS </w:t>
             </w:r>
             <w:r>
               <w:rPr>
@@ -2618,6 +2488,7 @@
                 <w:sz w:val="24"/>
                 <w:szCs w:val="24"/>
               </w:rPr>
+              <w:lastRenderedPageBreak/>
               <w:t xml:space="preserve">Užklausa su iš anksto nurodytu OS </w:t>
             </w:r>
             <w:r>
@@ -2656,25 +2527,31 @@
                 <w:sz w:val="24"/>
                 <w:szCs w:val="24"/>
               </w:rPr>
-              <w:t xml:space="preserve">HTTP status </w:t>
-            </w:r>
-            <w:proofErr w:type="spellStart"/>
-            <w:r>
-              <w:rPr>
-                <w:rFonts w:ascii="Times New Roman" w:hAnsi="Times New Roman" w:cs="Times New Roman"/>
-                <w:sz w:val="24"/>
-                <w:szCs w:val="24"/>
-              </w:rPr>
-              <w:t>code</w:t>
-            </w:r>
-            <w:proofErr w:type="spellEnd"/>
-            <w:r>
-              <w:rPr>
-                <w:rFonts w:ascii="Times New Roman" w:hAnsi="Times New Roman" w:cs="Times New Roman"/>
-                <w:sz w:val="24"/>
-                <w:szCs w:val="24"/>
-              </w:rPr>
-              <w:t xml:space="preserve"> 201, užsakomas serveris su nurodytu OS </w:t>
+              <w:t>HTTP status code 201</w:t>
+            </w:r>
+            <w:r>
+              <w:rPr>
+                <w:rFonts w:ascii="Times New Roman" w:hAnsi="Times New Roman" w:cs="Times New Roman"/>
+                <w:sz w:val="24"/>
+                <w:szCs w:val="24"/>
+              </w:rPr>
+              <w:t xml:space="preserve">, </w:t>
+            </w:r>
+            <w:r>
+              <w:rPr>
+                <w:rFonts w:ascii="Times New Roman" w:hAnsi="Times New Roman" w:cs="Times New Roman"/>
+                <w:sz w:val="24"/>
+                <w:szCs w:val="24"/>
+              </w:rPr>
+              <w:t>ne ilgiau kaip per 10 minučių.</w:t>
+            </w:r>
+            <w:r>
+              <w:rPr>
+                <w:rFonts w:ascii="Times New Roman" w:hAnsi="Times New Roman" w:cs="Times New Roman"/>
+                <w:sz w:val="24"/>
+                <w:szCs w:val="24"/>
+              </w:rPr>
+              <w:t xml:space="preserve"> užsakomas serveris su nurodytu OS </w:t>
             </w:r>
             <w:r>
               <w:rPr>
@@ -2755,25 +2632,39 @@
                 <w:sz w:val="24"/>
                 <w:szCs w:val="24"/>
               </w:rPr>
-              <w:t xml:space="preserve">HTTP status </w:t>
-            </w:r>
-            <w:proofErr w:type="spellStart"/>
-            <w:r>
-              <w:rPr>
-                <w:rFonts w:ascii="Times New Roman" w:hAnsi="Times New Roman" w:cs="Times New Roman"/>
-                <w:sz w:val="24"/>
-                <w:szCs w:val="24"/>
-              </w:rPr>
-              <w:t>code</w:t>
-            </w:r>
-            <w:proofErr w:type="spellEnd"/>
-            <w:r>
-              <w:rPr>
-                <w:rFonts w:ascii="Times New Roman" w:hAnsi="Times New Roman" w:cs="Times New Roman"/>
-                <w:sz w:val="24"/>
-                <w:szCs w:val="24"/>
-              </w:rPr>
-              <w:t xml:space="preserve"> 201, nurodytame regione užsakomas serveris su planu, kuriam priklauso nurodytas OS </w:t>
+              <w:t>HTTP status code 201</w:t>
+            </w:r>
+            <w:r>
+              <w:rPr>
+                <w:rFonts w:ascii="Times New Roman" w:hAnsi="Times New Roman" w:cs="Times New Roman"/>
+                <w:sz w:val="24"/>
+                <w:szCs w:val="24"/>
+              </w:rPr>
+              <w:t xml:space="preserve">, </w:t>
+            </w:r>
+            <w:r>
+              <w:rPr>
+                <w:rFonts w:ascii="Times New Roman" w:hAnsi="Times New Roman" w:cs="Times New Roman"/>
+                <w:sz w:val="24"/>
+                <w:szCs w:val="24"/>
+              </w:rPr>
+              <w:t>ne ilgiau kaip per 10 minučių</w:t>
+            </w:r>
+            <w:r>
+              <w:rPr>
+                <w:rFonts w:ascii="Times New Roman" w:hAnsi="Times New Roman" w:cs="Times New Roman"/>
+                <w:sz w:val="24"/>
+                <w:szCs w:val="24"/>
+              </w:rPr>
+              <w:t xml:space="preserve"> </w:t>
+            </w:r>
+            <w:r>
+              <w:rPr>
+                <w:rFonts w:ascii="Times New Roman" w:hAnsi="Times New Roman" w:cs="Times New Roman"/>
+                <w:sz w:val="24"/>
+                <w:szCs w:val="24"/>
+              </w:rPr>
+              <w:t xml:space="preserve">nurodytame regione užsakomas serveris su planu, kuriam priklauso nurodytas OS </w:t>
             </w:r>
             <w:r>
               <w:rPr>
@@ -2838,25 +2729,39 @@
                 <w:sz w:val="24"/>
                 <w:szCs w:val="24"/>
               </w:rPr>
-              <w:t xml:space="preserve">HTTP status </w:t>
-            </w:r>
-            <w:proofErr w:type="spellStart"/>
-            <w:r>
-              <w:rPr>
-                <w:rFonts w:ascii="Times New Roman" w:hAnsi="Times New Roman" w:cs="Times New Roman"/>
-                <w:sz w:val="24"/>
-                <w:szCs w:val="24"/>
-              </w:rPr>
-              <w:t>code</w:t>
-            </w:r>
-            <w:proofErr w:type="spellEnd"/>
-            <w:r>
-              <w:rPr>
-                <w:rFonts w:ascii="Times New Roman" w:hAnsi="Times New Roman" w:cs="Times New Roman"/>
-                <w:sz w:val="24"/>
-                <w:szCs w:val="24"/>
-              </w:rPr>
-              <w:t xml:space="preserve"> 201, užsakomas nurodyto regiono konkretaus plano serveris atsitiktinai parenkant tik OS </w:t>
+              <w:t>HTTP status code 201</w:t>
+            </w:r>
+            <w:r>
+              <w:rPr>
+                <w:rFonts w:ascii="Times New Roman" w:hAnsi="Times New Roman" w:cs="Times New Roman"/>
+                <w:sz w:val="24"/>
+                <w:szCs w:val="24"/>
+              </w:rPr>
+              <w:t xml:space="preserve">, </w:t>
+            </w:r>
+            <w:r>
+              <w:rPr>
+                <w:rFonts w:ascii="Times New Roman" w:hAnsi="Times New Roman" w:cs="Times New Roman"/>
+                <w:sz w:val="24"/>
+                <w:szCs w:val="24"/>
+              </w:rPr>
+              <w:t>ne ilgiau kaip per 10 minučių</w:t>
+            </w:r>
+            <w:r>
+              <w:rPr>
+                <w:rFonts w:ascii="Times New Roman" w:hAnsi="Times New Roman" w:cs="Times New Roman"/>
+                <w:sz w:val="24"/>
+                <w:szCs w:val="24"/>
+              </w:rPr>
+              <w:t xml:space="preserve"> </w:t>
+            </w:r>
+            <w:r>
+              <w:rPr>
+                <w:rFonts w:ascii="Times New Roman" w:hAnsi="Times New Roman" w:cs="Times New Roman"/>
+                <w:sz w:val="24"/>
+                <w:szCs w:val="24"/>
+              </w:rPr>
+              <w:t xml:space="preserve">užsakomas nurodyto regiono konkretaus plano serveris atsitiktinai parenkant tik OS </w:t>
             </w:r>
             <w:r>
               <w:rPr>
@@ -2937,25 +2842,39 @@
                 <w:sz w:val="24"/>
                 <w:szCs w:val="24"/>
               </w:rPr>
-              <w:t xml:space="preserve">HTTP status </w:t>
-            </w:r>
-            <w:proofErr w:type="spellStart"/>
-            <w:r>
-              <w:rPr>
-                <w:rFonts w:ascii="Times New Roman" w:hAnsi="Times New Roman" w:cs="Times New Roman"/>
-                <w:sz w:val="24"/>
-                <w:szCs w:val="24"/>
-              </w:rPr>
-              <w:t>code</w:t>
-            </w:r>
-            <w:proofErr w:type="spellEnd"/>
-            <w:r>
-              <w:rPr>
-                <w:rFonts w:ascii="Times New Roman" w:hAnsi="Times New Roman" w:cs="Times New Roman"/>
-                <w:sz w:val="24"/>
-                <w:szCs w:val="24"/>
-              </w:rPr>
-              <w:t xml:space="preserve"> 201, užsakomas nurodyto plano serveris su OS </w:t>
+              <w:t>HTTP status code 201</w:t>
+            </w:r>
+            <w:r>
+              <w:rPr>
+                <w:rFonts w:ascii="Times New Roman" w:hAnsi="Times New Roman" w:cs="Times New Roman"/>
+                <w:sz w:val="24"/>
+                <w:szCs w:val="24"/>
+              </w:rPr>
+              <w:t xml:space="preserve">,  </w:t>
+            </w:r>
+            <w:r>
+              <w:rPr>
+                <w:rFonts w:ascii="Times New Roman" w:hAnsi="Times New Roman" w:cs="Times New Roman"/>
+                <w:sz w:val="24"/>
+                <w:szCs w:val="24"/>
+              </w:rPr>
+              <w:t>ne ilgiau kaip per 10 minučių</w:t>
+            </w:r>
+            <w:r>
+              <w:rPr>
+                <w:rFonts w:ascii="Times New Roman" w:hAnsi="Times New Roman" w:cs="Times New Roman"/>
+                <w:sz w:val="24"/>
+                <w:szCs w:val="24"/>
+              </w:rPr>
+              <w:t xml:space="preserve"> </w:t>
+            </w:r>
+            <w:r>
+              <w:rPr>
+                <w:rFonts w:ascii="Times New Roman" w:hAnsi="Times New Roman" w:cs="Times New Roman"/>
+                <w:sz w:val="24"/>
+                <w:szCs w:val="24"/>
+              </w:rPr>
+              <w:t xml:space="preserve">užsakomas nurodyto plano serveris su OS </w:t>
             </w:r>
             <w:r>
               <w:rPr>
@@ -3036,25 +2955,31 @@
                 <w:sz w:val="24"/>
                 <w:szCs w:val="24"/>
               </w:rPr>
-              <w:t xml:space="preserve">HTTP status </w:t>
-            </w:r>
-            <w:proofErr w:type="spellStart"/>
-            <w:r>
-              <w:rPr>
-                <w:rFonts w:ascii="Times New Roman" w:hAnsi="Times New Roman" w:cs="Times New Roman"/>
-                <w:sz w:val="24"/>
-                <w:szCs w:val="24"/>
-              </w:rPr>
-              <w:t>code</w:t>
-            </w:r>
-            <w:proofErr w:type="spellEnd"/>
-            <w:r>
-              <w:rPr>
-                <w:rFonts w:ascii="Times New Roman" w:hAnsi="Times New Roman" w:cs="Times New Roman"/>
-                <w:sz w:val="24"/>
-                <w:szCs w:val="24"/>
-              </w:rPr>
-              <w:t xml:space="preserve"> 201, užsakomas konkretus norimas serveris.</w:t>
+              <w:t>HTTP status code 201</w:t>
+            </w:r>
+            <w:r>
+              <w:rPr>
+                <w:rFonts w:ascii="Times New Roman" w:hAnsi="Times New Roman" w:cs="Times New Roman"/>
+                <w:sz w:val="24"/>
+                <w:szCs w:val="24"/>
+              </w:rPr>
+              <w:t xml:space="preserve">, </w:t>
+            </w:r>
+            <w:r>
+              <w:rPr>
+                <w:rFonts w:ascii="Times New Roman" w:hAnsi="Times New Roman" w:cs="Times New Roman"/>
+                <w:sz w:val="24"/>
+                <w:szCs w:val="24"/>
+              </w:rPr>
+              <w:t>ne ilgiau kaip per 10 minučių</w:t>
+            </w:r>
+            <w:r>
+              <w:rPr>
+                <w:rFonts w:ascii="Times New Roman" w:hAnsi="Times New Roman" w:cs="Times New Roman"/>
+                <w:sz w:val="24"/>
+                <w:szCs w:val="24"/>
+              </w:rPr>
+              <w:t xml:space="preserve"> užsakomas konkretus norimas serveris.</w:t>
             </w:r>
           </w:p>
         </w:tc>
@@ -3103,25 +3028,31 @@
                 <w:sz w:val="24"/>
                 <w:szCs w:val="24"/>
               </w:rPr>
-              <w:t xml:space="preserve">HTTP status </w:t>
-            </w:r>
-            <w:proofErr w:type="spellStart"/>
-            <w:r>
-              <w:rPr>
-                <w:rFonts w:ascii="Times New Roman" w:hAnsi="Times New Roman" w:cs="Times New Roman"/>
-                <w:sz w:val="24"/>
-                <w:szCs w:val="24"/>
-              </w:rPr>
-              <w:t>code</w:t>
-            </w:r>
-            <w:proofErr w:type="spellEnd"/>
-            <w:r>
-              <w:rPr>
-                <w:rFonts w:ascii="Times New Roman" w:hAnsi="Times New Roman" w:cs="Times New Roman"/>
-                <w:sz w:val="24"/>
-                <w:szCs w:val="24"/>
-              </w:rPr>
-              <w:t xml:space="preserve"> 201, užsakomas serveris iš nurodyto regiono ir kategorijos, atsitiktinai parenkant planą ir OS </w:t>
+              <w:t xml:space="preserve">HTTP status code 201, </w:t>
+            </w:r>
+            <w:r>
+              <w:rPr>
+                <w:rFonts w:ascii="Times New Roman" w:hAnsi="Times New Roman" w:cs="Times New Roman"/>
+                <w:sz w:val="24"/>
+                <w:szCs w:val="24"/>
+              </w:rPr>
+              <w:t>ne ilgiau kaip per 10 minučių</w:t>
+            </w:r>
+            <w:r>
+              <w:rPr>
+                <w:rFonts w:ascii="Times New Roman" w:hAnsi="Times New Roman" w:cs="Times New Roman"/>
+                <w:sz w:val="24"/>
+                <w:szCs w:val="24"/>
+              </w:rPr>
+              <w:t xml:space="preserve"> </w:t>
+            </w:r>
+            <w:r>
+              <w:rPr>
+                <w:rFonts w:ascii="Times New Roman" w:hAnsi="Times New Roman" w:cs="Times New Roman"/>
+                <w:sz w:val="24"/>
+                <w:szCs w:val="24"/>
+              </w:rPr>
+              <w:t xml:space="preserve">užsakomas serveris iš nurodyto regiono ir kategorijos, atsitiktinai parenkant planą ir OS </w:t>
             </w:r>
             <w:r>
               <w:rPr>
@@ -3186,25 +3117,31 @@
                 <w:sz w:val="24"/>
                 <w:szCs w:val="24"/>
               </w:rPr>
-              <w:t xml:space="preserve">HTTP status </w:t>
-            </w:r>
-            <w:proofErr w:type="spellStart"/>
-            <w:r>
-              <w:rPr>
-                <w:rFonts w:ascii="Times New Roman" w:hAnsi="Times New Roman" w:cs="Times New Roman"/>
-                <w:sz w:val="24"/>
-                <w:szCs w:val="24"/>
-              </w:rPr>
-              <w:t>code</w:t>
-            </w:r>
-            <w:proofErr w:type="spellEnd"/>
-            <w:r>
-              <w:rPr>
-                <w:rFonts w:ascii="Times New Roman" w:hAnsi="Times New Roman" w:cs="Times New Roman"/>
-                <w:sz w:val="24"/>
-                <w:szCs w:val="24"/>
-              </w:rPr>
-              <w:t xml:space="preserve"> 201, užsakomas serveris iš regionų, kurie turi nurodytos kategorijos planus, atsitiktinai parenkant planą ir OS </w:t>
+              <w:t>HTTP status code 201,</w:t>
+            </w:r>
+            <w:r>
+              <w:rPr>
+                <w:rFonts w:ascii="Times New Roman" w:hAnsi="Times New Roman" w:cs="Times New Roman"/>
+                <w:sz w:val="24"/>
+                <w:szCs w:val="24"/>
+              </w:rPr>
+              <w:t xml:space="preserve">  </w:t>
+            </w:r>
+            <w:r>
+              <w:rPr>
+                <w:rFonts w:ascii="Times New Roman" w:hAnsi="Times New Roman" w:cs="Times New Roman"/>
+                <w:sz w:val="24"/>
+                <w:szCs w:val="24"/>
+              </w:rPr>
+              <w:t>ne ilgiau kaip per 10 minučių</w:t>
+            </w:r>
+            <w:r>
+              <w:rPr>
+                <w:rFonts w:ascii="Times New Roman" w:hAnsi="Times New Roman" w:cs="Times New Roman"/>
+                <w:sz w:val="24"/>
+                <w:szCs w:val="24"/>
+              </w:rPr>
+              <w:t xml:space="preserve"> užsakomas serveris iš regionų, kurie turi nurodytos kategorijos planus, atsitiktinai parenkant planą ir OS </w:t>
             </w:r>
             <w:r>
               <w:rPr>

</xml_diff>

<commit_message>
Papildytas testavimo planas - aprašytas CLI, nurodyti laiko limitai, pakoreguota testavimo aplinkos informacija
</commit_message>
<xml_diff>
--- a/testavimo planas.docx
+++ b/testavimo planas.docx
@@ -939,6 +939,251 @@
         </w:rPr>
         <w:t>Parametrus atrenkant pritaikius įvestus filtrus</w:t>
       </w:r>
+      <w:r>
+        <w:rPr>
+          <w:rFonts w:ascii="Times New Roman" w:hAnsi="Times New Roman" w:cs="Times New Roman"/>
+          <w:sz w:val="24"/>
+          <w:szCs w:val="24"/>
+        </w:rPr>
+        <w:t xml:space="preserve"> ir parametrus</w:t>
+      </w:r>
+      <w:r>
+        <w:rPr>
+          <w:rFonts w:ascii="Times New Roman" w:hAnsi="Times New Roman" w:cs="Times New Roman"/>
+          <w:sz w:val="24"/>
+          <w:szCs w:val="24"/>
+        </w:rPr>
+        <w:t xml:space="preserve"> per CLI</w:t>
+      </w:r>
+    </w:p>
+    <w:p>
+      <w:pPr>
+        <w:pStyle w:val="ListParagraph"/>
+        <w:numPr>
+          <w:ilvl w:val="2"/>
+          <w:numId w:val="12"/>
+        </w:numPr>
+        <w:jc w:val="both"/>
+        <w:rPr>
+          <w:rFonts w:ascii="Times New Roman" w:hAnsi="Times New Roman" w:cs="Times New Roman"/>
+          <w:sz w:val="24"/>
+          <w:szCs w:val="24"/>
+        </w:rPr>
+      </w:pPr>
+      <w:r>
+        <w:rPr>
+          <w:rFonts w:ascii="Times New Roman" w:hAnsi="Times New Roman" w:cs="Times New Roman"/>
+          <w:sz w:val="24"/>
+          <w:szCs w:val="24"/>
+        </w:rPr>
+        <w:t xml:space="preserve">–timeout </w:t>
+      </w:r>
+      <w:r>
+        <w:rPr>
+          <w:rFonts w:ascii="Times New Roman" w:hAnsi="Times New Roman" w:cs="Times New Roman"/>
+          <w:sz w:val="24"/>
+          <w:szCs w:val="24"/>
+        </w:rPr>
+        <w:t>– nurodomas maksimalus sveikas skaičius laiko limitui minutėmis</w:t>
+      </w:r>
+    </w:p>
+    <w:p>
+      <w:pPr>
+        <w:pStyle w:val="ListParagraph"/>
+        <w:numPr>
+          <w:ilvl w:val="2"/>
+          <w:numId w:val="12"/>
+        </w:numPr>
+        <w:jc w:val="both"/>
+        <w:rPr>
+          <w:rFonts w:ascii="Times New Roman" w:hAnsi="Times New Roman" w:cs="Times New Roman"/>
+          <w:sz w:val="24"/>
+          <w:szCs w:val="24"/>
+        </w:rPr>
+      </w:pPr>
+      <w:r>
+        <w:rPr>
+          <w:rFonts w:ascii="Times New Roman" w:hAnsi="Times New Roman" w:cs="Times New Roman"/>
+          <w:sz w:val="24"/>
+          <w:szCs w:val="24"/>
+        </w:rPr>
+        <w:t>–testcount – nurodomas atliekamų testų skaičius</w:t>
+      </w:r>
+    </w:p>
+    <w:p>
+      <w:pPr>
+        <w:pStyle w:val="ListParagraph"/>
+        <w:numPr>
+          <w:ilvl w:val="2"/>
+          <w:numId w:val="12"/>
+        </w:numPr>
+        <w:jc w:val="both"/>
+        <w:rPr>
+          <w:rFonts w:ascii="Times New Roman" w:hAnsi="Times New Roman" w:cs="Times New Roman"/>
+          <w:sz w:val="24"/>
+          <w:szCs w:val="24"/>
+        </w:rPr>
+      </w:pPr>
+      <w:r>
+        <w:rPr>
+          <w:rFonts w:ascii="Times New Roman" w:hAnsi="Times New Roman" w:cs="Times New Roman"/>
+          <w:sz w:val="24"/>
+          <w:szCs w:val="24"/>
+        </w:rPr>
+        <w:t>–random – užsakyti serverį parenkant visiškai atsitiktinius parametrus. Šis parametras nesuderinamas su kitais 4 žemiau išvardytais filtrais</w:t>
+      </w:r>
+    </w:p>
+    <w:p>
+      <w:pPr>
+        <w:pStyle w:val="ListParagraph"/>
+        <w:numPr>
+          <w:ilvl w:val="2"/>
+          <w:numId w:val="12"/>
+        </w:numPr>
+        <w:jc w:val="both"/>
+        <w:rPr>
+          <w:rFonts w:ascii="Times New Roman" w:hAnsi="Times New Roman" w:cs="Times New Roman"/>
+          <w:sz w:val="24"/>
+          <w:szCs w:val="24"/>
+        </w:rPr>
+      </w:pPr>
+      <w:r>
+        <w:rPr>
+          <w:rFonts w:ascii="Times New Roman" w:hAnsi="Times New Roman" w:cs="Times New Roman"/>
+          <w:sz w:val="24"/>
+          <w:szCs w:val="24"/>
+        </w:rPr>
+        <w:t>–region pavadinimas – užsakyti serverius tik nurodytame regione</w:t>
+      </w:r>
+    </w:p>
+    <w:p>
+      <w:pPr>
+        <w:pStyle w:val="ListParagraph"/>
+        <w:numPr>
+          <w:ilvl w:val="2"/>
+          <w:numId w:val="12"/>
+        </w:numPr>
+        <w:jc w:val="both"/>
+        <w:rPr>
+          <w:rFonts w:ascii="Times New Roman" w:hAnsi="Times New Roman" w:cs="Times New Roman"/>
+          <w:sz w:val="24"/>
+          <w:szCs w:val="24"/>
+        </w:rPr>
+      </w:pPr>
+      <w:r>
+        <w:rPr>
+          <w:rFonts w:ascii="Times New Roman" w:hAnsi="Times New Roman" w:cs="Times New Roman"/>
+          <w:sz w:val="24"/>
+          <w:szCs w:val="24"/>
+        </w:rPr>
+        <w:t>–plan pavadinimas – užsakyti konkretų produktą</w:t>
+      </w:r>
+    </w:p>
+    <w:p>
+      <w:pPr>
+        <w:pStyle w:val="ListParagraph"/>
+        <w:numPr>
+          <w:ilvl w:val="2"/>
+          <w:numId w:val="12"/>
+        </w:numPr>
+        <w:jc w:val="both"/>
+        <w:rPr>
+          <w:rFonts w:ascii="Times New Roman" w:hAnsi="Times New Roman" w:cs="Times New Roman"/>
+          <w:sz w:val="24"/>
+          <w:szCs w:val="24"/>
+        </w:rPr>
+      </w:pPr>
+      <w:r>
+        <w:rPr>
+          <w:rFonts w:ascii="Times New Roman" w:hAnsi="Times New Roman" w:cs="Times New Roman"/>
+          <w:sz w:val="24"/>
+          <w:szCs w:val="24"/>
+        </w:rPr>
+        <w:t>–image pavadinimas – užsakyti serverį su nurodytu OS šablonu</w:t>
+      </w:r>
+    </w:p>
+    <w:p>
+      <w:pPr>
+        <w:pStyle w:val="ListParagraph"/>
+        <w:numPr>
+          <w:ilvl w:val="2"/>
+          <w:numId w:val="12"/>
+        </w:numPr>
+        <w:jc w:val="both"/>
+        <w:rPr>
+          <w:rFonts w:ascii="Times New Roman" w:hAnsi="Times New Roman" w:cs="Times New Roman"/>
+          <w:sz w:val="24"/>
+          <w:szCs w:val="24"/>
+        </w:rPr>
+      </w:pPr>
+      <w:r>
+        <w:rPr>
+          <w:rFonts w:ascii="Times New Roman" w:hAnsi="Times New Roman" w:cs="Times New Roman"/>
+          <w:sz w:val="24"/>
+          <w:szCs w:val="24"/>
+        </w:rPr>
+        <w:t>–category pavadinimas – užsakyti serverį iš nurodytos kategorijos</w:t>
+      </w:r>
+    </w:p>
+    <w:p>
+      <w:pPr>
+        <w:ind w:left="1440"/>
+        <w:jc w:val="both"/>
+        <w:rPr>
+          <w:rFonts w:ascii="Times New Roman" w:hAnsi="Times New Roman" w:cs="Times New Roman"/>
+          <w:sz w:val="24"/>
+          <w:szCs w:val="24"/>
+        </w:rPr>
+      </w:pPr>
+      <w:r>
+        <w:rPr>
+          <w:rFonts w:ascii="Times New Roman" w:hAnsi="Times New Roman" w:cs="Times New Roman"/>
+          <w:sz w:val="24"/>
+          <w:szCs w:val="24"/>
+        </w:rPr>
+        <w:lastRenderedPageBreak/>
+        <w:t xml:space="preserve"> </w:t>
+      </w:r>
+      <w:r>
+        <w:rPr>
+          <w:rFonts w:ascii="Times New Roman" w:hAnsi="Times New Roman" w:cs="Times New Roman"/>
+          <w:sz w:val="24"/>
+          <w:szCs w:val="24"/>
+        </w:rPr>
+        <w:t>Šiuos 4 filtrus galima kombinuoti. Nenurodyti parametrai bus parenkami atsitiktinai iš galimų variantų pritaikius</w:t>
+      </w:r>
+      <w:r>
+        <w:rPr>
+          <w:rFonts w:ascii="Times New Roman" w:hAnsi="Times New Roman" w:cs="Times New Roman"/>
+          <w:sz w:val="24"/>
+          <w:szCs w:val="24"/>
+        </w:rPr>
+        <w:t xml:space="preserve"> jau</w:t>
+      </w:r>
+      <w:r>
+        <w:rPr>
+          <w:rFonts w:ascii="Times New Roman" w:hAnsi="Times New Roman" w:cs="Times New Roman"/>
+          <w:sz w:val="24"/>
+          <w:szCs w:val="24"/>
+        </w:rPr>
+        <w:t xml:space="preserve"> nurodytus filtrus</w:t>
+      </w:r>
+      <w:r>
+        <w:rPr>
+          <w:rFonts w:ascii="Times New Roman" w:hAnsi="Times New Roman" w:cs="Times New Roman"/>
+          <w:sz w:val="24"/>
+          <w:szCs w:val="24"/>
+        </w:rPr>
+        <w:t xml:space="preserve"> ant visų planų sąrašo</w:t>
+      </w:r>
+      <w:r>
+        <w:rPr>
+          <w:rFonts w:ascii="Times New Roman" w:hAnsi="Times New Roman" w:cs="Times New Roman"/>
+          <w:sz w:val="24"/>
+          <w:szCs w:val="24"/>
+        </w:rPr>
+        <w:t>.</w:t>
+      </w:r>
     </w:p>
     <w:p>
       <w:pPr>
@@ -1116,7 +1361,6 @@
           <w:sz w:val="28"/>
           <w:szCs w:val="28"/>
         </w:rPr>
-        <w:lastRenderedPageBreak/>
         <w:t>Testavimo aplinka</w:t>
       </w:r>
     </w:p>
@@ -1167,7 +1411,33 @@
           <w:sz w:val="24"/>
           <w:szCs w:val="24"/>
         </w:rPr>
-        <w:t>naudojama C# programavimo kalba ir jos naudojamos bibliotekos bei karkasai:</w:t>
+        <w:t>naudojama C# programavimo kalba ir jos naudojamos bibliotekos bei karkasai</w:t>
+      </w:r>
+      <w:r>
+        <w:rPr>
+          <w:rFonts w:ascii="Times New Roman" w:hAnsi="Times New Roman" w:cs="Times New Roman"/>
+          <w:sz w:val="24"/>
+          <w:szCs w:val="24"/>
+        </w:rPr>
+        <w:t>.</w:t>
+      </w:r>
+    </w:p>
+    <w:p>
+      <w:pPr>
+        <w:jc w:val="both"/>
+        <w:rPr>
+          <w:rFonts w:ascii="Times New Roman" w:hAnsi="Times New Roman" w:cs="Times New Roman"/>
+          <w:sz w:val="24"/>
+          <w:szCs w:val="24"/>
+        </w:rPr>
+      </w:pPr>
+      <w:r>
+        <w:rPr>
+          <w:rFonts w:ascii="Times New Roman" w:hAnsi="Times New Roman" w:cs="Times New Roman"/>
+          <w:sz w:val="24"/>
+          <w:szCs w:val="24"/>
+        </w:rPr>
+        <w:t>Beždžionės paleidimui per CLI:</w:t>
       </w:r>
     </w:p>
     <w:p>
@@ -1275,15 +1545,15 @@
           <w:sz w:val="24"/>
           <w:szCs w:val="24"/>
         </w:rPr>
-        <w:t>Microsoft.NET.Test.Sdk</w:t>
-      </w:r>
-      <w:r>
-        <w:rPr>
-          <w:rFonts w:ascii="Times New Roman" w:hAnsi="Times New Roman" w:cs="Times New Roman"/>
-          <w:sz w:val="24"/>
-          <w:szCs w:val="24"/>
-        </w:rPr>
-        <w:t xml:space="preserve"> 17.5.0</w:t>
+        <w:t>Microsoft.Extensions.Configuration.Json</w:t>
+      </w:r>
+      <w:r>
+        <w:rPr>
+          <w:rFonts w:ascii="Times New Roman" w:hAnsi="Times New Roman" w:cs="Times New Roman"/>
+          <w:sz w:val="24"/>
+          <w:szCs w:val="24"/>
+        </w:rPr>
+        <w:t xml:space="preserve"> 7.0.0</w:t>
       </w:r>
     </w:p>
     <w:p>
@@ -1306,15 +1576,7 @@
           <w:sz w:val="24"/>
           <w:szCs w:val="24"/>
         </w:rPr>
-        <w:t>Microsoft.Extensions.Configuration.Json</w:t>
-      </w:r>
-      <w:r>
-        <w:rPr>
-          <w:rFonts w:ascii="Times New Roman" w:hAnsi="Times New Roman" w:cs="Times New Roman"/>
-          <w:sz w:val="24"/>
-          <w:szCs w:val="24"/>
-        </w:rPr>
-        <w:t xml:space="preserve"> 7.0.0</w:t>
+        <w:t>Microsoft.Extensions.FileProviders.Abstractions</w:t>
       </w:r>
     </w:p>
     <w:p>
@@ -1337,15 +1599,7 @@
           <w:sz w:val="24"/>
           <w:szCs w:val="24"/>
         </w:rPr>
-        <w:t>NUnit</w:t>
-      </w:r>
-      <w:r>
-        <w:rPr>
-          <w:rFonts w:ascii="Times New Roman" w:hAnsi="Times New Roman" w:cs="Times New Roman"/>
-          <w:sz w:val="24"/>
-          <w:szCs w:val="24"/>
-        </w:rPr>
-        <w:t xml:space="preserve"> 3.13.3</w:t>
+        <w:t>Microsoft.Extensions.FileProviders.Physical</w:t>
       </w:r>
     </w:p>
     <w:p>
@@ -1368,6 +1622,124 @@
           <w:sz w:val="24"/>
           <w:szCs w:val="24"/>
         </w:rPr>
+        <w:t>Microsoft.Extensions.Primitives</w:t>
+      </w:r>
+    </w:p>
+    <w:p>
+      <w:pPr>
+        <w:pStyle w:val="ListParagraph"/>
+        <w:numPr>
+          <w:ilvl w:val="0"/>
+          <w:numId w:val="7"/>
+        </w:numPr>
+        <w:jc w:val="both"/>
+        <w:rPr>
+          <w:rFonts w:ascii="Times New Roman" w:hAnsi="Times New Roman" w:cs="Times New Roman"/>
+          <w:sz w:val="24"/>
+          <w:szCs w:val="24"/>
+        </w:rPr>
+      </w:pPr>
+      <w:r>
+        <w:rPr>
+          <w:rFonts w:ascii="Times New Roman" w:hAnsi="Times New Roman" w:cs="Times New Roman"/>
+          <w:sz w:val="24"/>
+          <w:szCs w:val="24"/>
+        </w:rPr>
+        <w:t>Microsoft.Extensions.Configuration.FileExtensions</w:t>
+      </w:r>
+    </w:p>
+    <w:p>
+      <w:pPr>
+        <w:pStyle w:val="ListParagraph"/>
+        <w:numPr>
+          <w:ilvl w:val="0"/>
+          <w:numId w:val="7"/>
+        </w:numPr>
+        <w:jc w:val="both"/>
+        <w:rPr>
+          <w:rFonts w:ascii="Times New Roman" w:hAnsi="Times New Roman" w:cs="Times New Roman"/>
+          <w:sz w:val="24"/>
+          <w:szCs w:val="24"/>
+        </w:rPr>
+      </w:pPr>
+      <w:r>
+        <w:rPr>
+          <w:rFonts w:ascii="Times New Roman" w:hAnsi="Times New Roman" w:cs="Times New Roman"/>
+          <w:sz w:val="24"/>
+          <w:szCs w:val="24"/>
+        </w:rPr>
+        <w:t>NUnit</w:t>
+      </w:r>
+      <w:r>
+        <w:rPr>
+          <w:rFonts w:ascii="Times New Roman" w:hAnsi="Times New Roman" w:cs="Times New Roman"/>
+          <w:sz w:val="24"/>
+          <w:szCs w:val="24"/>
+        </w:rPr>
+        <w:t xml:space="preserve"> 3.13.3</w:t>
+      </w:r>
+    </w:p>
+    <w:p>
+      <w:pPr>
+        <w:pStyle w:val="ListParagraph"/>
+        <w:numPr>
+          <w:ilvl w:val="0"/>
+          <w:numId w:val="7"/>
+        </w:numPr>
+        <w:jc w:val="both"/>
+        <w:rPr>
+          <w:rFonts w:ascii="Times New Roman" w:hAnsi="Times New Roman" w:cs="Times New Roman"/>
+          <w:sz w:val="24"/>
+          <w:szCs w:val="24"/>
+        </w:rPr>
+      </w:pPr>
+      <w:r>
+        <w:rPr>
+          <w:rFonts w:ascii="Times New Roman" w:hAnsi="Times New Roman" w:cs="Times New Roman"/>
+          <w:sz w:val="24"/>
+          <w:szCs w:val="24"/>
+        </w:rPr>
+        <w:t>CommandLineParser 2.9.1</w:t>
+      </w:r>
+    </w:p>
+    <w:p>
+      <w:pPr>
+        <w:jc w:val="both"/>
+        <w:rPr>
+          <w:rFonts w:ascii="Times New Roman" w:hAnsi="Times New Roman" w:cs="Times New Roman"/>
+          <w:sz w:val="24"/>
+          <w:szCs w:val="24"/>
+        </w:rPr>
+      </w:pPr>
+      <w:r>
+        <w:rPr>
+          <w:rFonts w:ascii="Times New Roman" w:hAnsi="Times New Roman" w:cs="Times New Roman"/>
+          <w:sz w:val="24"/>
+          <w:szCs w:val="24"/>
+        </w:rPr>
+        <w:t>Papildomai projekto unit testų paleidimui iš Visual Studio aplinkos:</w:t>
+      </w:r>
+    </w:p>
+    <w:p>
+      <w:pPr>
+        <w:pStyle w:val="ListParagraph"/>
+        <w:numPr>
+          <w:ilvl w:val="0"/>
+          <w:numId w:val="7"/>
+        </w:numPr>
+        <w:jc w:val="both"/>
+        <w:rPr>
+          <w:rFonts w:ascii="Times New Roman" w:hAnsi="Times New Roman" w:cs="Times New Roman"/>
+          <w:sz w:val="24"/>
+          <w:szCs w:val="24"/>
+        </w:rPr>
+      </w:pPr>
+      <w:r>
+        <w:rPr>
+          <w:rFonts w:ascii="Times New Roman" w:hAnsi="Times New Roman" w:cs="Times New Roman"/>
+          <w:sz w:val="24"/>
+          <w:szCs w:val="24"/>
+        </w:rPr>
         <w:t>NUnit3TestAdapter</w:t>
       </w:r>
       <w:r>
@@ -1381,20 +1753,105 @@
     </w:p>
     <w:p>
       <w:pPr>
-        <w:jc w:val="both"/>
-        <w:rPr>
-          <w:rFonts w:ascii="Times New Roman" w:hAnsi="Times New Roman" w:cs="Times New Roman"/>
-          <w:sz w:val="24"/>
-          <w:szCs w:val="24"/>
-        </w:rPr>
-      </w:pPr>
-      <w:r>
-        <w:rPr>
-          <w:rFonts w:ascii="Times New Roman" w:hAnsi="Times New Roman" w:cs="Times New Roman"/>
-          <w:sz w:val="24"/>
-          <w:szCs w:val="24"/>
-        </w:rPr>
-        <w:t>Parašyta programa yra konsolės tipo ir sukompiliuotas vykdomasis failas gali būti paleidžiamas skirtingose operacinėse sistemose, kuriose įdiegtas tinkamas .NET Runtime.</w:t>
+        <w:pStyle w:val="ListParagraph"/>
+        <w:numPr>
+          <w:ilvl w:val="0"/>
+          <w:numId w:val="7"/>
+        </w:numPr>
+        <w:jc w:val="both"/>
+        <w:rPr>
+          <w:rFonts w:ascii="Times New Roman" w:hAnsi="Times New Roman" w:cs="Times New Roman"/>
+          <w:sz w:val="24"/>
+          <w:szCs w:val="24"/>
+        </w:rPr>
+      </w:pPr>
+      <w:r>
+        <w:rPr>
+          <w:rFonts w:ascii="Times New Roman" w:hAnsi="Times New Roman" w:cs="Times New Roman"/>
+          <w:sz w:val="24"/>
+          <w:szCs w:val="24"/>
+        </w:rPr>
+        <w:t>NUnit.Analyzers 3.6.1</w:t>
+      </w:r>
+    </w:p>
+    <w:p>
+      <w:pPr>
+        <w:pStyle w:val="ListParagraph"/>
+        <w:numPr>
+          <w:ilvl w:val="0"/>
+          <w:numId w:val="7"/>
+        </w:numPr>
+        <w:jc w:val="both"/>
+        <w:rPr>
+          <w:rFonts w:ascii="Times New Roman" w:hAnsi="Times New Roman" w:cs="Times New Roman"/>
+          <w:sz w:val="24"/>
+          <w:szCs w:val="24"/>
+        </w:rPr>
+      </w:pPr>
+      <w:r>
+        <w:rPr>
+          <w:rFonts w:ascii="Times New Roman" w:hAnsi="Times New Roman" w:cs="Times New Roman"/>
+          <w:sz w:val="24"/>
+          <w:szCs w:val="24"/>
+        </w:rPr>
+        <w:t>Microsoft.NET.Test.Sdk</w:t>
+      </w:r>
+      <w:r>
+        <w:rPr>
+          <w:rFonts w:ascii="Times New Roman" w:hAnsi="Times New Roman" w:cs="Times New Roman"/>
+          <w:sz w:val="24"/>
+          <w:szCs w:val="24"/>
+        </w:rPr>
+        <w:t xml:space="preserve"> 17.5.0</w:t>
+      </w:r>
+    </w:p>
+    <w:p>
+      <w:pPr>
+        <w:pStyle w:val="ListParagraph"/>
+        <w:numPr>
+          <w:ilvl w:val="0"/>
+          <w:numId w:val="7"/>
+        </w:numPr>
+        <w:jc w:val="both"/>
+        <w:rPr>
+          <w:rFonts w:ascii="Times New Roman" w:hAnsi="Times New Roman" w:cs="Times New Roman"/>
+          <w:sz w:val="24"/>
+          <w:szCs w:val="24"/>
+        </w:rPr>
+      </w:pPr>
+      <w:r>
+        <w:rPr>
+          <w:rFonts w:ascii="Times New Roman" w:hAnsi="Times New Roman" w:cs="Times New Roman"/>
+          <w:sz w:val="24"/>
+          <w:szCs w:val="24"/>
+        </w:rPr>
+        <w:t>Coverlet.collector 3.1.2</w:t>
+      </w:r>
+    </w:p>
+    <w:p>
+      <w:pPr>
+        <w:jc w:val="both"/>
+        <w:rPr>
+          <w:rFonts w:ascii="Times New Roman" w:hAnsi="Times New Roman" w:cs="Times New Roman"/>
+          <w:sz w:val="24"/>
+          <w:szCs w:val="24"/>
+        </w:rPr>
+      </w:pPr>
+      <w:r>
+        <w:rPr>
+          <w:rFonts w:ascii="Times New Roman" w:hAnsi="Times New Roman" w:cs="Times New Roman"/>
+          <w:sz w:val="24"/>
+          <w:szCs w:val="24"/>
+        </w:rPr>
+        <w:t>Parašyta programa yra konsolės tipo ir sukompiliuotas vykdomasis failas gali būti paleidžiamas skirtingose operacinėse sistemose, kuriose įdiegtas tinkamas .NET Runtime</w:t>
+      </w:r>
+      <w:r>
+        <w:rPr>
+          <w:rFonts w:ascii="Times New Roman" w:hAnsi="Times New Roman" w:cs="Times New Roman"/>
+          <w:sz w:val="24"/>
+          <w:szCs w:val="24"/>
+        </w:rPr>
+        <w:t xml:space="preserve"> su reikalingais bibliotekų dll failais.</w:t>
       </w:r>
       <w:r>
         <w:rPr>
@@ -1403,24 +1860,6 @@
           <w:szCs w:val="24"/>
         </w:rPr>
         <w:t xml:space="preserve"> </w:t>
-      </w:r>
-    </w:p>
-    <w:p>
-      <w:pPr>
-        <w:jc w:val="both"/>
-        <w:rPr>
-          <w:rFonts w:ascii="Times New Roman" w:hAnsi="Times New Roman" w:cs="Times New Roman"/>
-          <w:sz w:val="24"/>
-          <w:szCs w:val="24"/>
-        </w:rPr>
-      </w:pPr>
-      <w:r>
-        <w:rPr>
-          <w:rFonts w:ascii="Times New Roman" w:hAnsi="Times New Roman" w:cs="Times New Roman"/>
-          <w:sz w:val="24"/>
-          <w:szCs w:val="24"/>
-        </w:rPr>
-        <w:t>Rezultatų duomenims saugoti naudojama MySQL duomenų bazės valdymo sistema.</w:t>
       </w:r>
     </w:p>
     <w:p>
@@ -1442,6 +1881,342 @@
           <w:sz w:val="28"/>
           <w:szCs w:val="28"/>
         </w:rPr>
+        <w:t>Testavimo rezultatai</w:t>
+      </w:r>
+    </w:p>
+    <w:p>
+      <w:pPr>
+        <w:jc w:val="both"/>
+        <w:rPr>
+          <w:rFonts w:ascii="Times New Roman" w:hAnsi="Times New Roman" w:cs="Times New Roman"/>
+          <w:sz w:val="24"/>
+          <w:szCs w:val="24"/>
+        </w:rPr>
+      </w:pPr>
+      <w:r>
+        <w:rPr>
+          <w:rFonts w:ascii="Times New Roman" w:hAnsi="Times New Roman" w:cs="Times New Roman"/>
+          <w:sz w:val="24"/>
+          <w:szCs w:val="24"/>
+        </w:rPr>
+        <w:t>Kiekvieno testo rezultatuose saugoma informacija:</w:t>
+      </w:r>
+    </w:p>
+    <w:p>
+      <w:pPr>
+        <w:pStyle w:val="ListParagraph"/>
+        <w:numPr>
+          <w:ilvl w:val="0"/>
+          <w:numId w:val="16"/>
+        </w:numPr>
+        <w:jc w:val="both"/>
+        <w:rPr>
+          <w:rFonts w:ascii="Times New Roman" w:hAnsi="Times New Roman" w:cs="Times New Roman"/>
+          <w:sz w:val="24"/>
+          <w:szCs w:val="24"/>
+        </w:rPr>
+      </w:pPr>
+      <w:r>
+        <w:rPr>
+          <w:rFonts w:ascii="Times New Roman" w:hAnsi="Times New Roman" w:cs="Times New Roman"/>
+          <w:sz w:val="24"/>
+          <w:szCs w:val="24"/>
+        </w:rPr>
+        <w:t>Testo vykdymo laikas.</w:t>
+      </w:r>
+    </w:p>
+    <w:p>
+      <w:pPr>
+        <w:pStyle w:val="ListParagraph"/>
+        <w:numPr>
+          <w:ilvl w:val="0"/>
+          <w:numId w:val="16"/>
+        </w:numPr>
+        <w:jc w:val="both"/>
+        <w:rPr>
+          <w:rFonts w:ascii="Times New Roman" w:hAnsi="Times New Roman" w:cs="Times New Roman"/>
+          <w:sz w:val="24"/>
+          <w:szCs w:val="24"/>
+        </w:rPr>
+      </w:pPr>
+      <w:r>
+        <w:rPr>
+          <w:rFonts w:ascii="Times New Roman" w:hAnsi="Times New Roman" w:cs="Times New Roman"/>
+          <w:sz w:val="24"/>
+          <w:szCs w:val="24"/>
+        </w:rPr>
+        <w:t>Testo rezultatas – sėkmė arba nesėkmė.</w:t>
+      </w:r>
+    </w:p>
+    <w:p>
+      <w:pPr>
+        <w:pStyle w:val="ListParagraph"/>
+        <w:numPr>
+          <w:ilvl w:val="0"/>
+          <w:numId w:val="16"/>
+        </w:numPr>
+        <w:jc w:val="both"/>
+        <w:rPr>
+          <w:rFonts w:ascii="Times New Roman" w:hAnsi="Times New Roman" w:cs="Times New Roman"/>
+          <w:sz w:val="24"/>
+          <w:szCs w:val="24"/>
+        </w:rPr>
+      </w:pPr>
+      <w:r>
+        <w:rPr>
+          <w:rFonts w:ascii="Times New Roman" w:hAnsi="Times New Roman" w:cs="Times New Roman"/>
+          <w:sz w:val="24"/>
+          <w:szCs w:val="24"/>
+        </w:rPr>
+        <w:t>Siunčiamos užklausos parametrai:</w:t>
+      </w:r>
+    </w:p>
+    <w:p>
+      <w:pPr>
+        <w:pStyle w:val="ListParagraph"/>
+        <w:numPr>
+          <w:ilvl w:val="1"/>
+          <w:numId w:val="15"/>
+        </w:numPr>
+        <w:jc w:val="both"/>
+        <w:rPr>
+          <w:rFonts w:ascii="Times New Roman" w:hAnsi="Times New Roman" w:cs="Times New Roman"/>
+          <w:sz w:val="24"/>
+          <w:szCs w:val="24"/>
+        </w:rPr>
+      </w:pPr>
+      <w:r>
+        <w:rPr>
+          <w:rFonts w:ascii="Times New Roman" w:hAnsi="Times New Roman" w:cs="Times New Roman"/>
+          <w:sz w:val="24"/>
+          <w:szCs w:val="24"/>
+        </w:rPr>
+        <w:lastRenderedPageBreak/>
+        <w:t>Regionas</w:t>
+      </w:r>
+    </w:p>
+    <w:p>
+      <w:pPr>
+        <w:pStyle w:val="ListParagraph"/>
+        <w:numPr>
+          <w:ilvl w:val="1"/>
+          <w:numId w:val="15"/>
+        </w:numPr>
+        <w:jc w:val="both"/>
+        <w:rPr>
+          <w:rFonts w:ascii="Times New Roman" w:hAnsi="Times New Roman" w:cs="Times New Roman"/>
+          <w:sz w:val="24"/>
+          <w:szCs w:val="24"/>
+        </w:rPr>
+      </w:pPr>
+      <w:r>
+        <w:rPr>
+          <w:rFonts w:ascii="Times New Roman" w:hAnsi="Times New Roman" w:cs="Times New Roman"/>
+          <w:sz w:val="24"/>
+          <w:szCs w:val="24"/>
+        </w:rPr>
+        <w:t>Planas</w:t>
+      </w:r>
+    </w:p>
+    <w:p>
+      <w:pPr>
+        <w:pStyle w:val="ListParagraph"/>
+        <w:numPr>
+          <w:ilvl w:val="1"/>
+          <w:numId w:val="15"/>
+        </w:numPr>
+        <w:jc w:val="both"/>
+        <w:rPr>
+          <w:rFonts w:ascii="Times New Roman" w:hAnsi="Times New Roman" w:cs="Times New Roman"/>
+          <w:sz w:val="24"/>
+          <w:szCs w:val="24"/>
+        </w:rPr>
+      </w:pPr>
+      <w:r>
+        <w:rPr>
+          <w:rFonts w:ascii="Times New Roman" w:hAnsi="Times New Roman" w:cs="Times New Roman"/>
+          <w:sz w:val="24"/>
+          <w:szCs w:val="24"/>
+        </w:rPr>
+        <w:t xml:space="preserve">OS </w:t>
+      </w:r>
+      <w:r>
+        <w:rPr>
+          <w:rFonts w:ascii="Times New Roman" w:hAnsi="Times New Roman" w:cs="Times New Roman"/>
+          <w:sz w:val="24"/>
+          <w:szCs w:val="24"/>
+        </w:rPr>
+        <w:t>šablonas</w:t>
+      </w:r>
+    </w:p>
+    <w:p>
+      <w:pPr>
+        <w:pStyle w:val="ListParagraph"/>
+        <w:numPr>
+          <w:ilvl w:val="0"/>
+          <w:numId w:val="15"/>
+        </w:numPr>
+        <w:jc w:val="both"/>
+        <w:rPr>
+          <w:rFonts w:ascii="Times New Roman" w:hAnsi="Times New Roman" w:cs="Times New Roman"/>
+          <w:sz w:val="24"/>
+          <w:szCs w:val="24"/>
+        </w:rPr>
+      </w:pPr>
+      <w:r>
+        <w:rPr>
+          <w:rFonts w:ascii="Times New Roman" w:hAnsi="Times New Roman" w:cs="Times New Roman"/>
+          <w:sz w:val="24"/>
+          <w:szCs w:val="24"/>
+        </w:rPr>
+        <w:t>Užklausos atsakymo HTTP statuso kodas.</w:t>
+      </w:r>
+    </w:p>
+    <w:p>
+      <w:pPr>
+        <w:pStyle w:val="ListParagraph"/>
+        <w:numPr>
+          <w:ilvl w:val="0"/>
+          <w:numId w:val="15"/>
+        </w:numPr>
+        <w:jc w:val="both"/>
+        <w:rPr>
+          <w:rFonts w:ascii="Times New Roman" w:hAnsi="Times New Roman" w:cs="Times New Roman"/>
+          <w:sz w:val="24"/>
+          <w:szCs w:val="24"/>
+        </w:rPr>
+      </w:pPr>
+      <w:r>
+        <w:rPr>
+          <w:rFonts w:ascii="Times New Roman" w:hAnsi="Times New Roman" w:cs="Times New Roman"/>
+          <w:sz w:val="24"/>
+          <w:szCs w:val="24"/>
+        </w:rPr>
+        <w:t>Užklausos rezultatas:</w:t>
+      </w:r>
+    </w:p>
+    <w:p>
+      <w:pPr>
+        <w:pStyle w:val="ListParagraph"/>
+        <w:numPr>
+          <w:ilvl w:val="1"/>
+          <w:numId w:val="15"/>
+        </w:numPr>
+        <w:jc w:val="both"/>
+        <w:rPr>
+          <w:rFonts w:ascii="Times New Roman" w:hAnsi="Times New Roman" w:cs="Times New Roman"/>
+          <w:sz w:val="24"/>
+          <w:szCs w:val="24"/>
+        </w:rPr>
+      </w:pPr>
+      <w:r>
+        <w:rPr>
+          <w:rFonts w:ascii="Times New Roman" w:hAnsi="Times New Roman" w:cs="Times New Roman"/>
+          <w:sz w:val="24"/>
+          <w:szCs w:val="24"/>
+        </w:rPr>
+        <w:t>Sėkmingai įvykdžius testą, grąžinami serverio duomenys</w:t>
+      </w:r>
+      <w:r>
+        <w:rPr>
+          <w:rFonts w:ascii="Times New Roman" w:hAnsi="Times New Roman" w:cs="Times New Roman"/>
+          <w:sz w:val="24"/>
+          <w:szCs w:val="24"/>
+        </w:rPr>
+        <w:t xml:space="preserve"> (ID, pavadinimas, regionas, planas, įdiegtas </w:t>
+      </w:r>
+      <w:r>
+        <w:rPr>
+          <w:rFonts w:ascii="Times New Roman" w:hAnsi="Times New Roman" w:cs="Times New Roman"/>
+          <w:sz w:val="24"/>
+          <w:szCs w:val="24"/>
+        </w:rPr>
+        <w:t>OS šablonas.</w:t>
+      </w:r>
+    </w:p>
+    <w:p>
+      <w:pPr>
+        <w:pStyle w:val="ListParagraph"/>
+        <w:numPr>
+          <w:ilvl w:val="1"/>
+          <w:numId w:val="15"/>
+        </w:numPr>
+        <w:jc w:val="both"/>
+        <w:rPr>
+          <w:rFonts w:ascii="Times New Roman" w:hAnsi="Times New Roman" w:cs="Times New Roman"/>
+          <w:sz w:val="24"/>
+          <w:szCs w:val="24"/>
+        </w:rPr>
+      </w:pPr>
+      <w:r>
+        <w:rPr>
+          <w:rFonts w:ascii="Times New Roman" w:hAnsi="Times New Roman" w:cs="Times New Roman"/>
+          <w:sz w:val="24"/>
+          <w:szCs w:val="24"/>
+        </w:rPr>
+        <w:t>Neįdiegus serverio per tam tikrą laiko limitą tiesiog fiksuojamas timeout.</w:t>
+      </w:r>
+    </w:p>
+    <w:p>
+      <w:pPr>
+        <w:pStyle w:val="ListParagraph"/>
+        <w:numPr>
+          <w:ilvl w:val="1"/>
+          <w:numId w:val="15"/>
+        </w:numPr>
+        <w:jc w:val="both"/>
+        <w:rPr>
+          <w:rFonts w:ascii="Times New Roman" w:hAnsi="Times New Roman" w:cs="Times New Roman"/>
+          <w:sz w:val="24"/>
+          <w:szCs w:val="24"/>
+        </w:rPr>
+      </w:pPr>
+      <w:r>
+        <w:rPr>
+          <w:rFonts w:ascii="Times New Roman" w:hAnsi="Times New Roman" w:cs="Times New Roman"/>
+          <w:sz w:val="24"/>
+          <w:szCs w:val="24"/>
+        </w:rPr>
+        <w:t>Nepavykus pradėti diegimo išsaugomas atsakymo pranešimas, nurodantis priežastį, kodėl nepavyko pradėti diegimo.</w:t>
+      </w:r>
+    </w:p>
+    <w:p>
+      <w:pPr>
+        <w:jc w:val="both"/>
+        <w:rPr>
+          <w:rFonts w:ascii="Times New Roman" w:hAnsi="Times New Roman" w:cs="Times New Roman"/>
+          <w:sz w:val="24"/>
+          <w:szCs w:val="24"/>
+        </w:rPr>
+      </w:pPr>
+      <w:r>
+        <w:rPr>
+          <w:rFonts w:ascii="Times New Roman" w:hAnsi="Times New Roman" w:cs="Times New Roman"/>
+          <w:sz w:val="24"/>
+          <w:szCs w:val="24"/>
+        </w:rPr>
+        <w:t>Rezultatų duomenims saugoti naudojama MySQL duomenų bazės valdymo sistema.</w:t>
+      </w:r>
+    </w:p>
+    <w:p>
+      <w:pPr>
+        <w:jc w:val="center"/>
+        <w:rPr>
+          <w:rFonts w:ascii="Times New Roman" w:hAnsi="Times New Roman" w:cs="Times New Roman"/>
+          <w:b/>
+          <w:bCs/>
+          <w:sz w:val="28"/>
+          <w:szCs w:val="28"/>
+        </w:rPr>
+      </w:pPr>
+      <w:r>
+        <w:rPr>
+          <w:rFonts w:ascii="Times New Roman" w:hAnsi="Times New Roman" w:cs="Times New Roman"/>
+          <w:b/>
+          <w:bCs/>
+          <w:sz w:val="28"/>
+          <w:szCs w:val="28"/>
+        </w:rPr>
         <w:t>Testavimo planas</w:t>
       </w:r>
     </w:p>
@@ -1503,14 +2278,6 @@
         </w:rPr>
         <w:t>su standartiniais parametrais</w:t>
       </w:r>
-      <w:r>
-        <w:rPr>
-          <w:rFonts w:ascii="Times New Roman" w:hAnsi="Times New Roman" w:cs="Times New Roman"/>
-          <w:sz w:val="24"/>
-          <w:szCs w:val="24"/>
-        </w:rPr>
-        <w:t>.</w:t>
-      </w:r>
     </w:p>
     <w:p>
       <w:pPr>
@@ -1550,14 +2317,6 @@
         </w:rPr>
         <w:t xml:space="preserve"> parametrais</w:t>
       </w:r>
-      <w:r>
-        <w:rPr>
-          <w:rFonts w:ascii="Times New Roman" w:hAnsi="Times New Roman" w:cs="Times New Roman"/>
-          <w:sz w:val="24"/>
-          <w:szCs w:val="24"/>
-        </w:rPr>
-        <w:t>.</w:t>
-      </w:r>
     </w:p>
     <w:p>
       <w:pPr>
@@ -1579,7 +2338,7 @@
           <w:sz w:val="24"/>
           <w:szCs w:val="24"/>
         </w:rPr>
-        <w:t>su klaidingais parametrais.</w:t>
+        <w:t>su klaidingais parametrais</w:t>
       </w:r>
     </w:p>
     <w:p>
@@ -1602,7 +2361,7 @@
           <w:sz w:val="24"/>
           <w:szCs w:val="24"/>
         </w:rPr>
-        <w:t>nurodant regioną.</w:t>
+        <w:t>nurodant regioną</w:t>
       </w:r>
     </w:p>
     <w:p>
@@ -1625,7 +2384,7 @@
           <w:sz w:val="24"/>
           <w:szCs w:val="24"/>
         </w:rPr>
-        <w:t>nurodant  serverį.</w:t>
+        <w:t>nurodant  serverį</w:t>
       </w:r>
     </w:p>
     <w:p>
@@ -1680,7 +2439,7 @@
           <w:sz w:val="24"/>
           <w:szCs w:val="24"/>
         </w:rPr>
-        <w:t>ą.</w:t>
+        <w:t>ą</w:t>
       </w:r>
     </w:p>
     <w:p>
@@ -1719,7 +2478,7 @@
           <w:sz w:val="24"/>
           <w:szCs w:val="24"/>
         </w:rPr>
-        <w:t>ą.</w:t>
+        <w:t>ą</w:t>
       </w:r>
     </w:p>
     <w:p>
@@ -1752,14 +2511,6 @@
         </w:rPr>
         <w:t>io planą</w:t>
       </w:r>
-      <w:r>
-        <w:rPr>
-          <w:rFonts w:ascii="Times New Roman" w:hAnsi="Times New Roman" w:cs="Times New Roman"/>
-          <w:sz w:val="24"/>
-          <w:szCs w:val="24"/>
-        </w:rPr>
-        <w:t>.</w:t>
-      </w:r>
     </w:p>
     <w:p>
       <w:pPr>
@@ -1797,7 +2548,7 @@
           <w:sz w:val="24"/>
           <w:szCs w:val="24"/>
         </w:rPr>
-        <w:t>ą.</w:t>
+        <w:t>ą</w:t>
       </w:r>
     </w:p>
     <w:p>
@@ -1844,7 +2595,7 @@
           <w:sz w:val="24"/>
           <w:szCs w:val="24"/>
         </w:rPr>
-        <w:t>ą.</w:t>
+        <w:t>ą</w:t>
       </w:r>
     </w:p>
     <w:p>
@@ -1890,7 +2641,215 @@
           <w:sz w:val="24"/>
           <w:szCs w:val="24"/>
         </w:rPr>
+        <w:t>nurodant OS šabloną ir kategoriją</w:t>
+      </w:r>
+    </w:p>
+    <w:p>
+      <w:pPr>
+        <w:pStyle w:val="ListParagraph"/>
+        <w:numPr>
+          <w:ilvl w:val="0"/>
+          <w:numId w:val="10"/>
+        </w:numPr>
+        <w:jc w:val="both"/>
+        <w:rPr>
+          <w:rFonts w:ascii="Times New Roman" w:hAnsi="Times New Roman" w:cs="Times New Roman"/>
+          <w:sz w:val="24"/>
+          <w:szCs w:val="24"/>
+        </w:rPr>
+      </w:pPr>
+      <w:r>
+        <w:rPr>
+          <w:rFonts w:ascii="Times New Roman" w:hAnsi="Times New Roman" w:cs="Times New Roman"/>
+          <w:sz w:val="24"/>
+          <w:szCs w:val="24"/>
+        </w:rPr>
         <w:t>nurodant tipo kategoriją</w:t>
+      </w:r>
+    </w:p>
+    <w:p>
+      <w:pPr>
+        <w:jc w:val="both"/>
+        <w:rPr>
+          <w:rFonts w:ascii="Times New Roman" w:hAnsi="Times New Roman" w:cs="Times New Roman"/>
+          <w:sz w:val="24"/>
+          <w:szCs w:val="24"/>
+        </w:rPr>
+      </w:pPr>
+      <w:r>
+        <w:rPr>
+          <w:rFonts w:ascii="Times New Roman" w:hAnsi="Times New Roman" w:cs="Times New Roman"/>
+          <w:sz w:val="24"/>
+          <w:szCs w:val="24"/>
+        </w:rPr>
+        <w:t>Testavimo scenarijus –</w:t>
+      </w:r>
+      <w:r>
+        <w:rPr>
+          <w:rFonts w:ascii="Times New Roman" w:hAnsi="Times New Roman" w:cs="Times New Roman"/>
+          <w:sz w:val="24"/>
+          <w:szCs w:val="24"/>
+        </w:rPr>
+        <w:t xml:space="preserve"> viršytas laikas</w:t>
+      </w:r>
+      <w:r>
+        <w:rPr>
+          <w:rFonts w:ascii="Times New Roman" w:hAnsi="Times New Roman" w:cs="Times New Roman"/>
+          <w:sz w:val="24"/>
+          <w:szCs w:val="24"/>
+        </w:rPr>
+        <w:t>:</w:t>
+      </w:r>
+    </w:p>
+    <w:p>
+      <w:pPr>
+        <w:pStyle w:val="ListParagraph"/>
+        <w:numPr>
+          <w:ilvl w:val="0"/>
+          <w:numId w:val="18"/>
+        </w:numPr>
+        <w:jc w:val="both"/>
+        <w:rPr>
+          <w:rFonts w:ascii="Times New Roman" w:hAnsi="Times New Roman" w:cs="Times New Roman"/>
+          <w:sz w:val="24"/>
+          <w:szCs w:val="24"/>
+        </w:rPr>
+      </w:pPr>
+      <w:r>
+        <w:rPr>
+          <w:rFonts w:ascii="Times New Roman" w:hAnsi="Times New Roman" w:cs="Times New Roman"/>
+          <w:sz w:val="24"/>
+          <w:szCs w:val="24"/>
+        </w:rPr>
+        <w:t>Nepavyko įdiegti tam tikro serverio per norimą laiko limitą.</w:t>
+      </w:r>
+    </w:p>
+    <w:p>
+      <w:pPr>
+        <w:jc w:val="both"/>
+        <w:rPr>
+          <w:rFonts w:ascii="Times New Roman" w:hAnsi="Times New Roman" w:cs="Times New Roman"/>
+          <w:sz w:val="24"/>
+          <w:szCs w:val="24"/>
+        </w:rPr>
+      </w:pPr>
+      <w:r>
+        <w:rPr>
+          <w:rFonts w:ascii="Times New Roman" w:hAnsi="Times New Roman" w:cs="Times New Roman"/>
+          <w:sz w:val="24"/>
+          <w:szCs w:val="24"/>
+        </w:rPr>
+        <w:t>Testavimo laiko limitai:</w:t>
+      </w:r>
+    </w:p>
+    <w:p>
+      <w:pPr>
+        <w:pStyle w:val="ListParagraph"/>
+        <w:numPr>
+          <w:ilvl w:val="0"/>
+          <w:numId w:val="17"/>
+        </w:numPr>
+        <w:jc w:val="both"/>
+        <w:rPr>
+          <w:rFonts w:ascii="Times New Roman" w:hAnsi="Times New Roman" w:cs="Times New Roman"/>
+          <w:sz w:val="24"/>
+          <w:szCs w:val="24"/>
+        </w:rPr>
+      </w:pPr>
+      <w:r>
+        <w:rPr>
+          <w:rFonts w:ascii="Times New Roman" w:hAnsi="Times New Roman" w:cs="Times New Roman"/>
+          <w:sz w:val="24"/>
+          <w:szCs w:val="24"/>
+        </w:rPr>
+        <w:t>Virtualūs serveriai – 3min</w:t>
+      </w:r>
+    </w:p>
+    <w:p>
+      <w:pPr>
+        <w:pStyle w:val="ListParagraph"/>
+        <w:numPr>
+          <w:ilvl w:val="0"/>
+          <w:numId w:val="17"/>
+        </w:numPr>
+        <w:jc w:val="both"/>
+        <w:rPr>
+          <w:rFonts w:ascii="Times New Roman" w:hAnsi="Times New Roman" w:cs="Times New Roman"/>
+          <w:sz w:val="24"/>
+          <w:szCs w:val="24"/>
+        </w:rPr>
+      </w:pPr>
+      <w:r>
+        <w:rPr>
+          <w:rFonts w:ascii="Times New Roman" w:hAnsi="Times New Roman" w:cs="Times New Roman"/>
+          <w:sz w:val="24"/>
+          <w:szCs w:val="24"/>
+        </w:rPr>
+        <w:t>Dedikuoti serveriai – 15 min</w:t>
+      </w:r>
+    </w:p>
+    <w:p>
+      <w:pPr>
+        <w:pStyle w:val="ListParagraph"/>
+        <w:numPr>
+          <w:ilvl w:val="0"/>
+          <w:numId w:val="17"/>
+        </w:numPr>
+        <w:jc w:val="both"/>
+        <w:rPr>
+          <w:rFonts w:ascii="Times New Roman" w:hAnsi="Times New Roman" w:cs="Times New Roman"/>
+          <w:sz w:val="24"/>
+          <w:szCs w:val="24"/>
+        </w:rPr>
+      </w:pPr>
+      <w:r>
+        <w:rPr>
+          <w:rFonts w:ascii="Times New Roman" w:hAnsi="Times New Roman" w:cs="Times New Roman"/>
+          <w:sz w:val="24"/>
+          <w:szCs w:val="24"/>
+        </w:rPr>
+        <w:t>Standartinis limitas – 10 min</w:t>
+      </w:r>
+    </w:p>
+    <w:p>
+      <w:pPr>
+        <w:pStyle w:val="ListParagraph"/>
+        <w:numPr>
+          <w:ilvl w:val="0"/>
+          <w:numId w:val="17"/>
+        </w:numPr>
+        <w:jc w:val="both"/>
+        <w:rPr>
+          <w:rFonts w:ascii="Times New Roman" w:hAnsi="Times New Roman" w:cs="Times New Roman"/>
+          <w:sz w:val="24"/>
+          <w:szCs w:val="24"/>
+        </w:rPr>
+      </w:pPr>
+      <w:r>
+        <w:rPr>
+          <w:rFonts w:ascii="Times New Roman" w:hAnsi="Times New Roman" w:cs="Times New Roman"/>
+          <w:sz w:val="24"/>
+          <w:szCs w:val="24"/>
+        </w:rPr>
+        <w:t>CLI įvedamas limitas, mažiausiai 1 min.</w:t>
+      </w:r>
+    </w:p>
+    <w:p>
+      <w:pPr>
+        <w:jc w:val="both"/>
+        <w:rPr>
+          <w:rFonts w:ascii="Times New Roman" w:hAnsi="Times New Roman" w:cs="Times New Roman"/>
+          <w:sz w:val="24"/>
+          <w:szCs w:val="24"/>
+        </w:rPr>
+      </w:pPr>
+      <w:r>
+        <w:rPr>
+          <w:rFonts w:ascii="Times New Roman" w:hAnsi="Times New Roman" w:cs="Times New Roman"/>
+          <w:sz w:val="24"/>
+          <w:szCs w:val="24"/>
+        </w:rPr>
+        <w:t>Viršijus laiko limitą testas laikomas nesėkmingu.</w:t>
       </w:r>
     </w:p>
     <w:p>
@@ -2013,7 +2972,138 @@
                 <w:sz w:val="24"/>
                 <w:szCs w:val="24"/>
               </w:rPr>
-              <w:t>HTTP status code 400</w:t>
+              <w:t>HTTP status code 4</w:t>
+            </w:r>
+            <w:r>
+              <w:rPr>
+                <w:rFonts w:ascii="Times New Roman" w:hAnsi="Times New Roman" w:cs="Times New Roman"/>
+                <w:sz w:val="24"/>
+                <w:szCs w:val="24"/>
+              </w:rPr>
+              <w:t>xx su pranešimu, kodėl nepavyko pradėti diegimo, pvz.: blogi parametrai, nepakankamas kreditas paskyroje, planas</w:t>
+            </w:r>
+            <w:r>
+              <w:rPr>
+                <w:rFonts w:ascii="Times New Roman" w:hAnsi="Times New Roman" w:cs="Times New Roman"/>
+                <w:sz w:val="24"/>
+                <w:szCs w:val="24"/>
+              </w:rPr>
+              <w:t xml:space="preserve"> </w:t>
+            </w:r>
+            <w:r>
+              <w:rPr>
+                <w:rFonts w:ascii="Times New Roman" w:hAnsi="Times New Roman" w:cs="Times New Roman"/>
+                <w:sz w:val="24"/>
+                <w:szCs w:val="24"/>
+              </w:rPr>
+              <w:lastRenderedPageBreak/>
+              <w:t>išparduotas</w:t>
+            </w:r>
+            <w:r>
+              <w:rPr>
+                <w:rFonts w:ascii="Times New Roman" w:hAnsi="Times New Roman" w:cs="Times New Roman"/>
+                <w:sz w:val="24"/>
+                <w:szCs w:val="24"/>
+              </w:rPr>
+              <w:t xml:space="preserve"> arba filtrų parametrai tarpusavyje nesuderinami</w:t>
+            </w:r>
+            <w:r>
+              <w:rPr>
+                <w:rFonts w:ascii="Times New Roman" w:hAnsi="Times New Roman" w:cs="Times New Roman"/>
+                <w:sz w:val="24"/>
+                <w:szCs w:val="24"/>
+              </w:rPr>
+              <w:t>.</w:t>
+            </w:r>
+          </w:p>
+        </w:tc>
+      </w:tr>
+      <w:tr>
+        <w:trPr>
+          <w:trHeight w:val="699"/>
+        </w:trPr>
+        <w:tc>
+          <w:tcPr>
+            <w:tcW w:w="5529" w:type="dxa"/>
+          </w:tcPr>
+          <w:p>
+            <w:pPr>
+              <w:rPr>
+                <w:rFonts w:ascii="Times New Roman" w:hAnsi="Times New Roman" w:cs="Times New Roman"/>
+                <w:sz w:val="24"/>
+                <w:szCs w:val="24"/>
+              </w:rPr>
+            </w:pPr>
+            <w:r>
+              <w:rPr>
+                <w:rFonts w:ascii="Times New Roman" w:hAnsi="Times New Roman" w:cs="Times New Roman"/>
+                <w:sz w:val="24"/>
+                <w:szCs w:val="24"/>
+              </w:rPr>
+              <w:lastRenderedPageBreak/>
+              <w:t xml:space="preserve">Užklausa su standartiniais parametrais – pirmas regionas, pirmas planas, pirmas OS </w:t>
+            </w:r>
+            <w:r>
+              <w:rPr>
+                <w:rFonts w:ascii="Times New Roman" w:hAnsi="Times New Roman" w:cs="Times New Roman"/>
+                <w:sz w:val="24"/>
+                <w:szCs w:val="24"/>
+              </w:rPr>
+              <w:t>šablon</w:t>
+            </w:r>
+            <w:r>
+              <w:rPr>
+                <w:rFonts w:ascii="Times New Roman" w:hAnsi="Times New Roman" w:cs="Times New Roman"/>
+                <w:sz w:val="24"/>
+                <w:szCs w:val="24"/>
+              </w:rPr>
+              <w:t>as</w:t>
+            </w:r>
+          </w:p>
+        </w:tc>
+        <w:tc>
+          <w:tcPr>
+            <w:tcW w:w="5245" w:type="dxa"/>
+          </w:tcPr>
+          <w:p>
+            <w:pPr>
+              <w:rPr>
+                <w:rFonts w:ascii="Times New Roman" w:hAnsi="Times New Roman" w:cs="Times New Roman"/>
+                <w:sz w:val="24"/>
+                <w:szCs w:val="24"/>
+              </w:rPr>
+            </w:pPr>
+            <w:r>
+              <w:rPr>
+                <w:rFonts w:ascii="Times New Roman" w:hAnsi="Times New Roman" w:cs="Times New Roman"/>
+                <w:sz w:val="24"/>
+                <w:szCs w:val="24"/>
+              </w:rPr>
+              <w:t>HTTP status code 201, užsakytas</w:t>
+            </w:r>
+            <w:r>
+              <w:rPr>
+                <w:rFonts w:ascii="Times New Roman" w:hAnsi="Times New Roman" w:cs="Times New Roman"/>
+                <w:sz w:val="24"/>
+                <w:szCs w:val="24"/>
+              </w:rPr>
+              <w:t xml:space="preserve"> ir įdiegtas</w:t>
+            </w:r>
+            <w:r>
+              <w:rPr>
+                <w:rFonts w:ascii="Times New Roman" w:hAnsi="Times New Roman" w:cs="Times New Roman"/>
+                <w:sz w:val="24"/>
+                <w:szCs w:val="24"/>
+              </w:rPr>
+              <w:t xml:space="preserve"> </w:t>
+            </w:r>
+            <w:r>
+              <w:rPr>
+                <w:rFonts w:ascii="Times New Roman" w:hAnsi="Times New Roman" w:cs="Times New Roman"/>
+                <w:sz w:val="24"/>
+                <w:szCs w:val="24"/>
+              </w:rPr>
+              <w:t xml:space="preserve">serveris iš pirmo galimo regiono su pirmu planu ir pirmu OS atvaizdu, pagal tai, ką grąžino API. </w:t>
             </w:r>
           </w:p>
         </w:tc>
@@ -2037,23 +3127,7 @@
                 <w:sz w:val="24"/>
                 <w:szCs w:val="24"/>
               </w:rPr>
-              <w:t xml:space="preserve">Užklausa su standartiniais parametrais – pirmas regionas, pirmas planas, pirmas OS </w:t>
-            </w:r>
-            <w:r>
-              <w:rPr>
-                <w:rFonts w:ascii="Times New Roman" w:hAnsi="Times New Roman" w:cs="Times New Roman"/>
-                <w:sz w:val="24"/>
-                <w:szCs w:val="24"/>
-              </w:rPr>
-              <w:t>šablon</w:t>
-            </w:r>
-            <w:r>
-              <w:rPr>
-                <w:rFonts w:ascii="Times New Roman" w:hAnsi="Times New Roman" w:cs="Times New Roman"/>
-                <w:sz w:val="24"/>
-                <w:szCs w:val="24"/>
-              </w:rPr>
-              <w:t>as</w:t>
+              <w:t>Užklausa su atsitiktiniais galimais parametrais.</w:t>
             </w:r>
           </w:p>
         </w:tc>
@@ -2075,31 +3149,23 @@
                 <w:sz w:val="24"/>
                 <w:szCs w:val="24"/>
               </w:rPr>
-              <w:t xml:space="preserve">HTTP status code 201, užsakytas </w:t>
-            </w:r>
-            <w:r>
-              <w:rPr>
-                <w:rFonts w:ascii="Times New Roman" w:hAnsi="Times New Roman" w:cs="Times New Roman"/>
-                <w:sz w:val="24"/>
-                <w:szCs w:val="24"/>
-              </w:rPr>
-              <w:t xml:space="preserve">standartinis numatytas </w:t>
-            </w:r>
-            <w:r>
-              <w:rPr>
-                <w:rFonts w:ascii="Times New Roman" w:hAnsi="Times New Roman" w:cs="Times New Roman"/>
-                <w:sz w:val="24"/>
-                <w:szCs w:val="24"/>
-              </w:rPr>
-              <w:t>serveris</w:t>
-            </w:r>
-            <w:r>
-              <w:rPr>
-                <w:rFonts w:ascii="Times New Roman" w:hAnsi="Times New Roman" w:cs="Times New Roman"/>
-                <w:sz w:val="24"/>
-                <w:szCs w:val="24"/>
-              </w:rPr>
-              <w:t xml:space="preserve"> ne ilgiau kaip per 10 minučių.</w:t>
+              <w:t xml:space="preserve">HTTP status code 201, užsakytas ir įdiegtas serveris </w:t>
+            </w:r>
+            <w:r>
+              <w:rPr>
+                <w:rFonts w:ascii="Times New Roman" w:hAnsi="Times New Roman" w:cs="Times New Roman"/>
+                <w:sz w:val="24"/>
+                <w:szCs w:val="24"/>
+              </w:rPr>
+              <w:t>su galima  atsitiktine parametrų kombinacija</w:t>
+            </w:r>
+            <w:r>
+              <w:rPr>
+                <w:rFonts w:ascii="Times New Roman" w:hAnsi="Times New Roman" w:cs="Times New Roman"/>
+                <w:sz w:val="24"/>
+                <w:szCs w:val="24"/>
+              </w:rPr>
+              <w:t>.</w:t>
             </w:r>
           </w:p>
         </w:tc>
@@ -2123,7 +3189,7 @@
                 <w:sz w:val="24"/>
                 <w:szCs w:val="24"/>
               </w:rPr>
-              <w:t>Užklausa su atsitiktiniais galimais parametrais.</w:t>
+              <w:t>Užklausa su iš anksto nurodytu regionu.</w:t>
             </w:r>
           </w:p>
         </w:tc>
@@ -2145,103 +3211,15 @@
                 <w:sz w:val="24"/>
                 <w:szCs w:val="24"/>
               </w:rPr>
-              <w:t>HTTP status code 201</w:t>
-            </w:r>
-            <w:r>
-              <w:rPr>
-                <w:rFonts w:ascii="Times New Roman" w:hAnsi="Times New Roman" w:cs="Times New Roman"/>
-                <w:sz w:val="24"/>
-                <w:szCs w:val="24"/>
-              </w:rPr>
-              <w:t>,</w:t>
-            </w:r>
-            <w:r>
-              <w:rPr>
-                <w:rFonts w:ascii="Times New Roman" w:hAnsi="Times New Roman" w:cs="Times New Roman"/>
-                <w:sz w:val="24"/>
-                <w:szCs w:val="24"/>
-              </w:rPr>
-              <w:t xml:space="preserve"> </w:t>
-            </w:r>
-            <w:r>
-              <w:rPr>
-                <w:rFonts w:ascii="Times New Roman" w:hAnsi="Times New Roman" w:cs="Times New Roman"/>
-                <w:sz w:val="24"/>
-                <w:szCs w:val="24"/>
-              </w:rPr>
-              <w:t>ne ilgiau kaip per 10 minučių.</w:t>
-            </w:r>
-            <w:r>
-              <w:rPr>
-                <w:rFonts w:ascii="Times New Roman" w:hAnsi="Times New Roman" w:cs="Times New Roman"/>
-                <w:sz w:val="24"/>
-                <w:szCs w:val="24"/>
-              </w:rPr>
-              <w:t xml:space="preserve"> </w:t>
-            </w:r>
-            <w:r>
-              <w:rPr>
-                <w:rFonts w:ascii="Times New Roman" w:hAnsi="Times New Roman" w:cs="Times New Roman"/>
-                <w:sz w:val="24"/>
-                <w:szCs w:val="24"/>
-              </w:rPr>
-              <w:t>užsak</w:t>
-            </w:r>
-            <w:r>
-              <w:rPr>
-                <w:rFonts w:ascii="Times New Roman" w:hAnsi="Times New Roman" w:cs="Times New Roman"/>
-                <w:sz w:val="24"/>
-                <w:szCs w:val="24"/>
-              </w:rPr>
-              <w:t>oma</w:t>
-            </w:r>
-            <w:r>
-              <w:rPr>
-                <w:rFonts w:ascii="Times New Roman" w:hAnsi="Times New Roman" w:cs="Times New Roman"/>
-                <w:sz w:val="24"/>
-                <w:szCs w:val="24"/>
-              </w:rPr>
-              <w:t xml:space="preserve">s </w:t>
-            </w:r>
-            <w:r>
-              <w:rPr>
-                <w:rFonts w:ascii="Times New Roman" w:hAnsi="Times New Roman" w:cs="Times New Roman"/>
-                <w:sz w:val="24"/>
-                <w:szCs w:val="24"/>
-              </w:rPr>
-              <w:t>ati</w:t>
-            </w:r>
-            <w:r>
-              <w:rPr>
-                <w:rFonts w:ascii="Times New Roman" w:hAnsi="Times New Roman" w:cs="Times New Roman"/>
-                <w:sz w:val="24"/>
-                <w:szCs w:val="24"/>
-              </w:rPr>
-              <w:t>tinkamas</w:t>
-            </w:r>
-            <w:r>
-              <w:rPr>
-                <w:rFonts w:ascii="Times New Roman" w:hAnsi="Times New Roman" w:cs="Times New Roman"/>
-                <w:sz w:val="24"/>
-                <w:szCs w:val="24"/>
-              </w:rPr>
-              <w:t xml:space="preserve"> serveris</w:t>
-            </w:r>
-            <w:r>
-              <w:rPr>
-                <w:rFonts w:ascii="Times New Roman" w:hAnsi="Times New Roman" w:cs="Times New Roman"/>
-                <w:sz w:val="24"/>
-                <w:szCs w:val="24"/>
-              </w:rPr>
-              <w:t xml:space="preserve"> pagal įvestus parametru</w:t>
-            </w:r>
-            <w:r>
-              <w:rPr>
-                <w:rFonts w:ascii="Times New Roman" w:hAnsi="Times New Roman" w:cs="Times New Roman"/>
-                <w:sz w:val="24"/>
-                <w:szCs w:val="24"/>
-              </w:rPr>
-              <w:t>s</w:t>
+              <w:t xml:space="preserve">HTTP status code 201, užsakytas ir įdiegtas serveris </w:t>
+            </w:r>
+            <w:r>
+              <w:rPr>
+                <w:rFonts w:ascii="Times New Roman" w:hAnsi="Times New Roman" w:cs="Times New Roman"/>
+                <w:sz w:val="24"/>
+                <w:szCs w:val="24"/>
+              </w:rPr>
+              <w:t>iš nurodyto regiono atsitiktiniu planu ir OS atvaizdu</w:t>
             </w:r>
             <w:r>
               <w:rPr>
@@ -2265,6 +3243,7 @@
                 <w:rFonts w:ascii="Times New Roman" w:hAnsi="Times New Roman" w:cs="Times New Roman"/>
                 <w:sz w:val="24"/>
                 <w:szCs w:val="24"/>
+                <w:lang w:val="en-US"/>
               </w:rPr>
             </w:pPr>
             <w:r>
@@ -2273,7 +3252,7 @@
                 <w:sz w:val="24"/>
                 <w:szCs w:val="24"/>
               </w:rPr>
-              <w:t>Užklausa su iš anksto nurodytu regionu.</w:t>
+              <w:t>Užklausa su iš anksto nurodytu serverio planu.</w:t>
             </w:r>
           </w:p>
         </w:tc>
@@ -2295,173 +3274,15 @@
                 <w:sz w:val="24"/>
                 <w:szCs w:val="24"/>
               </w:rPr>
-              <w:t xml:space="preserve">HTTP status code 201, </w:t>
-            </w:r>
-            <w:r>
-              <w:rPr>
-                <w:rFonts w:ascii="Times New Roman" w:hAnsi="Times New Roman" w:cs="Times New Roman"/>
-                <w:sz w:val="24"/>
-                <w:szCs w:val="24"/>
-              </w:rPr>
-              <w:t>ne ilgiau kaip per 10 minučių</w:t>
-            </w:r>
-            <w:r>
-              <w:rPr>
-                <w:rFonts w:ascii="Times New Roman" w:hAnsi="Times New Roman" w:cs="Times New Roman"/>
-                <w:sz w:val="24"/>
-                <w:szCs w:val="24"/>
-              </w:rPr>
-              <w:t xml:space="preserve"> </w:t>
-            </w:r>
-            <w:r>
-              <w:rPr>
-                <w:rFonts w:ascii="Times New Roman" w:hAnsi="Times New Roman" w:cs="Times New Roman"/>
-                <w:sz w:val="24"/>
-                <w:szCs w:val="24"/>
-              </w:rPr>
-              <w:t>užsakomas serveri</w:t>
-            </w:r>
-            <w:r>
-              <w:rPr>
-                <w:rFonts w:ascii="Times New Roman" w:hAnsi="Times New Roman" w:cs="Times New Roman"/>
-                <w:sz w:val="24"/>
-                <w:szCs w:val="24"/>
-              </w:rPr>
-              <w:t xml:space="preserve">s, </w:t>
-            </w:r>
-            <w:r>
-              <w:rPr>
-                <w:rFonts w:ascii="Times New Roman" w:hAnsi="Times New Roman" w:cs="Times New Roman"/>
-                <w:sz w:val="24"/>
-                <w:szCs w:val="24"/>
-              </w:rPr>
-              <w:t>priklaus</w:t>
-            </w:r>
-            <w:r>
-              <w:rPr>
-                <w:rFonts w:ascii="Times New Roman" w:hAnsi="Times New Roman" w:cs="Times New Roman"/>
-                <w:sz w:val="24"/>
-                <w:szCs w:val="24"/>
-              </w:rPr>
-              <w:t>antis</w:t>
-            </w:r>
-            <w:r>
-              <w:rPr>
-                <w:rFonts w:ascii="Times New Roman" w:hAnsi="Times New Roman" w:cs="Times New Roman"/>
-                <w:sz w:val="24"/>
-                <w:szCs w:val="24"/>
-              </w:rPr>
-              <w:t xml:space="preserve"> nurodyto regiono duomenų centrui</w:t>
-            </w:r>
-            <w:r>
-              <w:rPr>
-                <w:rFonts w:ascii="Times New Roman" w:hAnsi="Times New Roman" w:cs="Times New Roman"/>
-                <w:sz w:val="24"/>
-                <w:szCs w:val="24"/>
-              </w:rPr>
-              <w:t xml:space="preserve">, atsitiktinai parenkamas planas ir jo OS </w:t>
-            </w:r>
-            <w:r>
-              <w:rPr>
-                <w:rFonts w:ascii="Times New Roman" w:hAnsi="Times New Roman" w:cs="Times New Roman"/>
-                <w:sz w:val="24"/>
-                <w:szCs w:val="24"/>
-              </w:rPr>
-              <w:t>šablon</w:t>
-            </w:r>
-            <w:r>
-              <w:rPr>
-                <w:rFonts w:ascii="Times New Roman" w:hAnsi="Times New Roman" w:cs="Times New Roman"/>
-                <w:sz w:val="24"/>
-                <w:szCs w:val="24"/>
-              </w:rPr>
-              <w:t>as.</w:t>
-            </w:r>
-          </w:p>
-        </w:tc>
-      </w:tr>
-      <w:tr>
-        <w:tc>
-          <w:tcPr>
-            <w:tcW w:w="5529" w:type="dxa"/>
-          </w:tcPr>
-          <w:p>
-            <w:pPr>
-              <w:rPr>
-                <w:rFonts w:ascii="Times New Roman" w:hAnsi="Times New Roman" w:cs="Times New Roman"/>
-                <w:sz w:val="24"/>
-                <w:szCs w:val="24"/>
-              </w:rPr>
-            </w:pPr>
-            <w:r>
-              <w:rPr>
-                <w:rFonts w:ascii="Times New Roman" w:hAnsi="Times New Roman" w:cs="Times New Roman"/>
-                <w:sz w:val="24"/>
-                <w:szCs w:val="24"/>
-              </w:rPr>
-              <w:t>Užklausa su iš anksto nurodytu serverio planu.</w:t>
-            </w:r>
-          </w:p>
-        </w:tc>
-        <w:tc>
-          <w:tcPr>
-            <w:tcW w:w="5245" w:type="dxa"/>
-          </w:tcPr>
-          <w:p>
-            <w:pPr>
-              <w:rPr>
-                <w:rFonts w:ascii="Times New Roman" w:hAnsi="Times New Roman" w:cs="Times New Roman"/>
-                <w:sz w:val="24"/>
-                <w:szCs w:val="24"/>
-              </w:rPr>
-            </w:pPr>
-            <w:r>
-              <w:rPr>
-                <w:rFonts w:ascii="Times New Roman" w:hAnsi="Times New Roman" w:cs="Times New Roman"/>
-                <w:sz w:val="24"/>
-                <w:szCs w:val="24"/>
-              </w:rPr>
-              <w:t>HTTP status code 201,</w:t>
-            </w:r>
-            <w:r>
-              <w:rPr>
-                <w:rFonts w:ascii="Times New Roman" w:hAnsi="Times New Roman" w:cs="Times New Roman"/>
-                <w:sz w:val="24"/>
-                <w:szCs w:val="24"/>
-              </w:rPr>
-              <w:t xml:space="preserve"> </w:t>
-            </w:r>
-            <w:r>
-              <w:rPr>
-                <w:rFonts w:ascii="Times New Roman" w:hAnsi="Times New Roman" w:cs="Times New Roman"/>
-                <w:sz w:val="24"/>
-                <w:szCs w:val="24"/>
-              </w:rPr>
-              <w:t>ne ilgiau kaip per 10 minučių</w:t>
-            </w:r>
-            <w:r>
-              <w:rPr>
-                <w:rFonts w:ascii="Times New Roman" w:hAnsi="Times New Roman" w:cs="Times New Roman"/>
-                <w:sz w:val="24"/>
-                <w:szCs w:val="24"/>
-              </w:rPr>
-              <w:t xml:space="preserve"> užsakomas tik to plano serveris. Atsitiktinai parenkant galimą regioną ir OS </w:t>
-            </w:r>
-            <w:r>
-              <w:rPr>
-                <w:rFonts w:ascii="Times New Roman" w:hAnsi="Times New Roman" w:cs="Times New Roman"/>
-                <w:sz w:val="24"/>
-                <w:szCs w:val="24"/>
-              </w:rPr>
-              <w:t>šablon</w:t>
-            </w:r>
-            <w:r>
-              <w:rPr>
-                <w:rFonts w:ascii="Times New Roman" w:hAnsi="Times New Roman" w:cs="Times New Roman"/>
-                <w:sz w:val="24"/>
-                <w:szCs w:val="24"/>
-              </w:rPr>
-              <w:t>ą.</w:t>
+              <w:t xml:space="preserve">HTTP status code 201, užsakytas ir įdiegtas serveris </w:t>
+            </w:r>
+            <w:r>
+              <w:rPr>
+                <w:rFonts w:ascii="Times New Roman" w:hAnsi="Times New Roman" w:cs="Times New Roman"/>
+                <w:sz w:val="24"/>
+                <w:szCs w:val="24"/>
+              </w:rPr>
+              <w:t>atsitiktinai parenkant nurodyto plano regioną ir OS šablonu.</w:t>
             </w:r>
           </w:p>
         </w:tc>
@@ -2488,24 +3309,7 @@
                 <w:sz w:val="24"/>
                 <w:szCs w:val="24"/>
               </w:rPr>
-              <w:lastRenderedPageBreak/>
-              <w:t xml:space="preserve">Užklausa su iš anksto nurodytu OS </w:t>
-            </w:r>
-            <w:r>
-              <w:rPr>
-                <w:rFonts w:ascii="Times New Roman" w:hAnsi="Times New Roman" w:cs="Times New Roman"/>
-                <w:sz w:val="24"/>
-                <w:szCs w:val="24"/>
-              </w:rPr>
-              <w:t>šablon</w:t>
-            </w:r>
-            <w:r>
-              <w:rPr>
-                <w:rFonts w:ascii="Times New Roman" w:hAnsi="Times New Roman" w:cs="Times New Roman"/>
-                <w:sz w:val="24"/>
-                <w:szCs w:val="24"/>
-              </w:rPr>
-              <w:t>u.</w:t>
+              <w:t>Užklausa su iš anksto nurodytu OS šablonu.</w:t>
             </w:r>
           </w:p>
         </w:tc>
@@ -2535,39 +3339,23 @@
                 <w:sz w:val="24"/>
                 <w:szCs w:val="24"/>
               </w:rPr>
-              <w:t xml:space="preserve">, </w:t>
-            </w:r>
-            <w:r>
-              <w:rPr>
-                <w:rFonts w:ascii="Times New Roman" w:hAnsi="Times New Roman" w:cs="Times New Roman"/>
-                <w:sz w:val="24"/>
-                <w:szCs w:val="24"/>
-              </w:rPr>
-              <w:t>ne ilgiau kaip per 10 minučių.</w:t>
-            </w:r>
-            <w:r>
-              <w:rPr>
-                <w:rFonts w:ascii="Times New Roman" w:hAnsi="Times New Roman" w:cs="Times New Roman"/>
-                <w:sz w:val="24"/>
-                <w:szCs w:val="24"/>
-              </w:rPr>
-              <w:t xml:space="preserve"> užsakomas serveris su nurodytu OS </w:t>
-            </w:r>
-            <w:r>
-              <w:rPr>
-                <w:rFonts w:ascii="Times New Roman" w:hAnsi="Times New Roman" w:cs="Times New Roman"/>
-                <w:sz w:val="24"/>
-                <w:szCs w:val="24"/>
-              </w:rPr>
-              <w:t>šablon</w:t>
-            </w:r>
-            <w:r>
-              <w:rPr>
-                <w:rFonts w:ascii="Times New Roman" w:hAnsi="Times New Roman" w:cs="Times New Roman"/>
-                <w:sz w:val="24"/>
-                <w:szCs w:val="24"/>
-              </w:rPr>
-              <w:t>u, atsitiktinai parenkant galimą regioną ir planą.</w:t>
+              <w:t xml:space="preserve">, užsakytas ir įdiegtas </w:t>
+            </w:r>
+            <w:r>
+              <w:rPr>
+                <w:rFonts w:ascii="Times New Roman" w:hAnsi="Times New Roman" w:cs="Times New Roman"/>
+                <w:sz w:val="24"/>
+                <w:szCs w:val="24"/>
+              </w:rPr>
+              <w:t xml:space="preserve">serveris </w:t>
+            </w:r>
+            <w:r>
+              <w:rPr>
+                <w:rFonts w:ascii="Times New Roman" w:hAnsi="Times New Roman" w:cs="Times New Roman"/>
+                <w:sz w:val="24"/>
+                <w:szCs w:val="24"/>
+              </w:rPr>
+              <w:t>su nurodytu OS šablonu, atsitiktinai parenkant regioną ir planą.</w:t>
             </w:r>
           </w:p>
         </w:tc>
@@ -2594,23 +3382,7 @@
                 <w:sz w:val="24"/>
                 <w:szCs w:val="24"/>
               </w:rPr>
-              <w:t xml:space="preserve">Užklausa su iš anksto nurodytu regionu ir OS </w:t>
-            </w:r>
-            <w:r>
-              <w:rPr>
-                <w:rFonts w:ascii="Times New Roman" w:hAnsi="Times New Roman" w:cs="Times New Roman"/>
-                <w:sz w:val="24"/>
-                <w:szCs w:val="24"/>
-              </w:rPr>
-              <w:t>šablon</w:t>
-            </w:r>
-            <w:r>
-              <w:rPr>
-                <w:rFonts w:ascii="Times New Roman" w:hAnsi="Times New Roman" w:cs="Times New Roman"/>
-                <w:sz w:val="24"/>
-                <w:szCs w:val="24"/>
-              </w:rPr>
-              <w:t>u</w:t>
+              <w:t>Užklausa su iš anksto nurodytu regionu ir OS šablonu</w:t>
             </w:r>
           </w:p>
         </w:tc>
@@ -2632,23 +3404,47 @@
                 <w:sz w:val="24"/>
                 <w:szCs w:val="24"/>
               </w:rPr>
-              <w:t>HTTP status code 201</w:t>
-            </w:r>
-            <w:r>
-              <w:rPr>
-                <w:rFonts w:ascii="Times New Roman" w:hAnsi="Times New Roman" w:cs="Times New Roman"/>
-                <w:sz w:val="24"/>
-                <w:szCs w:val="24"/>
-              </w:rPr>
-              <w:t xml:space="preserve">, </w:t>
-            </w:r>
-            <w:r>
-              <w:rPr>
-                <w:rFonts w:ascii="Times New Roman" w:hAnsi="Times New Roman" w:cs="Times New Roman"/>
-                <w:sz w:val="24"/>
-                <w:szCs w:val="24"/>
-              </w:rPr>
-              <w:t>ne ilgiau kaip per 10 minučių</w:t>
+              <w:t>HTTP status code 201,</w:t>
+            </w:r>
+            <w:r>
+              <w:rPr>
+                <w:rFonts w:ascii="Times New Roman" w:hAnsi="Times New Roman" w:cs="Times New Roman"/>
+                <w:sz w:val="24"/>
+                <w:szCs w:val="24"/>
+              </w:rPr>
+              <w:t xml:space="preserve"> užsakytas ir įdiegtas </w:t>
+            </w:r>
+            <w:r>
+              <w:rPr>
+                <w:rFonts w:ascii="Times New Roman" w:hAnsi="Times New Roman" w:cs="Times New Roman"/>
+                <w:sz w:val="24"/>
+                <w:szCs w:val="24"/>
+              </w:rPr>
+              <w:t xml:space="preserve">serveris </w:t>
+            </w:r>
+            <w:r>
+              <w:rPr>
+                <w:rFonts w:ascii="Times New Roman" w:hAnsi="Times New Roman" w:cs="Times New Roman"/>
+                <w:sz w:val="24"/>
+                <w:szCs w:val="24"/>
+              </w:rPr>
+              <w:t xml:space="preserve">atsitiktinai </w:t>
+            </w:r>
+            <w:r>
+              <w:rPr>
+                <w:rFonts w:ascii="Times New Roman" w:hAnsi="Times New Roman" w:cs="Times New Roman"/>
+                <w:sz w:val="24"/>
+                <w:szCs w:val="24"/>
+              </w:rPr>
+              <w:t>parenkant nurodyto region</w:t>
+            </w:r>
+            <w:r>
+              <w:rPr>
+                <w:rFonts w:ascii="Times New Roman" w:hAnsi="Times New Roman" w:cs="Times New Roman"/>
+                <w:sz w:val="24"/>
+                <w:szCs w:val="24"/>
+              </w:rPr>
+              <w:t>o planą, kuris</w:t>
             </w:r>
             <w:r>
               <w:rPr>
@@ -2664,23 +3460,7 @@
                 <w:sz w:val="24"/>
                 <w:szCs w:val="24"/>
               </w:rPr>
-              <w:t xml:space="preserve">nurodytame regione užsakomas serveris su planu, kuriam priklauso nurodytas OS </w:t>
-            </w:r>
-            <w:r>
-              <w:rPr>
-                <w:rFonts w:ascii="Times New Roman" w:hAnsi="Times New Roman" w:cs="Times New Roman"/>
-                <w:sz w:val="24"/>
-                <w:szCs w:val="24"/>
-              </w:rPr>
-              <w:t>šablon</w:t>
-            </w:r>
-            <w:r>
-              <w:rPr>
-                <w:rFonts w:ascii="Times New Roman" w:hAnsi="Times New Roman" w:cs="Times New Roman"/>
-                <w:sz w:val="24"/>
-                <w:szCs w:val="24"/>
-              </w:rPr>
-              <w:t>as.</w:t>
+              <w:t>turi nurodytą OS šabloną.</w:t>
             </w:r>
           </w:p>
         </w:tc>
@@ -2707,7 +3487,15 @@
                 <w:sz w:val="24"/>
                 <w:szCs w:val="24"/>
               </w:rPr>
-              <w:t>Užklausa su iš anksto nurodytu regionu ir serveriu</w:t>
+              <w:t xml:space="preserve">Užklausa su iš anksto nurodytu regionu ir </w:t>
+            </w:r>
+            <w:r>
+              <w:rPr>
+                <w:rFonts w:ascii="Times New Roman" w:hAnsi="Times New Roman" w:cs="Times New Roman"/>
+                <w:sz w:val="24"/>
+                <w:szCs w:val="24"/>
+              </w:rPr>
+              <w:t>planu</w:t>
             </w:r>
           </w:p>
         </w:tc>
@@ -2737,15 +3525,31 @@
                 <w:sz w:val="24"/>
                 <w:szCs w:val="24"/>
               </w:rPr>
-              <w:t xml:space="preserve">, </w:t>
-            </w:r>
-            <w:r>
-              <w:rPr>
-                <w:rFonts w:ascii="Times New Roman" w:hAnsi="Times New Roman" w:cs="Times New Roman"/>
-                <w:sz w:val="24"/>
-                <w:szCs w:val="24"/>
-              </w:rPr>
-              <w:t>ne ilgiau kaip per 10 minučių</w:t>
+              <w:t>, užsakytas ir įdiegtas</w:t>
+            </w:r>
+            <w:r>
+              <w:rPr>
+                <w:rFonts w:ascii="Times New Roman" w:hAnsi="Times New Roman" w:cs="Times New Roman"/>
+                <w:sz w:val="24"/>
+                <w:szCs w:val="24"/>
+              </w:rPr>
+              <w:t xml:space="preserve"> tam tikro plano</w:t>
+            </w:r>
+            <w:r>
+              <w:rPr>
+                <w:rFonts w:ascii="Times New Roman" w:hAnsi="Times New Roman" w:cs="Times New Roman"/>
+                <w:sz w:val="24"/>
+                <w:szCs w:val="24"/>
+              </w:rPr>
+              <w:t xml:space="preserve"> serveris</w:t>
+            </w:r>
+            <w:r>
+              <w:rPr>
+                <w:rFonts w:ascii="Times New Roman" w:hAnsi="Times New Roman" w:cs="Times New Roman"/>
+                <w:sz w:val="24"/>
+                <w:szCs w:val="24"/>
+              </w:rPr>
+              <w:t xml:space="preserve"> nurodytame regione</w:t>
             </w:r>
             <w:r>
               <w:rPr>
@@ -2761,23 +3565,7 @@
                 <w:sz w:val="24"/>
                 <w:szCs w:val="24"/>
               </w:rPr>
-              <w:t xml:space="preserve">užsakomas nurodyto regiono konkretaus plano serveris atsitiktinai parenkant tik OS </w:t>
-            </w:r>
-            <w:r>
-              <w:rPr>
-                <w:rFonts w:ascii="Times New Roman" w:hAnsi="Times New Roman" w:cs="Times New Roman"/>
-                <w:sz w:val="24"/>
-                <w:szCs w:val="24"/>
-              </w:rPr>
-              <w:t>šablon</w:t>
-            </w:r>
-            <w:r>
-              <w:rPr>
-                <w:rFonts w:ascii="Times New Roman" w:hAnsi="Times New Roman" w:cs="Times New Roman"/>
-                <w:sz w:val="24"/>
-                <w:szCs w:val="24"/>
-              </w:rPr>
-              <w:t>ą.</w:t>
+              <w:t>atsitiktinai parenkant tik OS šabloną.</w:t>
             </w:r>
           </w:p>
         </w:tc>
@@ -2804,23 +3592,7 @@
                 <w:sz w:val="24"/>
                 <w:szCs w:val="24"/>
               </w:rPr>
-              <w:t xml:space="preserve">Užklausa su iš anksto nurodytu planu ir OS </w:t>
-            </w:r>
-            <w:r>
-              <w:rPr>
-                <w:rFonts w:ascii="Times New Roman" w:hAnsi="Times New Roman" w:cs="Times New Roman"/>
-                <w:sz w:val="24"/>
-                <w:szCs w:val="24"/>
-              </w:rPr>
-              <w:t>šablon</w:t>
-            </w:r>
-            <w:r>
-              <w:rPr>
-                <w:rFonts w:ascii="Times New Roman" w:hAnsi="Times New Roman" w:cs="Times New Roman"/>
-                <w:sz w:val="24"/>
-                <w:szCs w:val="24"/>
-              </w:rPr>
-              <w:t>u</w:t>
+              <w:t>Užklausa su iš anksto nurodytu planu ir OS šablonu</w:t>
             </w:r>
           </w:p>
         </w:tc>
@@ -2842,23 +3614,23 @@
                 <w:sz w:val="24"/>
                 <w:szCs w:val="24"/>
               </w:rPr>
-              <w:t>HTTP status code 201</w:t>
-            </w:r>
-            <w:r>
-              <w:rPr>
-                <w:rFonts w:ascii="Times New Roman" w:hAnsi="Times New Roman" w:cs="Times New Roman"/>
-                <w:sz w:val="24"/>
-                <w:szCs w:val="24"/>
-              </w:rPr>
-              <w:t xml:space="preserve">,  </w:t>
-            </w:r>
-            <w:r>
-              <w:rPr>
-                <w:rFonts w:ascii="Times New Roman" w:hAnsi="Times New Roman" w:cs="Times New Roman"/>
-                <w:sz w:val="24"/>
-                <w:szCs w:val="24"/>
-              </w:rPr>
-              <w:t>ne ilgiau kaip per 10 minučių</w:t>
+              <w:t xml:space="preserve">HTTP status code 201,  </w:t>
+            </w:r>
+            <w:r>
+              <w:rPr>
+                <w:rFonts w:ascii="Times New Roman" w:hAnsi="Times New Roman" w:cs="Times New Roman"/>
+                <w:sz w:val="24"/>
+                <w:szCs w:val="24"/>
+              </w:rPr>
+              <w:t>užsakytas ir įdiegtas tam tikro plano serveris</w:t>
+            </w:r>
+            <w:r>
+              <w:rPr>
+                <w:rFonts w:ascii="Times New Roman" w:hAnsi="Times New Roman" w:cs="Times New Roman"/>
+                <w:sz w:val="24"/>
+                <w:szCs w:val="24"/>
+              </w:rPr>
+              <w:t xml:space="preserve"> su OS atvaizdu, o</w:t>
             </w:r>
             <w:r>
               <w:rPr>
@@ -2874,23 +3646,23 @@
                 <w:sz w:val="24"/>
                 <w:szCs w:val="24"/>
               </w:rPr>
-              <w:t xml:space="preserve">užsakomas nurodyto plano serveris su OS </w:t>
-            </w:r>
-            <w:r>
-              <w:rPr>
-                <w:rFonts w:ascii="Times New Roman" w:hAnsi="Times New Roman" w:cs="Times New Roman"/>
-                <w:sz w:val="24"/>
-                <w:szCs w:val="24"/>
-              </w:rPr>
-              <w:t>šablon</w:t>
-            </w:r>
-            <w:r>
-              <w:rPr>
-                <w:rFonts w:ascii="Times New Roman" w:hAnsi="Times New Roman" w:cs="Times New Roman"/>
-                <w:sz w:val="24"/>
-                <w:szCs w:val="24"/>
-              </w:rPr>
-              <w:t>u, regionas atsitiktinai parenkamas iš tų kurie turi nurodytą planą.</w:t>
+              <w:t>regionas atsitiktinai par</w:t>
+            </w:r>
+            <w:r>
+              <w:rPr>
+                <w:rFonts w:ascii="Times New Roman" w:hAnsi="Times New Roman" w:cs="Times New Roman"/>
+                <w:sz w:val="24"/>
+                <w:szCs w:val="24"/>
+              </w:rPr>
+              <w:t>inktas</w:t>
+            </w:r>
+            <w:r>
+              <w:rPr>
+                <w:rFonts w:ascii="Times New Roman" w:hAnsi="Times New Roman" w:cs="Times New Roman"/>
+                <w:sz w:val="24"/>
+                <w:szCs w:val="24"/>
+              </w:rPr>
+              <w:t xml:space="preserve"> iš tų kurie turi nurodytą planą.</w:t>
             </w:r>
           </w:p>
         </w:tc>
@@ -2917,23 +3689,7 @@
                 <w:sz w:val="24"/>
                 <w:szCs w:val="24"/>
               </w:rPr>
-              <w:t xml:space="preserve">Užklausa, kai užsakomas konkretus serveris nurodant regioną, planą ir OS </w:t>
-            </w:r>
-            <w:r>
-              <w:rPr>
-                <w:rFonts w:ascii="Times New Roman" w:hAnsi="Times New Roman" w:cs="Times New Roman"/>
-                <w:sz w:val="24"/>
-                <w:szCs w:val="24"/>
-              </w:rPr>
-              <w:t>šablon</w:t>
-            </w:r>
-            <w:r>
-              <w:rPr>
-                <w:rFonts w:ascii="Times New Roman" w:hAnsi="Times New Roman" w:cs="Times New Roman"/>
-                <w:sz w:val="24"/>
-                <w:szCs w:val="24"/>
-              </w:rPr>
-              <w:t>ą</w:t>
+              <w:t>Užklausa, kai užsakomas konkretus serveris nurodant regioną, planą ir OS šabloną</w:t>
             </w:r>
           </w:p>
         </w:tc>
@@ -2955,31 +3711,39 @@
                 <w:sz w:val="24"/>
                 <w:szCs w:val="24"/>
               </w:rPr>
-              <w:t>HTTP status code 201</w:t>
-            </w:r>
-            <w:r>
-              <w:rPr>
-                <w:rFonts w:ascii="Times New Roman" w:hAnsi="Times New Roman" w:cs="Times New Roman"/>
-                <w:sz w:val="24"/>
-                <w:szCs w:val="24"/>
-              </w:rPr>
-              <w:t xml:space="preserve">, </w:t>
-            </w:r>
-            <w:r>
-              <w:rPr>
-                <w:rFonts w:ascii="Times New Roman" w:hAnsi="Times New Roman" w:cs="Times New Roman"/>
-                <w:sz w:val="24"/>
-                <w:szCs w:val="24"/>
-              </w:rPr>
-              <w:t>ne ilgiau kaip per 10 minučių</w:t>
-            </w:r>
-            <w:r>
-              <w:rPr>
-                <w:rFonts w:ascii="Times New Roman" w:hAnsi="Times New Roman" w:cs="Times New Roman"/>
-                <w:sz w:val="24"/>
-                <w:szCs w:val="24"/>
-              </w:rPr>
-              <w:t xml:space="preserve"> užsakomas konkretus norimas serveris.</w:t>
+              <w:t xml:space="preserve">HTTP status code 201, </w:t>
+            </w:r>
+            <w:r>
+              <w:rPr>
+                <w:rFonts w:ascii="Times New Roman" w:hAnsi="Times New Roman" w:cs="Times New Roman"/>
+                <w:sz w:val="24"/>
+                <w:szCs w:val="24"/>
+              </w:rPr>
+              <w:t>užsakytas ir įdiegtas</w:t>
+            </w:r>
+            <w:r>
+              <w:rPr>
+                <w:rFonts w:ascii="Times New Roman" w:hAnsi="Times New Roman" w:cs="Times New Roman"/>
+                <w:sz w:val="24"/>
+                <w:szCs w:val="24"/>
+              </w:rPr>
+              <w:t xml:space="preserve">  </w:t>
+            </w:r>
+            <w:r>
+              <w:rPr>
+                <w:rFonts w:ascii="Times New Roman" w:hAnsi="Times New Roman" w:cs="Times New Roman"/>
+                <w:sz w:val="24"/>
+                <w:szCs w:val="24"/>
+              </w:rPr>
+              <w:t>konkretus norimas serveris</w:t>
+            </w:r>
+            <w:r>
+              <w:rPr>
+                <w:rFonts w:ascii="Times New Roman" w:hAnsi="Times New Roman" w:cs="Times New Roman"/>
+                <w:sz w:val="24"/>
+                <w:szCs w:val="24"/>
+              </w:rPr>
+              <w:t xml:space="preserve"> pagal tris duotus parametrus.</w:t>
             </w:r>
           </w:p>
         </w:tc>
@@ -3006,7 +3770,7 @@
                 <w:sz w:val="24"/>
                 <w:szCs w:val="24"/>
               </w:rPr>
-              <w:t>Užklausa su iš anksto nurodytu regionu ir serverio tipo kategorija</w:t>
+              <w:t>Užklausa su iš anksto nurodytu regionu ir kategorija</w:t>
             </w:r>
           </w:p>
         </w:tc>
@@ -3036,7 +3800,15 @@
                 <w:sz w:val="24"/>
                 <w:szCs w:val="24"/>
               </w:rPr>
-              <w:t>ne ilgiau kaip per 10 minučių</w:t>
+              <w:t xml:space="preserve">užsakytas ir įdiegtas </w:t>
+            </w:r>
+            <w:r>
+              <w:rPr>
+                <w:rFonts w:ascii="Times New Roman" w:hAnsi="Times New Roman" w:cs="Times New Roman"/>
+                <w:sz w:val="24"/>
+                <w:szCs w:val="24"/>
+              </w:rPr>
+              <w:t>norimos kategorijos</w:t>
             </w:r>
             <w:r>
               <w:rPr>
@@ -3052,30 +3824,14 @@
                 <w:sz w:val="24"/>
                 <w:szCs w:val="24"/>
               </w:rPr>
-              <w:t xml:space="preserve">užsakomas serveris iš nurodyto regiono ir kategorijos, atsitiktinai parenkant planą ir OS </w:t>
-            </w:r>
-            <w:r>
-              <w:rPr>
-                <w:rFonts w:ascii="Times New Roman" w:hAnsi="Times New Roman" w:cs="Times New Roman"/>
-                <w:sz w:val="24"/>
-                <w:szCs w:val="24"/>
-              </w:rPr>
-              <w:t>šablon</w:t>
-            </w:r>
-            <w:r>
-              <w:rPr>
-                <w:rFonts w:ascii="Times New Roman" w:hAnsi="Times New Roman" w:cs="Times New Roman"/>
-                <w:sz w:val="24"/>
-                <w:szCs w:val="24"/>
-              </w:rPr>
-              <w:t>ą.</w:t>
+              <w:t>serveris iš nurodyto regiono, atsitiktinai parenkant planą ir OS šabloną.</w:t>
             </w:r>
           </w:p>
         </w:tc>
       </w:tr>
       <w:tr>
         <w:trPr>
-          <w:trHeight w:val="70"/>
+          <w:trHeight w:val="963"/>
         </w:trPr>
         <w:tc>
           <w:tcPr>
@@ -3117,47 +3873,104 @@
                 <w:sz w:val="24"/>
                 <w:szCs w:val="24"/>
               </w:rPr>
-              <w:t>HTTP status code 201,</w:t>
-            </w:r>
-            <w:r>
-              <w:rPr>
-                <w:rFonts w:ascii="Times New Roman" w:hAnsi="Times New Roman" w:cs="Times New Roman"/>
-                <w:sz w:val="24"/>
-                <w:szCs w:val="24"/>
-              </w:rPr>
-              <w:t xml:space="preserve">  </w:t>
-            </w:r>
-            <w:r>
-              <w:rPr>
-                <w:rFonts w:ascii="Times New Roman" w:hAnsi="Times New Roman" w:cs="Times New Roman"/>
-                <w:sz w:val="24"/>
-                <w:szCs w:val="24"/>
-              </w:rPr>
-              <w:t>ne ilgiau kaip per 10 minučių</w:t>
-            </w:r>
-            <w:r>
-              <w:rPr>
-                <w:rFonts w:ascii="Times New Roman" w:hAnsi="Times New Roman" w:cs="Times New Roman"/>
-                <w:sz w:val="24"/>
-                <w:szCs w:val="24"/>
-              </w:rPr>
-              <w:t xml:space="preserve"> užsakomas serveris iš regionų, kurie turi nurodytos kategorijos planus, atsitiktinai parenkant planą ir OS </w:t>
-            </w:r>
-            <w:r>
-              <w:rPr>
-                <w:rFonts w:ascii="Times New Roman" w:hAnsi="Times New Roman" w:cs="Times New Roman"/>
-                <w:sz w:val="24"/>
-                <w:szCs w:val="24"/>
-              </w:rPr>
-              <w:t>šablon</w:t>
-            </w:r>
-            <w:r>
-              <w:rPr>
-                <w:rFonts w:ascii="Times New Roman" w:hAnsi="Times New Roman" w:cs="Times New Roman"/>
-                <w:sz w:val="24"/>
-                <w:szCs w:val="24"/>
-              </w:rPr>
-              <w:t>ą.</w:t>
+              <w:t>HTTP status code 201</w:t>
+            </w:r>
+            <w:r>
+              <w:rPr>
+                <w:rFonts w:ascii="Times New Roman" w:hAnsi="Times New Roman" w:cs="Times New Roman"/>
+                <w:sz w:val="24"/>
+                <w:szCs w:val="24"/>
+              </w:rPr>
+              <w:t>, užsakytas ir įdiegtas</w:t>
+            </w:r>
+            <w:r>
+              <w:rPr>
+                <w:rFonts w:ascii="Times New Roman" w:hAnsi="Times New Roman" w:cs="Times New Roman"/>
+                <w:sz w:val="24"/>
+                <w:szCs w:val="24"/>
+              </w:rPr>
+              <w:t xml:space="preserve"> norimos kategorijos</w:t>
+            </w:r>
+            <w:r>
+              <w:rPr>
+                <w:rFonts w:ascii="Times New Roman" w:hAnsi="Times New Roman" w:cs="Times New Roman"/>
+                <w:sz w:val="24"/>
+                <w:szCs w:val="24"/>
+              </w:rPr>
+              <w:t xml:space="preserve"> </w:t>
+            </w:r>
+            <w:r>
+              <w:rPr>
+                <w:rFonts w:ascii="Times New Roman" w:hAnsi="Times New Roman" w:cs="Times New Roman"/>
+                <w:sz w:val="24"/>
+                <w:szCs w:val="24"/>
+              </w:rPr>
+              <w:t>serveris</w:t>
+            </w:r>
+            <w:r>
+              <w:rPr>
+                <w:rFonts w:ascii="Times New Roman" w:hAnsi="Times New Roman" w:cs="Times New Roman"/>
+                <w:sz w:val="24"/>
+                <w:szCs w:val="24"/>
+              </w:rPr>
+              <w:t xml:space="preserve">, atsitiktinai parenkant </w:t>
+            </w:r>
+            <w:r>
+              <w:rPr>
+                <w:rFonts w:ascii="Times New Roman" w:hAnsi="Times New Roman" w:cs="Times New Roman"/>
+                <w:sz w:val="24"/>
+                <w:szCs w:val="24"/>
+              </w:rPr>
+              <w:t>regioną, planą ir diegiamą OS.</w:t>
+            </w:r>
+          </w:p>
+        </w:tc>
+      </w:tr>
+      <w:tr>
+        <w:trPr>
+          <w:trHeight w:val="1531"/>
+        </w:trPr>
+        <w:tc>
+          <w:tcPr>
+            <w:tcW w:w="5529" w:type="dxa"/>
+          </w:tcPr>
+          <w:p>
+            <w:pPr>
+              <w:rPr>
+                <w:rFonts w:ascii="Times New Roman" w:hAnsi="Times New Roman" w:cs="Times New Roman"/>
+                <w:sz w:val="24"/>
+                <w:szCs w:val="24"/>
+              </w:rPr>
+            </w:pPr>
+            <w:r>
+              <w:rPr>
+                <w:rFonts w:ascii="Times New Roman" w:hAnsi="Times New Roman" w:cs="Times New Roman"/>
+                <w:sz w:val="24"/>
+                <w:szCs w:val="24"/>
+              </w:rPr>
+              <w:t>Viršytas leistinas laiko limitas diegiant serverį.</w:t>
+            </w:r>
+          </w:p>
+        </w:tc>
+        <w:tc>
+          <w:tcPr>
+            <w:tcW w:w="5245" w:type="dxa"/>
+          </w:tcPr>
+          <w:p>
+            <w:pPr>
+              <w:rPr>
+                <w:rFonts w:ascii="Times New Roman" w:hAnsi="Times New Roman" w:cs="Times New Roman"/>
+                <w:sz w:val="24"/>
+                <w:szCs w:val="24"/>
+              </w:rPr>
+            </w:pPr>
+            <w:r>
+              <w:rPr>
+                <w:rFonts w:ascii="Times New Roman" w:hAnsi="Times New Roman" w:cs="Times New Roman"/>
+                <w:sz w:val="24"/>
+                <w:szCs w:val="24"/>
+              </w:rPr>
+              <w:t>Užfiksuotas limito viršijimas, sėkmingai nutrauktas serverio diegimas ir serveris pašalintas.</w:t>
             </w:r>
           </w:p>
         </w:tc>
@@ -3188,7 +4001,7 @@
   <w:abstractNum w:abstractNumId="0" w15:restartNumberingAfterBreak="0">
     <w:nsid w:val="032C53A2"/>
     <w:multiLevelType w:val="hybridMultilevel"/>
-    <w:tmpl w:val="88103370"/>
+    <w:tmpl w:val="6E763648"/>
     <w:lvl w:ilvl="0" w:tplc="0427000F">
       <w:start w:val="1"/>
       <w:numFmt w:val="decimal"/>
@@ -3207,14 +4020,17 @@
         <w:ind w:left="1440" w:hanging="360"/>
       </w:pPr>
     </w:lvl>
-    <w:lvl w:ilvl="2" w:tplc="0427001B" w:tentative="1">
-      <w:start w:val="1"/>
-      <w:numFmt w:val="lowerRoman"/>
-      <w:lvlText w:val="%3."/>
-      <w:lvlJc w:val="right"/>
-      <w:pPr>
-        <w:ind w:left="2160" w:hanging="180"/>
-      </w:pPr>
+    <w:lvl w:ilvl="2" w:tplc="04270003">
+      <w:start w:val="1"/>
+      <w:numFmt w:val="bullet"/>
+      <w:lvlText w:val="o"/>
+      <w:lvlJc w:val="left"/>
+      <w:pPr>
+        <w:ind w:left="2340" w:hanging="360"/>
+      </w:pPr>
+      <w:rPr>
+        <w:rFonts w:ascii="Courier New" w:hAnsi="Courier New" w:cs="Courier New" w:hint="default"/>
+      </w:rPr>
     </w:lvl>
     <w:lvl w:ilvl="3" w:tplc="0427000F" w:tentative="1">
       <w:start w:val="1"/>
@@ -3471,6 +4287,92 @@
     </w:lvl>
   </w:abstractNum>
   <w:abstractNum w:abstractNumId="3" w15:restartNumberingAfterBreak="0">
+    <w:nsid w:val="1EA1502B"/>
+    <w:multiLevelType w:val="hybridMultilevel"/>
+    <w:tmpl w:val="9FE8F4F6"/>
+    <w:lvl w:ilvl="0" w:tplc="0427000F">
+      <w:start w:val="1"/>
+      <w:numFmt w:val="decimal"/>
+      <w:lvlText w:val="%1."/>
+      <w:lvlJc w:val="left"/>
+      <w:pPr>
+        <w:ind w:left="720" w:hanging="360"/>
+      </w:pPr>
+    </w:lvl>
+    <w:lvl w:ilvl="1" w:tplc="04270019" w:tentative="1">
+      <w:start w:val="1"/>
+      <w:numFmt w:val="lowerLetter"/>
+      <w:lvlText w:val="%2."/>
+      <w:lvlJc w:val="left"/>
+      <w:pPr>
+        <w:ind w:left="1440" w:hanging="360"/>
+      </w:pPr>
+    </w:lvl>
+    <w:lvl w:ilvl="2" w:tplc="0427001B" w:tentative="1">
+      <w:start w:val="1"/>
+      <w:numFmt w:val="lowerRoman"/>
+      <w:lvlText w:val="%3."/>
+      <w:lvlJc w:val="right"/>
+      <w:pPr>
+        <w:ind w:left="2160" w:hanging="180"/>
+      </w:pPr>
+    </w:lvl>
+    <w:lvl w:ilvl="3" w:tplc="0427000F" w:tentative="1">
+      <w:start w:val="1"/>
+      <w:numFmt w:val="decimal"/>
+      <w:lvlText w:val="%4."/>
+      <w:lvlJc w:val="left"/>
+      <w:pPr>
+        <w:ind w:left="2880" w:hanging="360"/>
+      </w:pPr>
+    </w:lvl>
+    <w:lvl w:ilvl="4" w:tplc="04270019" w:tentative="1">
+      <w:start w:val="1"/>
+      <w:numFmt w:val="lowerLetter"/>
+      <w:lvlText w:val="%5."/>
+      <w:lvlJc w:val="left"/>
+      <w:pPr>
+        <w:ind w:left="3600" w:hanging="360"/>
+      </w:pPr>
+    </w:lvl>
+    <w:lvl w:ilvl="5" w:tplc="0427001B" w:tentative="1">
+      <w:start w:val="1"/>
+      <w:numFmt w:val="lowerRoman"/>
+      <w:lvlText w:val="%6."/>
+      <w:lvlJc w:val="right"/>
+      <w:pPr>
+        <w:ind w:left="4320" w:hanging="180"/>
+      </w:pPr>
+    </w:lvl>
+    <w:lvl w:ilvl="6" w:tplc="0427000F" w:tentative="1">
+      <w:start w:val="1"/>
+      <w:numFmt w:val="decimal"/>
+      <w:lvlText w:val="%7."/>
+      <w:lvlJc w:val="left"/>
+      <w:pPr>
+        <w:ind w:left="5040" w:hanging="360"/>
+      </w:pPr>
+    </w:lvl>
+    <w:lvl w:ilvl="7" w:tplc="04270019" w:tentative="1">
+      <w:start w:val="1"/>
+      <w:numFmt w:val="lowerLetter"/>
+      <w:lvlText w:val="%8."/>
+      <w:lvlJc w:val="left"/>
+      <w:pPr>
+        <w:ind w:left="5760" w:hanging="360"/>
+      </w:pPr>
+    </w:lvl>
+    <w:lvl w:ilvl="8" w:tplc="0427001B" w:tentative="1">
+      <w:start w:val="1"/>
+      <w:numFmt w:val="lowerRoman"/>
+      <w:lvlText w:val="%9."/>
+      <w:lvlJc w:val="right"/>
+      <w:pPr>
+        <w:ind w:left="6480" w:hanging="180"/>
+      </w:pPr>
+    </w:lvl>
+  </w:abstractNum>
+  <w:abstractNum w:abstractNumId="4" w15:restartNumberingAfterBreak="0">
     <w:nsid w:val="27A64BE8"/>
     <w:multiLevelType w:val="hybridMultilevel"/>
     <w:tmpl w:val="AA143768"/>
@@ -3559,7 +4461,7 @@
       </w:pPr>
     </w:lvl>
   </w:abstractNum>
-  <w:abstractNum w:abstractNumId="4" w15:restartNumberingAfterBreak="0">
+  <w:abstractNum w:abstractNumId="5" w15:restartNumberingAfterBreak="0">
     <w:nsid w:val="2B5B7054"/>
     <w:multiLevelType w:val="hybridMultilevel"/>
     <w:tmpl w:val="515EFD9E"/>
@@ -3672,7 +4574,7 @@
       </w:rPr>
     </w:lvl>
   </w:abstractNum>
-  <w:abstractNum w:abstractNumId="5" w15:restartNumberingAfterBreak="0">
+  <w:abstractNum w:abstractNumId="6" w15:restartNumberingAfterBreak="0">
     <w:nsid w:val="34420B82"/>
     <w:multiLevelType w:val="hybridMultilevel"/>
     <w:tmpl w:val="06A6679E"/>
@@ -3785,7 +4687,120 @@
       </w:rPr>
     </w:lvl>
   </w:abstractNum>
-  <w:abstractNum w:abstractNumId="6" w15:restartNumberingAfterBreak="0">
+  <w:abstractNum w:abstractNumId="7" w15:restartNumberingAfterBreak="0">
+    <w:nsid w:val="37365DD0"/>
+    <w:multiLevelType w:val="hybridMultilevel"/>
+    <w:tmpl w:val="B2BA37C8"/>
+    <w:lvl w:ilvl="0" w:tplc="0427000F">
+      <w:start w:val="1"/>
+      <w:numFmt w:val="decimal"/>
+      <w:lvlText w:val="%1."/>
+      <w:lvlJc w:val="left"/>
+      <w:pPr>
+        <w:ind w:left="720" w:hanging="360"/>
+      </w:pPr>
+      <w:rPr>
+        <w:rFonts w:hint="default"/>
+      </w:rPr>
+    </w:lvl>
+    <w:lvl w:ilvl="1" w:tplc="04270003">
+      <w:start w:val="1"/>
+      <w:numFmt w:val="bullet"/>
+      <w:lvlText w:val="o"/>
+      <w:lvlJc w:val="left"/>
+      <w:pPr>
+        <w:ind w:left="1440" w:hanging="360"/>
+      </w:pPr>
+      <w:rPr>
+        <w:rFonts w:ascii="Courier New" w:hAnsi="Courier New" w:cs="Courier New" w:hint="default"/>
+      </w:rPr>
+    </w:lvl>
+    <w:lvl w:ilvl="2" w:tplc="04270005" w:tentative="1">
+      <w:start w:val="1"/>
+      <w:numFmt w:val="bullet"/>
+      <w:lvlText w:val=""/>
+      <w:lvlJc w:val="left"/>
+      <w:pPr>
+        <w:ind w:left="2160" w:hanging="360"/>
+      </w:pPr>
+      <w:rPr>
+        <w:rFonts w:ascii="Wingdings" w:hAnsi="Wingdings" w:hint="default"/>
+      </w:rPr>
+    </w:lvl>
+    <w:lvl w:ilvl="3" w:tplc="04270001" w:tentative="1">
+      <w:start w:val="1"/>
+      <w:numFmt w:val="bullet"/>
+      <w:lvlText w:val=""/>
+      <w:lvlJc w:val="left"/>
+      <w:pPr>
+        <w:ind w:left="2880" w:hanging="360"/>
+      </w:pPr>
+      <w:rPr>
+        <w:rFonts w:ascii="Symbol" w:hAnsi="Symbol" w:hint="default"/>
+      </w:rPr>
+    </w:lvl>
+    <w:lvl w:ilvl="4" w:tplc="04270003" w:tentative="1">
+      <w:start w:val="1"/>
+      <w:numFmt w:val="bullet"/>
+      <w:lvlText w:val="o"/>
+      <w:lvlJc w:val="left"/>
+      <w:pPr>
+        <w:ind w:left="3600" w:hanging="360"/>
+      </w:pPr>
+      <w:rPr>
+        <w:rFonts w:ascii="Courier New" w:hAnsi="Courier New" w:cs="Courier New" w:hint="default"/>
+      </w:rPr>
+    </w:lvl>
+    <w:lvl w:ilvl="5" w:tplc="04270005" w:tentative="1">
+      <w:start w:val="1"/>
+      <w:numFmt w:val="bullet"/>
+      <w:lvlText w:val=""/>
+      <w:lvlJc w:val="left"/>
+      <w:pPr>
+        <w:ind w:left="4320" w:hanging="360"/>
+      </w:pPr>
+      <w:rPr>
+        <w:rFonts w:ascii="Wingdings" w:hAnsi="Wingdings" w:hint="default"/>
+      </w:rPr>
+    </w:lvl>
+    <w:lvl w:ilvl="6" w:tplc="04270001" w:tentative="1">
+      <w:start w:val="1"/>
+      <w:numFmt w:val="bullet"/>
+      <w:lvlText w:val=""/>
+      <w:lvlJc w:val="left"/>
+      <w:pPr>
+        <w:ind w:left="5040" w:hanging="360"/>
+      </w:pPr>
+      <w:rPr>
+        <w:rFonts w:ascii="Symbol" w:hAnsi="Symbol" w:hint="default"/>
+      </w:rPr>
+    </w:lvl>
+    <w:lvl w:ilvl="7" w:tplc="04270003" w:tentative="1">
+      <w:start w:val="1"/>
+      <w:numFmt w:val="bullet"/>
+      <w:lvlText w:val="o"/>
+      <w:lvlJc w:val="left"/>
+      <w:pPr>
+        <w:ind w:left="5760" w:hanging="360"/>
+      </w:pPr>
+      <w:rPr>
+        <w:rFonts w:ascii="Courier New" w:hAnsi="Courier New" w:cs="Courier New" w:hint="default"/>
+      </w:rPr>
+    </w:lvl>
+    <w:lvl w:ilvl="8" w:tplc="04270005" w:tentative="1">
+      <w:start w:val="1"/>
+      <w:numFmt w:val="bullet"/>
+      <w:lvlText w:val=""/>
+      <w:lvlJc w:val="left"/>
+      <w:pPr>
+        <w:ind w:left="6480" w:hanging="360"/>
+      </w:pPr>
+      <w:rPr>
+        <w:rFonts w:ascii="Wingdings" w:hAnsi="Wingdings" w:hint="default"/>
+      </w:rPr>
+    </w:lvl>
+  </w:abstractNum>
+  <w:abstractNum w:abstractNumId="8" w15:restartNumberingAfterBreak="0">
     <w:nsid w:val="416D2A99"/>
     <w:multiLevelType w:val="hybridMultilevel"/>
     <w:tmpl w:val="DC962550"/>
@@ -3871,7 +4886,7 @@
       </w:pPr>
     </w:lvl>
   </w:abstractNum>
-  <w:abstractNum w:abstractNumId="7" w15:restartNumberingAfterBreak="0">
+  <w:abstractNum w:abstractNumId="9" w15:restartNumberingAfterBreak="0">
     <w:nsid w:val="43C219AF"/>
     <w:multiLevelType w:val="hybridMultilevel"/>
     <w:tmpl w:val="25C2D794"/>
@@ -3984,7 +4999,233 @@
       </w:rPr>
     </w:lvl>
   </w:abstractNum>
-  <w:abstractNum w:abstractNumId="8" w15:restartNumberingAfterBreak="0">
+  <w:abstractNum w:abstractNumId="10" w15:restartNumberingAfterBreak="0">
+    <w:nsid w:val="48077F6C"/>
+    <w:multiLevelType w:val="hybridMultilevel"/>
+    <w:tmpl w:val="4B742C88"/>
+    <w:lvl w:ilvl="0" w:tplc="04270001">
+      <w:start w:val="1"/>
+      <w:numFmt w:val="bullet"/>
+      <w:lvlText w:val=""/>
+      <w:lvlJc w:val="left"/>
+      <w:pPr>
+        <w:ind w:left="720" w:hanging="360"/>
+      </w:pPr>
+      <w:rPr>
+        <w:rFonts w:ascii="Symbol" w:hAnsi="Symbol" w:hint="default"/>
+      </w:rPr>
+    </w:lvl>
+    <w:lvl w:ilvl="1" w:tplc="04270003" w:tentative="1">
+      <w:start w:val="1"/>
+      <w:numFmt w:val="bullet"/>
+      <w:lvlText w:val="o"/>
+      <w:lvlJc w:val="left"/>
+      <w:pPr>
+        <w:ind w:left="1440" w:hanging="360"/>
+      </w:pPr>
+      <w:rPr>
+        <w:rFonts w:ascii="Courier New" w:hAnsi="Courier New" w:cs="Courier New" w:hint="default"/>
+      </w:rPr>
+    </w:lvl>
+    <w:lvl w:ilvl="2" w:tplc="04270005" w:tentative="1">
+      <w:start w:val="1"/>
+      <w:numFmt w:val="bullet"/>
+      <w:lvlText w:val=""/>
+      <w:lvlJc w:val="left"/>
+      <w:pPr>
+        <w:ind w:left="2160" w:hanging="360"/>
+      </w:pPr>
+      <w:rPr>
+        <w:rFonts w:ascii="Wingdings" w:hAnsi="Wingdings" w:hint="default"/>
+      </w:rPr>
+    </w:lvl>
+    <w:lvl w:ilvl="3" w:tplc="04270001" w:tentative="1">
+      <w:start w:val="1"/>
+      <w:numFmt w:val="bullet"/>
+      <w:lvlText w:val=""/>
+      <w:lvlJc w:val="left"/>
+      <w:pPr>
+        <w:ind w:left="2880" w:hanging="360"/>
+      </w:pPr>
+      <w:rPr>
+        <w:rFonts w:ascii="Symbol" w:hAnsi="Symbol" w:hint="default"/>
+      </w:rPr>
+    </w:lvl>
+    <w:lvl w:ilvl="4" w:tplc="04270003" w:tentative="1">
+      <w:start w:val="1"/>
+      <w:numFmt w:val="bullet"/>
+      <w:lvlText w:val="o"/>
+      <w:lvlJc w:val="left"/>
+      <w:pPr>
+        <w:ind w:left="3600" w:hanging="360"/>
+      </w:pPr>
+      <w:rPr>
+        <w:rFonts w:ascii="Courier New" w:hAnsi="Courier New" w:cs="Courier New" w:hint="default"/>
+      </w:rPr>
+    </w:lvl>
+    <w:lvl w:ilvl="5" w:tplc="04270005" w:tentative="1">
+      <w:start w:val="1"/>
+      <w:numFmt w:val="bullet"/>
+      <w:lvlText w:val=""/>
+      <w:lvlJc w:val="left"/>
+      <w:pPr>
+        <w:ind w:left="4320" w:hanging="360"/>
+      </w:pPr>
+      <w:rPr>
+        <w:rFonts w:ascii="Wingdings" w:hAnsi="Wingdings" w:hint="default"/>
+      </w:rPr>
+    </w:lvl>
+    <w:lvl w:ilvl="6" w:tplc="04270001" w:tentative="1">
+      <w:start w:val="1"/>
+      <w:numFmt w:val="bullet"/>
+      <w:lvlText w:val=""/>
+      <w:lvlJc w:val="left"/>
+      <w:pPr>
+        <w:ind w:left="5040" w:hanging="360"/>
+      </w:pPr>
+      <w:rPr>
+        <w:rFonts w:ascii="Symbol" w:hAnsi="Symbol" w:hint="default"/>
+      </w:rPr>
+    </w:lvl>
+    <w:lvl w:ilvl="7" w:tplc="04270003" w:tentative="1">
+      <w:start w:val="1"/>
+      <w:numFmt w:val="bullet"/>
+      <w:lvlText w:val="o"/>
+      <w:lvlJc w:val="left"/>
+      <w:pPr>
+        <w:ind w:left="5760" w:hanging="360"/>
+      </w:pPr>
+      <w:rPr>
+        <w:rFonts w:ascii="Courier New" w:hAnsi="Courier New" w:cs="Courier New" w:hint="default"/>
+      </w:rPr>
+    </w:lvl>
+    <w:lvl w:ilvl="8" w:tplc="04270005" w:tentative="1">
+      <w:start w:val="1"/>
+      <w:numFmt w:val="bullet"/>
+      <w:lvlText w:val=""/>
+      <w:lvlJc w:val="left"/>
+      <w:pPr>
+        <w:ind w:left="6480" w:hanging="360"/>
+      </w:pPr>
+      <w:rPr>
+        <w:rFonts w:ascii="Wingdings" w:hAnsi="Wingdings" w:hint="default"/>
+      </w:rPr>
+    </w:lvl>
+  </w:abstractNum>
+  <w:abstractNum w:abstractNumId="11" w15:restartNumberingAfterBreak="0">
+    <w:nsid w:val="52C75D3B"/>
+    <w:multiLevelType w:val="hybridMultilevel"/>
+    <w:tmpl w:val="C7CEA25A"/>
+    <w:lvl w:ilvl="0" w:tplc="04270001">
+      <w:start w:val="1"/>
+      <w:numFmt w:val="bullet"/>
+      <w:lvlText w:val=""/>
+      <w:lvlJc w:val="left"/>
+      <w:pPr>
+        <w:ind w:left="720" w:hanging="360"/>
+      </w:pPr>
+      <w:rPr>
+        <w:rFonts w:ascii="Symbol" w:hAnsi="Symbol" w:hint="default"/>
+      </w:rPr>
+    </w:lvl>
+    <w:lvl w:ilvl="1" w:tplc="04270003" w:tentative="1">
+      <w:start w:val="1"/>
+      <w:numFmt w:val="bullet"/>
+      <w:lvlText w:val="o"/>
+      <w:lvlJc w:val="left"/>
+      <w:pPr>
+        <w:ind w:left="1440" w:hanging="360"/>
+      </w:pPr>
+      <w:rPr>
+        <w:rFonts w:ascii="Courier New" w:hAnsi="Courier New" w:cs="Courier New" w:hint="default"/>
+      </w:rPr>
+    </w:lvl>
+    <w:lvl w:ilvl="2" w:tplc="04270005" w:tentative="1">
+      <w:start w:val="1"/>
+      <w:numFmt w:val="bullet"/>
+      <w:lvlText w:val=""/>
+      <w:lvlJc w:val="left"/>
+      <w:pPr>
+        <w:ind w:left="2160" w:hanging="360"/>
+      </w:pPr>
+      <w:rPr>
+        <w:rFonts w:ascii="Wingdings" w:hAnsi="Wingdings" w:hint="default"/>
+      </w:rPr>
+    </w:lvl>
+    <w:lvl w:ilvl="3" w:tplc="04270001" w:tentative="1">
+      <w:start w:val="1"/>
+      <w:numFmt w:val="bullet"/>
+      <w:lvlText w:val=""/>
+      <w:lvlJc w:val="left"/>
+      <w:pPr>
+        <w:ind w:left="2880" w:hanging="360"/>
+      </w:pPr>
+      <w:rPr>
+        <w:rFonts w:ascii="Symbol" w:hAnsi="Symbol" w:hint="default"/>
+      </w:rPr>
+    </w:lvl>
+    <w:lvl w:ilvl="4" w:tplc="04270003" w:tentative="1">
+      <w:start w:val="1"/>
+      <w:numFmt w:val="bullet"/>
+      <w:lvlText w:val="o"/>
+      <w:lvlJc w:val="left"/>
+      <w:pPr>
+        <w:ind w:left="3600" w:hanging="360"/>
+      </w:pPr>
+      <w:rPr>
+        <w:rFonts w:ascii="Courier New" w:hAnsi="Courier New" w:cs="Courier New" w:hint="default"/>
+      </w:rPr>
+    </w:lvl>
+    <w:lvl w:ilvl="5" w:tplc="04270005" w:tentative="1">
+      <w:start w:val="1"/>
+      <w:numFmt w:val="bullet"/>
+      <w:lvlText w:val=""/>
+      <w:lvlJc w:val="left"/>
+      <w:pPr>
+        <w:ind w:left="4320" w:hanging="360"/>
+      </w:pPr>
+      <w:rPr>
+        <w:rFonts w:ascii="Wingdings" w:hAnsi="Wingdings" w:hint="default"/>
+      </w:rPr>
+    </w:lvl>
+    <w:lvl w:ilvl="6" w:tplc="04270001" w:tentative="1">
+      <w:start w:val="1"/>
+      <w:numFmt w:val="bullet"/>
+      <w:lvlText w:val=""/>
+      <w:lvlJc w:val="left"/>
+      <w:pPr>
+        <w:ind w:left="5040" w:hanging="360"/>
+      </w:pPr>
+      <w:rPr>
+        <w:rFonts w:ascii="Symbol" w:hAnsi="Symbol" w:hint="default"/>
+      </w:rPr>
+    </w:lvl>
+    <w:lvl w:ilvl="7" w:tplc="04270003" w:tentative="1">
+      <w:start w:val="1"/>
+      <w:numFmt w:val="bullet"/>
+      <w:lvlText w:val="o"/>
+      <w:lvlJc w:val="left"/>
+      <w:pPr>
+        <w:ind w:left="5760" w:hanging="360"/>
+      </w:pPr>
+      <w:rPr>
+        <w:rFonts w:ascii="Courier New" w:hAnsi="Courier New" w:cs="Courier New" w:hint="default"/>
+      </w:rPr>
+    </w:lvl>
+    <w:lvl w:ilvl="8" w:tplc="04270005" w:tentative="1">
+      <w:start w:val="1"/>
+      <w:numFmt w:val="bullet"/>
+      <w:lvlText w:val=""/>
+      <w:lvlJc w:val="left"/>
+      <w:pPr>
+        <w:ind w:left="6480" w:hanging="360"/>
+      </w:pPr>
+      <w:rPr>
+        <w:rFonts w:ascii="Wingdings" w:hAnsi="Wingdings" w:hint="default"/>
+      </w:rPr>
+    </w:lvl>
+  </w:abstractNum>
+  <w:abstractNum w:abstractNumId="12" w15:restartNumberingAfterBreak="0">
     <w:nsid w:val="56CC100C"/>
     <w:multiLevelType w:val="hybridMultilevel"/>
     <w:tmpl w:val="A218FFEE"/>
@@ -4097,7 +5338,7 @@
       </w:rPr>
     </w:lvl>
   </w:abstractNum>
-  <w:abstractNum w:abstractNumId="9" w15:restartNumberingAfterBreak="0">
+  <w:abstractNum w:abstractNumId="13" w15:restartNumberingAfterBreak="0">
     <w:nsid w:val="587266A4"/>
     <w:multiLevelType w:val="hybridMultilevel"/>
     <w:tmpl w:val="D19E19F8"/>
@@ -4210,7 +5451,7 @@
       </w:rPr>
     </w:lvl>
   </w:abstractNum>
-  <w:abstractNum w:abstractNumId="10" w15:restartNumberingAfterBreak="0">
+  <w:abstractNum w:abstractNumId="14" w15:restartNumberingAfterBreak="0">
     <w:nsid w:val="58F20FD6"/>
     <w:multiLevelType w:val="hybridMultilevel"/>
     <w:tmpl w:val="953450AA"/>
@@ -4323,7 +5564,7 @@
       </w:rPr>
     </w:lvl>
   </w:abstractNum>
-  <w:abstractNum w:abstractNumId="11" w15:restartNumberingAfterBreak="0">
+  <w:abstractNum w:abstractNumId="15" w15:restartNumberingAfterBreak="0">
     <w:nsid w:val="60E454EC"/>
     <w:multiLevelType w:val="hybridMultilevel"/>
     <w:tmpl w:val="6A84BC4E"/>
@@ -4436,7 +5677,7 @@
       </w:rPr>
     </w:lvl>
   </w:abstractNum>
-  <w:abstractNum w:abstractNumId="12" w15:restartNumberingAfterBreak="0">
+  <w:abstractNum w:abstractNumId="16" w15:restartNumberingAfterBreak="0">
     <w:nsid w:val="6AA34DFD"/>
     <w:multiLevelType w:val="hybridMultilevel"/>
     <w:tmpl w:val="32C4FC8A"/>
@@ -4549,7 +5790,7 @@
       </w:rPr>
     </w:lvl>
   </w:abstractNum>
-  <w:abstractNum w:abstractNumId="13" w15:restartNumberingAfterBreak="0">
+  <w:abstractNum w:abstractNumId="17" w15:restartNumberingAfterBreak="0">
     <w:nsid w:val="6E975C2E"/>
     <w:multiLevelType w:val="hybridMultilevel"/>
     <w:tmpl w:val="02CE170E"/>
@@ -4642,46 +5883,58 @@
     </w:lvl>
   </w:abstractNum>
   <w:num w:numId="1" w16cid:durableId="1374496665">
-    <w:abstractNumId w:val="8"/>
+    <w:abstractNumId w:val="12"/>
   </w:num>
   <w:num w:numId="2" w16cid:durableId="2056729590">
     <w:abstractNumId w:val="2"/>
   </w:num>
   <w:num w:numId="3" w16cid:durableId="1636720644">
+    <w:abstractNumId w:val="6"/>
+  </w:num>
+  <w:num w:numId="4" w16cid:durableId="205534712">
     <w:abstractNumId w:val="5"/>
   </w:num>
-  <w:num w:numId="4" w16cid:durableId="205534712">
-    <w:abstractNumId w:val="4"/>
-  </w:num>
   <w:num w:numId="5" w16cid:durableId="1130634771">
-    <w:abstractNumId w:val="12"/>
+    <w:abstractNumId w:val="16"/>
   </w:num>
   <w:num w:numId="6" w16cid:durableId="648829656">
-    <w:abstractNumId w:val="11"/>
+    <w:abstractNumId w:val="15"/>
   </w:num>
   <w:num w:numId="7" w16cid:durableId="807476147">
-    <w:abstractNumId w:val="10"/>
+    <w:abstractNumId w:val="14"/>
   </w:num>
   <w:num w:numId="8" w16cid:durableId="860704379">
     <w:abstractNumId w:val="1"/>
   </w:num>
   <w:num w:numId="9" w16cid:durableId="1179125988">
-    <w:abstractNumId w:val="6"/>
+    <w:abstractNumId w:val="8"/>
   </w:num>
   <w:num w:numId="10" w16cid:durableId="2030402503">
-    <w:abstractNumId w:val="9"/>
+    <w:abstractNumId w:val="13"/>
   </w:num>
   <w:num w:numId="11" w16cid:durableId="1903905911">
-    <w:abstractNumId w:val="7"/>
+    <w:abstractNumId w:val="9"/>
   </w:num>
   <w:num w:numId="12" w16cid:durableId="1741516897">
     <w:abstractNumId w:val="0"/>
   </w:num>
   <w:num w:numId="13" w16cid:durableId="1425031898">
+    <w:abstractNumId w:val="4"/>
+  </w:num>
+  <w:num w:numId="14" w16cid:durableId="242107222">
+    <w:abstractNumId w:val="17"/>
+  </w:num>
+  <w:num w:numId="15" w16cid:durableId="969432064">
+    <w:abstractNumId w:val="7"/>
+  </w:num>
+  <w:num w:numId="16" w16cid:durableId="1770737259">
     <w:abstractNumId w:val="3"/>
   </w:num>
-  <w:num w:numId="14" w16cid:durableId="242107222">
-    <w:abstractNumId w:val="13"/>
+  <w:num w:numId="17" w16cid:durableId="712273008">
+    <w:abstractNumId w:val="11"/>
+  </w:num>
+  <w:num w:numId="18" w16cid:durableId="695741891">
+    <w:abstractNumId w:val="10"/>
   </w:num>
 </w:numbering>
 </file>

</xml_diff>

<commit_message>
atnaujintas readme.md su instrukcija, pakoreguotas testavimo planas
</commit_message>
<xml_diff>
--- a/testavimo planas.docx
+++ b/testavimo planas.docx
@@ -976,7 +976,25 @@
           <w:sz w:val="24"/>
           <w:szCs w:val="24"/>
         </w:rPr>
-        <w:t xml:space="preserve">–timeout </w:t>
+        <w:t>--</w:t>
+      </w:r>
+      <w:proofErr w:type="spellStart"/>
+      <w:r>
+        <w:rPr>
+          <w:rFonts w:ascii="Times New Roman" w:hAnsi="Times New Roman" w:cs="Times New Roman"/>
+          <w:sz w:val="24"/>
+          <w:szCs w:val="24"/>
+        </w:rPr>
+        <w:t>timeout</w:t>
+      </w:r>
+      <w:proofErr w:type="spellEnd"/>
+      <w:r>
+        <w:rPr>
+          <w:rFonts w:ascii="Times New Roman" w:hAnsi="Times New Roman" w:cs="Times New Roman"/>
+          <w:sz w:val="24"/>
+          <w:szCs w:val="24"/>
+        </w:rPr>
+        <w:t xml:space="preserve"> </w:t>
       </w:r>
       <w:r>
         <w:rPr>
@@ -1007,7 +1025,25 @@
           <w:sz w:val="24"/>
           <w:szCs w:val="24"/>
         </w:rPr>
-        <w:t>–testcount – nurodomas atliekamų testų skaičius</w:t>
+        <w:t>--</w:t>
+      </w:r>
+      <w:proofErr w:type="spellStart"/>
+      <w:r>
+        <w:rPr>
+          <w:rFonts w:ascii="Times New Roman" w:hAnsi="Times New Roman" w:cs="Times New Roman"/>
+          <w:sz w:val="24"/>
+          <w:szCs w:val="24"/>
+        </w:rPr>
+        <w:t>testcount</w:t>
+      </w:r>
+      <w:proofErr w:type="spellEnd"/>
+      <w:r>
+        <w:rPr>
+          <w:rFonts w:ascii="Times New Roman" w:hAnsi="Times New Roman" w:cs="Times New Roman"/>
+          <w:sz w:val="24"/>
+          <w:szCs w:val="24"/>
+        </w:rPr>
+        <w:t xml:space="preserve"> – nurodomas atliekamų testų skaičius</w:t>
       </w:r>
     </w:p>
     <w:p>
@@ -1030,7 +1066,25 @@
           <w:sz w:val="24"/>
           <w:szCs w:val="24"/>
         </w:rPr>
-        <w:t>–random – užsakyti serverį parenkant visiškai atsitiktinius parametrus. Šis parametras nesuderinamas su kitais 4 žemiau išvardytais filtrais</w:t>
+        <w:t>--</w:t>
+      </w:r>
+      <w:proofErr w:type="spellStart"/>
+      <w:r>
+        <w:rPr>
+          <w:rFonts w:ascii="Times New Roman" w:hAnsi="Times New Roman" w:cs="Times New Roman"/>
+          <w:sz w:val="24"/>
+          <w:szCs w:val="24"/>
+        </w:rPr>
+        <w:t>random</w:t>
+      </w:r>
+      <w:proofErr w:type="spellEnd"/>
+      <w:r>
+        <w:rPr>
+          <w:rFonts w:ascii="Times New Roman" w:hAnsi="Times New Roman" w:cs="Times New Roman"/>
+          <w:sz w:val="24"/>
+          <w:szCs w:val="24"/>
+        </w:rPr>
+        <w:t xml:space="preserve"> – užsakyti serverį parenkant visiškai atsitiktinius parametrus. Šis parametras nesuderinamas su kitais 4 žemiau išvardytais filtrais</w:t>
       </w:r>
     </w:p>
     <w:p>
@@ -1053,7 +1107,25 @@
           <w:sz w:val="24"/>
           <w:szCs w:val="24"/>
         </w:rPr>
-        <w:t>–region pavadinimas – užsakyti serverius tik nurodytame regione</w:t>
+        <w:t>--</w:t>
+      </w:r>
+      <w:proofErr w:type="spellStart"/>
+      <w:r>
+        <w:rPr>
+          <w:rFonts w:ascii="Times New Roman" w:hAnsi="Times New Roman" w:cs="Times New Roman"/>
+          <w:sz w:val="24"/>
+          <w:szCs w:val="24"/>
+        </w:rPr>
+        <w:t>region</w:t>
+      </w:r>
+      <w:proofErr w:type="spellEnd"/>
+      <w:r>
+        <w:rPr>
+          <w:rFonts w:ascii="Times New Roman" w:hAnsi="Times New Roman" w:cs="Times New Roman"/>
+          <w:sz w:val="24"/>
+          <w:szCs w:val="24"/>
+        </w:rPr>
+        <w:t xml:space="preserve"> pavadinimas – užsakyti serverius tik nurodytame regione</w:t>
       </w:r>
     </w:p>
     <w:p>
@@ -1076,7 +1148,25 @@
           <w:sz w:val="24"/>
           <w:szCs w:val="24"/>
         </w:rPr>
-        <w:t>–plan pavadinimas – užsakyti konkretų produktą</w:t>
+        <w:t>--</w:t>
+      </w:r>
+      <w:proofErr w:type="spellStart"/>
+      <w:r>
+        <w:rPr>
+          <w:rFonts w:ascii="Times New Roman" w:hAnsi="Times New Roman" w:cs="Times New Roman"/>
+          <w:sz w:val="24"/>
+          <w:szCs w:val="24"/>
+        </w:rPr>
+        <w:t>plan</w:t>
+      </w:r>
+      <w:proofErr w:type="spellEnd"/>
+      <w:r>
+        <w:rPr>
+          <w:rFonts w:ascii="Times New Roman" w:hAnsi="Times New Roman" w:cs="Times New Roman"/>
+          <w:sz w:val="24"/>
+          <w:szCs w:val="24"/>
+        </w:rPr>
+        <w:t xml:space="preserve"> pavadinimas – užsakyti konkretų produktą</w:t>
       </w:r>
     </w:p>
     <w:p>
@@ -1099,7 +1189,25 @@
           <w:sz w:val="24"/>
           <w:szCs w:val="24"/>
         </w:rPr>
-        <w:t>–image pavadinimas – užsakyti serverį su nurodytu OS šablonu</w:t>
+        <w:t>--</w:t>
+      </w:r>
+      <w:proofErr w:type="spellStart"/>
+      <w:r>
+        <w:rPr>
+          <w:rFonts w:ascii="Times New Roman" w:hAnsi="Times New Roman" w:cs="Times New Roman"/>
+          <w:sz w:val="24"/>
+          <w:szCs w:val="24"/>
+        </w:rPr>
+        <w:t>image</w:t>
+      </w:r>
+      <w:proofErr w:type="spellEnd"/>
+      <w:r>
+        <w:rPr>
+          <w:rFonts w:ascii="Times New Roman" w:hAnsi="Times New Roman" w:cs="Times New Roman"/>
+          <w:sz w:val="24"/>
+          <w:szCs w:val="24"/>
+        </w:rPr>
+        <w:t xml:space="preserve"> pavadinimas – užsakyti serverį su nurodytu OS šablonu</w:t>
       </w:r>
     </w:p>
     <w:p>
@@ -1122,7 +1230,25 @@
           <w:sz w:val="24"/>
           <w:szCs w:val="24"/>
         </w:rPr>
-        <w:t>–category pavadinimas – užsakyti serverį iš nurodytos kategorijos</w:t>
+        <w:t>--</w:t>
+      </w:r>
+      <w:proofErr w:type="spellStart"/>
+      <w:r>
+        <w:rPr>
+          <w:rFonts w:ascii="Times New Roman" w:hAnsi="Times New Roman" w:cs="Times New Roman"/>
+          <w:sz w:val="24"/>
+          <w:szCs w:val="24"/>
+        </w:rPr>
+        <w:t>category</w:t>
+      </w:r>
+      <w:proofErr w:type="spellEnd"/>
+      <w:r>
+        <w:rPr>
+          <w:rFonts w:ascii="Times New Roman" w:hAnsi="Times New Roman" w:cs="Times New Roman"/>
+          <w:sz w:val="24"/>
+          <w:szCs w:val="24"/>
+        </w:rPr>
+        <w:t xml:space="preserve"> pavadinimas – užsakyti serverį iš nurodytos kategorijos</w:t>
       </w:r>
     </w:p>
     <w:p>
@@ -1281,86 +1407,6 @@
           <w:sz w:val="28"/>
           <w:szCs w:val="28"/>
         </w:rPr>
-        <w:t>Testavimo rezultatai</w:t>
-      </w:r>
-    </w:p>
-    <w:p>
-      <w:pPr>
-        <w:jc w:val="both"/>
-        <w:rPr>
-          <w:rFonts w:ascii="Times New Roman" w:hAnsi="Times New Roman" w:cs="Times New Roman"/>
-          <w:sz w:val="24"/>
-          <w:szCs w:val="24"/>
-        </w:rPr>
-      </w:pPr>
-      <w:r>
-        <w:rPr>
-          <w:rFonts w:ascii="Times New Roman" w:hAnsi="Times New Roman" w:cs="Times New Roman"/>
-          <w:sz w:val="24"/>
-          <w:szCs w:val="24"/>
-        </w:rPr>
-        <w:t>Gauti testavimo rezultatai</w:t>
-      </w:r>
-      <w:r>
-        <w:rPr>
-          <w:rFonts w:ascii="Times New Roman" w:hAnsi="Times New Roman" w:cs="Times New Roman"/>
-          <w:sz w:val="24"/>
-          <w:szCs w:val="24"/>
-        </w:rPr>
-        <w:t xml:space="preserve"> bus saugomi MySQL duomenų bazėje</w:t>
-      </w:r>
-      <w:r>
-        <w:rPr>
-          <w:rFonts w:ascii="Times New Roman" w:hAnsi="Times New Roman" w:cs="Times New Roman"/>
-          <w:sz w:val="24"/>
-          <w:szCs w:val="24"/>
-        </w:rPr>
-        <w:t>.</w:t>
-      </w:r>
-      <w:r>
-        <w:rPr>
-          <w:rFonts w:ascii="Times New Roman" w:hAnsi="Times New Roman" w:cs="Times New Roman"/>
-          <w:sz w:val="24"/>
-          <w:szCs w:val="24"/>
-        </w:rPr>
-        <w:t xml:space="preserve"> </w:t>
-      </w:r>
-      <w:r>
-        <w:rPr>
-          <w:rFonts w:ascii="Times New Roman" w:hAnsi="Times New Roman" w:cs="Times New Roman"/>
-          <w:sz w:val="24"/>
-          <w:szCs w:val="24"/>
-        </w:rPr>
-        <w:t>Testo rezultatuose bus nurodyta kiekvieno testo būsena</w:t>
-      </w:r>
-      <w:r>
-        <w:rPr>
-          <w:rFonts w:ascii="Times New Roman" w:hAnsi="Times New Roman" w:cs="Times New Roman"/>
-          <w:sz w:val="24"/>
-          <w:szCs w:val="24"/>
-        </w:rPr>
-        <w:t>, vykdymo laikas, unikalus ID ir išsaugoti užklausos bei gauto atsakymo duomenys.</w:t>
-      </w:r>
-    </w:p>
-    <w:p>
-      <w:pPr>
-        <w:jc w:val="center"/>
-        <w:rPr>
-          <w:rFonts w:ascii="Times New Roman" w:hAnsi="Times New Roman" w:cs="Times New Roman"/>
-          <w:b/>
-          <w:bCs/>
-          <w:sz w:val="28"/>
-          <w:szCs w:val="28"/>
-        </w:rPr>
-      </w:pPr>
-      <w:r>
-        <w:rPr>
-          <w:rFonts w:ascii="Times New Roman" w:hAnsi="Times New Roman" w:cs="Times New Roman"/>
-          <w:b/>
-          <w:bCs/>
-          <w:sz w:val="28"/>
-          <w:szCs w:val="28"/>
-        </w:rPr>
         <w:t>Testavimo aplinka</w:t>
       </w:r>
     </w:p>
@@ -1477,6 +1523,7 @@
           <w:szCs w:val="24"/>
         </w:rPr>
       </w:pPr>
+      <w:proofErr w:type="spellStart"/>
       <w:r>
         <w:rPr>
           <w:rFonts w:ascii="Times New Roman" w:hAnsi="Times New Roman" w:cs="Times New Roman"/>
@@ -1485,6 +1532,7 @@
         </w:rPr>
         <w:t>RestSharp</w:t>
       </w:r>
+      <w:proofErr w:type="spellEnd"/>
       <w:r>
         <w:rPr>
           <w:rFonts w:ascii="Times New Roman" w:hAnsi="Times New Roman" w:cs="Times New Roman"/>
@@ -1508,6 +1556,7 @@
           <w:szCs w:val="24"/>
         </w:rPr>
       </w:pPr>
+      <w:proofErr w:type="spellStart"/>
       <w:r>
         <w:rPr>
           <w:rFonts w:ascii="Times New Roman" w:hAnsi="Times New Roman" w:cs="Times New Roman"/>
@@ -1516,6 +1565,7 @@
         </w:rPr>
         <w:t>Newtonsoft.Json</w:t>
       </w:r>
+      <w:proofErr w:type="spellEnd"/>
       <w:r>
         <w:rPr>
           <w:rFonts w:ascii="Times New Roman" w:hAnsi="Times New Roman" w:cs="Times New Roman"/>
@@ -1539,6 +1589,7 @@
           <w:szCs w:val="24"/>
         </w:rPr>
       </w:pPr>
+      <w:proofErr w:type="spellStart"/>
       <w:r>
         <w:rPr>
           <w:rFonts w:ascii="Times New Roman" w:hAnsi="Times New Roman" w:cs="Times New Roman"/>
@@ -1547,6 +1598,7 @@
         </w:rPr>
         <w:t>Microsoft.Extensions.Configuration.Json</w:t>
       </w:r>
+      <w:proofErr w:type="spellEnd"/>
       <w:r>
         <w:rPr>
           <w:rFonts w:ascii="Times New Roman" w:hAnsi="Times New Roman" w:cs="Times New Roman"/>
@@ -1570,6 +1622,7 @@
           <w:szCs w:val="24"/>
         </w:rPr>
       </w:pPr>
+      <w:proofErr w:type="spellStart"/>
       <w:r>
         <w:rPr>
           <w:rFonts w:ascii="Times New Roman" w:hAnsi="Times New Roman" w:cs="Times New Roman"/>
@@ -1578,6 +1631,7 @@
         </w:rPr>
         <w:t>Microsoft.Extensions.FileProviders.Abstractions</w:t>
       </w:r>
+      <w:proofErr w:type="spellEnd"/>
     </w:p>
     <w:p>
       <w:pPr>
@@ -1593,6 +1647,7 @@
           <w:szCs w:val="24"/>
         </w:rPr>
       </w:pPr>
+      <w:proofErr w:type="spellStart"/>
       <w:r>
         <w:rPr>
           <w:rFonts w:ascii="Times New Roman" w:hAnsi="Times New Roman" w:cs="Times New Roman"/>
@@ -1601,6 +1656,7 @@
         </w:rPr>
         <w:t>Microsoft.Extensions.FileProviders.Physical</w:t>
       </w:r>
+      <w:proofErr w:type="spellEnd"/>
     </w:p>
     <w:p>
       <w:pPr>
@@ -1616,6 +1672,7 @@
           <w:szCs w:val="24"/>
         </w:rPr>
       </w:pPr>
+      <w:proofErr w:type="spellStart"/>
       <w:r>
         <w:rPr>
           <w:rFonts w:ascii="Times New Roman" w:hAnsi="Times New Roman" w:cs="Times New Roman"/>
@@ -1624,6 +1681,7 @@
         </w:rPr>
         <w:t>Microsoft.Extensions.Primitives</w:t>
       </w:r>
+      <w:proofErr w:type="spellEnd"/>
     </w:p>
     <w:p>
       <w:pPr>
@@ -1639,6 +1697,7 @@
           <w:szCs w:val="24"/>
         </w:rPr>
       </w:pPr>
+      <w:proofErr w:type="spellStart"/>
       <w:r>
         <w:rPr>
           <w:rFonts w:ascii="Times New Roman" w:hAnsi="Times New Roman" w:cs="Times New Roman"/>
@@ -1647,6 +1706,7 @@
         </w:rPr>
         <w:t>Microsoft.Extensions.Configuration.FileExtensions</w:t>
       </w:r>
+      <w:proofErr w:type="spellEnd"/>
     </w:p>
     <w:p>
       <w:pPr>
@@ -1662,6 +1722,7 @@
           <w:szCs w:val="24"/>
         </w:rPr>
       </w:pPr>
+      <w:proofErr w:type="spellStart"/>
       <w:r>
         <w:rPr>
           <w:rFonts w:ascii="Times New Roman" w:hAnsi="Times New Roman" w:cs="Times New Roman"/>
@@ -1670,6 +1731,7 @@
         </w:rPr>
         <w:t>NUnit</w:t>
       </w:r>
+      <w:proofErr w:type="spellEnd"/>
       <w:r>
         <w:rPr>
           <w:rFonts w:ascii="Times New Roman" w:hAnsi="Times New Roman" w:cs="Times New Roman"/>
@@ -1693,31 +1755,23 @@
           <w:szCs w:val="24"/>
         </w:rPr>
       </w:pPr>
-      <w:r>
-        <w:rPr>
-          <w:rFonts w:ascii="Times New Roman" w:hAnsi="Times New Roman" w:cs="Times New Roman"/>
-          <w:sz w:val="24"/>
-          <w:szCs w:val="24"/>
-        </w:rPr>
-        <w:t>CommandLineParser 2.9.1</w:t>
-      </w:r>
-    </w:p>
-    <w:p>
-      <w:pPr>
-        <w:jc w:val="both"/>
-        <w:rPr>
-          <w:rFonts w:ascii="Times New Roman" w:hAnsi="Times New Roman" w:cs="Times New Roman"/>
-          <w:sz w:val="24"/>
-          <w:szCs w:val="24"/>
-        </w:rPr>
-      </w:pPr>
-      <w:r>
-        <w:rPr>
-          <w:rFonts w:ascii="Times New Roman" w:hAnsi="Times New Roman" w:cs="Times New Roman"/>
-          <w:sz w:val="24"/>
-          <w:szCs w:val="24"/>
-        </w:rPr>
-        <w:t>Papildomai projekto unit testų paleidimui iš Visual Studio aplinkos:</w:t>
+      <w:proofErr w:type="spellStart"/>
+      <w:r>
+        <w:rPr>
+          <w:rFonts w:ascii="Times New Roman" w:hAnsi="Times New Roman" w:cs="Times New Roman"/>
+          <w:sz w:val="24"/>
+          <w:szCs w:val="24"/>
+        </w:rPr>
+        <w:t>CommandLineParser</w:t>
+      </w:r>
+      <w:proofErr w:type="spellEnd"/>
+      <w:r>
+        <w:rPr>
+          <w:rFonts w:ascii="Times New Roman" w:hAnsi="Times New Roman" w:cs="Times New Roman"/>
+          <w:sz w:val="24"/>
+          <w:szCs w:val="24"/>
+        </w:rPr>
+        <w:t xml:space="preserve"> 2.9.1</w:t>
       </w:r>
     </w:p>
     <w:p>
@@ -1734,21 +1788,59 @@
           <w:szCs w:val="24"/>
         </w:rPr>
       </w:pPr>
-      <w:r>
-        <w:rPr>
-          <w:rFonts w:ascii="Times New Roman" w:hAnsi="Times New Roman" w:cs="Times New Roman"/>
-          <w:sz w:val="24"/>
-          <w:szCs w:val="24"/>
-        </w:rPr>
-        <w:t>NUnit3TestAdapter</w:t>
-      </w:r>
-      <w:r>
-        <w:rPr>
-          <w:rFonts w:ascii="Times New Roman" w:hAnsi="Times New Roman" w:cs="Times New Roman"/>
-          <w:sz w:val="24"/>
-          <w:szCs w:val="24"/>
-        </w:rPr>
-        <w:t xml:space="preserve"> 4.4.2</w:t>
+      <w:proofErr w:type="spellStart"/>
+      <w:r>
+        <w:rPr>
+          <w:rFonts w:ascii="Times New Roman" w:hAnsi="Times New Roman" w:cs="Times New Roman"/>
+          <w:sz w:val="24"/>
+          <w:szCs w:val="24"/>
+        </w:rPr>
+        <w:t>Npgsql</w:t>
+      </w:r>
+      <w:proofErr w:type="spellEnd"/>
+      <w:r>
+        <w:rPr>
+          <w:rFonts w:ascii="Times New Roman" w:hAnsi="Times New Roman" w:cs="Times New Roman"/>
+          <w:sz w:val="24"/>
+          <w:szCs w:val="24"/>
+        </w:rPr>
+        <w:t xml:space="preserve"> 7.0.4</w:t>
+      </w:r>
+    </w:p>
+    <w:p>
+      <w:pPr>
+        <w:jc w:val="both"/>
+        <w:rPr>
+          <w:rFonts w:ascii="Times New Roman" w:hAnsi="Times New Roman" w:cs="Times New Roman"/>
+          <w:sz w:val="24"/>
+          <w:szCs w:val="24"/>
+        </w:rPr>
+      </w:pPr>
+      <w:r>
+        <w:rPr>
+          <w:rFonts w:ascii="Times New Roman" w:hAnsi="Times New Roman" w:cs="Times New Roman"/>
+          <w:sz w:val="24"/>
+          <w:szCs w:val="24"/>
+        </w:rPr>
+        <w:t xml:space="preserve">Papildomai projekto </w:t>
+      </w:r>
+      <w:proofErr w:type="spellStart"/>
+      <w:r>
+        <w:rPr>
+          <w:rFonts w:ascii="Times New Roman" w:hAnsi="Times New Roman" w:cs="Times New Roman"/>
+          <w:sz w:val="24"/>
+          <w:szCs w:val="24"/>
+        </w:rPr>
+        <w:t>unit</w:t>
+      </w:r>
+      <w:proofErr w:type="spellEnd"/>
+      <w:r>
+        <w:rPr>
+          <w:rFonts w:ascii="Times New Roman" w:hAnsi="Times New Roman" w:cs="Times New Roman"/>
+          <w:sz w:val="24"/>
+          <w:szCs w:val="24"/>
+        </w:rPr>
+        <w:t xml:space="preserve"> testų paleidimui iš Visual Studio aplinkos:</w:t>
       </w:r>
     </w:p>
     <w:p>
@@ -1771,7 +1863,15 @@
           <w:sz w:val="24"/>
           <w:szCs w:val="24"/>
         </w:rPr>
-        <w:t>NUnit.Analyzers 3.6.1</w:t>
+        <w:t>NUnit3TestAdapter</w:t>
+      </w:r>
+      <w:r>
+        <w:rPr>
+          <w:rFonts w:ascii="Times New Roman" w:hAnsi="Times New Roman" w:cs="Times New Roman"/>
+          <w:sz w:val="24"/>
+          <w:szCs w:val="24"/>
+        </w:rPr>
+        <w:t xml:space="preserve"> 4.4.2</w:t>
       </w:r>
     </w:p>
     <w:p>
@@ -1788,21 +1888,23 @@
           <w:szCs w:val="24"/>
         </w:rPr>
       </w:pPr>
-      <w:r>
-        <w:rPr>
-          <w:rFonts w:ascii="Times New Roman" w:hAnsi="Times New Roman" w:cs="Times New Roman"/>
-          <w:sz w:val="24"/>
-          <w:szCs w:val="24"/>
-        </w:rPr>
-        <w:t>Microsoft.NET.Test.Sdk</w:t>
-      </w:r>
-      <w:r>
-        <w:rPr>
-          <w:rFonts w:ascii="Times New Roman" w:hAnsi="Times New Roman" w:cs="Times New Roman"/>
-          <w:sz w:val="24"/>
-          <w:szCs w:val="24"/>
-        </w:rPr>
-        <w:t xml:space="preserve"> 17.5.0</w:t>
+      <w:proofErr w:type="spellStart"/>
+      <w:r>
+        <w:rPr>
+          <w:rFonts w:ascii="Times New Roman" w:hAnsi="Times New Roman" w:cs="Times New Roman"/>
+          <w:sz w:val="24"/>
+          <w:szCs w:val="24"/>
+        </w:rPr>
+        <w:t>NUnit.Analyzers</w:t>
+      </w:r>
+      <w:proofErr w:type="spellEnd"/>
+      <w:r>
+        <w:rPr>
+          <w:rFonts w:ascii="Times New Roman" w:hAnsi="Times New Roman" w:cs="Times New Roman"/>
+          <w:sz w:val="24"/>
+          <w:szCs w:val="24"/>
+        </w:rPr>
+        <w:t xml:space="preserve"> 3.6.1</w:t>
       </w:r>
     </w:p>
     <w:p>
@@ -1819,39 +1921,110 @@
           <w:szCs w:val="24"/>
         </w:rPr>
       </w:pPr>
-      <w:r>
-        <w:rPr>
-          <w:rFonts w:ascii="Times New Roman" w:hAnsi="Times New Roman" w:cs="Times New Roman"/>
-          <w:sz w:val="24"/>
-          <w:szCs w:val="24"/>
-        </w:rPr>
-        <w:t>Coverlet.collector 3.1.2</w:t>
-      </w:r>
-    </w:p>
-    <w:p>
-      <w:pPr>
-        <w:jc w:val="both"/>
-        <w:rPr>
-          <w:rFonts w:ascii="Times New Roman" w:hAnsi="Times New Roman" w:cs="Times New Roman"/>
-          <w:sz w:val="24"/>
-          <w:szCs w:val="24"/>
-        </w:rPr>
-      </w:pPr>
-      <w:r>
-        <w:rPr>
-          <w:rFonts w:ascii="Times New Roman" w:hAnsi="Times New Roman" w:cs="Times New Roman"/>
-          <w:sz w:val="24"/>
-          <w:szCs w:val="24"/>
-        </w:rPr>
-        <w:t>Parašyta programa yra konsolės tipo ir sukompiliuotas vykdomasis failas gali būti paleidžiamas skirtingose operacinėse sistemose, kuriose įdiegtas tinkamas .NET Runtime</w:t>
-      </w:r>
-      <w:r>
-        <w:rPr>
-          <w:rFonts w:ascii="Times New Roman" w:hAnsi="Times New Roman" w:cs="Times New Roman"/>
-          <w:sz w:val="24"/>
-          <w:szCs w:val="24"/>
-        </w:rPr>
-        <w:t xml:space="preserve"> su reikalingais bibliotekų dll failais.</w:t>
+      <w:proofErr w:type="spellStart"/>
+      <w:r>
+        <w:rPr>
+          <w:rFonts w:ascii="Times New Roman" w:hAnsi="Times New Roman" w:cs="Times New Roman"/>
+          <w:sz w:val="24"/>
+          <w:szCs w:val="24"/>
+        </w:rPr>
+        <w:t>Microsoft.NET.Test.Sdk</w:t>
+      </w:r>
+      <w:proofErr w:type="spellEnd"/>
+      <w:r>
+        <w:rPr>
+          <w:rFonts w:ascii="Times New Roman" w:hAnsi="Times New Roman" w:cs="Times New Roman"/>
+          <w:sz w:val="24"/>
+          <w:szCs w:val="24"/>
+        </w:rPr>
+        <w:t xml:space="preserve"> 17.5.0</w:t>
+      </w:r>
+    </w:p>
+    <w:p>
+      <w:pPr>
+        <w:pStyle w:val="ListParagraph"/>
+        <w:numPr>
+          <w:ilvl w:val="0"/>
+          <w:numId w:val="7"/>
+        </w:numPr>
+        <w:jc w:val="both"/>
+        <w:rPr>
+          <w:rFonts w:ascii="Times New Roman" w:hAnsi="Times New Roman" w:cs="Times New Roman"/>
+          <w:sz w:val="24"/>
+          <w:szCs w:val="24"/>
+        </w:rPr>
+      </w:pPr>
+      <w:proofErr w:type="spellStart"/>
+      <w:r>
+        <w:rPr>
+          <w:rFonts w:ascii="Times New Roman" w:hAnsi="Times New Roman" w:cs="Times New Roman"/>
+          <w:sz w:val="24"/>
+          <w:szCs w:val="24"/>
+        </w:rPr>
+        <w:t>Coverlet.collector</w:t>
+      </w:r>
+      <w:proofErr w:type="spellEnd"/>
+      <w:r>
+        <w:rPr>
+          <w:rFonts w:ascii="Times New Roman" w:hAnsi="Times New Roman" w:cs="Times New Roman"/>
+          <w:sz w:val="24"/>
+          <w:szCs w:val="24"/>
+        </w:rPr>
+        <w:t xml:space="preserve"> 3.1.2</w:t>
+      </w:r>
+    </w:p>
+    <w:p>
+      <w:pPr>
+        <w:jc w:val="both"/>
+        <w:rPr>
+          <w:rFonts w:ascii="Times New Roman" w:hAnsi="Times New Roman" w:cs="Times New Roman"/>
+          <w:sz w:val="24"/>
+          <w:szCs w:val="24"/>
+        </w:rPr>
+      </w:pPr>
+      <w:r>
+        <w:rPr>
+          <w:rFonts w:ascii="Times New Roman" w:hAnsi="Times New Roman" w:cs="Times New Roman"/>
+          <w:sz w:val="24"/>
+          <w:szCs w:val="24"/>
+        </w:rPr>
+        <w:t xml:space="preserve">Parašyta programa yra konsolės tipo ir sukompiliuotas vykdomasis failas gali būti paleidžiamas skirtingose operacinėse sistemose, kuriose įdiegtas tinkamas .NET </w:t>
+      </w:r>
+      <w:proofErr w:type="spellStart"/>
+      <w:r>
+        <w:rPr>
+          <w:rFonts w:ascii="Times New Roman" w:hAnsi="Times New Roman" w:cs="Times New Roman"/>
+          <w:sz w:val="24"/>
+          <w:szCs w:val="24"/>
+        </w:rPr>
+        <w:t>Runtime</w:t>
+      </w:r>
+      <w:proofErr w:type="spellEnd"/>
+      <w:r>
+        <w:rPr>
+          <w:rFonts w:ascii="Times New Roman" w:hAnsi="Times New Roman" w:cs="Times New Roman"/>
+          <w:sz w:val="24"/>
+          <w:szCs w:val="24"/>
+        </w:rPr>
+        <w:t xml:space="preserve"> su reikalingais bibliotekų </w:t>
+      </w:r>
+      <w:proofErr w:type="spellStart"/>
+      <w:r>
+        <w:rPr>
+          <w:rFonts w:ascii="Times New Roman" w:hAnsi="Times New Roman" w:cs="Times New Roman"/>
+          <w:sz w:val="24"/>
+          <w:szCs w:val="24"/>
+        </w:rPr>
+        <w:t>dll</w:t>
+      </w:r>
+      <w:proofErr w:type="spellEnd"/>
+      <w:r>
+        <w:rPr>
+          <w:rFonts w:ascii="Times New Roman" w:hAnsi="Times New Roman" w:cs="Times New Roman"/>
+          <w:sz w:val="24"/>
+          <w:szCs w:val="24"/>
+        </w:rPr>
+        <w:t xml:space="preserve"> failais.</w:t>
       </w:r>
       <w:r>
         <w:rPr>
@@ -1922,7 +2095,7 @@
           <w:sz w:val="24"/>
           <w:szCs w:val="24"/>
         </w:rPr>
-        <w:t>Testo vykdymo laikas.</w:t>
+        <w:t>Produkto kategorija.</w:t>
       </w:r>
     </w:p>
     <w:p>
@@ -1968,7 +2141,46 @@
           <w:sz w:val="24"/>
           <w:szCs w:val="24"/>
         </w:rPr>
-        <w:t>Siunčiamos užklausos parametrai:</w:t>
+        <w:t>Testo vykdymo laikas.</w:t>
+      </w:r>
+    </w:p>
+    <w:p>
+      <w:pPr>
+        <w:pStyle w:val="ListParagraph"/>
+        <w:numPr>
+          <w:ilvl w:val="0"/>
+          <w:numId w:val="16"/>
+        </w:numPr>
+        <w:jc w:val="both"/>
+        <w:rPr>
+          <w:rFonts w:ascii="Times New Roman" w:hAnsi="Times New Roman" w:cs="Times New Roman"/>
+          <w:sz w:val="24"/>
+          <w:szCs w:val="24"/>
+        </w:rPr>
+      </w:pPr>
+      <w:r>
+        <w:rPr>
+          <w:rFonts w:ascii="Times New Roman" w:hAnsi="Times New Roman" w:cs="Times New Roman"/>
+          <w:sz w:val="24"/>
+          <w:szCs w:val="24"/>
+        </w:rPr>
+        <w:t>Siunčiamos užklausos parametr</w:t>
+      </w:r>
+      <w:r>
+        <w:rPr>
+          <w:rFonts w:ascii="Times New Roman" w:hAnsi="Times New Roman" w:cs="Times New Roman"/>
+          <w:sz w:val="24"/>
+          <w:szCs w:val="24"/>
+        </w:rPr>
+        <w:t>ų JSON objektas</w:t>
+      </w:r>
+      <w:r>
+        <w:rPr>
+          <w:rFonts w:ascii="Times New Roman" w:hAnsi="Times New Roman" w:cs="Times New Roman"/>
+          <w:sz w:val="24"/>
+          <w:szCs w:val="24"/>
+        </w:rPr>
+        <w:t>:</w:t>
       </w:r>
     </w:p>
     <w:p>
@@ -1991,7 +2203,6 @@
           <w:sz w:val="24"/>
           <w:szCs w:val="24"/>
         </w:rPr>
-        <w:lastRenderedPageBreak/>
         <w:t>Regionas</w:t>
       </w:r>
     </w:p>
@@ -2054,7 +2265,7 @@
         <w:pStyle w:val="ListParagraph"/>
         <w:numPr>
           <w:ilvl w:val="0"/>
-          <w:numId w:val="15"/>
+          <w:numId w:val="16"/>
         </w:numPr>
         <w:jc w:val="both"/>
         <w:rPr>
@@ -2069,7 +2280,24 @@
           <w:sz w:val="24"/>
           <w:szCs w:val="24"/>
         </w:rPr>
-        <w:t>Užklausos atsakymo HTTP statuso kodas.</w:t>
+        <w:lastRenderedPageBreak/>
+        <w:t>Diegimo u</w:t>
+      </w:r>
+      <w:r>
+        <w:rPr>
+          <w:rFonts w:ascii="Times New Roman" w:hAnsi="Times New Roman" w:cs="Times New Roman"/>
+          <w:sz w:val="24"/>
+          <w:szCs w:val="24"/>
+        </w:rPr>
+        <w:t>žklausos atsakymo HTTP statuso kodas</w:t>
+      </w:r>
+      <w:r>
+        <w:rPr>
+          <w:rFonts w:ascii="Times New Roman" w:hAnsi="Times New Roman" w:cs="Times New Roman"/>
+          <w:sz w:val="24"/>
+          <w:szCs w:val="24"/>
+        </w:rPr>
+        <w:t xml:space="preserve"> ir klaidos pranešimas nesėkmės atveju.</w:t>
       </w:r>
     </w:p>
     <w:p>
@@ -2077,7 +2305,7 @@
         <w:pStyle w:val="ListParagraph"/>
         <w:numPr>
           <w:ilvl w:val="0"/>
-          <w:numId w:val="15"/>
+          <w:numId w:val="16"/>
         </w:numPr>
         <w:jc w:val="both"/>
         <w:rPr>
@@ -2092,15 +2320,31 @@
           <w:sz w:val="24"/>
           <w:szCs w:val="24"/>
         </w:rPr>
-        <w:t>Užklausos rezultatas:</w:t>
+        <w:t>Užklausos rezultat</w:t>
+      </w:r>
+      <w:r>
+        <w:rPr>
+          <w:rFonts w:ascii="Times New Roman" w:hAnsi="Times New Roman" w:cs="Times New Roman"/>
+          <w:sz w:val="24"/>
+          <w:szCs w:val="24"/>
+        </w:rPr>
+        <w:t>o</w:t>
+      </w:r>
+      <w:r>
+        <w:rPr>
+          <w:rFonts w:ascii="Times New Roman" w:hAnsi="Times New Roman" w:cs="Times New Roman"/>
+          <w:sz w:val="24"/>
+          <w:szCs w:val="24"/>
+        </w:rPr>
+        <w:t xml:space="preserve"> JSON objektas.</w:t>
       </w:r>
     </w:p>
     <w:p>
       <w:pPr>
         <w:pStyle w:val="ListParagraph"/>
         <w:numPr>
-          <w:ilvl w:val="1"/>
-          <w:numId w:val="15"/>
+          <w:ilvl w:val="0"/>
+          <w:numId w:val="16"/>
         </w:numPr>
         <w:jc w:val="both"/>
         <w:rPr>
@@ -2115,87 +2359,69 @@
           <w:sz w:val="24"/>
           <w:szCs w:val="24"/>
         </w:rPr>
-        <w:t>Sėkmingai įvykdžius testą, grąžinami serverio duomenys</w:t>
-      </w:r>
-      <w:r>
-        <w:rPr>
-          <w:rFonts w:ascii="Times New Roman" w:hAnsi="Times New Roman" w:cs="Times New Roman"/>
-          <w:sz w:val="24"/>
-          <w:szCs w:val="24"/>
-        </w:rPr>
-        <w:t xml:space="preserve"> (ID, pavadinimas, regionas, planas, įdiegtas </w:t>
-      </w:r>
-      <w:r>
-        <w:rPr>
-          <w:rFonts w:ascii="Times New Roman" w:hAnsi="Times New Roman" w:cs="Times New Roman"/>
-          <w:sz w:val="24"/>
-          <w:szCs w:val="24"/>
-        </w:rPr>
-        <w:t>OS šablonas.</w:t>
+        <w:t>Įrašo sukūrimo laikas ir data.</w:t>
       </w:r>
     </w:p>
     <w:p>
       <w:pPr>
         <w:pStyle w:val="ListParagraph"/>
-        <w:numPr>
-          <w:ilvl w:val="1"/>
-          <w:numId w:val="15"/>
-        </w:numPr>
-        <w:jc w:val="both"/>
-        <w:rPr>
-          <w:rFonts w:ascii="Times New Roman" w:hAnsi="Times New Roman" w:cs="Times New Roman"/>
-          <w:sz w:val="24"/>
-          <w:szCs w:val="24"/>
-        </w:rPr>
-      </w:pPr>
-      <w:r>
-        <w:rPr>
-          <w:rFonts w:ascii="Times New Roman" w:hAnsi="Times New Roman" w:cs="Times New Roman"/>
-          <w:sz w:val="24"/>
-          <w:szCs w:val="24"/>
-        </w:rPr>
-        <w:t>Neįdiegus serverio per tam tikrą laiko limitą tiesiog fiksuojamas timeout.</w:t>
-      </w:r>
-    </w:p>
-    <w:p>
-      <w:pPr>
-        <w:pStyle w:val="ListParagraph"/>
-        <w:numPr>
-          <w:ilvl w:val="1"/>
-          <w:numId w:val="15"/>
-        </w:numPr>
-        <w:jc w:val="both"/>
-        <w:rPr>
-          <w:rFonts w:ascii="Times New Roman" w:hAnsi="Times New Roman" w:cs="Times New Roman"/>
-          <w:sz w:val="24"/>
-          <w:szCs w:val="24"/>
-        </w:rPr>
-      </w:pPr>
-      <w:r>
-        <w:rPr>
-          <w:rFonts w:ascii="Times New Roman" w:hAnsi="Times New Roman" w:cs="Times New Roman"/>
-          <w:sz w:val="24"/>
-          <w:szCs w:val="24"/>
-        </w:rPr>
-        <w:t>Nepavykus pradėti diegimo išsaugomas atsakymo pranešimas, nurodantis priežastį, kodėl nepavyko pradėti diegimo.</w:t>
-      </w:r>
-    </w:p>
-    <w:p>
-      <w:pPr>
-        <w:jc w:val="both"/>
-        <w:rPr>
-          <w:rFonts w:ascii="Times New Roman" w:hAnsi="Times New Roman" w:cs="Times New Roman"/>
-          <w:sz w:val="24"/>
-          <w:szCs w:val="24"/>
-        </w:rPr>
-      </w:pPr>
-      <w:r>
-        <w:rPr>
-          <w:rFonts w:ascii="Times New Roman" w:hAnsi="Times New Roman" w:cs="Times New Roman"/>
-          <w:sz w:val="24"/>
-          <w:szCs w:val="24"/>
-        </w:rPr>
-        <w:t>Rezultatų duomenims saugoti naudojama MySQL duomenų bazės valdymo sistema.</w:t>
+        <w:ind w:left="0"/>
+        <w:jc w:val="both"/>
+        <w:rPr>
+          <w:rFonts w:ascii="Times New Roman" w:hAnsi="Times New Roman" w:cs="Times New Roman"/>
+          <w:sz w:val="24"/>
+          <w:szCs w:val="24"/>
+        </w:rPr>
+      </w:pPr>
+      <w:r>
+        <w:rPr>
+          <w:rFonts w:ascii="Times New Roman" w:hAnsi="Times New Roman" w:cs="Times New Roman"/>
+          <w:sz w:val="24"/>
+          <w:szCs w:val="24"/>
+        </w:rPr>
+        <w:t xml:space="preserve">Rezultatų duomenims saugoti naudojama </w:t>
+      </w:r>
+      <w:proofErr w:type="spellStart"/>
+      <w:r>
+        <w:rPr>
+          <w:rFonts w:ascii="Times New Roman" w:hAnsi="Times New Roman" w:cs="Times New Roman"/>
+          <w:sz w:val="24"/>
+          <w:szCs w:val="24"/>
+        </w:rPr>
+        <w:t>Postgre</w:t>
+      </w:r>
+      <w:r>
+        <w:rPr>
+          <w:rFonts w:ascii="Times New Roman" w:hAnsi="Times New Roman" w:cs="Times New Roman"/>
+          <w:sz w:val="24"/>
+          <w:szCs w:val="24"/>
+        </w:rPr>
+        <w:t>SQL</w:t>
+      </w:r>
+      <w:proofErr w:type="spellEnd"/>
+      <w:r>
+        <w:rPr>
+          <w:rFonts w:ascii="Times New Roman" w:hAnsi="Times New Roman" w:cs="Times New Roman"/>
+          <w:sz w:val="24"/>
+          <w:szCs w:val="24"/>
+        </w:rPr>
+        <w:t xml:space="preserve"> duomenų baz</w:t>
+      </w:r>
+      <w:r>
+        <w:rPr>
+          <w:rFonts w:ascii="Times New Roman" w:hAnsi="Times New Roman" w:cs="Times New Roman"/>
+          <w:sz w:val="24"/>
+          <w:szCs w:val="24"/>
+        </w:rPr>
+        <w:t>ių</w:t>
+      </w:r>
+      <w:r>
+        <w:rPr>
+          <w:rFonts w:ascii="Times New Roman" w:hAnsi="Times New Roman" w:cs="Times New Roman"/>
+          <w:sz w:val="24"/>
+          <w:szCs w:val="24"/>
+        </w:rPr>
+        <w:t xml:space="preserve"> valdymo sistema.</w:t>
       </w:r>
     </w:p>
     <w:p>
@@ -2972,7 +3198,25 @@
                 <w:sz w:val="24"/>
                 <w:szCs w:val="24"/>
               </w:rPr>
-              <w:t>HTTP status code 4</w:t>
+              <w:t xml:space="preserve">HTTP status </w:t>
+            </w:r>
+            <w:proofErr w:type="spellStart"/>
+            <w:r>
+              <w:rPr>
+                <w:rFonts w:ascii="Times New Roman" w:hAnsi="Times New Roman" w:cs="Times New Roman"/>
+                <w:sz w:val="24"/>
+                <w:szCs w:val="24"/>
+              </w:rPr>
+              <w:t>code</w:t>
+            </w:r>
+            <w:proofErr w:type="spellEnd"/>
+            <w:r>
+              <w:rPr>
+                <w:rFonts w:ascii="Times New Roman" w:hAnsi="Times New Roman" w:cs="Times New Roman"/>
+                <w:sz w:val="24"/>
+                <w:szCs w:val="24"/>
+              </w:rPr>
+              <w:t xml:space="preserve"> 4</w:t>
             </w:r>
             <w:r>
               <w:rPr>
@@ -2996,7 +3240,6 @@
                 <w:sz w:val="24"/>
                 <w:szCs w:val="24"/>
               </w:rPr>
-              <w:lastRenderedPageBreak/>
               <w:t>išparduotas</w:t>
             </w:r>
             <w:r>
@@ -3040,7 +3283,6 @@
                 <w:sz w:val="24"/>
                 <w:szCs w:val="24"/>
               </w:rPr>
-              <w:lastRenderedPageBreak/>
               <w:t xml:space="preserve">Užklausa su standartiniais parametrais – pirmas regionas, pirmas planas, pirmas OS </w:t>
             </w:r>
             <w:r>
@@ -3079,7 +3321,25 @@
                 <w:sz w:val="24"/>
                 <w:szCs w:val="24"/>
               </w:rPr>
-              <w:t>HTTP status code 201, užsakytas</w:t>
+              <w:t xml:space="preserve">HTTP status </w:t>
+            </w:r>
+            <w:proofErr w:type="spellStart"/>
+            <w:r>
+              <w:rPr>
+                <w:rFonts w:ascii="Times New Roman" w:hAnsi="Times New Roman" w:cs="Times New Roman"/>
+                <w:sz w:val="24"/>
+                <w:szCs w:val="24"/>
+              </w:rPr>
+              <w:t>code</w:t>
+            </w:r>
+            <w:proofErr w:type="spellEnd"/>
+            <w:r>
+              <w:rPr>
+                <w:rFonts w:ascii="Times New Roman" w:hAnsi="Times New Roman" w:cs="Times New Roman"/>
+                <w:sz w:val="24"/>
+                <w:szCs w:val="24"/>
+              </w:rPr>
+              <w:t xml:space="preserve"> 201, užsakytas</w:t>
             </w:r>
             <w:r>
               <w:rPr>
@@ -3149,15 +3409,25 @@
                 <w:sz w:val="24"/>
                 <w:szCs w:val="24"/>
               </w:rPr>
-              <w:t xml:space="preserve">HTTP status code 201, užsakytas ir įdiegtas serveris </w:t>
-            </w:r>
-            <w:r>
-              <w:rPr>
-                <w:rFonts w:ascii="Times New Roman" w:hAnsi="Times New Roman" w:cs="Times New Roman"/>
-                <w:sz w:val="24"/>
-                <w:szCs w:val="24"/>
-              </w:rPr>
-              <w:t>su galima  atsitiktine parametrų kombinacija</w:t>
+              <w:t xml:space="preserve">HTTP status </w:t>
+            </w:r>
+            <w:proofErr w:type="spellStart"/>
+            <w:r>
+              <w:rPr>
+                <w:rFonts w:ascii="Times New Roman" w:hAnsi="Times New Roman" w:cs="Times New Roman"/>
+                <w:sz w:val="24"/>
+                <w:szCs w:val="24"/>
+              </w:rPr>
+              <w:t>code</w:t>
+            </w:r>
+            <w:proofErr w:type="spellEnd"/>
+            <w:r>
+              <w:rPr>
+                <w:rFonts w:ascii="Times New Roman" w:hAnsi="Times New Roman" w:cs="Times New Roman"/>
+                <w:sz w:val="24"/>
+                <w:szCs w:val="24"/>
+              </w:rPr>
+              <w:t xml:space="preserve"> 201, užsakytas ir įdiegtas serveris su galima  atsitiktine parametrų kombinacija</w:t>
             </w:r>
             <w:r>
               <w:rPr>
@@ -3189,6 +3459,7 @@
                 <w:sz w:val="24"/>
                 <w:szCs w:val="24"/>
               </w:rPr>
+              <w:lastRenderedPageBreak/>
               <w:t>Užklausa su iš anksto nurodytu regionu.</w:t>
             </w:r>
           </w:p>
@@ -3211,15 +3482,25 @@
                 <w:sz w:val="24"/>
                 <w:szCs w:val="24"/>
               </w:rPr>
-              <w:t xml:space="preserve">HTTP status code 201, užsakytas ir įdiegtas serveris </w:t>
-            </w:r>
-            <w:r>
-              <w:rPr>
-                <w:rFonts w:ascii="Times New Roman" w:hAnsi="Times New Roman" w:cs="Times New Roman"/>
-                <w:sz w:val="24"/>
-                <w:szCs w:val="24"/>
-              </w:rPr>
-              <w:t>iš nurodyto regiono atsitiktiniu planu ir OS atvaizdu</w:t>
+              <w:t xml:space="preserve">HTTP status </w:t>
+            </w:r>
+            <w:proofErr w:type="spellStart"/>
+            <w:r>
+              <w:rPr>
+                <w:rFonts w:ascii="Times New Roman" w:hAnsi="Times New Roman" w:cs="Times New Roman"/>
+                <w:sz w:val="24"/>
+                <w:szCs w:val="24"/>
+              </w:rPr>
+              <w:t>code</w:t>
+            </w:r>
+            <w:proofErr w:type="spellEnd"/>
+            <w:r>
+              <w:rPr>
+                <w:rFonts w:ascii="Times New Roman" w:hAnsi="Times New Roman" w:cs="Times New Roman"/>
+                <w:sz w:val="24"/>
+                <w:szCs w:val="24"/>
+              </w:rPr>
+              <w:t xml:space="preserve"> 201, užsakytas ir įdiegtas serveris iš nurodyto regiono atsitiktiniu planu ir OS atvaizdu</w:t>
             </w:r>
             <w:r>
               <w:rPr>
@@ -3274,7 +3555,25 @@
                 <w:sz w:val="24"/>
                 <w:szCs w:val="24"/>
               </w:rPr>
-              <w:t xml:space="preserve">HTTP status code 201, užsakytas ir įdiegtas serveris </w:t>
+              <w:t xml:space="preserve">HTTP status </w:t>
+            </w:r>
+            <w:proofErr w:type="spellStart"/>
+            <w:r>
+              <w:rPr>
+                <w:rFonts w:ascii="Times New Roman" w:hAnsi="Times New Roman" w:cs="Times New Roman"/>
+                <w:sz w:val="24"/>
+                <w:szCs w:val="24"/>
+              </w:rPr>
+              <w:t>code</w:t>
+            </w:r>
+            <w:proofErr w:type="spellEnd"/>
+            <w:r>
+              <w:rPr>
+                <w:rFonts w:ascii="Times New Roman" w:hAnsi="Times New Roman" w:cs="Times New Roman"/>
+                <w:sz w:val="24"/>
+                <w:szCs w:val="24"/>
+              </w:rPr>
+              <w:t xml:space="preserve"> 201, užsakytas ir įdiegtas serveris </w:t>
             </w:r>
             <w:r>
               <w:rPr>
@@ -3331,7 +3630,25 @@
                 <w:sz w:val="24"/>
                 <w:szCs w:val="24"/>
               </w:rPr>
-              <w:t>HTTP status code 201</w:t>
+              <w:t xml:space="preserve">HTTP status </w:t>
+            </w:r>
+            <w:proofErr w:type="spellStart"/>
+            <w:r>
+              <w:rPr>
+                <w:rFonts w:ascii="Times New Roman" w:hAnsi="Times New Roman" w:cs="Times New Roman"/>
+                <w:sz w:val="24"/>
+                <w:szCs w:val="24"/>
+              </w:rPr>
+              <w:t>code</w:t>
+            </w:r>
+            <w:proofErr w:type="spellEnd"/>
+            <w:r>
+              <w:rPr>
+                <w:rFonts w:ascii="Times New Roman" w:hAnsi="Times New Roman" w:cs="Times New Roman"/>
+                <w:sz w:val="24"/>
+                <w:szCs w:val="24"/>
+              </w:rPr>
+              <w:t xml:space="preserve"> 201</w:t>
             </w:r>
             <w:r>
               <w:rPr>
@@ -3404,7 +3721,25 @@
                 <w:sz w:val="24"/>
                 <w:szCs w:val="24"/>
               </w:rPr>
-              <w:t>HTTP status code 201,</w:t>
+              <w:t xml:space="preserve">HTTP status </w:t>
+            </w:r>
+            <w:proofErr w:type="spellStart"/>
+            <w:r>
+              <w:rPr>
+                <w:rFonts w:ascii="Times New Roman" w:hAnsi="Times New Roman" w:cs="Times New Roman"/>
+                <w:sz w:val="24"/>
+                <w:szCs w:val="24"/>
+              </w:rPr>
+              <w:t>code</w:t>
+            </w:r>
+            <w:proofErr w:type="spellEnd"/>
+            <w:r>
+              <w:rPr>
+                <w:rFonts w:ascii="Times New Roman" w:hAnsi="Times New Roman" w:cs="Times New Roman"/>
+                <w:sz w:val="24"/>
+                <w:szCs w:val="24"/>
+              </w:rPr>
+              <w:t xml:space="preserve"> 201,</w:t>
             </w:r>
             <w:r>
               <w:rPr>
@@ -3517,47 +3852,33 @@
                 <w:sz w:val="24"/>
                 <w:szCs w:val="24"/>
               </w:rPr>
-              <w:t>HTTP status code 201</w:t>
-            </w:r>
-            <w:r>
-              <w:rPr>
-                <w:rFonts w:ascii="Times New Roman" w:hAnsi="Times New Roman" w:cs="Times New Roman"/>
-                <w:sz w:val="24"/>
-                <w:szCs w:val="24"/>
-              </w:rPr>
-              <w:t>, užsakytas ir įdiegtas</w:t>
-            </w:r>
-            <w:r>
-              <w:rPr>
-                <w:rFonts w:ascii="Times New Roman" w:hAnsi="Times New Roman" w:cs="Times New Roman"/>
-                <w:sz w:val="24"/>
-                <w:szCs w:val="24"/>
-              </w:rPr>
-              <w:t xml:space="preserve"> tam tikro plano</w:t>
-            </w:r>
-            <w:r>
-              <w:rPr>
-                <w:rFonts w:ascii="Times New Roman" w:hAnsi="Times New Roman" w:cs="Times New Roman"/>
-                <w:sz w:val="24"/>
-                <w:szCs w:val="24"/>
-              </w:rPr>
-              <w:t xml:space="preserve"> serveris</w:t>
-            </w:r>
-            <w:r>
-              <w:rPr>
-                <w:rFonts w:ascii="Times New Roman" w:hAnsi="Times New Roman" w:cs="Times New Roman"/>
-                <w:sz w:val="24"/>
-                <w:szCs w:val="24"/>
-              </w:rPr>
-              <w:t xml:space="preserve"> nurodytame regione</w:t>
-            </w:r>
-            <w:r>
-              <w:rPr>
-                <w:rFonts w:ascii="Times New Roman" w:hAnsi="Times New Roman" w:cs="Times New Roman"/>
-                <w:sz w:val="24"/>
-                <w:szCs w:val="24"/>
-              </w:rPr>
-              <w:t xml:space="preserve"> </w:t>
+              <w:t xml:space="preserve">HTTP status </w:t>
+            </w:r>
+            <w:proofErr w:type="spellStart"/>
+            <w:r>
+              <w:rPr>
+                <w:rFonts w:ascii="Times New Roman" w:hAnsi="Times New Roman" w:cs="Times New Roman"/>
+                <w:sz w:val="24"/>
+                <w:szCs w:val="24"/>
+              </w:rPr>
+              <w:t>code</w:t>
+            </w:r>
+            <w:proofErr w:type="spellEnd"/>
+            <w:r>
+              <w:rPr>
+                <w:rFonts w:ascii="Times New Roman" w:hAnsi="Times New Roman" w:cs="Times New Roman"/>
+                <w:sz w:val="24"/>
+                <w:szCs w:val="24"/>
+              </w:rPr>
+              <w:t xml:space="preserve"> 201</w:t>
+            </w:r>
+            <w:r>
+              <w:rPr>
+                <w:rFonts w:ascii="Times New Roman" w:hAnsi="Times New Roman" w:cs="Times New Roman"/>
+                <w:sz w:val="24"/>
+                <w:szCs w:val="24"/>
+              </w:rPr>
+              <w:t xml:space="preserve">, užsakytas ir įdiegtas tam tikro plano serveris nurodytame regione </w:t>
             </w:r>
             <w:r>
               <w:rPr>
@@ -3614,7 +3935,25 @@
                 <w:sz w:val="24"/>
                 <w:szCs w:val="24"/>
               </w:rPr>
-              <w:t xml:space="preserve">HTTP status code 201,  </w:t>
+              <w:t xml:space="preserve">HTTP status </w:t>
+            </w:r>
+            <w:proofErr w:type="spellStart"/>
+            <w:r>
+              <w:rPr>
+                <w:rFonts w:ascii="Times New Roman" w:hAnsi="Times New Roman" w:cs="Times New Roman"/>
+                <w:sz w:val="24"/>
+                <w:szCs w:val="24"/>
+              </w:rPr>
+              <w:t>code</w:t>
+            </w:r>
+            <w:proofErr w:type="spellEnd"/>
+            <w:r>
+              <w:rPr>
+                <w:rFonts w:ascii="Times New Roman" w:hAnsi="Times New Roman" w:cs="Times New Roman"/>
+                <w:sz w:val="24"/>
+                <w:szCs w:val="24"/>
+              </w:rPr>
+              <w:t xml:space="preserve"> 201,  </w:t>
             </w:r>
             <w:r>
               <w:rPr>
@@ -3711,23 +4050,33 @@
                 <w:sz w:val="24"/>
                 <w:szCs w:val="24"/>
               </w:rPr>
-              <w:t xml:space="preserve">HTTP status code 201, </w:t>
-            </w:r>
-            <w:r>
-              <w:rPr>
-                <w:rFonts w:ascii="Times New Roman" w:hAnsi="Times New Roman" w:cs="Times New Roman"/>
-                <w:sz w:val="24"/>
-                <w:szCs w:val="24"/>
-              </w:rPr>
-              <w:t>užsakytas ir įdiegtas</w:t>
-            </w:r>
-            <w:r>
-              <w:rPr>
-                <w:rFonts w:ascii="Times New Roman" w:hAnsi="Times New Roman" w:cs="Times New Roman"/>
-                <w:sz w:val="24"/>
-                <w:szCs w:val="24"/>
-              </w:rPr>
-              <w:t xml:space="preserve">  </w:t>
+              <w:t xml:space="preserve">HTTP status </w:t>
+            </w:r>
+            <w:proofErr w:type="spellStart"/>
+            <w:r>
+              <w:rPr>
+                <w:rFonts w:ascii="Times New Roman" w:hAnsi="Times New Roman" w:cs="Times New Roman"/>
+                <w:sz w:val="24"/>
+                <w:szCs w:val="24"/>
+              </w:rPr>
+              <w:t>code</w:t>
+            </w:r>
+            <w:proofErr w:type="spellEnd"/>
+            <w:r>
+              <w:rPr>
+                <w:rFonts w:ascii="Times New Roman" w:hAnsi="Times New Roman" w:cs="Times New Roman"/>
+                <w:sz w:val="24"/>
+                <w:szCs w:val="24"/>
+              </w:rPr>
+              <w:t xml:space="preserve"> 201, </w:t>
+            </w:r>
+            <w:r>
+              <w:rPr>
+                <w:rFonts w:ascii="Times New Roman" w:hAnsi="Times New Roman" w:cs="Times New Roman"/>
+                <w:sz w:val="24"/>
+                <w:szCs w:val="24"/>
+              </w:rPr>
+              <w:t xml:space="preserve">užsakytas ir įdiegtas  </w:t>
             </w:r>
             <w:r>
               <w:rPr>
@@ -3792,31 +4141,33 @@
                 <w:sz w:val="24"/>
                 <w:szCs w:val="24"/>
               </w:rPr>
-              <w:t xml:space="preserve">HTTP status code 201, </w:t>
-            </w:r>
-            <w:r>
-              <w:rPr>
-                <w:rFonts w:ascii="Times New Roman" w:hAnsi="Times New Roman" w:cs="Times New Roman"/>
-                <w:sz w:val="24"/>
-                <w:szCs w:val="24"/>
-              </w:rPr>
-              <w:t xml:space="preserve">užsakytas ir įdiegtas </w:t>
-            </w:r>
-            <w:r>
-              <w:rPr>
-                <w:rFonts w:ascii="Times New Roman" w:hAnsi="Times New Roman" w:cs="Times New Roman"/>
-                <w:sz w:val="24"/>
-                <w:szCs w:val="24"/>
-              </w:rPr>
-              <w:t>norimos kategorijos</w:t>
-            </w:r>
-            <w:r>
-              <w:rPr>
-                <w:rFonts w:ascii="Times New Roman" w:hAnsi="Times New Roman" w:cs="Times New Roman"/>
-                <w:sz w:val="24"/>
-                <w:szCs w:val="24"/>
-              </w:rPr>
-              <w:t xml:space="preserve"> </w:t>
+              <w:t xml:space="preserve">HTTP status </w:t>
+            </w:r>
+            <w:proofErr w:type="spellStart"/>
+            <w:r>
+              <w:rPr>
+                <w:rFonts w:ascii="Times New Roman" w:hAnsi="Times New Roman" w:cs="Times New Roman"/>
+                <w:sz w:val="24"/>
+                <w:szCs w:val="24"/>
+              </w:rPr>
+              <w:t>code</w:t>
+            </w:r>
+            <w:proofErr w:type="spellEnd"/>
+            <w:r>
+              <w:rPr>
+                <w:rFonts w:ascii="Times New Roman" w:hAnsi="Times New Roman" w:cs="Times New Roman"/>
+                <w:sz w:val="24"/>
+                <w:szCs w:val="24"/>
+              </w:rPr>
+              <w:t xml:space="preserve"> 201, </w:t>
+            </w:r>
+            <w:r>
+              <w:rPr>
+                <w:rFonts w:ascii="Times New Roman" w:hAnsi="Times New Roman" w:cs="Times New Roman"/>
+                <w:sz w:val="24"/>
+                <w:szCs w:val="24"/>
+              </w:rPr>
+              <w:t xml:space="preserve">užsakytas ir įdiegtas norimos kategorijos </w:t>
             </w:r>
             <w:r>
               <w:rPr>
@@ -3873,31 +4224,33 @@
                 <w:sz w:val="24"/>
                 <w:szCs w:val="24"/>
               </w:rPr>
-              <w:t>HTTP status code 201</w:t>
-            </w:r>
-            <w:r>
-              <w:rPr>
-                <w:rFonts w:ascii="Times New Roman" w:hAnsi="Times New Roman" w:cs="Times New Roman"/>
-                <w:sz w:val="24"/>
-                <w:szCs w:val="24"/>
-              </w:rPr>
-              <w:t>, užsakytas ir įdiegtas</w:t>
-            </w:r>
-            <w:r>
-              <w:rPr>
-                <w:rFonts w:ascii="Times New Roman" w:hAnsi="Times New Roman" w:cs="Times New Roman"/>
-                <w:sz w:val="24"/>
-                <w:szCs w:val="24"/>
-              </w:rPr>
-              <w:t xml:space="preserve"> norimos kategorijos</w:t>
-            </w:r>
-            <w:r>
-              <w:rPr>
-                <w:rFonts w:ascii="Times New Roman" w:hAnsi="Times New Roman" w:cs="Times New Roman"/>
-                <w:sz w:val="24"/>
-                <w:szCs w:val="24"/>
-              </w:rPr>
-              <w:t xml:space="preserve"> </w:t>
+              <w:t xml:space="preserve">HTTP status </w:t>
+            </w:r>
+            <w:proofErr w:type="spellStart"/>
+            <w:r>
+              <w:rPr>
+                <w:rFonts w:ascii="Times New Roman" w:hAnsi="Times New Roman" w:cs="Times New Roman"/>
+                <w:sz w:val="24"/>
+                <w:szCs w:val="24"/>
+              </w:rPr>
+              <w:t>code</w:t>
+            </w:r>
+            <w:proofErr w:type="spellEnd"/>
+            <w:r>
+              <w:rPr>
+                <w:rFonts w:ascii="Times New Roman" w:hAnsi="Times New Roman" w:cs="Times New Roman"/>
+                <w:sz w:val="24"/>
+                <w:szCs w:val="24"/>
+              </w:rPr>
+              <w:t xml:space="preserve"> 201</w:t>
+            </w:r>
+            <w:r>
+              <w:rPr>
+                <w:rFonts w:ascii="Times New Roman" w:hAnsi="Times New Roman" w:cs="Times New Roman"/>
+                <w:sz w:val="24"/>
+                <w:szCs w:val="24"/>
+              </w:rPr>
+              <w:t xml:space="preserve">, užsakytas ir įdiegtas norimos kategorijos </w:t>
             </w:r>
             <w:r>
               <w:rPr>
@@ -4289,7 +4642,7 @@
   <w:abstractNum w:abstractNumId="3" w15:restartNumberingAfterBreak="0">
     <w:nsid w:val="1EA1502B"/>
     <w:multiLevelType w:val="hybridMultilevel"/>
-    <w:tmpl w:val="9FE8F4F6"/>
+    <w:tmpl w:val="3E28169E"/>
     <w:lvl w:ilvl="0" w:tplc="0427000F">
       <w:start w:val="1"/>
       <w:numFmt w:val="decimal"/>

</xml_diff>